<commit_message>
Updated tech report to include our previous customer stories
</commit_message>
<xml_diff>
--- a/misc/Technical_Report.docx
+++ b/misc/Technical_Report.docx
@@ -8,15 +8,7 @@
         <w:spacing w:line="276" w:lineRule="auto"/>
       </w:pPr>
       <w:r>
-        <w:t xml:space="preserve">Put It </w:t>
-      </w:r>
-      <w:proofErr w:type="gramStart"/>
-      <w:r>
-        <w:t>In</w:t>
-      </w:r>
-      <w:proofErr w:type="gramEnd"/>
-      <w:r>
-        <w:t xml:space="preserve"> Park</w:t>
+        <w:t>Put It In Park</w:t>
       </w:r>
     </w:p>
     <w:p>
@@ -115,15 +107,7 @@
         <w:jc w:val="center"/>
       </w:pPr>
       <w:r>
-        <w:t xml:space="preserve">Miles Chandler, Joseph </w:t>
-      </w:r>
-      <w:proofErr w:type="spellStart"/>
-      <w:r>
-        <w:t>Engelhart</w:t>
-      </w:r>
-      <w:proofErr w:type="spellEnd"/>
-      <w:r>
-        <w:t>, Ella Robertson, Levi Villareal, and Billy Vo</w:t>
+        <w:t>Miles Chandler, Joseph Engelhart, Ella Robertson, Levi Villareal, and Billy Vo</w:t>
       </w:r>
     </w:p>
     <w:p>
@@ -177,13 +161,10 @@
     <w:p>
       <w:pPr>
         <w:spacing w:line="259" w:lineRule="auto"/>
-        <w:contextualSpacing w:val="0"/>
       </w:pPr>
       <w:r>
         <w:br w:type="page"/>
       </w:r>
-      <w:bookmarkStart w:id="0" w:name="_GoBack"/>
-      <w:bookmarkEnd w:id="0"/>
     </w:p>
     <w:sdt>
       <w:sdtPr>
@@ -201,9 +182,12 @@
       </w:sdtPr>
       <w:sdtEndPr>
         <w:rPr>
+          <w:rFonts w:ascii="Times New Roman" w:eastAsia="Times New Roman" w:hAnsi="Times New Roman" w:cs="Times New Roman"/>
           <w:b/>
           <w:bCs/>
           <w:noProof/>
+          <w:sz w:val="24"/>
+          <w:szCs w:val="24"/>
         </w:rPr>
       </w:sdtEndPr>
       <w:sdtContent>
@@ -222,7 +206,15 @@
             <w:rPr>
               <w:color w:val="auto"/>
             </w:rPr>
-            <w:t>Table of Contents</w:t>
+            <w:t>Table of Conten</w:t>
+          </w:r>
+          <w:bookmarkStart w:id="0" w:name="_GoBack"/>
+          <w:bookmarkEnd w:id="0"/>
+          <w:r>
+            <w:rPr>
+              <w:color w:val="auto"/>
+            </w:rPr>
+            <w:t>ts</w:t>
           </w:r>
           <w:r>
             <w:rPr>
@@ -234,10 +226,6 @@
         <w:p>
           <w:pPr>
             <w:pStyle w:val="TOC1"/>
-            <w:tabs>
-              <w:tab w:val="left" w:pos="440"/>
-              <w:tab w:val="right" w:leader="dot" w:pos="9350"/>
-            </w:tabs>
             <w:rPr>
               <w:rFonts w:eastAsiaTheme="minorEastAsia"/>
               <w:noProof/>
@@ -254,7 +242,7 @@
           <w:r>
             <w:fldChar w:fldCharType="separate"/>
           </w:r>
-          <w:hyperlink w:anchor="_Toc21116764" w:history="1">
+          <w:hyperlink w:anchor="_Toc22817990" w:history="1">
             <w:r>
               <w:rPr>
                 <w:rStyle w:val="Hyperlink"/>
@@ -297,7 +285,7 @@
                 <w:noProof/>
                 <w:webHidden/>
               </w:rPr>
-              <w:instrText xml:space="preserve"> PAGEREF _Toc21116764 \h </w:instrText>
+              <w:instrText xml:space="preserve"> PAGEREF _Toc22817990 \h </w:instrText>
             </w:r>
             <w:r>
               <w:rPr>
@@ -331,10 +319,6 @@
         <w:p>
           <w:pPr>
             <w:pStyle w:val="TOC1"/>
-            <w:tabs>
-              <w:tab w:val="left" w:pos="440"/>
-              <w:tab w:val="right" w:leader="dot" w:pos="9350"/>
-            </w:tabs>
             <w:rPr>
               <w:rFonts w:eastAsiaTheme="minorEastAsia"/>
               <w:noProof/>
@@ -342,7 +326,7 @@
               <w:szCs w:val="24"/>
             </w:rPr>
           </w:pPr>
-          <w:hyperlink w:anchor="_Toc21116765" w:history="1">
+          <w:hyperlink w:anchor="_Toc22817991" w:history="1">
             <w:r>
               <w:rPr>
                 <w:rStyle w:val="Hyperlink"/>
@@ -385,7 +369,7 @@
                 <w:noProof/>
                 <w:webHidden/>
               </w:rPr>
-              <w:instrText xml:space="preserve"> PAGEREF _Toc21116765 \h </w:instrText>
+              <w:instrText xml:space="preserve"> PAGEREF _Toc22817991 \h </w:instrText>
             </w:r>
             <w:r>
               <w:rPr>
@@ -430,14 +414,14 @@
               <w:szCs w:val="24"/>
             </w:rPr>
           </w:pPr>
-          <w:hyperlink w:anchor="_Toc21116766" w:history="1">
+          <w:hyperlink w:anchor="_Toc22817992" w:history="1">
             <w:r>
               <w:rPr>
                 <w:rStyle w:val="Hyperlink"/>
                 <w:rFonts w:cstheme="majorHAnsi"/>
                 <w:noProof/>
               </w:rPr>
-              <w:t>2.1</w:t>
+              <w:t xml:space="preserve">2.1 </w:t>
             </w:r>
             <w:r>
               <w:rPr>
@@ -454,6 +438,94 @@
                 <w:rFonts w:cstheme="majorHAnsi"/>
                 <w:noProof/>
               </w:rPr>
+              <w:t>Customer Requests</w:t>
+            </w:r>
+            <w:r>
+              <w:rPr>
+                <w:noProof/>
+                <w:webHidden/>
+              </w:rPr>
+              <w:tab/>
+            </w:r>
+            <w:r>
+              <w:rPr>
+                <w:noProof/>
+                <w:webHidden/>
+              </w:rPr>
+              <w:fldChar w:fldCharType="begin"/>
+            </w:r>
+            <w:r>
+              <w:rPr>
+                <w:noProof/>
+                <w:webHidden/>
+              </w:rPr>
+              <w:instrText xml:space="preserve"> PAGEREF _Toc22817992 \h </w:instrText>
+            </w:r>
+            <w:r>
+              <w:rPr>
+                <w:noProof/>
+                <w:webHidden/>
+              </w:rPr>
+            </w:r>
+            <w:r>
+              <w:rPr>
+                <w:noProof/>
+                <w:webHidden/>
+              </w:rPr>
+              <w:fldChar w:fldCharType="separate"/>
+            </w:r>
+            <w:r>
+              <w:rPr>
+                <w:noProof/>
+                <w:webHidden/>
+              </w:rPr>
+              <w:t>3</w:t>
+            </w:r>
+            <w:r>
+              <w:rPr>
+                <w:noProof/>
+                <w:webHidden/>
+              </w:rPr>
+              <w:fldChar w:fldCharType="end"/>
+            </w:r>
+          </w:hyperlink>
+        </w:p>
+        <w:p>
+          <w:pPr>
+            <w:pStyle w:val="TOC3"/>
+            <w:tabs>
+              <w:tab w:val="left" w:pos="1200"/>
+              <w:tab w:val="right" w:leader="dot" w:pos="9350"/>
+            </w:tabs>
+            <w:rPr>
+              <w:rFonts w:eastAsiaTheme="minorEastAsia"/>
+              <w:noProof/>
+              <w:sz w:val="24"/>
+              <w:szCs w:val="24"/>
+            </w:rPr>
+          </w:pPr>
+          <w:hyperlink w:anchor="_Toc22817993" w:history="1">
+            <w:r>
+              <w:rPr>
+                <w:rStyle w:val="Hyperlink"/>
+                <w:noProof/>
+              </w:rPr>
+              <w:t>2.1.1</w:t>
+            </w:r>
+            <w:r>
+              <w:rPr>
+                <w:rFonts w:eastAsiaTheme="minorEastAsia"/>
+                <w:noProof/>
+                <w:sz w:val="24"/>
+                <w:szCs w:val="24"/>
+              </w:rPr>
+              <w:tab/>
+            </w:r>
+            <w:r>
+              <w:rPr>
+                <w:rStyle w:val="Hyperlink"/>
+                <w:noProof/>
+              </w:rPr>
               <w:t>User Story 1</w:t>
             </w:r>
             <w:r>
@@ -475,7 +547,7 @@
                 <w:noProof/>
                 <w:webHidden/>
               </w:rPr>
-              <w:instrText xml:space="preserve"> PAGEREF _Toc21116766 \h </w:instrText>
+              <w:instrText xml:space="preserve"> PAGEREF _Toc22817993 \h </w:instrText>
             </w:r>
             <w:r>
               <w:rPr>
@@ -496,6 +568,358 @@
                 <w:webHidden/>
               </w:rPr>
               <w:t>3</w:t>
+            </w:r>
+            <w:r>
+              <w:rPr>
+                <w:noProof/>
+                <w:webHidden/>
+              </w:rPr>
+              <w:fldChar w:fldCharType="end"/>
+            </w:r>
+          </w:hyperlink>
+        </w:p>
+        <w:p>
+          <w:pPr>
+            <w:pStyle w:val="TOC3"/>
+            <w:tabs>
+              <w:tab w:val="left" w:pos="1200"/>
+              <w:tab w:val="right" w:leader="dot" w:pos="9350"/>
+            </w:tabs>
+            <w:rPr>
+              <w:rFonts w:eastAsiaTheme="minorEastAsia"/>
+              <w:noProof/>
+              <w:sz w:val="24"/>
+              <w:szCs w:val="24"/>
+            </w:rPr>
+          </w:pPr>
+          <w:hyperlink w:anchor="_Toc22817994" w:history="1">
+            <w:r>
+              <w:rPr>
+                <w:rStyle w:val="Hyperlink"/>
+                <w:noProof/>
+              </w:rPr>
+              <w:t>2.1.2</w:t>
+            </w:r>
+            <w:r>
+              <w:rPr>
+                <w:rFonts w:eastAsiaTheme="minorEastAsia"/>
+                <w:noProof/>
+                <w:sz w:val="24"/>
+                <w:szCs w:val="24"/>
+              </w:rPr>
+              <w:tab/>
+            </w:r>
+            <w:r>
+              <w:rPr>
+                <w:rStyle w:val="Hyperlink"/>
+                <w:noProof/>
+              </w:rPr>
+              <w:t>User Story 2</w:t>
+            </w:r>
+            <w:r>
+              <w:rPr>
+                <w:noProof/>
+                <w:webHidden/>
+              </w:rPr>
+              <w:tab/>
+            </w:r>
+            <w:r>
+              <w:rPr>
+                <w:noProof/>
+                <w:webHidden/>
+              </w:rPr>
+              <w:fldChar w:fldCharType="begin"/>
+            </w:r>
+            <w:r>
+              <w:rPr>
+                <w:noProof/>
+                <w:webHidden/>
+              </w:rPr>
+              <w:instrText xml:space="preserve"> PAGEREF _Toc22817994 \h </w:instrText>
+            </w:r>
+            <w:r>
+              <w:rPr>
+                <w:noProof/>
+                <w:webHidden/>
+              </w:rPr>
+            </w:r>
+            <w:r>
+              <w:rPr>
+                <w:noProof/>
+                <w:webHidden/>
+              </w:rPr>
+              <w:fldChar w:fldCharType="separate"/>
+            </w:r>
+            <w:r>
+              <w:rPr>
+                <w:noProof/>
+                <w:webHidden/>
+              </w:rPr>
+              <w:t>3</w:t>
+            </w:r>
+            <w:r>
+              <w:rPr>
+                <w:noProof/>
+                <w:webHidden/>
+              </w:rPr>
+              <w:fldChar w:fldCharType="end"/>
+            </w:r>
+          </w:hyperlink>
+        </w:p>
+        <w:p>
+          <w:pPr>
+            <w:pStyle w:val="TOC3"/>
+            <w:tabs>
+              <w:tab w:val="left" w:pos="1200"/>
+              <w:tab w:val="right" w:leader="dot" w:pos="9350"/>
+            </w:tabs>
+            <w:rPr>
+              <w:rFonts w:eastAsiaTheme="minorEastAsia"/>
+              <w:noProof/>
+              <w:sz w:val="24"/>
+              <w:szCs w:val="24"/>
+            </w:rPr>
+          </w:pPr>
+          <w:hyperlink w:anchor="_Toc22817995" w:history="1">
+            <w:r>
+              <w:rPr>
+                <w:rStyle w:val="Hyperlink"/>
+                <w:noProof/>
+              </w:rPr>
+              <w:t>2.1.3</w:t>
+            </w:r>
+            <w:r>
+              <w:rPr>
+                <w:rFonts w:eastAsiaTheme="minorEastAsia"/>
+                <w:noProof/>
+                <w:sz w:val="24"/>
+                <w:szCs w:val="24"/>
+              </w:rPr>
+              <w:tab/>
+            </w:r>
+            <w:r>
+              <w:rPr>
+                <w:rStyle w:val="Hyperlink"/>
+                <w:noProof/>
+              </w:rPr>
+              <w:t>User Story 3</w:t>
+            </w:r>
+            <w:r>
+              <w:rPr>
+                <w:noProof/>
+                <w:webHidden/>
+              </w:rPr>
+              <w:tab/>
+            </w:r>
+            <w:r>
+              <w:rPr>
+                <w:noProof/>
+                <w:webHidden/>
+              </w:rPr>
+              <w:fldChar w:fldCharType="begin"/>
+            </w:r>
+            <w:r>
+              <w:rPr>
+                <w:noProof/>
+                <w:webHidden/>
+              </w:rPr>
+              <w:instrText xml:space="preserve"> PAGEREF _Toc22817995 \h </w:instrText>
+            </w:r>
+            <w:r>
+              <w:rPr>
+                <w:noProof/>
+                <w:webHidden/>
+              </w:rPr>
+            </w:r>
+            <w:r>
+              <w:rPr>
+                <w:noProof/>
+                <w:webHidden/>
+              </w:rPr>
+              <w:fldChar w:fldCharType="separate"/>
+            </w:r>
+            <w:r>
+              <w:rPr>
+                <w:noProof/>
+                <w:webHidden/>
+              </w:rPr>
+              <w:t>3</w:t>
+            </w:r>
+            <w:r>
+              <w:rPr>
+                <w:noProof/>
+                <w:webHidden/>
+              </w:rPr>
+              <w:fldChar w:fldCharType="end"/>
+            </w:r>
+          </w:hyperlink>
+        </w:p>
+        <w:p>
+          <w:pPr>
+            <w:pStyle w:val="TOC3"/>
+            <w:tabs>
+              <w:tab w:val="left" w:pos="1200"/>
+              <w:tab w:val="right" w:leader="dot" w:pos="9350"/>
+            </w:tabs>
+            <w:rPr>
+              <w:rFonts w:eastAsiaTheme="minorEastAsia"/>
+              <w:noProof/>
+              <w:sz w:val="24"/>
+              <w:szCs w:val="24"/>
+            </w:rPr>
+          </w:pPr>
+          <w:hyperlink w:anchor="_Toc22817996" w:history="1">
+            <w:r>
+              <w:rPr>
+                <w:rStyle w:val="Hyperlink"/>
+                <w:noProof/>
+              </w:rPr>
+              <w:t>2.1.4</w:t>
+            </w:r>
+            <w:r>
+              <w:rPr>
+                <w:rFonts w:eastAsiaTheme="minorEastAsia"/>
+                <w:noProof/>
+                <w:sz w:val="24"/>
+                <w:szCs w:val="24"/>
+              </w:rPr>
+              <w:tab/>
+            </w:r>
+            <w:r>
+              <w:rPr>
+                <w:rStyle w:val="Hyperlink"/>
+                <w:noProof/>
+              </w:rPr>
+              <w:t>User Story 4</w:t>
+            </w:r>
+            <w:r>
+              <w:rPr>
+                <w:noProof/>
+                <w:webHidden/>
+              </w:rPr>
+              <w:tab/>
+            </w:r>
+            <w:r>
+              <w:rPr>
+                <w:noProof/>
+                <w:webHidden/>
+              </w:rPr>
+              <w:fldChar w:fldCharType="begin"/>
+            </w:r>
+            <w:r>
+              <w:rPr>
+                <w:noProof/>
+                <w:webHidden/>
+              </w:rPr>
+              <w:instrText xml:space="preserve"> PAGEREF _Toc22817996 \h </w:instrText>
+            </w:r>
+            <w:r>
+              <w:rPr>
+                <w:noProof/>
+                <w:webHidden/>
+              </w:rPr>
+            </w:r>
+            <w:r>
+              <w:rPr>
+                <w:noProof/>
+                <w:webHidden/>
+              </w:rPr>
+              <w:fldChar w:fldCharType="separate"/>
+            </w:r>
+            <w:r>
+              <w:rPr>
+                <w:noProof/>
+                <w:webHidden/>
+              </w:rPr>
+              <w:t>3</w:t>
+            </w:r>
+            <w:r>
+              <w:rPr>
+                <w:noProof/>
+                <w:webHidden/>
+              </w:rPr>
+              <w:fldChar w:fldCharType="end"/>
+            </w:r>
+          </w:hyperlink>
+        </w:p>
+        <w:p>
+          <w:pPr>
+            <w:pStyle w:val="TOC3"/>
+            <w:tabs>
+              <w:tab w:val="left" w:pos="1200"/>
+              <w:tab w:val="right" w:leader="dot" w:pos="9350"/>
+            </w:tabs>
+            <w:rPr>
+              <w:rFonts w:eastAsiaTheme="minorEastAsia"/>
+              <w:noProof/>
+              <w:sz w:val="24"/>
+              <w:szCs w:val="24"/>
+            </w:rPr>
+          </w:pPr>
+          <w:hyperlink w:anchor="_Toc22817997" w:history="1">
+            <w:r>
+              <w:rPr>
+                <w:rStyle w:val="Hyperlink"/>
+                <w:noProof/>
+              </w:rPr>
+              <w:t>2.1.5</w:t>
+            </w:r>
+            <w:r>
+              <w:rPr>
+                <w:rFonts w:eastAsiaTheme="minorEastAsia"/>
+                <w:noProof/>
+                <w:sz w:val="24"/>
+                <w:szCs w:val="24"/>
+              </w:rPr>
+              <w:tab/>
+            </w:r>
+            <w:r>
+              <w:rPr>
+                <w:rStyle w:val="Hyperlink"/>
+                <w:noProof/>
+              </w:rPr>
+              <w:t>User Story 5</w:t>
+            </w:r>
+            <w:r>
+              <w:rPr>
+                <w:noProof/>
+                <w:webHidden/>
+              </w:rPr>
+              <w:tab/>
+            </w:r>
+            <w:r>
+              <w:rPr>
+                <w:noProof/>
+                <w:webHidden/>
+              </w:rPr>
+              <w:fldChar w:fldCharType="begin"/>
+            </w:r>
+            <w:r>
+              <w:rPr>
+                <w:noProof/>
+                <w:webHidden/>
+              </w:rPr>
+              <w:instrText xml:space="preserve"> PAGEREF _Toc22817997 \h </w:instrText>
+            </w:r>
+            <w:r>
+              <w:rPr>
+                <w:noProof/>
+                <w:webHidden/>
+              </w:rPr>
+            </w:r>
+            <w:r>
+              <w:rPr>
+                <w:noProof/>
+                <w:webHidden/>
+              </w:rPr>
+              <w:fldChar w:fldCharType="separate"/>
+            </w:r>
+            <w:r>
+              <w:rPr>
+                <w:noProof/>
+                <w:webHidden/>
+              </w:rPr>
+              <w:t>4</w:t>
             </w:r>
             <w:r>
               <w:rPr>
@@ -520,13 +944,14 @@
               <w:szCs w:val="24"/>
             </w:rPr>
           </w:pPr>
-          <w:hyperlink w:anchor="_Toc21116767" w:history="1">
+          <w:hyperlink w:anchor="_Toc22817998" w:history="1">
             <w:r>
               <w:rPr>
                 <w:rStyle w:val="Hyperlink"/>
-                <w:noProof/>
-              </w:rPr>
-              <w:t>2.2</w:t>
+                <w:rFonts w:cstheme="majorHAnsi"/>
+                <w:noProof/>
+              </w:rPr>
+              <w:t xml:space="preserve">2.2 </w:t>
             </w:r>
             <w:r>
               <w:rPr>
@@ -540,9 +965,10 @@
             <w:r>
               <w:rPr>
                 <w:rStyle w:val="Hyperlink"/>
-                <w:noProof/>
-              </w:rPr>
-              <w:t>User Story 2</w:t>
+                <w:rFonts w:cstheme="majorHAnsi"/>
+                <w:noProof/>
+              </w:rPr>
+              <w:t>Requests to Developer</w:t>
             </w:r>
             <w:r>
               <w:rPr>
@@ -563,7 +989,7 @@
                 <w:noProof/>
                 <w:webHidden/>
               </w:rPr>
-              <w:instrText xml:space="preserve"> PAGEREF _Toc21116767 \h </w:instrText>
+              <w:instrText xml:space="preserve"> PAGEREF _Toc22817998 \h </w:instrText>
             </w:r>
             <w:r>
               <w:rPr>
@@ -583,7 +1009,615 @@
                 <w:noProof/>
                 <w:webHidden/>
               </w:rPr>
+              <w:t>4</w:t>
+            </w:r>
+            <w:r>
+              <w:rPr>
+                <w:noProof/>
+                <w:webHidden/>
+              </w:rPr>
+              <w:fldChar w:fldCharType="end"/>
+            </w:r>
+          </w:hyperlink>
+        </w:p>
+        <w:p>
+          <w:pPr>
+            <w:pStyle w:val="TOC3"/>
+            <w:tabs>
+              <w:tab w:val="left" w:pos="1200"/>
+              <w:tab w:val="right" w:leader="dot" w:pos="9350"/>
+            </w:tabs>
+            <w:rPr>
+              <w:rFonts w:eastAsiaTheme="minorEastAsia"/>
+              <w:noProof/>
+              <w:sz w:val="24"/>
+              <w:szCs w:val="24"/>
+            </w:rPr>
+          </w:pPr>
+          <w:hyperlink w:anchor="_Toc22817999" w:history="1">
+            <w:r>
+              <w:rPr>
+                <w:rStyle w:val="Hyperlink"/>
+                <w:noProof/>
+              </w:rPr>
+              <w:t>2.1.1</w:t>
+            </w:r>
+            <w:r>
+              <w:rPr>
+                <w:rFonts w:eastAsiaTheme="minorEastAsia"/>
+                <w:noProof/>
+                <w:sz w:val="24"/>
+                <w:szCs w:val="24"/>
+              </w:rPr>
+              <w:tab/>
+            </w:r>
+            <w:r>
+              <w:rPr>
+                <w:rStyle w:val="Hyperlink"/>
+                <w:noProof/>
+              </w:rPr>
+              <w:t>Customer Story 1</w:t>
+            </w:r>
+            <w:r>
+              <w:rPr>
+                <w:noProof/>
+                <w:webHidden/>
+              </w:rPr>
+              <w:tab/>
+            </w:r>
+            <w:r>
+              <w:rPr>
+                <w:noProof/>
+                <w:webHidden/>
+              </w:rPr>
+              <w:fldChar w:fldCharType="begin"/>
+            </w:r>
+            <w:r>
+              <w:rPr>
+                <w:noProof/>
+                <w:webHidden/>
+              </w:rPr>
+              <w:instrText xml:space="preserve"> PAGEREF _Toc22817999 \h </w:instrText>
+            </w:r>
+            <w:r>
+              <w:rPr>
+                <w:noProof/>
+                <w:webHidden/>
+              </w:rPr>
+            </w:r>
+            <w:r>
+              <w:rPr>
+                <w:noProof/>
+                <w:webHidden/>
+              </w:rPr>
+              <w:fldChar w:fldCharType="separate"/>
+            </w:r>
+            <w:r>
+              <w:rPr>
+                <w:noProof/>
+                <w:webHidden/>
+              </w:rPr>
+              <w:t>4</w:t>
+            </w:r>
+            <w:r>
+              <w:rPr>
+                <w:noProof/>
+                <w:webHidden/>
+              </w:rPr>
+              <w:fldChar w:fldCharType="end"/>
+            </w:r>
+          </w:hyperlink>
+        </w:p>
+        <w:p>
+          <w:pPr>
+            <w:pStyle w:val="TOC3"/>
+            <w:tabs>
+              <w:tab w:val="left" w:pos="1200"/>
+              <w:tab w:val="right" w:leader="dot" w:pos="9350"/>
+            </w:tabs>
+            <w:rPr>
+              <w:rFonts w:eastAsiaTheme="minorEastAsia"/>
+              <w:noProof/>
+              <w:sz w:val="24"/>
+              <w:szCs w:val="24"/>
+            </w:rPr>
+          </w:pPr>
+          <w:hyperlink w:anchor="_Toc22818000" w:history="1">
+            <w:r>
+              <w:rPr>
+                <w:rStyle w:val="Hyperlink"/>
+                <w:noProof/>
+              </w:rPr>
+              <w:t>2.1.2</w:t>
+            </w:r>
+            <w:r>
+              <w:rPr>
+                <w:rFonts w:eastAsiaTheme="minorEastAsia"/>
+                <w:noProof/>
+                <w:sz w:val="24"/>
+                <w:szCs w:val="24"/>
+              </w:rPr>
+              <w:tab/>
+            </w:r>
+            <w:r>
+              <w:rPr>
+                <w:rStyle w:val="Hyperlink"/>
+                <w:noProof/>
+              </w:rPr>
+              <w:t>Customer Story 2</w:t>
+            </w:r>
+            <w:r>
+              <w:rPr>
+                <w:noProof/>
+                <w:webHidden/>
+              </w:rPr>
+              <w:tab/>
+            </w:r>
+            <w:r>
+              <w:rPr>
+                <w:noProof/>
+                <w:webHidden/>
+              </w:rPr>
+              <w:fldChar w:fldCharType="begin"/>
+            </w:r>
+            <w:r>
+              <w:rPr>
+                <w:noProof/>
+                <w:webHidden/>
+              </w:rPr>
+              <w:instrText xml:space="preserve"> PAGEREF _Toc22818000 \h </w:instrText>
+            </w:r>
+            <w:r>
+              <w:rPr>
+                <w:noProof/>
+                <w:webHidden/>
+              </w:rPr>
+            </w:r>
+            <w:r>
+              <w:rPr>
+                <w:noProof/>
+                <w:webHidden/>
+              </w:rPr>
+              <w:fldChar w:fldCharType="separate"/>
+            </w:r>
+            <w:r>
+              <w:rPr>
+                <w:noProof/>
+                <w:webHidden/>
+              </w:rPr>
+              <w:t>4</w:t>
+            </w:r>
+            <w:r>
+              <w:rPr>
+                <w:noProof/>
+                <w:webHidden/>
+              </w:rPr>
+              <w:fldChar w:fldCharType="end"/>
+            </w:r>
+          </w:hyperlink>
+        </w:p>
+        <w:p>
+          <w:pPr>
+            <w:pStyle w:val="TOC3"/>
+            <w:tabs>
+              <w:tab w:val="left" w:pos="1200"/>
+              <w:tab w:val="right" w:leader="dot" w:pos="9350"/>
+            </w:tabs>
+            <w:rPr>
+              <w:rFonts w:eastAsiaTheme="minorEastAsia"/>
+              <w:noProof/>
+              <w:sz w:val="24"/>
+              <w:szCs w:val="24"/>
+            </w:rPr>
+          </w:pPr>
+          <w:hyperlink w:anchor="_Toc22818001" w:history="1">
+            <w:r>
+              <w:rPr>
+                <w:rStyle w:val="Hyperlink"/>
+                <w:noProof/>
+              </w:rPr>
+              <w:t>2.1.3</w:t>
+            </w:r>
+            <w:r>
+              <w:rPr>
+                <w:rFonts w:eastAsiaTheme="minorEastAsia"/>
+                <w:noProof/>
+                <w:sz w:val="24"/>
+                <w:szCs w:val="24"/>
+              </w:rPr>
+              <w:tab/>
+            </w:r>
+            <w:r>
+              <w:rPr>
+                <w:rStyle w:val="Hyperlink"/>
+                <w:noProof/>
+              </w:rPr>
+              <w:t>Customer Story 3</w:t>
+            </w:r>
+            <w:r>
+              <w:rPr>
+                <w:noProof/>
+                <w:webHidden/>
+              </w:rPr>
+              <w:tab/>
+            </w:r>
+            <w:r>
+              <w:rPr>
+                <w:noProof/>
+                <w:webHidden/>
+              </w:rPr>
+              <w:fldChar w:fldCharType="begin"/>
+            </w:r>
+            <w:r>
+              <w:rPr>
+                <w:noProof/>
+                <w:webHidden/>
+              </w:rPr>
+              <w:instrText xml:space="preserve"> PAGEREF _Toc22818001 \h </w:instrText>
+            </w:r>
+            <w:r>
+              <w:rPr>
+                <w:noProof/>
+                <w:webHidden/>
+              </w:rPr>
+            </w:r>
+            <w:r>
+              <w:rPr>
+                <w:noProof/>
+                <w:webHidden/>
+              </w:rPr>
+              <w:fldChar w:fldCharType="separate"/>
+            </w:r>
+            <w:r>
+              <w:rPr>
+                <w:noProof/>
+                <w:webHidden/>
+              </w:rPr>
+              <w:t>4</w:t>
+            </w:r>
+            <w:r>
+              <w:rPr>
+                <w:noProof/>
+                <w:webHidden/>
+              </w:rPr>
+              <w:fldChar w:fldCharType="end"/>
+            </w:r>
+          </w:hyperlink>
+        </w:p>
+        <w:p>
+          <w:pPr>
+            <w:pStyle w:val="TOC3"/>
+            <w:tabs>
+              <w:tab w:val="left" w:pos="1200"/>
+              <w:tab w:val="right" w:leader="dot" w:pos="9350"/>
+            </w:tabs>
+            <w:rPr>
+              <w:rFonts w:eastAsiaTheme="minorEastAsia"/>
+              <w:noProof/>
+              <w:sz w:val="24"/>
+              <w:szCs w:val="24"/>
+            </w:rPr>
+          </w:pPr>
+          <w:hyperlink w:anchor="_Toc22818002" w:history="1">
+            <w:r>
+              <w:rPr>
+                <w:rStyle w:val="Hyperlink"/>
+                <w:noProof/>
+              </w:rPr>
+              <w:t>2.1.4</w:t>
+            </w:r>
+            <w:r>
+              <w:rPr>
+                <w:rFonts w:eastAsiaTheme="minorEastAsia"/>
+                <w:noProof/>
+                <w:sz w:val="24"/>
+                <w:szCs w:val="24"/>
+              </w:rPr>
+              <w:tab/>
+            </w:r>
+            <w:r>
+              <w:rPr>
+                <w:rStyle w:val="Hyperlink"/>
+                <w:noProof/>
+              </w:rPr>
+              <w:t>Customer Story 4</w:t>
+            </w:r>
+            <w:r>
+              <w:rPr>
+                <w:noProof/>
+                <w:webHidden/>
+              </w:rPr>
+              <w:tab/>
+            </w:r>
+            <w:r>
+              <w:rPr>
+                <w:noProof/>
+                <w:webHidden/>
+              </w:rPr>
+              <w:fldChar w:fldCharType="begin"/>
+            </w:r>
+            <w:r>
+              <w:rPr>
+                <w:noProof/>
+                <w:webHidden/>
+              </w:rPr>
+              <w:instrText xml:space="preserve"> PAGEREF _Toc22818002 \h </w:instrText>
+            </w:r>
+            <w:r>
+              <w:rPr>
+                <w:noProof/>
+                <w:webHidden/>
+              </w:rPr>
+            </w:r>
+            <w:r>
+              <w:rPr>
+                <w:noProof/>
+                <w:webHidden/>
+              </w:rPr>
+              <w:fldChar w:fldCharType="separate"/>
+            </w:r>
+            <w:r>
+              <w:rPr>
+                <w:noProof/>
+                <w:webHidden/>
+              </w:rPr>
+              <w:t>4</w:t>
+            </w:r>
+            <w:r>
+              <w:rPr>
+                <w:noProof/>
+                <w:webHidden/>
+              </w:rPr>
+              <w:fldChar w:fldCharType="end"/>
+            </w:r>
+          </w:hyperlink>
+        </w:p>
+        <w:p>
+          <w:pPr>
+            <w:pStyle w:val="TOC3"/>
+            <w:tabs>
+              <w:tab w:val="left" w:pos="1200"/>
+              <w:tab w:val="right" w:leader="dot" w:pos="9350"/>
+            </w:tabs>
+            <w:rPr>
+              <w:rFonts w:eastAsiaTheme="minorEastAsia"/>
+              <w:noProof/>
+              <w:sz w:val="24"/>
+              <w:szCs w:val="24"/>
+            </w:rPr>
+          </w:pPr>
+          <w:hyperlink w:anchor="_Toc22818003" w:history="1">
+            <w:r>
+              <w:rPr>
+                <w:rStyle w:val="Hyperlink"/>
+                <w:noProof/>
+              </w:rPr>
+              <w:t>2.1.5</w:t>
+            </w:r>
+            <w:r>
+              <w:rPr>
+                <w:rFonts w:eastAsiaTheme="minorEastAsia"/>
+                <w:noProof/>
+                <w:sz w:val="24"/>
+                <w:szCs w:val="24"/>
+              </w:rPr>
+              <w:tab/>
+            </w:r>
+            <w:r>
+              <w:rPr>
+                <w:rStyle w:val="Hyperlink"/>
+                <w:noProof/>
+              </w:rPr>
+              <w:t>Customer Story 5</w:t>
+            </w:r>
+            <w:r>
+              <w:rPr>
+                <w:noProof/>
+                <w:webHidden/>
+              </w:rPr>
+              <w:tab/>
+            </w:r>
+            <w:r>
+              <w:rPr>
+                <w:noProof/>
+                <w:webHidden/>
+              </w:rPr>
+              <w:fldChar w:fldCharType="begin"/>
+            </w:r>
+            <w:r>
+              <w:rPr>
+                <w:noProof/>
+                <w:webHidden/>
+              </w:rPr>
+              <w:instrText xml:space="preserve"> PAGEREF _Toc22818003 \h </w:instrText>
+            </w:r>
+            <w:r>
+              <w:rPr>
+                <w:noProof/>
+                <w:webHidden/>
+              </w:rPr>
+            </w:r>
+            <w:r>
+              <w:rPr>
+                <w:noProof/>
+                <w:webHidden/>
+              </w:rPr>
+              <w:fldChar w:fldCharType="separate"/>
+            </w:r>
+            <w:r>
+              <w:rPr>
+                <w:noProof/>
+                <w:webHidden/>
+              </w:rPr>
+              <w:t>4</w:t>
+            </w:r>
+            <w:r>
+              <w:rPr>
+                <w:noProof/>
+                <w:webHidden/>
+              </w:rPr>
+              <w:fldChar w:fldCharType="end"/>
+            </w:r>
+          </w:hyperlink>
+        </w:p>
+        <w:p>
+          <w:pPr>
+            <w:pStyle w:val="TOC1"/>
+            <w:rPr>
+              <w:rFonts w:eastAsiaTheme="minorEastAsia"/>
+              <w:noProof/>
+              <w:sz w:val="24"/>
+              <w:szCs w:val="24"/>
+            </w:rPr>
+          </w:pPr>
+          <w:hyperlink w:anchor="_Toc22818004" w:history="1">
+            <w:r>
+              <w:rPr>
+                <w:rStyle w:val="Hyperlink"/>
+                <w:noProof/>
+              </w:rPr>
               <w:t>3</w:t>
+            </w:r>
+            <w:r>
+              <w:rPr>
+                <w:rFonts w:eastAsiaTheme="minorEastAsia"/>
+                <w:noProof/>
+                <w:sz w:val="24"/>
+                <w:szCs w:val="24"/>
+              </w:rPr>
+              <w:tab/>
+            </w:r>
+            <w:r>
+              <w:rPr>
+                <w:rStyle w:val="Hyperlink"/>
+                <w:noProof/>
+              </w:rPr>
+              <w:t>RESTful API</w:t>
+            </w:r>
+            <w:r>
+              <w:rPr>
+                <w:noProof/>
+                <w:webHidden/>
+              </w:rPr>
+              <w:tab/>
+            </w:r>
+            <w:r>
+              <w:rPr>
+                <w:noProof/>
+                <w:webHidden/>
+              </w:rPr>
+              <w:fldChar w:fldCharType="begin"/>
+            </w:r>
+            <w:r>
+              <w:rPr>
+                <w:noProof/>
+                <w:webHidden/>
+              </w:rPr>
+              <w:instrText xml:space="preserve"> PAGEREF _Toc22818004 \h </w:instrText>
+            </w:r>
+            <w:r>
+              <w:rPr>
+                <w:noProof/>
+                <w:webHidden/>
+              </w:rPr>
+            </w:r>
+            <w:r>
+              <w:rPr>
+                <w:noProof/>
+                <w:webHidden/>
+              </w:rPr>
+              <w:fldChar w:fldCharType="separate"/>
+            </w:r>
+            <w:r>
+              <w:rPr>
+                <w:noProof/>
+                <w:webHidden/>
+              </w:rPr>
+              <w:t>4</w:t>
+            </w:r>
+            <w:r>
+              <w:rPr>
+                <w:noProof/>
+                <w:webHidden/>
+              </w:rPr>
+              <w:fldChar w:fldCharType="end"/>
+            </w:r>
+          </w:hyperlink>
+        </w:p>
+        <w:p>
+          <w:pPr>
+            <w:pStyle w:val="TOC1"/>
+            <w:rPr>
+              <w:rFonts w:eastAsiaTheme="minorEastAsia"/>
+              <w:noProof/>
+              <w:sz w:val="24"/>
+              <w:szCs w:val="24"/>
+            </w:rPr>
+          </w:pPr>
+          <w:hyperlink w:anchor="_Toc22818005" w:history="1">
+            <w:r>
+              <w:rPr>
+                <w:rStyle w:val="Hyperlink"/>
+                <w:noProof/>
+              </w:rPr>
+              <w:t>4</w:t>
+            </w:r>
+            <w:r>
+              <w:rPr>
+                <w:rFonts w:eastAsiaTheme="minorEastAsia"/>
+                <w:noProof/>
+                <w:sz w:val="24"/>
+                <w:szCs w:val="24"/>
+              </w:rPr>
+              <w:tab/>
+            </w:r>
+            <w:r>
+              <w:rPr>
+                <w:rStyle w:val="Hyperlink"/>
+                <w:noProof/>
+              </w:rPr>
+              <w:t>Models</w:t>
+            </w:r>
+            <w:r>
+              <w:rPr>
+                <w:noProof/>
+                <w:webHidden/>
+              </w:rPr>
+              <w:tab/>
+            </w:r>
+            <w:r>
+              <w:rPr>
+                <w:noProof/>
+                <w:webHidden/>
+              </w:rPr>
+              <w:fldChar w:fldCharType="begin"/>
+            </w:r>
+            <w:r>
+              <w:rPr>
+                <w:noProof/>
+                <w:webHidden/>
+              </w:rPr>
+              <w:instrText xml:space="preserve"> PAGEREF _Toc22818005 \h </w:instrText>
+            </w:r>
+            <w:r>
+              <w:rPr>
+                <w:noProof/>
+                <w:webHidden/>
+              </w:rPr>
+            </w:r>
+            <w:r>
+              <w:rPr>
+                <w:noProof/>
+                <w:webHidden/>
+              </w:rPr>
+              <w:fldChar w:fldCharType="separate"/>
+            </w:r>
+            <w:r>
+              <w:rPr>
+                <w:noProof/>
+                <w:webHidden/>
+              </w:rPr>
+              <w:t>5</w:t>
             </w:r>
             <w:r>
               <w:rPr>
@@ -608,13 +1642,14 @@
               <w:szCs w:val="24"/>
             </w:rPr>
           </w:pPr>
-          <w:hyperlink w:anchor="_Toc21116768" w:history="1">
+          <w:hyperlink w:anchor="_Toc22818006" w:history="1">
             <w:r>
               <w:rPr>
                 <w:rStyle w:val="Hyperlink"/>
-                <w:noProof/>
-              </w:rPr>
-              <w:t>2.3</w:t>
+                <w:rFonts w:cstheme="majorHAnsi"/>
+                <w:noProof/>
+              </w:rPr>
+              <w:t>4.1</w:t>
             </w:r>
             <w:r>
               <w:rPr>
@@ -628,23 +1663,98 @@
             <w:r>
               <w:rPr>
                 <w:rStyle w:val="Hyperlink"/>
-                <w:noProof/>
-              </w:rPr>
-              <w:t>User Sto</w:t>
-            </w:r>
+                <w:rFonts w:cstheme="majorHAnsi"/>
+                <w:noProof/>
+              </w:rPr>
+              <w:t>National Parks</w:t>
+            </w:r>
+            <w:r>
+              <w:rPr>
+                <w:noProof/>
+                <w:webHidden/>
+              </w:rPr>
+              <w:tab/>
+            </w:r>
+            <w:r>
+              <w:rPr>
+                <w:noProof/>
+                <w:webHidden/>
+              </w:rPr>
+              <w:fldChar w:fldCharType="begin"/>
+            </w:r>
+            <w:r>
+              <w:rPr>
+                <w:noProof/>
+                <w:webHidden/>
+              </w:rPr>
+              <w:instrText xml:space="preserve"> PAGEREF _Toc22818006 \h </w:instrText>
+            </w:r>
+            <w:r>
+              <w:rPr>
+                <w:noProof/>
+                <w:webHidden/>
+              </w:rPr>
+            </w:r>
+            <w:r>
+              <w:rPr>
+                <w:noProof/>
+                <w:webHidden/>
+              </w:rPr>
+              <w:fldChar w:fldCharType="separate"/>
+            </w:r>
+            <w:r>
+              <w:rPr>
+                <w:noProof/>
+                <w:webHidden/>
+              </w:rPr>
+              <w:t>5</w:t>
+            </w:r>
+            <w:r>
+              <w:rPr>
+                <w:noProof/>
+                <w:webHidden/>
+              </w:rPr>
+              <w:fldChar w:fldCharType="end"/>
+            </w:r>
+          </w:hyperlink>
+        </w:p>
+        <w:p>
+          <w:pPr>
+            <w:pStyle w:val="TOC3"/>
+            <w:tabs>
+              <w:tab w:val="left" w:pos="1200"/>
+              <w:tab w:val="right" w:leader="dot" w:pos="9350"/>
+            </w:tabs>
+            <w:rPr>
+              <w:rFonts w:eastAsiaTheme="minorEastAsia"/>
+              <w:noProof/>
+              <w:sz w:val="24"/>
+              <w:szCs w:val="24"/>
+            </w:rPr>
+          </w:pPr>
+          <w:hyperlink w:anchor="_Toc22818007" w:history="1">
             <w:r>
               <w:rPr>
                 <w:rStyle w:val="Hyperlink"/>
                 <w:noProof/>
               </w:rPr>
-              <w:t>r</w:t>
+              <w:t>4.1.1</w:t>
+            </w:r>
+            <w:r>
+              <w:rPr>
+                <w:rFonts w:eastAsiaTheme="minorEastAsia"/>
+                <w:noProof/>
+                <w:sz w:val="24"/>
+                <w:szCs w:val="24"/>
+              </w:rPr>
+              <w:tab/>
             </w:r>
             <w:r>
               <w:rPr>
                 <w:rStyle w:val="Hyperlink"/>
                 <w:noProof/>
               </w:rPr>
-              <w:t>y 3</w:t>
+              <w:t>Examples of filtered/sorted attributes</w:t>
             </w:r>
             <w:r>
               <w:rPr>
@@ -665,7 +1775,7 @@
                 <w:noProof/>
                 <w:webHidden/>
               </w:rPr>
-              <w:instrText xml:space="preserve"> PAGEREF _Toc21116768 \h </w:instrText>
+              <w:instrText xml:space="preserve"> PAGEREF _Toc22818007 \h </w:instrText>
             </w:r>
             <w:r>
               <w:rPr>
@@ -685,7 +1795,95 @@
                 <w:noProof/>
                 <w:webHidden/>
               </w:rPr>
-              <w:t>3</w:t>
+              <w:t>5</w:t>
+            </w:r>
+            <w:r>
+              <w:rPr>
+                <w:noProof/>
+                <w:webHidden/>
+              </w:rPr>
+              <w:fldChar w:fldCharType="end"/>
+            </w:r>
+          </w:hyperlink>
+        </w:p>
+        <w:p>
+          <w:pPr>
+            <w:pStyle w:val="TOC3"/>
+            <w:tabs>
+              <w:tab w:val="left" w:pos="1200"/>
+              <w:tab w:val="right" w:leader="dot" w:pos="9350"/>
+            </w:tabs>
+            <w:rPr>
+              <w:rFonts w:eastAsiaTheme="minorEastAsia"/>
+              <w:noProof/>
+              <w:sz w:val="24"/>
+              <w:szCs w:val="24"/>
+            </w:rPr>
+          </w:pPr>
+          <w:hyperlink w:anchor="_Toc22818008" w:history="1">
+            <w:r>
+              <w:rPr>
+                <w:rStyle w:val="Hyperlink"/>
+                <w:noProof/>
+              </w:rPr>
+              <w:t>4.1.2</w:t>
+            </w:r>
+            <w:r>
+              <w:rPr>
+                <w:rFonts w:eastAsiaTheme="minorEastAsia"/>
+                <w:noProof/>
+                <w:sz w:val="24"/>
+                <w:szCs w:val="24"/>
+              </w:rPr>
+              <w:tab/>
+            </w:r>
+            <w:r>
+              <w:rPr>
+                <w:rStyle w:val="Hyperlink"/>
+                <w:noProof/>
+              </w:rPr>
+              <w:t>Examples of searchable attributes</w:t>
+            </w:r>
+            <w:r>
+              <w:rPr>
+                <w:noProof/>
+                <w:webHidden/>
+              </w:rPr>
+              <w:tab/>
+            </w:r>
+            <w:r>
+              <w:rPr>
+                <w:noProof/>
+                <w:webHidden/>
+              </w:rPr>
+              <w:fldChar w:fldCharType="begin"/>
+            </w:r>
+            <w:r>
+              <w:rPr>
+                <w:noProof/>
+                <w:webHidden/>
+              </w:rPr>
+              <w:instrText xml:space="preserve"> PAGEREF _Toc22818008 \h </w:instrText>
+            </w:r>
+            <w:r>
+              <w:rPr>
+                <w:noProof/>
+                <w:webHidden/>
+              </w:rPr>
+            </w:r>
+            <w:r>
+              <w:rPr>
+                <w:noProof/>
+                <w:webHidden/>
+              </w:rPr>
+              <w:fldChar w:fldCharType="separate"/>
+            </w:r>
+            <w:r>
+              <w:rPr>
+                <w:noProof/>
+                <w:webHidden/>
+              </w:rPr>
+              <w:t>5</w:t>
             </w:r>
             <w:r>
               <w:rPr>
@@ -710,13 +1908,14 @@
               <w:szCs w:val="24"/>
             </w:rPr>
           </w:pPr>
-          <w:hyperlink w:anchor="_Toc21116769" w:history="1">
+          <w:hyperlink w:anchor="_Toc22818009" w:history="1">
             <w:r>
               <w:rPr>
                 <w:rStyle w:val="Hyperlink"/>
-                <w:noProof/>
-              </w:rPr>
-              <w:t>2.4</w:t>
+                <w:rFonts w:cstheme="majorHAnsi"/>
+                <w:noProof/>
+              </w:rPr>
+              <w:t>4.2</w:t>
             </w:r>
             <w:r>
               <w:rPr>
@@ -730,9 +1929,10 @@
             <w:r>
               <w:rPr>
                 <w:rStyle w:val="Hyperlink"/>
-                <w:noProof/>
-              </w:rPr>
-              <w:t>User Story 4</w:t>
+                <w:rFonts w:cstheme="majorHAnsi"/>
+                <w:noProof/>
+              </w:rPr>
+              <w:t>Recreational Activities</w:t>
             </w:r>
             <w:r>
               <w:rPr>
@@ -753,7 +1953,7 @@
                 <w:noProof/>
                 <w:webHidden/>
               </w:rPr>
-              <w:instrText xml:space="preserve"> PAGEREF _Toc21116769 \h </w:instrText>
+              <w:instrText xml:space="preserve"> PAGEREF _Toc22818009 \h </w:instrText>
             </w:r>
             <w:r>
               <w:rPr>
@@ -773,7 +1973,183 @@
                 <w:noProof/>
                 <w:webHidden/>
               </w:rPr>
-              <w:t>3</w:t>
+              <w:t>5</w:t>
+            </w:r>
+            <w:r>
+              <w:rPr>
+                <w:noProof/>
+                <w:webHidden/>
+              </w:rPr>
+              <w:fldChar w:fldCharType="end"/>
+            </w:r>
+          </w:hyperlink>
+        </w:p>
+        <w:p>
+          <w:pPr>
+            <w:pStyle w:val="TOC3"/>
+            <w:tabs>
+              <w:tab w:val="left" w:pos="1200"/>
+              <w:tab w:val="right" w:leader="dot" w:pos="9350"/>
+            </w:tabs>
+            <w:rPr>
+              <w:rFonts w:eastAsiaTheme="minorEastAsia"/>
+              <w:noProof/>
+              <w:sz w:val="24"/>
+              <w:szCs w:val="24"/>
+            </w:rPr>
+          </w:pPr>
+          <w:hyperlink w:anchor="_Toc22818010" w:history="1">
+            <w:r>
+              <w:rPr>
+                <w:rStyle w:val="Hyperlink"/>
+                <w:noProof/>
+              </w:rPr>
+              <w:t>4.2.1</w:t>
+            </w:r>
+            <w:r>
+              <w:rPr>
+                <w:rFonts w:eastAsiaTheme="minorEastAsia"/>
+                <w:noProof/>
+                <w:sz w:val="24"/>
+                <w:szCs w:val="24"/>
+              </w:rPr>
+              <w:tab/>
+            </w:r>
+            <w:r>
+              <w:rPr>
+                <w:rStyle w:val="Hyperlink"/>
+                <w:noProof/>
+              </w:rPr>
+              <w:t>Examples of filtered/sorted attributes</w:t>
+            </w:r>
+            <w:r>
+              <w:rPr>
+                <w:noProof/>
+                <w:webHidden/>
+              </w:rPr>
+              <w:tab/>
+            </w:r>
+            <w:r>
+              <w:rPr>
+                <w:noProof/>
+                <w:webHidden/>
+              </w:rPr>
+              <w:fldChar w:fldCharType="begin"/>
+            </w:r>
+            <w:r>
+              <w:rPr>
+                <w:noProof/>
+                <w:webHidden/>
+              </w:rPr>
+              <w:instrText xml:space="preserve"> PAGEREF _Toc22818010 \h </w:instrText>
+            </w:r>
+            <w:r>
+              <w:rPr>
+                <w:noProof/>
+                <w:webHidden/>
+              </w:rPr>
+            </w:r>
+            <w:r>
+              <w:rPr>
+                <w:noProof/>
+                <w:webHidden/>
+              </w:rPr>
+              <w:fldChar w:fldCharType="separate"/>
+            </w:r>
+            <w:r>
+              <w:rPr>
+                <w:noProof/>
+                <w:webHidden/>
+              </w:rPr>
+              <w:t>5</w:t>
+            </w:r>
+            <w:r>
+              <w:rPr>
+                <w:noProof/>
+                <w:webHidden/>
+              </w:rPr>
+              <w:fldChar w:fldCharType="end"/>
+            </w:r>
+          </w:hyperlink>
+        </w:p>
+        <w:p>
+          <w:pPr>
+            <w:pStyle w:val="TOC3"/>
+            <w:tabs>
+              <w:tab w:val="left" w:pos="1200"/>
+              <w:tab w:val="right" w:leader="dot" w:pos="9350"/>
+            </w:tabs>
+            <w:rPr>
+              <w:rFonts w:eastAsiaTheme="minorEastAsia"/>
+              <w:noProof/>
+              <w:sz w:val="24"/>
+              <w:szCs w:val="24"/>
+            </w:rPr>
+          </w:pPr>
+          <w:hyperlink w:anchor="_Toc22818011" w:history="1">
+            <w:r>
+              <w:rPr>
+                <w:rStyle w:val="Hyperlink"/>
+                <w:noProof/>
+              </w:rPr>
+              <w:t>4.2.2</w:t>
+            </w:r>
+            <w:r>
+              <w:rPr>
+                <w:rFonts w:eastAsiaTheme="minorEastAsia"/>
+                <w:noProof/>
+                <w:sz w:val="24"/>
+                <w:szCs w:val="24"/>
+              </w:rPr>
+              <w:tab/>
+            </w:r>
+            <w:r>
+              <w:rPr>
+                <w:rStyle w:val="Hyperlink"/>
+                <w:noProof/>
+              </w:rPr>
+              <w:t>Examples of searchable attributes</w:t>
+            </w:r>
+            <w:r>
+              <w:rPr>
+                <w:noProof/>
+                <w:webHidden/>
+              </w:rPr>
+              <w:tab/>
+            </w:r>
+            <w:r>
+              <w:rPr>
+                <w:noProof/>
+                <w:webHidden/>
+              </w:rPr>
+              <w:fldChar w:fldCharType="begin"/>
+            </w:r>
+            <w:r>
+              <w:rPr>
+                <w:noProof/>
+                <w:webHidden/>
+              </w:rPr>
+              <w:instrText xml:space="preserve"> PAGEREF _Toc22818011 \h </w:instrText>
+            </w:r>
+            <w:r>
+              <w:rPr>
+                <w:noProof/>
+                <w:webHidden/>
+              </w:rPr>
+            </w:r>
+            <w:r>
+              <w:rPr>
+                <w:noProof/>
+                <w:webHidden/>
+              </w:rPr>
+              <w:fldChar w:fldCharType="separate"/>
+            </w:r>
+            <w:r>
+              <w:rPr>
+                <w:noProof/>
+                <w:webHidden/>
+              </w:rPr>
+              <w:t>6</w:t>
             </w:r>
             <w:r>
               <w:rPr>
@@ -798,13 +2174,14 @@
               <w:szCs w:val="24"/>
             </w:rPr>
           </w:pPr>
-          <w:hyperlink w:anchor="_Toc21116770" w:history="1">
+          <w:hyperlink w:anchor="_Toc22818012" w:history="1">
             <w:r>
               <w:rPr>
                 <w:rStyle w:val="Hyperlink"/>
-                <w:noProof/>
-              </w:rPr>
-              <w:t>2.5</w:t>
+                <w:rFonts w:cstheme="majorHAnsi"/>
+                <w:noProof/>
+              </w:rPr>
+              <w:t>4.3</w:t>
             </w:r>
             <w:r>
               <w:rPr>
@@ -818,9 +2195,10 @@
             <w:r>
               <w:rPr>
                 <w:rStyle w:val="Hyperlink"/>
-                <w:noProof/>
-              </w:rPr>
-              <w:t>User Story 5</w:t>
+                <w:rFonts w:cstheme="majorHAnsi"/>
+                <w:noProof/>
+              </w:rPr>
+              <w:t>States</w:t>
             </w:r>
             <w:r>
               <w:rPr>
@@ -841,7 +2219,7 @@
                 <w:noProof/>
                 <w:webHidden/>
               </w:rPr>
-              <w:instrText xml:space="preserve"> PAGEREF _Toc21116770 \h </w:instrText>
+              <w:instrText xml:space="preserve"> PAGEREF _Toc22818012 \h </w:instrText>
             </w:r>
             <w:r>
               <w:rPr>
@@ -861,273 +2239,7 @@
                 <w:noProof/>
                 <w:webHidden/>
               </w:rPr>
-              <w:t>3</w:t>
-            </w:r>
-            <w:r>
-              <w:rPr>
-                <w:noProof/>
-                <w:webHidden/>
-              </w:rPr>
-              <w:fldChar w:fldCharType="end"/>
-            </w:r>
-          </w:hyperlink>
-        </w:p>
-        <w:p>
-          <w:pPr>
-            <w:pStyle w:val="TOC1"/>
-            <w:tabs>
-              <w:tab w:val="left" w:pos="440"/>
-              <w:tab w:val="right" w:leader="dot" w:pos="9350"/>
-            </w:tabs>
-            <w:rPr>
-              <w:rFonts w:eastAsiaTheme="minorEastAsia"/>
-              <w:noProof/>
-              <w:sz w:val="24"/>
-              <w:szCs w:val="24"/>
-            </w:rPr>
-          </w:pPr>
-          <w:hyperlink w:anchor="_Toc21116771" w:history="1">
-            <w:r>
-              <w:rPr>
-                <w:rStyle w:val="Hyperlink"/>
-                <w:noProof/>
-              </w:rPr>
-              <w:t>3</w:t>
-            </w:r>
-            <w:r>
-              <w:rPr>
-                <w:rFonts w:eastAsiaTheme="minorEastAsia"/>
-                <w:noProof/>
-                <w:sz w:val="24"/>
-                <w:szCs w:val="24"/>
-              </w:rPr>
-              <w:tab/>
-            </w:r>
-            <w:r>
-              <w:rPr>
-                <w:rStyle w:val="Hyperlink"/>
-                <w:noProof/>
-              </w:rPr>
-              <w:t>RESTful API</w:t>
-            </w:r>
-            <w:r>
-              <w:rPr>
-                <w:noProof/>
-                <w:webHidden/>
-              </w:rPr>
-              <w:tab/>
-            </w:r>
-            <w:r>
-              <w:rPr>
-                <w:noProof/>
-                <w:webHidden/>
-              </w:rPr>
-              <w:fldChar w:fldCharType="begin"/>
-            </w:r>
-            <w:r>
-              <w:rPr>
-                <w:noProof/>
-                <w:webHidden/>
-              </w:rPr>
-              <w:instrText xml:space="preserve"> PAGEREF _Toc21116771 \h </w:instrText>
-            </w:r>
-            <w:r>
-              <w:rPr>
-                <w:noProof/>
-                <w:webHidden/>
-              </w:rPr>
-            </w:r>
-            <w:r>
-              <w:rPr>
-                <w:noProof/>
-                <w:webHidden/>
-              </w:rPr>
-              <w:fldChar w:fldCharType="separate"/>
-            </w:r>
-            <w:r>
-              <w:rPr>
-                <w:noProof/>
-                <w:webHidden/>
-              </w:rPr>
-              <w:t>3</w:t>
-            </w:r>
-            <w:r>
-              <w:rPr>
-                <w:noProof/>
-                <w:webHidden/>
-              </w:rPr>
-              <w:fldChar w:fldCharType="end"/>
-            </w:r>
-          </w:hyperlink>
-        </w:p>
-        <w:p>
-          <w:pPr>
-            <w:pStyle w:val="TOC1"/>
-            <w:tabs>
-              <w:tab w:val="left" w:pos="440"/>
-              <w:tab w:val="right" w:leader="dot" w:pos="9350"/>
-            </w:tabs>
-            <w:rPr>
-              <w:rFonts w:eastAsiaTheme="minorEastAsia"/>
-              <w:noProof/>
-              <w:sz w:val="24"/>
-              <w:szCs w:val="24"/>
-            </w:rPr>
-          </w:pPr>
-          <w:hyperlink w:anchor="_Toc21116772" w:history="1">
-            <w:r>
-              <w:rPr>
-                <w:rStyle w:val="Hyperlink"/>
-                <w:noProof/>
-              </w:rPr>
-              <w:t>4</w:t>
-            </w:r>
-            <w:r>
-              <w:rPr>
-                <w:rFonts w:eastAsiaTheme="minorEastAsia"/>
-                <w:noProof/>
-                <w:sz w:val="24"/>
-                <w:szCs w:val="24"/>
-              </w:rPr>
-              <w:tab/>
-            </w:r>
-            <w:r>
-              <w:rPr>
-                <w:rStyle w:val="Hyperlink"/>
-                <w:noProof/>
-              </w:rPr>
-              <w:t>Models</w:t>
-            </w:r>
-            <w:r>
-              <w:rPr>
-                <w:noProof/>
-                <w:webHidden/>
-              </w:rPr>
-              <w:tab/>
-            </w:r>
-            <w:r>
-              <w:rPr>
-                <w:noProof/>
-                <w:webHidden/>
-              </w:rPr>
-              <w:fldChar w:fldCharType="begin"/>
-            </w:r>
-            <w:r>
-              <w:rPr>
-                <w:noProof/>
-                <w:webHidden/>
-              </w:rPr>
-              <w:instrText xml:space="preserve"> PAGEREF _Toc21116772 \h </w:instrText>
-            </w:r>
-            <w:r>
-              <w:rPr>
-                <w:noProof/>
-                <w:webHidden/>
-              </w:rPr>
-            </w:r>
-            <w:r>
-              <w:rPr>
-                <w:noProof/>
-                <w:webHidden/>
-              </w:rPr>
-              <w:fldChar w:fldCharType="separate"/>
-            </w:r>
-            <w:r>
-              <w:rPr>
-                <w:noProof/>
-                <w:webHidden/>
-              </w:rPr>
-              <w:t>4</w:t>
-            </w:r>
-            <w:r>
-              <w:rPr>
-                <w:noProof/>
-                <w:webHidden/>
-              </w:rPr>
-              <w:fldChar w:fldCharType="end"/>
-            </w:r>
-          </w:hyperlink>
-        </w:p>
-        <w:p>
-          <w:pPr>
-            <w:pStyle w:val="TOC2"/>
-            <w:tabs>
-              <w:tab w:val="left" w:pos="960"/>
-              <w:tab w:val="right" w:leader="dot" w:pos="9350"/>
-            </w:tabs>
-            <w:rPr>
-              <w:rFonts w:eastAsiaTheme="minorEastAsia"/>
-              <w:noProof/>
-              <w:sz w:val="24"/>
-              <w:szCs w:val="24"/>
-            </w:rPr>
-          </w:pPr>
-          <w:hyperlink w:anchor="_Toc21116773" w:history="1">
-            <w:r>
-              <w:rPr>
-                <w:rStyle w:val="Hyperlink"/>
-                <w:rFonts w:cstheme="majorHAnsi"/>
-                <w:noProof/>
-              </w:rPr>
-              <w:t>4.1</w:t>
-            </w:r>
-            <w:r>
-              <w:rPr>
-                <w:rFonts w:eastAsiaTheme="minorEastAsia"/>
-                <w:noProof/>
-                <w:sz w:val="24"/>
-                <w:szCs w:val="24"/>
-              </w:rPr>
-              <w:tab/>
-            </w:r>
-            <w:r>
-              <w:rPr>
-                <w:rStyle w:val="Hyperlink"/>
-                <w:rFonts w:cstheme="majorHAnsi"/>
-                <w:noProof/>
-              </w:rPr>
-              <w:t>National Parks</w:t>
-            </w:r>
-            <w:r>
-              <w:rPr>
-                <w:noProof/>
-                <w:webHidden/>
-              </w:rPr>
-              <w:tab/>
-            </w:r>
-            <w:r>
-              <w:rPr>
-                <w:noProof/>
-                <w:webHidden/>
-              </w:rPr>
-              <w:fldChar w:fldCharType="begin"/>
-            </w:r>
-            <w:r>
-              <w:rPr>
-                <w:noProof/>
-                <w:webHidden/>
-              </w:rPr>
-              <w:instrText xml:space="preserve"> PAGEREF _Toc21116773 \h </w:instrText>
-            </w:r>
-            <w:r>
-              <w:rPr>
-                <w:noProof/>
-                <w:webHidden/>
-              </w:rPr>
-            </w:r>
-            <w:r>
-              <w:rPr>
-                <w:noProof/>
-                <w:webHidden/>
-              </w:rPr>
-              <w:fldChar w:fldCharType="separate"/>
-            </w:r>
-            <w:r>
-              <w:rPr>
-                <w:noProof/>
-                <w:webHidden/>
-              </w:rPr>
-              <w:t>4</w:t>
+              <w:t>6</w:t>
             </w:r>
             <w:r>
               <w:rPr>
@@ -1152,13 +2264,13 @@
               <w:szCs w:val="24"/>
             </w:rPr>
           </w:pPr>
-          <w:hyperlink w:anchor="_Toc21116774" w:history="1">
+          <w:hyperlink w:anchor="_Toc22818013" w:history="1">
             <w:r>
               <w:rPr>
                 <w:rStyle w:val="Hyperlink"/>
                 <w:noProof/>
               </w:rPr>
-              <w:t>4.1.1</w:t>
+              <w:t>4.3.1</w:t>
             </w:r>
             <w:r>
               <w:rPr>
@@ -1174,21 +2286,7 @@
                 <w:rStyle w:val="Hyperlink"/>
                 <w:noProof/>
               </w:rPr>
-              <w:t>Examples o</w:t>
-            </w:r>
-            <w:r>
-              <w:rPr>
-                <w:rStyle w:val="Hyperlink"/>
-                <w:noProof/>
-              </w:rPr>
-              <w:t>f</w:t>
-            </w:r>
-            <w:r>
-              <w:rPr>
-                <w:rStyle w:val="Hyperlink"/>
-                <w:noProof/>
-              </w:rPr>
-              <w:t xml:space="preserve"> filtered/sorted attributes</w:t>
+              <w:t>Examples of filtered/sorted attributes</w:t>
             </w:r>
             <w:r>
               <w:rPr>
@@ -1209,7 +2307,7 @@
                 <w:noProof/>
                 <w:webHidden/>
               </w:rPr>
-              <w:instrText xml:space="preserve"> PAGEREF _Toc21116774 \h </w:instrText>
+              <w:instrText xml:space="preserve"> PAGEREF _Toc22818013 \h </w:instrText>
             </w:r>
             <w:r>
               <w:rPr>
@@ -1229,7 +2327,7 @@
                 <w:noProof/>
                 <w:webHidden/>
               </w:rPr>
-              <w:t>4</w:t>
+              <w:t>6</w:t>
             </w:r>
             <w:r>
               <w:rPr>
@@ -1254,13 +2352,13 @@
               <w:szCs w:val="24"/>
             </w:rPr>
           </w:pPr>
-          <w:hyperlink w:anchor="_Toc21116775" w:history="1">
+          <w:hyperlink w:anchor="_Toc22818014" w:history="1">
             <w:r>
               <w:rPr>
                 <w:rStyle w:val="Hyperlink"/>
                 <w:noProof/>
               </w:rPr>
-              <w:t>4.1.2</w:t>
+              <w:t>4.3.2</w:t>
             </w:r>
             <w:r>
               <w:rPr>
@@ -1297,7 +2395,7 @@
                 <w:noProof/>
                 <w:webHidden/>
               </w:rPr>
-              <w:instrText xml:space="preserve"> PAGEREF _Toc21116775 \h </w:instrText>
+              <w:instrText xml:space="preserve"> PAGEREF _Toc22818014 \h </w:instrText>
             </w:r>
             <w:r>
               <w:rPr>
@@ -1317,7 +2415,7 @@
                 <w:noProof/>
                 <w:webHidden/>
               </w:rPr>
-              <w:t>4</w:t>
+              <w:t>6</w:t>
             </w:r>
             <w:r>
               <w:rPr>
@@ -1330,11 +2428,7 @@
         </w:p>
         <w:p>
           <w:pPr>
-            <w:pStyle w:val="TOC2"/>
-            <w:tabs>
-              <w:tab w:val="left" w:pos="960"/>
-              <w:tab w:val="right" w:leader="dot" w:pos="9350"/>
-            </w:tabs>
+            <w:pStyle w:val="TOC1"/>
             <w:rPr>
               <w:rFonts w:eastAsiaTheme="minorEastAsia"/>
               <w:noProof/>
@@ -1342,14 +2436,13 @@
               <w:szCs w:val="24"/>
             </w:rPr>
           </w:pPr>
-          <w:hyperlink w:anchor="_Toc21116776" w:history="1">
+          <w:hyperlink w:anchor="_Toc22818015" w:history="1">
             <w:r>
               <w:rPr>
                 <w:rStyle w:val="Hyperlink"/>
-                <w:rFonts w:cstheme="majorHAnsi"/>
-                <w:noProof/>
-              </w:rPr>
-              <w:t>4.2</w:t>
+                <w:noProof/>
+              </w:rPr>
+              <w:t>5</w:t>
             </w:r>
             <w:r>
               <w:rPr>
@@ -1363,10 +2456,9 @@
             <w:r>
               <w:rPr>
                 <w:rStyle w:val="Hyperlink"/>
-                <w:rFonts w:cstheme="majorHAnsi"/>
-                <w:noProof/>
-              </w:rPr>
-              <w:t>Recreational Activities</w:t>
+                <w:noProof/>
+              </w:rPr>
+              <w:t>Tools</w:t>
             </w:r>
             <w:r>
               <w:rPr>
@@ -1387,7 +2479,7 @@
                 <w:noProof/>
                 <w:webHidden/>
               </w:rPr>
-              <w:instrText xml:space="preserve"> PAGEREF _Toc21116776 \h </w:instrText>
+              <w:instrText xml:space="preserve"> PAGEREF _Toc22818015 \h </w:instrText>
             </w:r>
             <w:r>
               <w:rPr>
@@ -1407,7 +2499,7 @@
                 <w:noProof/>
                 <w:webHidden/>
               </w:rPr>
-              <w:t>4</w:t>
+              <w:t>6</w:t>
             </w:r>
             <w:r>
               <w:rPr>
@@ -1420,11 +2512,7 @@
         </w:p>
         <w:p>
           <w:pPr>
-            <w:pStyle w:val="TOC3"/>
-            <w:tabs>
-              <w:tab w:val="left" w:pos="1200"/>
-              <w:tab w:val="right" w:leader="dot" w:pos="9350"/>
-            </w:tabs>
+            <w:pStyle w:val="TOC1"/>
             <w:rPr>
               <w:rFonts w:eastAsiaTheme="minorEastAsia"/>
               <w:noProof/>
@@ -1432,13 +2520,13 @@
               <w:szCs w:val="24"/>
             </w:rPr>
           </w:pPr>
-          <w:hyperlink w:anchor="_Toc21116777" w:history="1">
+          <w:hyperlink w:anchor="_Toc22818016" w:history="1">
             <w:r>
               <w:rPr>
                 <w:rStyle w:val="Hyperlink"/>
                 <w:noProof/>
               </w:rPr>
-              <w:t>4.2.1</w:t>
+              <w:t>6</w:t>
             </w:r>
             <w:r>
               <w:rPr>
@@ -1454,7 +2542,7 @@
                 <w:rStyle w:val="Hyperlink"/>
                 <w:noProof/>
               </w:rPr>
-              <w:t>Examples of filtered/sorted attributes</w:t>
+              <w:t>Hosting</w:t>
             </w:r>
             <w:r>
               <w:rPr>
@@ -1475,7 +2563,7 @@
                 <w:noProof/>
                 <w:webHidden/>
               </w:rPr>
-              <w:instrText xml:space="preserve"> PAGEREF _Toc21116777 \h </w:instrText>
+              <w:instrText xml:space="preserve"> PAGEREF _Toc22818016 \h </w:instrText>
             </w:r>
             <w:r>
               <w:rPr>
@@ -1495,537 +2583,7 @@
                 <w:noProof/>
                 <w:webHidden/>
               </w:rPr>
-              <w:t>4</w:t>
-            </w:r>
-            <w:r>
-              <w:rPr>
-                <w:noProof/>
-                <w:webHidden/>
-              </w:rPr>
-              <w:fldChar w:fldCharType="end"/>
-            </w:r>
-          </w:hyperlink>
-        </w:p>
-        <w:p>
-          <w:pPr>
-            <w:pStyle w:val="TOC3"/>
-            <w:tabs>
-              <w:tab w:val="left" w:pos="1200"/>
-              <w:tab w:val="right" w:leader="dot" w:pos="9350"/>
-            </w:tabs>
-            <w:rPr>
-              <w:rFonts w:eastAsiaTheme="minorEastAsia"/>
-              <w:noProof/>
-              <w:sz w:val="24"/>
-              <w:szCs w:val="24"/>
-            </w:rPr>
-          </w:pPr>
-          <w:hyperlink w:anchor="_Toc21116778" w:history="1">
-            <w:r>
-              <w:rPr>
-                <w:rStyle w:val="Hyperlink"/>
-                <w:noProof/>
-              </w:rPr>
-              <w:t>4.2.2</w:t>
-            </w:r>
-            <w:r>
-              <w:rPr>
-                <w:rFonts w:eastAsiaTheme="minorEastAsia"/>
-                <w:noProof/>
-                <w:sz w:val="24"/>
-                <w:szCs w:val="24"/>
-              </w:rPr>
-              <w:tab/>
-            </w:r>
-            <w:r>
-              <w:rPr>
-                <w:rStyle w:val="Hyperlink"/>
-                <w:noProof/>
-              </w:rPr>
-              <w:t>Examples of searchable attributes</w:t>
-            </w:r>
-            <w:r>
-              <w:rPr>
-                <w:noProof/>
-                <w:webHidden/>
-              </w:rPr>
-              <w:tab/>
-            </w:r>
-            <w:r>
-              <w:rPr>
-                <w:noProof/>
-                <w:webHidden/>
-              </w:rPr>
-              <w:fldChar w:fldCharType="begin"/>
-            </w:r>
-            <w:r>
-              <w:rPr>
-                <w:noProof/>
-                <w:webHidden/>
-              </w:rPr>
-              <w:instrText xml:space="preserve"> PAGEREF _Toc21116778 \h </w:instrText>
-            </w:r>
-            <w:r>
-              <w:rPr>
-                <w:noProof/>
-                <w:webHidden/>
-              </w:rPr>
-            </w:r>
-            <w:r>
-              <w:rPr>
-                <w:noProof/>
-                <w:webHidden/>
-              </w:rPr>
-              <w:fldChar w:fldCharType="separate"/>
-            </w:r>
-            <w:r>
-              <w:rPr>
-                <w:noProof/>
-                <w:webHidden/>
-              </w:rPr>
-              <w:t>5</w:t>
-            </w:r>
-            <w:r>
-              <w:rPr>
-                <w:noProof/>
-                <w:webHidden/>
-              </w:rPr>
-              <w:fldChar w:fldCharType="end"/>
-            </w:r>
-          </w:hyperlink>
-        </w:p>
-        <w:p>
-          <w:pPr>
-            <w:pStyle w:val="TOC2"/>
-            <w:tabs>
-              <w:tab w:val="left" w:pos="960"/>
-              <w:tab w:val="right" w:leader="dot" w:pos="9350"/>
-            </w:tabs>
-            <w:rPr>
-              <w:rFonts w:eastAsiaTheme="minorEastAsia"/>
-              <w:noProof/>
-              <w:sz w:val="24"/>
-              <w:szCs w:val="24"/>
-            </w:rPr>
-          </w:pPr>
-          <w:hyperlink w:anchor="_Toc21116779" w:history="1">
-            <w:r>
-              <w:rPr>
-                <w:rStyle w:val="Hyperlink"/>
-                <w:rFonts w:cstheme="majorHAnsi"/>
-                <w:noProof/>
-              </w:rPr>
-              <w:t>4.3</w:t>
-            </w:r>
-            <w:r>
-              <w:rPr>
-                <w:rFonts w:eastAsiaTheme="minorEastAsia"/>
-                <w:noProof/>
-                <w:sz w:val="24"/>
-                <w:szCs w:val="24"/>
-              </w:rPr>
-              <w:tab/>
-            </w:r>
-            <w:r>
-              <w:rPr>
-                <w:rStyle w:val="Hyperlink"/>
-                <w:rFonts w:cstheme="majorHAnsi"/>
-                <w:noProof/>
-              </w:rPr>
-              <w:t>States</w:t>
-            </w:r>
-            <w:r>
-              <w:rPr>
-                <w:noProof/>
-                <w:webHidden/>
-              </w:rPr>
-              <w:tab/>
-            </w:r>
-            <w:r>
-              <w:rPr>
-                <w:noProof/>
-                <w:webHidden/>
-              </w:rPr>
-              <w:fldChar w:fldCharType="begin"/>
-            </w:r>
-            <w:r>
-              <w:rPr>
-                <w:noProof/>
-                <w:webHidden/>
-              </w:rPr>
-              <w:instrText xml:space="preserve"> PAGEREF _Toc21116779 \h </w:instrText>
-            </w:r>
-            <w:r>
-              <w:rPr>
-                <w:noProof/>
-                <w:webHidden/>
-              </w:rPr>
-            </w:r>
-            <w:r>
-              <w:rPr>
-                <w:noProof/>
-                <w:webHidden/>
-              </w:rPr>
-              <w:fldChar w:fldCharType="separate"/>
-            </w:r>
-            <w:r>
-              <w:rPr>
-                <w:noProof/>
-                <w:webHidden/>
-              </w:rPr>
-              <w:t>5</w:t>
-            </w:r>
-            <w:r>
-              <w:rPr>
-                <w:noProof/>
-                <w:webHidden/>
-              </w:rPr>
-              <w:fldChar w:fldCharType="end"/>
-            </w:r>
-          </w:hyperlink>
-        </w:p>
-        <w:p>
-          <w:pPr>
-            <w:pStyle w:val="TOC3"/>
-            <w:tabs>
-              <w:tab w:val="left" w:pos="1200"/>
-              <w:tab w:val="right" w:leader="dot" w:pos="9350"/>
-            </w:tabs>
-            <w:rPr>
-              <w:rFonts w:eastAsiaTheme="minorEastAsia"/>
-              <w:noProof/>
-              <w:sz w:val="24"/>
-              <w:szCs w:val="24"/>
-            </w:rPr>
-          </w:pPr>
-          <w:hyperlink w:anchor="_Toc21116780" w:history="1">
-            <w:r>
-              <w:rPr>
-                <w:rStyle w:val="Hyperlink"/>
-                <w:noProof/>
-              </w:rPr>
-              <w:t>4.3.1</w:t>
-            </w:r>
-            <w:r>
-              <w:rPr>
-                <w:rFonts w:eastAsiaTheme="minorEastAsia"/>
-                <w:noProof/>
-                <w:sz w:val="24"/>
-                <w:szCs w:val="24"/>
-              </w:rPr>
-              <w:tab/>
-            </w:r>
-            <w:r>
-              <w:rPr>
-                <w:rStyle w:val="Hyperlink"/>
-                <w:noProof/>
-              </w:rPr>
-              <w:t>Examples of filtered/sorted attributes</w:t>
-            </w:r>
-            <w:r>
-              <w:rPr>
-                <w:noProof/>
-                <w:webHidden/>
-              </w:rPr>
-              <w:tab/>
-            </w:r>
-            <w:r>
-              <w:rPr>
-                <w:noProof/>
-                <w:webHidden/>
-              </w:rPr>
-              <w:fldChar w:fldCharType="begin"/>
-            </w:r>
-            <w:r>
-              <w:rPr>
-                <w:noProof/>
-                <w:webHidden/>
-              </w:rPr>
-              <w:instrText xml:space="preserve"> PAGEREF _Toc21116780 \h </w:instrText>
-            </w:r>
-            <w:r>
-              <w:rPr>
-                <w:noProof/>
-                <w:webHidden/>
-              </w:rPr>
-            </w:r>
-            <w:r>
-              <w:rPr>
-                <w:noProof/>
-                <w:webHidden/>
-              </w:rPr>
-              <w:fldChar w:fldCharType="separate"/>
-            </w:r>
-            <w:r>
-              <w:rPr>
-                <w:noProof/>
-                <w:webHidden/>
-              </w:rPr>
-              <w:t>5</w:t>
-            </w:r>
-            <w:r>
-              <w:rPr>
-                <w:noProof/>
-                <w:webHidden/>
-              </w:rPr>
-              <w:fldChar w:fldCharType="end"/>
-            </w:r>
-          </w:hyperlink>
-        </w:p>
-        <w:p>
-          <w:pPr>
-            <w:pStyle w:val="TOC3"/>
-            <w:tabs>
-              <w:tab w:val="left" w:pos="1200"/>
-              <w:tab w:val="right" w:leader="dot" w:pos="9350"/>
-            </w:tabs>
-            <w:rPr>
-              <w:rFonts w:eastAsiaTheme="minorEastAsia"/>
-              <w:noProof/>
-              <w:sz w:val="24"/>
-              <w:szCs w:val="24"/>
-            </w:rPr>
-          </w:pPr>
-          <w:hyperlink w:anchor="_Toc21116781" w:history="1">
-            <w:r>
-              <w:rPr>
-                <w:rStyle w:val="Hyperlink"/>
-                <w:noProof/>
-              </w:rPr>
-              <w:t>4.3.2</w:t>
-            </w:r>
-            <w:r>
-              <w:rPr>
-                <w:rFonts w:eastAsiaTheme="minorEastAsia"/>
-                <w:noProof/>
-                <w:sz w:val="24"/>
-                <w:szCs w:val="24"/>
-              </w:rPr>
-              <w:tab/>
-            </w:r>
-            <w:r>
-              <w:rPr>
-                <w:rStyle w:val="Hyperlink"/>
-                <w:noProof/>
-              </w:rPr>
-              <w:t>Examples of searchable attributes</w:t>
-            </w:r>
-            <w:r>
-              <w:rPr>
-                <w:noProof/>
-                <w:webHidden/>
-              </w:rPr>
-              <w:tab/>
-            </w:r>
-            <w:r>
-              <w:rPr>
-                <w:noProof/>
-                <w:webHidden/>
-              </w:rPr>
-              <w:fldChar w:fldCharType="begin"/>
-            </w:r>
-            <w:r>
-              <w:rPr>
-                <w:noProof/>
-                <w:webHidden/>
-              </w:rPr>
-              <w:instrText xml:space="preserve"> PAGEREF _Toc21116781 \h </w:instrText>
-            </w:r>
-            <w:r>
-              <w:rPr>
-                <w:noProof/>
-                <w:webHidden/>
-              </w:rPr>
-            </w:r>
-            <w:r>
-              <w:rPr>
-                <w:noProof/>
-                <w:webHidden/>
-              </w:rPr>
-              <w:fldChar w:fldCharType="separate"/>
-            </w:r>
-            <w:r>
-              <w:rPr>
-                <w:noProof/>
-                <w:webHidden/>
-              </w:rPr>
-              <w:t>5</w:t>
-            </w:r>
-            <w:r>
-              <w:rPr>
-                <w:noProof/>
-                <w:webHidden/>
-              </w:rPr>
-              <w:fldChar w:fldCharType="end"/>
-            </w:r>
-          </w:hyperlink>
-        </w:p>
-        <w:p>
-          <w:pPr>
-            <w:pStyle w:val="TOC1"/>
-            <w:tabs>
-              <w:tab w:val="left" w:pos="440"/>
-              <w:tab w:val="right" w:leader="dot" w:pos="9350"/>
-            </w:tabs>
-            <w:rPr>
-              <w:rFonts w:eastAsiaTheme="minorEastAsia"/>
-              <w:noProof/>
-              <w:sz w:val="24"/>
-              <w:szCs w:val="24"/>
-            </w:rPr>
-          </w:pPr>
-          <w:hyperlink w:anchor="_Toc21116782" w:history="1">
-            <w:r>
-              <w:rPr>
-                <w:rStyle w:val="Hyperlink"/>
-                <w:noProof/>
-              </w:rPr>
-              <w:t>5</w:t>
-            </w:r>
-            <w:r>
-              <w:rPr>
-                <w:rFonts w:eastAsiaTheme="minorEastAsia"/>
-                <w:noProof/>
-                <w:sz w:val="24"/>
-                <w:szCs w:val="24"/>
-              </w:rPr>
-              <w:tab/>
-            </w:r>
-            <w:r>
-              <w:rPr>
-                <w:rStyle w:val="Hyperlink"/>
-                <w:noProof/>
-              </w:rPr>
-              <w:t>Tools</w:t>
-            </w:r>
-            <w:r>
-              <w:rPr>
-                <w:noProof/>
-                <w:webHidden/>
-              </w:rPr>
-              <w:tab/>
-            </w:r>
-            <w:r>
-              <w:rPr>
-                <w:noProof/>
-                <w:webHidden/>
-              </w:rPr>
-              <w:fldChar w:fldCharType="begin"/>
-            </w:r>
-            <w:r>
-              <w:rPr>
-                <w:noProof/>
-                <w:webHidden/>
-              </w:rPr>
-              <w:instrText xml:space="preserve"> PAGEREF _Toc21116782 \h </w:instrText>
-            </w:r>
-            <w:r>
-              <w:rPr>
-                <w:noProof/>
-                <w:webHidden/>
-              </w:rPr>
-            </w:r>
-            <w:r>
-              <w:rPr>
-                <w:noProof/>
-                <w:webHidden/>
-              </w:rPr>
-              <w:fldChar w:fldCharType="separate"/>
-            </w:r>
-            <w:r>
-              <w:rPr>
-                <w:noProof/>
-                <w:webHidden/>
-              </w:rPr>
-              <w:t>5</w:t>
-            </w:r>
-            <w:r>
-              <w:rPr>
-                <w:noProof/>
-                <w:webHidden/>
-              </w:rPr>
-              <w:fldChar w:fldCharType="end"/>
-            </w:r>
-          </w:hyperlink>
-        </w:p>
-        <w:p>
-          <w:pPr>
-            <w:pStyle w:val="TOC1"/>
-            <w:tabs>
-              <w:tab w:val="left" w:pos="440"/>
-              <w:tab w:val="right" w:leader="dot" w:pos="9350"/>
-            </w:tabs>
-            <w:rPr>
-              <w:rFonts w:eastAsiaTheme="minorEastAsia"/>
-              <w:noProof/>
-              <w:sz w:val="24"/>
-              <w:szCs w:val="24"/>
-            </w:rPr>
-          </w:pPr>
-          <w:hyperlink w:anchor="_Toc21116783" w:history="1">
-            <w:r>
-              <w:rPr>
-                <w:rStyle w:val="Hyperlink"/>
-                <w:noProof/>
-              </w:rPr>
-              <w:t>6</w:t>
-            </w:r>
-            <w:r>
-              <w:rPr>
-                <w:rFonts w:eastAsiaTheme="minorEastAsia"/>
-                <w:noProof/>
-                <w:sz w:val="24"/>
-                <w:szCs w:val="24"/>
-              </w:rPr>
-              <w:tab/>
-            </w:r>
-            <w:r>
-              <w:rPr>
-                <w:rStyle w:val="Hyperlink"/>
-                <w:noProof/>
-              </w:rPr>
-              <w:t>Hosting</w:t>
-            </w:r>
-            <w:r>
-              <w:rPr>
-                <w:noProof/>
-                <w:webHidden/>
-              </w:rPr>
-              <w:tab/>
-            </w:r>
-            <w:r>
-              <w:rPr>
-                <w:noProof/>
-                <w:webHidden/>
-              </w:rPr>
-              <w:fldChar w:fldCharType="begin"/>
-            </w:r>
-            <w:r>
-              <w:rPr>
-                <w:noProof/>
-                <w:webHidden/>
-              </w:rPr>
-              <w:instrText xml:space="preserve"> PAGEREF _Toc21116783 \h </w:instrText>
-            </w:r>
-            <w:r>
-              <w:rPr>
-                <w:noProof/>
-                <w:webHidden/>
-              </w:rPr>
-            </w:r>
-            <w:r>
-              <w:rPr>
-                <w:noProof/>
-                <w:webHidden/>
-              </w:rPr>
-              <w:fldChar w:fldCharType="separate"/>
-            </w:r>
-            <w:r>
-              <w:rPr>
-                <w:noProof/>
-                <w:webHidden/>
-              </w:rPr>
-              <w:t>6</w:t>
+              <w:t>7</w:t>
             </w:r>
             <w:r>
               <w:rPr>
@@ -2061,9 +2619,8 @@
         <w:pStyle w:val="Heading1"/>
         <w:spacing w:line="276" w:lineRule="auto"/>
       </w:pPr>
-      <w:bookmarkStart w:id="1" w:name="_Toc21116764"/>
-      <w:r>
-        <w:lastRenderedPageBreak/>
+      <w:bookmarkStart w:id="1" w:name="_Toc22817990"/>
+      <w:r>
         <w:t>1</w:t>
       </w:r>
       <w:r>
@@ -2097,7 +2654,10 @@
         <w:spacing w:line="276" w:lineRule="auto"/>
       </w:pPr>
       <w:r>
-        <w:t>What outdoor activities can the user participate in throughout their area?</w:t>
+        <w:t xml:space="preserve">What </w:t>
+      </w:r>
+      <w:r>
+        <w:t>national parks are in close proximity to our users?</w:t>
       </w:r>
     </w:p>
     <w:p>
@@ -2110,7 +2670,7 @@
         <w:spacing w:line="276" w:lineRule="auto"/>
       </w:pPr>
       <w:r>
-        <w:t>Is there a correlation between accessibility to outdoor parks/recreation and physical activity?</w:t>
+        <w:t>What recreational areas are in close proximity to our users?</w:t>
       </w:r>
     </w:p>
     <w:p>
@@ -2123,7 +2683,7 @@
         <w:spacing w:line="276" w:lineRule="auto"/>
       </w:pPr>
       <w:r>
-        <w:t>Has American visitation of national parks/participation in outdoor activities changed in recent years?</w:t>
+        <w:t>What types of sites can visitors expect to see in each area and what activities can they participate in?</w:t>
       </w:r>
     </w:p>
     <w:p>
@@ -2131,7 +2691,7 @@
         <w:pStyle w:val="Heading1"/>
         <w:spacing w:line="276" w:lineRule="auto"/>
       </w:pPr>
-      <w:bookmarkStart w:id="2" w:name="_Toc21116765"/>
+      <w:bookmarkStart w:id="2" w:name="_Toc22817991"/>
       <w:r>
         <w:t>2</w:t>
       </w:r>
@@ -2142,23 +2702,6 @@
         <w:t>User Stories</w:t>
       </w:r>
       <w:bookmarkEnd w:id="2"/>
-    </w:p>
-    <w:p>
-      <w:pPr>
-        <w:spacing w:line="276" w:lineRule="auto"/>
-        <w:ind w:firstLine="720"/>
-      </w:pPr>
-      <w:r>
-        <w:t xml:space="preserve">Customers of Put It </w:t>
-      </w:r>
-      <w:proofErr w:type="gramStart"/>
-      <w:r>
-        <w:t>In</w:t>
-      </w:r>
-      <w:proofErr w:type="gramEnd"/>
-      <w:r>
-        <w:t xml:space="preserve"> Park have requested these features listed.</w:t>
-      </w:r>
     </w:p>
     <w:p>
       <w:pPr>
@@ -2168,33 +2711,461 @@
           <w:rFonts w:cstheme="majorHAnsi"/>
         </w:rPr>
       </w:pPr>
-      <w:bookmarkStart w:id="3" w:name="_Toc21116766"/>
+      <w:bookmarkStart w:id="3" w:name="_Toc22817992"/>
       <w:r>
         <w:rPr>
           <w:rFonts w:cstheme="majorHAnsi"/>
         </w:rPr>
-        <w:t>2</w:t>
-      </w:r>
-      <w:r>
-        <w:rPr>
-          <w:rFonts w:cstheme="majorHAnsi"/>
-        </w:rPr>
-        <w:t>.1</w:t>
+        <w:t xml:space="preserve">2.1 </w:t>
       </w:r>
       <w:r>
         <w:rPr>
           <w:rFonts w:cstheme="majorHAnsi"/>
         </w:rPr>
         <w:tab/>
+        <w:t>Customer Requests</w:t>
+      </w:r>
+      <w:bookmarkEnd w:id="3"/>
+    </w:p>
+    <w:p>
+      <w:pPr>
+        <w:pStyle w:val="Heading3"/>
+        <w:spacing w:line="276" w:lineRule="auto"/>
+      </w:pPr>
+      <w:bookmarkStart w:id="4" w:name="_Toc22817993"/>
+      <w:r>
+        <w:t>2.1.1</w:t>
+      </w:r>
+      <w:r>
+        <w:tab/>
         <w:t>User Story 1</w:t>
       </w:r>
-      <w:bookmarkEnd w:id="3"/>
-      <w:r>
+      <w:bookmarkEnd w:id="4"/>
+    </w:p>
+    <w:p>
+      <w:pPr>
+        <w:spacing w:line="276" w:lineRule="auto"/>
+        <w:ind w:left="720"/>
+        <w:rPr>
+          <w:rFonts w:ascii="Calibri" w:hAnsi="Calibri" w:cs="Calibri"/>
+          <w:color w:val="353535"/>
+          <w:sz w:val="22"/>
+          <w:szCs w:val="22"/>
+        </w:rPr>
+      </w:pPr>
+      <w:r>
+        <w:rPr>
+          <w:rFonts w:ascii="Calibri" w:hAnsi="Calibri" w:cs="Calibri"/>
+          <w:sz w:val="22"/>
+          <w:szCs w:val="22"/>
+        </w:rPr>
+        <w:t>I</w:t>
+      </w:r>
+      <w:r>
+        <w:rPr>
+          <w:rFonts w:ascii="Calibri" w:hAnsi="Calibri" w:cs="Calibri"/>
+          <w:color w:val="353535"/>
+          <w:sz w:val="22"/>
+          <w:szCs w:val="22"/>
+        </w:rPr>
+        <w:t>nclude a description within the splash or “Home” page.</w:t>
+      </w:r>
+      <w:r>
+        <w:rPr>
+          <w:rFonts w:ascii="Calibri" w:hAnsi="Calibri" w:cs="Calibri"/>
+          <w:color w:val="353535"/>
+        </w:rPr>
+        <w:t xml:space="preserve"> User story completed; altered the</w:t>
+      </w:r>
+      <w:r>
+        <w:rPr>
+          <w:rFonts w:ascii="Calibri" w:hAnsi="Calibri" w:cs="Calibri"/>
+          <w:color w:val="353535"/>
+        </w:rPr>
+        <w:t xml:space="preserve"> </w:t>
+      </w:r>
+      <w:r>
+        <w:rPr>
+          <w:rFonts w:ascii="Calibri" w:hAnsi="Calibri" w:cs="Calibri"/>
+          <w:color w:val="353535"/>
+        </w:rPr>
+        <w:t>splash page to match specifications.</w:t>
+      </w:r>
+    </w:p>
+    <w:p>
+      <w:pPr>
+        <w:pStyle w:val="Heading3"/>
+        <w:spacing w:line="276" w:lineRule="auto"/>
+      </w:pPr>
+      <w:bookmarkStart w:id="5" w:name="_Toc22817994"/>
+      <w:r>
+        <w:t>2.1.2</w:t>
+      </w:r>
+      <w:r>
+        <w:tab/>
+        <w:t>User Story 2</w:t>
+      </w:r>
+      <w:bookmarkEnd w:id="5"/>
+    </w:p>
+    <w:p>
+      <w:pPr>
+        <w:pStyle w:val="ListParagraph"/>
+        <w:spacing w:line="276" w:lineRule="auto"/>
+        <w:rPr>
+          <w:rFonts w:ascii="Calibri" w:hAnsi="Calibri" w:cs="Calibri"/>
+        </w:rPr>
+      </w:pPr>
+      <w:r>
+        <w:rPr>
+          <w:rFonts w:ascii="Calibri" w:hAnsi="Calibri" w:cs="Calibri"/>
+          <w:color w:val="353535"/>
+        </w:rPr>
+        <w:t>Include profile pictures, commits, and issues of each team member within the “About” page.</w:t>
+      </w:r>
+      <w:r>
+        <w:rPr>
+          <w:rFonts w:ascii="Calibri" w:hAnsi="Calibri" w:cs="Calibri"/>
+          <w:color w:val="353535"/>
+        </w:rPr>
+        <w:t xml:space="preserve"> User story completed; about page data was dynamically pulled from GitLab.</w:t>
+      </w:r>
+    </w:p>
+    <w:p>
+      <w:pPr>
+        <w:pStyle w:val="Heading3"/>
+        <w:spacing w:line="276" w:lineRule="auto"/>
+      </w:pPr>
+      <w:bookmarkStart w:id="6" w:name="_Toc22817995"/>
+      <w:r>
+        <w:t>2.1.3</w:t>
+      </w:r>
+      <w:r>
+        <w:tab/>
+        <w:t>User Story 3</w:t>
+      </w:r>
+      <w:bookmarkEnd w:id="6"/>
+    </w:p>
+    <w:p>
+      <w:pPr>
+        <w:pStyle w:val="ListParagraph"/>
+        <w:spacing w:line="276" w:lineRule="auto"/>
+        <w:rPr>
+          <w:rFonts w:ascii="Calibri" w:hAnsi="Calibri" w:cs="Calibri"/>
+        </w:rPr>
+      </w:pPr>
+      <w:r>
+        <w:rPr>
+          <w:rFonts w:ascii="Calibri" w:hAnsi="Calibri" w:cs="Calibri"/>
+          <w:color w:val="353535"/>
+        </w:rPr>
+        <w:t>Structure our models in a grid or table form for each of their respective pages</w:t>
+      </w:r>
+      <w:r>
+        <w:rPr>
+          <w:rFonts w:ascii="Calibri" w:hAnsi="Calibri" w:cs="Calibri"/>
+          <w:color w:val="353535"/>
+        </w:rPr>
+        <w:t>.</w:t>
+      </w:r>
+      <w:r>
+        <w:rPr>
+          <w:rFonts w:ascii="Calibri" w:hAnsi="Calibri" w:cs="Calibri"/>
+          <w:color w:val="353535"/>
+        </w:rPr>
+        <w:t xml:space="preserve"> User story completed; structured models in a grid format.</w:t>
+      </w:r>
+    </w:p>
+    <w:p>
+      <w:pPr>
+        <w:pStyle w:val="Heading3"/>
+        <w:spacing w:line="276" w:lineRule="auto"/>
+      </w:pPr>
+      <w:bookmarkStart w:id="7" w:name="_Toc22817996"/>
+      <w:r>
+        <w:t>2.1.4</w:t>
+      </w:r>
+      <w:r>
+        <w:tab/>
+        <w:t>User Story 4</w:t>
+      </w:r>
+      <w:bookmarkEnd w:id="7"/>
+    </w:p>
+    <w:p>
+      <w:pPr>
+        <w:pStyle w:val="ListParagraph"/>
+        <w:spacing w:line="276" w:lineRule="auto"/>
+        <w:rPr>
+          <w:rFonts w:ascii="Calibri" w:hAnsi="Calibri" w:cs="Calibri"/>
+        </w:rPr>
+      </w:pPr>
+      <w:r>
+        <w:t>Include a link to our API documentation designed by Postman. Our API should be capable of returning a list of models, returning a list of models, returning attributes of the instances, and returning detailed list of models.</w:t>
+      </w:r>
+      <w:r>
+        <w:rPr>
+          <w:rFonts w:ascii="Calibri" w:hAnsi="Calibri" w:cs="Calibri"/>
+          <w:color w:val="353535"/>
+        </w:rPr>
+        <w:t xml:space="preserve"> User story completed; added link to API documentation on About page.</w:t>
+      </w:r>
+    </w:p>
+    <w:p>
+      <w:pPr>
+        <w:pStyle w:val="Heading3"/>
+        <w:spacing w:line="276" w:lineRule="auto"/>
+      </w:pPr>
+      <w:bookmarkStart w:id="8" w:name="_Toc22817997"/>
+      <w:r>
+        <w:lastRenderedPageBreak/>
+        <w:t>2.1.5</w:t>
+      </w:r>
+      <w:r>
+        <w:tab/>
+        <w:t>User Story 5</w:t>
+      </w:r>
+      <w:bookmarkEnd w:id="8"/>
+    </w:p>
+    <w:p>
+      <w:pPr>
+        <w:pStyle w:val="ListParagraph"/>
+        <w:spacing w:line="276" w:lineRule="auto"/>
+        <w:rPr>
+          <w:rFonts w:ascii="Calibri" w:hAnsi="Calibri" w:cs="Calibri"/>
+        </w:rPr>
+      </w:pPr>
+      <w:r>
+        <w:rPr>
+          <w:rFonts w:ascii="Calibri" w:hAnsi="Calibri" w:cs="Calibri"/>
+          <w:color w:val="353535"/>
+        </w:rPr>
+        <w:t>Design our instance pages as stated. Three instance pages for each of the three models, five attributes from the model page, and one instance-specific media. This was completed by creating the three instance pages, and filling them with static data.</w:t>
+      </w:r>
+    </w:p>
+    <w:p>
+      <w:pPr>
+        <w:pStyle w:val="Heading2"/>
+        <w:spacing w:line="276" w:lineRule="auto"/>
         <w:rPr>
           <w:rFonts w:cstheme="majorHAnsi"/>
         </w:rPr>
-        <w:t xml:space="preserve"> </w:t>
-      </w:r>
+      </w:pPr>
+    </w:p>
+    <w:p>
+      <w:pPr>
+        <w:pStyle w:val="Heading2"/>
+        <w:spacing w:line="276" w:lineRule="auto"/>
+        <w:rPr>
+          <w:rFonts w:cstheme="majorHAnsi"/>
+        </w:rPr>
+      </w:pPr>
+      <w:bookmarkStart w:id="9" w:name="_Toc22817998"/>
+      <w:r>
+        <w:rPr>
+          <w:rFonts w:cstheme="majorHAnsi"/>
+        </w:rPr>
+        <w:t xml:space="preserve">2.2 </w:t>
+      </w:r>
+      <w:r>
+        <w:rPr>
+          <w:rFonts w:cstheme="majorHAnsi"/>
+        </w:rPr>
+        <w:tab/>
+        <w:t>Requests to Developer</w:t>
+      </w:r>
+      <w:bookmarkEnd w:id="9"/>
+      <w:r>
+        <w:rPr>
+          <w:rFonts w:cstheme="majorHAnsi"/>
+        </w:rPr>
+        <w:tab/>
+      </w:r>
+    </w:p>
+    <w:p>
+      <w:pPr>
+        <w:pStyle w:val="Heading3"/>
+        <w:spacing w:line="276" w:lineRule="auto"/>
+      </w:pPr>
+      <w:bookmarkStart w:id="10" w:name="_Toc22817999"/>
+      <w:r>
+        <w:t>2.1.1</w:t>
+      </w:r>
+      <w:r>
+        <w:tab/>
+        <w:t>Customer Story 1</w:t>
+      </w:r>
+      <w:bookmarkEnd w:id="10"/>
+    </w:p>
+    <w:p>
+      <w:pPr>
+        <w:ind w:left="720"/>
+        <w:rPr>
+          <w:rFonts w:asciiTheme="minorHAnsi" w:hAnsiTheme="minorHAnsi" w:cstheme="minorHAnsi"/>
+          <w:sz w:val="22"/>
+          <w:szCs w:val="22"/>
+        </w:rPr>
+      </w:pPr>
+      <w:r>
+        <w:rPr>
+          <w:rFonts w:asciiTheme="minorHAnsi" w:hAnsiTheme="minorHAnsi" w:cstheme="minorHAnsi"/>
+          <w:color w:val="000000"/>
+          <w:sz w:val="22"/>
+          <w:szCs w:val="22"/>
+        </w:rPr>
+        <w:t>As a user, I would like your website to include at least the project/website name in place of "Logo" at the top left corner. This is so I can know clearly what website I'm on and the purpose of the project. The font/styling can stay the same, I would just like the content to clearly reflect the website for now.</w:t>
+      </w:r>
+    </w:p>
+    <w:p>
+      <w:pPr>
+        <w:pStyle w:val="Heading3"/>
+        <w:spacing w:line="276" w:lineRule="auto"/>
+      </w:pPr>
+      <w:bookmarkStart w:id="11" w:name="_Toc22818000"/>
+      <w:r>
+        <w:t>2.1.2</w:t>
+      </w:r>
+      <w:r>
+        <w:tab/>
+        <w:t>Customer Story 2</w:t>
+      </w:r>
+      <w:bookmarkEnd w:id="11"/>
+    </w:p>
+    <w:p>
+      <w:pPr>
+        <w:ind w:left="720"/>
+        <w:rPr>
+          <w:rFonts w:asciiTheme="minorHAnsi" w:hAnsiTheme="minorHAnsi" w:cstheme="minorHAnsi"/>
+          <w:sz w:val="22"/>
+          <w:szCs w:val="22"/>
+        </w:rPr>
+      </w:pPr>
+      <w:r>
+        <w:rPr>
+          <w:rFonts w:asciiTheme="minorHAnsi" w:hAnsiTheme="minorHAnsi" w:cstheme="minorHAnsi"/>
+          <w:color w:val="000000"/>
+          <w:sz w:val="22"/>
+          <w:szCs w:val="22"/>
+        </w:rPr>
+        <w:t>As a user, I would like to see data on three instances for Recipes, Restaurants, and Grocery Items on their respective pages. This is so I could see what kind of instances would be included in each model, and get a preview of the types of information that will be shared in the final website. The data can be displayed in any visual format for this step; I just want it to appear on the page.</w:t>
+      </w:r>
+    </w:p>
+    <w:p>
+      <w:pPr>
+        <w:pStyle w:val="Heading3"/>
+        <w:spacing w:line="276" w:lineRule="auto"/>
+      </w:pPr>
+      <w:bookmarkStart w:id="12" w:name="_Toc22818001"/>
+      <w:r>
+        <w:t>2.1.3</w:t>
+      </w:r>
+      <w:r>
+        <w:tab/>
+        <w:t>Customer Story 3</w:t>
+      </w:r>
+      <w:bookmarkEnd w:id="12"/>
+    </w:p>
+    <w:p>
+      <w:pPr>
+        <w:ind w:left="720"/>
+        <w:rPr>
+          <w:rFonts w:asciiTheme="minorHAnsi" w:hAnsiTheme="minorHAnsi" w:cstheme="minorHAnsi"/>
+          <w:sz w:val="22"/>
+          <w:szCs w:val="22"/>
+        </w:rPr>
+      </w:pPr>
+      <w:r>
+        <w:rPr>
+          <w:rFonts w:asciiTheme="minorHAnsi" w:hAnsiTheme="minorHAnsi" w:cstheme="minorHAnsi"/>
+          <w:color w:val="000000"/>
+          <w:sz w:val="22"/>
+          <w:szCs w:val="22"/>
+        </w:rPr>
+        <w:t>As a customer, I would like the About Page to have stats dynamically derived from GitLab. This is so I can see how productive the developers I've hired are being. The statistics I would like derived from GitLab are total number of commits, total number of issues, and number of unit tests (probably 0 tests so far, but I would still like it to appear on the page).</w:t>
+      </w:r>
+    </w:p>
+    <w:p>
+      <w:pPr>
+        <w:pStyle w:val="Heading3"/>
+        <w:spacing w:line="276" w:lineRule="auto"/>
+      </w:pPr>
+      <w:bookmarkStart w:id="13" w:name="_Toc22818002"/>
+      <w:r>
+        <w:t>2.1.4</w:t>
+      </w:r>
+      <w:r>
+        <w:tab/>
+        <w:t>Customer Story 4</w:t>
+      </w:r>
+      <w:bookmarkEnd w:id="13"/>
+    </w:p>
+    <w:p>
+      <w:pPr>
+        <w:ind w:left="720"/>
+        <w:rPr>
+          <w:rFonts w:asciiTheme="minorHAnsi" w:hAnsiTheme="minorHAnsi" w:cstheme="minorHAnsi"/>
+          <w:sz w:val="22"/>
+          <w:szCs w:val="22"/>
+        </w:rPr>
+      </w:pPr>
+      <w:r>
+        <w:rPr>
+          <w:rFonts w:asciiTheme="minorHAnsi" w:hAnsiTheme="minorHAnsi" w:cstheme="minorHAnsi"/>
+          <w:color w:val="000000"/>
+          <w:sz w:val="22"/>
+          <w:szCs w:val="22"/>
+        </w:rPr>
+        <w:t>As a customer, I would like the home page to display something other than lyrics. Please change the title of the home page to the title of the project, and the body of the web page to give a brief description of the project. This will help the customer to see what goal of the final version of the website is.</w:t>
+      </w:r>
+    </w:p>
+    <w:p>
+      <w:pPr>
+        <w:pStyle w:val="Heading3"/>
+        <w:spacing w:line="276" w:lineRule="auto"/>
+      </w:pPr>
+      <w:bookmarkStart w:id="14" w:name="_Toc22818003"/>
+      <w:r>
+        <w:t>2.1.5</w:t>
+      </w:r>
+      <w:r>
+        <w:tab/>
+        <w:t>Customer Story 5</w:t>
+      </w:r>
+      <w:bookmarkEnd w:id="14"/>
+    </w:p>
+    <w:p>
+      <w:pPr>
+        <w:ind w:left="720"/>
+        <w:rPr>
+          <w:rFonts w:asciiTheme="minorHAnsi" w:hAnsiTheme="minorHAnsi" w:cstheme="minorHAnsi"/>
+          <w:sz w:val="22"/>
+          <w:szCs w:val="22"/>
+        </w:rPr>
+      </w:pPr>
+      <w:r>
+        <w:rPr>
+          <w:rFonts w:asciiTheme="minorHAnsi" w:hAnsiTheme="minorHAnsi" w:cstheme="minorHAnsi"/>
+          <w:color w:val="000000"/>
+          <w:sz w:val="22"/>
+          <w:szCs w:val="22"/>
+        </w:rPr>
+        <w:t>As a customer, I would like the website to have a color theme other than black and white. This is to make the website more aesthetically pleasing to users. In order to begin this shift in color theme, could the nav bar color be changed from black to something else? Any other color will do - choose one that you feel will best fit with the feel of your final website.</w:t>
+      </w:r>
+    </w:p>
+    <w:p>
+      <w:pPr>
+        <w:pStyle w:val="Heading1"/>
+        <w:spacing w:line="276" w:lineRule="auto"/>
+      </w:pPr>
+      <w:bookmarkStart w:id="15" w:name="_Toc22818004"/>
+      <w:r>
+        <w:t>3</w:t>
+      </w:r>
+      <w:r>
+        <w:tab/>
+      </w:r>
+      <w:r>
+        <w:t>RESTful API</w:t>
+      </w:r>
+      <w:bookmarkEnd w:id="15"/>
     </w:p>
     <w:p>
       <w:pPr>
@@ -2202,150 +3173,7 @@
         <w:ind w:firstLine="720"/>
       </w:pPr>
       <w:r>
-        <w:t>Include a description within the splash or “Home” page.</w:t>
-      </w:r>
-    </w:p>
-    <w:p>
-      <w:pPr>
-        <w:pStyle w:val="Heading2"/>
-        <w:spacing w:line="276" w:lineRule="auto"/>
-      </w:pPr>
-      <w:bookmarkStart w:id="4" w:name="_Toc21116767"/>
-      <w:r>
-        <w:t>2.</w:t>
-      </w:r>
-      <w:r>
-        <w:t>2</w:t>
-      </w:r>
-      <w:r>
-        <w:tab/>
-        <w:t>User Story 2</w:t>
-      </w:r>
-      <w:bookmarkEnd w:id="4"/>
-      <w:r>
-        <w:t xml:space="preserve"> </w:t>
-      </w:r>
-    </w:p>
-    <w:p>
-      <w:pPr>
-        <w:spacing w:line="276" w:lineRule="auto"/>
-        <w:ind w:firstLine="720"/>
-      </w:pPr>
-      <w:r>
-        <w:t>Include profile pictures, commits, and issues of each team member within the “About” page.</w:t>
-      </w:r>
-    </w:p>
-    <w:p>
-      <w:pPr>
-        <w:pStyle w:val="Heading2"/>
-        <w:spacing w:line="276" w:lineRule="auto"/>
-      </w:pPr>
-      <w:bookmarkStart w:id="5" w:name="_Toc21116768"/>
-      <w:r>
-        <w:t>2</w:t>
-      </w:r>
-      <w:r>
-        <w:t>.3</w:t>
-      </w:r>
-      <w:r>
-        <w:tab/>
-        <w:t>User Story 3</w:t>
-      </w:r>
-      <w:bookmarkEnd w:id="5"/>
-      <w:r>
-        <w:t xml:space="preserve"> </w:t>
-      </w:r>
-    </w:p>
-    <w:p>
-      <w:pPr>
-        <w:spacing w:line="276" w:lineRule="auto"/>
-        <w:ind w:firstLine="720"/>
-      </w:pPr>
-      <w:r>
-        <w:t>Structure our models in grid or table form for each of their respective pages.</w:t>
-      </w:r>
-    </w:p>
-    <w:p>
-      <w:pPr>
-        <w:pStyle w:val="Heading2"/>
-        <w:spacing w:line="276" w:lineRule="auto"/>
-      </w:pPr>
-      <w:bookmarkStart w:id="6" w:name="_Toc21116769"/>
-      <w:r>
-        <w:t>2</w:t>
-      </w:r>
-      <w:r>
-        <w:t>.4</w:t>
-      </w:r>
-      <w:r>
-        <w:tab/>
-        <w:t>User Story 4</w:t>
-      </w:r>
-      <w:bookmarkEnd w:id="6"/>
-    </w:p>
-    <w:p>
-      <w:pPr>
-        <w:spacing w:line="276" w:lineRule="auto"/>
-        <w:ind w:firstLine="720"/>
-      </w:pPr>
-      <w:r>
-        <w:t>Include a link to our API documentation designed by Postman. Our API should be capable of returning a list of models, returning attributes of the instances, and returning detailed list of models.</w:t>
-      </w:r>
-    </w:p>
-    <w:p>
-      <w:pPr>
-        <w:pStyle w:val="Heading2"/>
-        <w:spacing w:line="276" w:lineRule="auto"/>
-      </w:pPr>
-      <w:bookmarkStart w:id="7" w:name="_Toc21116770"/>
-      <w:r>
-        <w:t>2</w:t>
-      </w:r>
-      <w:r>
-        <w:t>.5</w:t>
-      </w:r>
-      <w:r>
-        <w:tab/>
-        <w:t>User Story 5</w:t>
-      </w:r>
-      <w:bookmarkEnd w:id="7"/>
-    </w:p>
-    <w:p>
-      <w:pPr>
-        <w:spacing w:line="276" w:lineRule="auto"/>
-        <w:ind w:firstLine="720"/>
-      </w:pPr>
-      <w:r>
-        <w:t>Design our instance pages as stated. Three instance pages per each of the three models, five attributes from the model page, and one instance-specific media.</w:t>
-      </w:r>
-    </w:p>
-    <w:p>
-      <w:pPr>
-        <w:pStyle w:val="Heading1"/>
-        <w:spacing w:line="276" w:lineRule="auto"/>
-      </w:pPr>
-      <w:bookmarkStart w:id="8" w:name="_Toc21116771"/>
-      <w:r>
-        <w:t>3</w:t>
-      </w:r>
-      <w:r>
-        <w:tab/>
-      </w:r>
-      <w:r>
-        <w:t>RESTful API</w:t>
-      </w:r>
-      <w:bookmarkEnd w:id="8"/>
-    </w:p>
-    <w:p>
-      <w:pPr>
-        <w:spacing w:line="276" w:lineRule="auto"/>
-        <w:ind w:firstLine="720"/>
-      </w:pPr>
-      <w:r>
-        <w:t xml:space="preserve">APIs </w:t>
-      </w:r>
-      <w:r>
-        <w:t>currently utilized:</w:t>
+        <w:t>APIs currently utilized:</w:t>
       </w:r>
     </w:p>
     <w:p>
@@ -2358,10 +3186,7 @@
         <w:spacing w:line="276" w:lineRule="auto"/>
       </w:pPr>
       <w:r>
-        <w:t>National Park Service (NPS) API - Used to pull information about national parks</w:t>
-      </w:r>
-      <w:r>
-        <w:t>.</w:t>
+        <w:t>National Park Service (NPS) API - Used to pull information about national parks.</w:t>
       </w:r>
     </w:p>
     <w:p>
@@ -2374,15 +3199,7 @@
         <w:spacing w:line="276" w:lineRule="auto"/>
       </w:pPr>
       <w:r>
-        <w:t xml:space="preserve">GitLab API - Used to pull members’ profile pictures, </w:t>
-      </w:r>
-      <w:proofErr w:type="gramStart"/>
-      <w:r>
-        <w:t>amount</w:t>
-      </w:r>
-      <w:proofErr w:type="gramEnd"/>
-      <w:r>
-        <w:t xml:space="preserve"> of commits, and amount of issues.</w:t>
+        <w:t>GitLab API - Used to pull members’ profile pictures, amount of commits, and amount of issues.</w:t>
       </w:r>
     </w:p>
     <w:p>
@@ -2408,10 +3225,7 @@
         <w:spacing w:line="276" w:lineRule="auto"/>
       </w:pPr>
       <w:r>
-        <w:t>Center for Disease Control - Chronic Data API - Used to pull information about health varying by state</w:t>
-      </w:r>
-      <w:r>
-        <w:t>.</w:t>
+        <w:t>Center for Disease Control - Chronic Data API - Used to pull information about health varying by state.</w:t>
       </w:r>
     </w:p>
     <w:p>
@@ -2420,13 +3234,8 @@
         <w:ind w:left="720"/>
       </w:pPr>
       <w:r>
-        <w:t>Our API</w:t>
-      </w:r>
-      <w:r>
-        <w:t xml:space="preserve"> (PINP API)</w:t>
-      </w:r>
-      <w:r>
-        <w:t>:</w:t>
+        <w:lastRenderedPageBreak/>
+        <w:t>Our API (PINP API):</w:t>
       </w:r>
     </w:p>
     <w:p>
@@ -2435,10 +3244,7 @@
         <w:ind w:left="720"/>
       </w:pPr>
       <w:r>
-        <w:t>Postman documentation:</w:t>
-      </w:r>
-      <w:r>
-        <w:t xml:space="preserve"> </w:t>
+        <w:t xml:space="preserve">Postman documentation: </w:t>
       </w:r>
       <w:hyperlink r:id="rId9" w:history="1">
         <w:r>
@@ -2455,15 +3261,7 @@
         <w:ind w:left="720"/>
       </w:pPr>
       <w:r>
-        <w:t xml:space="preserve">Base URL: </w:t>
-      </w:r>
-      <w:proofErr w:type="spellStart"/>
-      <w:r>
-        <w:t>api.putitinpark.xyz</w:t>
-      </w:r>
-      <w:proofErr w:type="spellEnd"/>
-      <w:r>
-        <w:t>/</w:t>
+        <w:t>Base URL: api.putitinpark.xyz/</w:t>
       </w:r>
     </w:p>
     <w:p>
@@ -2476,7 +3274,6 @@
         <w:spacing w:line="276" w:lineRule="auto"/>
       </w:pPr>
       <w:r>
-        <w:lastRenderedPageBreak/>
         <w:t>Requests of models return a list of all parks/recreation/states depending on the URL specified in the request</w:t>
       </w:r>
     </w:p>
@@ -2511,7 +3308,7 @@
         <w:pStyle w:val="Heading1"/>
         <w:spacing w:line="276" w:lineRule="auto"/>
       </w:pPr>
-      <w:bookmarkStart w:id="9" w:name="_Toc21116772"/>
+      <w:bookmarkStart w:id="16" w:name="_Toc22818005"/>
       <w:r>
         <w:t>4</w:t>
       </w:r>
@@ -2522,7 +3319,7 @@
       <w:r>
         <w:t>odels</w:t>
       </w:r>
-      <w:bookmarkEnd w:id="9"/>
+      <w:bookmarkEnd w:id="16"/>
     </w:p>
     <w:p>
       <w:pPr>
@@ -2532,7 +3329,7 @@
           <w:rFonts w:cstheme="majorHAnsi"/>
         </w:rPr>
       </w:pPr>
-      <w:bookmarkStart w:id="10" w:name="_Toc21116773"/>
+      <w:bookmarkStart w:id="17" w:name="_Toc22818006"/>
       <w:r>
         <w:rPr>
           <w:rFonts w:cstheme="majorHAnsi"/>
@@ -2557,7 +3354,7 @@
         </w:rPr>
         <w:t>National Parks</w:t>
       </w:r>
-      <w:bookmarkEnd w:id="10"/>
+      <w:bookmarkEnd w:id="17"/>
     </w:p>
     <w:p>
       <w:pPr>
@@ -2585,7 +3382,7 @@
         <w:pStyle w:val="Heading3"/>
         <w:spacing w:line="276" w:lineRule="auto"/>
       </w:pPr>
-      <w:bookmarkStart w:id="11" w:name="_Toc21116774"/>
+      <w:bookmarkStart w:id="18" w:name="_Toc22818007"/>
       <w:r>
         <w:t>4.1.1</w:t>
       </w:r>
@@ -2593,7 +3390,7 @@
         <w:tab/>
         <w:t>Examples of filtered/sorted attributes</w:t>
       </w:r>
-      <w:bookmarkEnd w:id="11"/>
+      <w:bookmarkEnd w:id="18"/>
     </w:p>
     <w:p>
       <w:pPr>
@@ -2678,7 +3475,7 @@
         <w:pStyle w:val="Heading3"/>
         <w:spacing w:line="276" w:lineRule="auto"/>
       </w:pPr>
-      <w:bookmarkStart w:id="12" w:name="_Toc21116775"/>
+      <w:bookmarkStart w:id="19" w:name="_Toc22818008"/>
       <w:r>
         <w:t>4.1.2</w:t>
       </w:r>
@@ -2686,7 +3483,7 @@
         <w:tab/>
         <w:t>Examples of searchable attributes</w:t>
       </w:r>
-      <w:bookmarkEnd w:id="12"/>
+      <w:bookmarkEnd w:id="19"/>
     </w:p>
     <w:p>
       <w:pPr>
@@ -2787,7 +3584,7 @@
           <w:rFonts w:cstheme="majorHAnsi"/>
         </w:rPr>
       </w:pPr>
-      <w:bookmarkStart w:id="13" w:name="_Toc21116776"/>
+      <w:bookmarkStart w:id="20" w:name="_Toc22818009"/>
       <w:r>
         <w:rPr>
           <w:rFonts w:cstheme="majorHAnsi"/>
@@ -2818,7 +3615,7 @@
         </w:rPr>
         <w:t>Recreational Activities</w:t>
       </w:r>
-      <w:bookmarkEnd w:id="13"/>
+      <w:bookmarkEnd w:id="20"/>
     </w:p>
     <w:p>
       <w:pPr>
@@ -2840,7 +3637,7 @@
         <w:pStyle w:val="Heading3"/>
         <w:spacing w:line="276" w:lineRule="auto"/>
       </w:pPr>
-      <w:bookmarkStart w:id="14" w:name="_Toc21116777"/>
+      <w:bookmarkStart w:id="21" w:name="_Toc22818010"/>
       <w:r>
         <w:t>4.2.1</w:t>
       </w:r>
@@ -2848,7 +3645,7 @@
         <w:tab/>
         <w:t>Examples of filtered/sorted attributes</w:t>
       </w:r>
-      <w:bookmarkEnd w:id="14"/>
+      <w:bookmarkEnd w:id="21"/>
     </w:p>
     <w:p>
       <w:pPr>
@@ -2889,6 +3686,7 @@
         <w:spacing w:line="276" w:lineRule="auto"/>
       </w:pPr>
       <w:r>
+        <w:lastRenderedPageBreak/>
         <w:t>Fees</w:t>
       </w:r>
     </w:p>
@@ -2923,16 +3721,15 @@
         <w:pStyle w:val="Heading3"/>
         <w:spacing w:line="276" w:lineRule="auto"/>
       </w:pPr>
-      <w:bookmarkStart w:id="15" w:name="_Toc21116778"/>
-      <w:r>
-        <w:lastRenderedPageBreak/>
+      <w:bookmarkStart w:id="22" w:name="_Toc22818011"/>
+      <w:r>
         <w:t>4.2.2</w:t>
       </w:r>
       <w:r>
         <w:tab/>
         <w:t>Examples of searchable attributes</w:t>
       </w:r>
-      <w:bookmarkEnd w:id="15"/>
+      <w:bookmarkEnd w:id="22"/>
     </w:p>
     <w:p>
       <w:pPr>
@@ -3007,7 +3804,7 @@
           <w:rFonts w:cstheme="majorHAnsi"/>
         </w:rPr>
       </w:pPr>
-      <w:bookmarkStart w:id="16" w:name="_Toc21116779"/>
+      <w:bookmarkStart w:id="23" w:name="_Toc22818012"/>
       <w:r>
         <w:rPr>
           <w:rFonts w:cstheme="majorHAnsi"/>
@@ -3038,7 +3835,7 @@
         </w:rPr>
         <w:t>States</w:t>
       </w:r>
-      <w:bookmarkEnd w:id="16"/>
+      <w:bookmarkEnd w:id="23"/>
     </w:p>
     <w:p>
       <w:pPr>
@@ -3060,7 +3857,7 @@
         <w:pStyle w:val="Heading3"/>
         <w:spacing w:line="276" w:lineRule="auto"/>
       </w:pPr>
-      <w:bookmarkStart w:id="17" w:name="_Toc21116780"/>
+      <w:bookmarkStart w:id="24" w:name="_Toc22818013"/>
       <w:r>
         <w:t>4.3.1</w:t>
       </w:r>
@@ -3068,7 +3865,7 @@
         <w:tab/>
         <w:t>Examples of filtered/sorted attributes</w:t>
       </w:r>
-      <w:bookmarkEnd w:id="17"/>
+      <w:bookmarkEnd w:id="24"/>
     </w:p>
     <w:p>
       <w:pPr>
@@ -3140,7 +3937,7 @@
         <w:pStyle w:val="Heading3"/>
         <w:spacing w:line="276" w:lineRule="auto"/>
       </w:pPr>
-      <w:bookmarkStart w:id="18" w:name="_Toc21116781"/>
+      <w:bookmarkStart w:id="25" w:name="_Toc22818014"/>
       <w:r>
         <w:t>4.3.2</w:t>
       </w:r>
@@ -3148,7 +3945,7 @@
         <w:tab/>
         <w:t>Examples of searchable attributes</w:t>
       </w:r>
-      <w:bookmarkEnd w:id="18"/>
+      <w:bookmarkEnd w:id="25"/>
     </w:p>
     <w:p>
       <w:pPr>
@@ -3220,7 +4017,7 @@
         <w:pStyle w:val="Heading1"/>
         <w:spacing w:line="276" w:lineRule="auto"/>
       </w:pPr>
-      <w:bookmarkStart w:id="19" w:name="_Toc21116782"/>
+      <w:bookmarkStart w:id="26" w:name="_Toc22818015"/>
       <w:r>
         <w:t>5</w:t>
       </w:r>
@@ -3230,7 +4027,7 @@
       <w:r>
         <w:t>Tools</w:t>
       </w:r>
-      <w:bookmarkEnd w:id="19"/>
+      <w:bookmarkEnd w:id="26"/>
     </w:p>
     <w:p>
       <w:pPr>
@@ -3332,13 +4129,8 @@
         </w:numPr>
         <w:spacing w:line="276" w:lineRule="auto"/>
       </w:pPr>
-      <w:proofErr w:type="spellStart"/>
-      <w:r>
-        <w:t>Pixabay</w:t>
-      </w:r>
-      <w:proofErr w:type="spellEnd"/>
-      <w:r>
-        <w:t xml:space="preserve"> - Used to find royalty-free images for the static site</w:t>
+      <w:r>
+        <w:t>Pixabay - Used to find royalty-free images for the static site</w:t>
       </w:r>
     </w:p>
     <w:p>
@@ -3350,16 +4142,8 @@
         </w:numPr>
         <w:spacing w:line="276" w:lineRule="auto"/>
       </w:pPr>
-      <w:proofErr w:type="spellStart"/>
-      <w:r>
-        <w:t>NameCheap</w:t>
-      </w:r>
-      <w:proofErr w:type="spellEnd"/>
-      <w:r>
-        <w:t xml:space="preserve"> - used to provide website URL</w:t>
-      </w:r>
-      <w:r>
-        <w:t>s</w:t>
+      <w:r>
+        <w:t>NameCheap - used to provide website URLs</w:t>
       </w:r>
     </w:p>
     <w:p>
@@ -3367,7 +4151,7 @@
         <w:pStyle w:val="Heading1"/>
         <w:spacing w:line="276" w:lineRule="auto"/>
       </w:pPr>
-      <w:bookmarkStart w:id="20" w:name="_Toc21116783"/>
+      <w:bookmarkStart w:id="27" w:name="_Toc22818016"/>
       <w:r>
         <w:lastRenderedPageBreak/>
         <w:t>6</w:t>
@@ -3378,7 +4162,7 @@
       <w:r>
         <w:t>Hosting</w:t>
       </w:r>
-      <w:bookmarkEnd w:id="20"/>
+      <w:bookmarkEnd w:id="27"/>
     </w:p>
     <w:p>
       <w:pPr>
@@ -3388,32 +4172,13 @@
         <w:tab/>
       </w:r>
       <w:r>
-        <w:t xml:space="preserve">URL: </w:t>
-      </w:r>
-      <w:proofErr w:type="spellStart"/>
-      <w:r>
-        <w:t>putitinpark.xyz</w:t>
-      </w:r>
-      <w:proofErr w:type="spellEnd"/>
-      <w:r>
-        <w:t xml:space="preserve"> (and putitinpark.me)</w:t>
+        <w:t>URL: putitinpark.xyz (and putitinpark.me)</w:t>
       </w:r>
       <w:r>
         <w:br/>
       </w:r>
       <w:r>
-        <w:t xml:space="preserve">Website URLs were obtained using </w:t>
-      </w:r>
-      <w:proofErr w:type="spellStart"/>
-      <w:r>
-        <w:t>NameCheap</w:t>
-      </w:r>
-      <w:proofErr w:type="spellEnd"/>
-      <w:r>
-        <w:t>, and the site itself is hosted using Google App Engine. Details to deploy the app using app engine can be found here</w:t>
-      </w:r>
-      <w:r>
-        <w:t xml:space="preserve"> &lt;</w:t>
+        <w:t>Website URLs were obtained using NameCheap, and the site itself is hosted using Google App Engine. Details to deploy the app using app engine can be found here &lt;</w:t>
       </w:r>
       <w:hyperlink r:id="rId10" w:tgtFrame="_blank" w:history="1">
         <w:r>
@@ -3424,34 +4189,11 @@
             <w:szCs w:val="21"/>
             <w:shd w:val="clear" w:color="auto" w:fill="FFFFFF"/>
           </w:rPr>
-          <w:t>https://cloud.google.com/appengine/docs/standa</w:t>
-        </w:r>
-        <w:r>
-          <w:rPr>
-            <w:rStyle w:val="Hyperlink"/>
-            <w:rFonts w:ascii="Helvetica" w:hAnsi="Helvetica"/>
-            <w:sz w:val="21"/>
-            <w:szCs w:val="21"/>
-            <w:shd w:val="clear" w:color="auto" w:fill="FFFFFF"/>
-          </w:rPr>
-          <w:t>r</w:t>
-        </w:r>
-        <w:r>
-          <w:rPr>
-            <w:rStyle w:val="Hyperlink"/>
-            <w:rFonts w:ascii="Helvetica" w:hAnsi="Helvetica"/>
-            <w:sz w:val="21"/>
-            <w:szCs w:val="21"/>
-            <w:shd w:val="clear" w:color="auto" w:fill="FFFFFF"/>
-          </w:rPr>
-          <w:t>d/nodejs/building-app/deploying-web-service</w:t>
+          <w:t>https://cloud.google.com/appengine/docs/standard/nodejs/building-app/deploying-web-service</w:t>
         </w:r>
       </w:hyperlink>
       <w:r>
-        <w:t>&gt;</w:t>
-      </w:r>
-      <w:r>
-        <w:t>, and are also listed below.</w:t>
+        <w:t>&gt;, and are also listed below.</w:t>
       </w:r>
     </w:p>
     <w:p>
@@ -3499,19 +4241,11 @@
         <w:t xml:space="preserve">Install the </w:t>
       </w:r>
       <w:hyperlink r:id="rId11" w:history="1">
-        <w:proofErr w:type="spellStart"/>
         <w:r>
           <w:rPr>
             <w:rStyle w:val="Hyperlink"/>
           </w:rPr>
-          <w:t>gcloud</w:t>
-        </w:r>
-        <w:proofErr w:type="spellEnd"/>
-        <w:r>
-          <w:rPr>
-            <w:rStyle w:val="Hyperlink"/>
-          </w:rPr>
-          <w:t xml:space="preserve"> command-line tool</w:t>
+          <w:t>gcloud command-line tool</w:t>
         </w:r>
       </w:hyperlink>
       <w:r>
@@ -3528,37 +4262,13 @@
         <w:spacing w:line="276" w:lineRule="auto"/>
       </w:pPr>
       <w:r>
-        <w:t>Run ‘</w:t>
-      </w:r>
-      <w:proofErr w:type="spellStart"/>
-      <w:r>
-        <w:t>gcloud</w:t>
-      </w:r>
-      <w:proofErr w:type="spellEnd"/>
-      <w:r>
-        <w:t xml:space="preserve"> app </w:t>
-      </w:r>
-      <w:proofErr w:type="spellStart"/>
-      <w:r>
-        <w:t>init</w:t>
-      </w:r>
-      <w:proofErr w:type="spellEnd"/>
-      <w:r>
-        <w:t xml:space="preserve">’ in the repository directory, </w:t>
+        <w:t xml:space="preserve">Run ‘gcloud app init’ in the repository directory, </w:t>
       </w:r>
       <w:r>
         <w:t>then</w:t>
       </w:r>
       <w:r>
-        <w:t xml:space="preserve"> select the appropriate project from the list provided (You must be invited to the correct </w:t>
-      </w:r>
-      <w:proofErr w:type="spellStart"/>
-      <w:r>
-        <w:t>gcloud</w:t>
-      </w:r>
-      <w:proofErr w:type="spellEnd"/>
-      <w:r>
-        <w:t xml:space="preserve"> project).</w:t>
+        <w:t xml:space="preserve"> select the appropriate project from the list provided (You must be invited to the correct gcloud project).</w:t>
       </w:r>
     </w:p>
     <w:p>
@@ -3571,23 +4281,7 @@
         <w:spacing w:line="276" w:lineRule="auto"/>
       </w:pPr>
       <w:r>
-        <w:t>When ready to deploy, run ‘</w:t>
-      </w:r>
-      <w:proofErr w:type="spellStart"/>
-      <w:r>
-        <w:t>gcloud</w:t>
-      </w:r>
-      <w:proofErr w:type="spellEnd"/>
-      <w:r>
-        <w:t xml:space="preserve"> app </w:t>
-      </w:r>
-      <w:proofErr w:type="spellStart"/>
-      <w:r>
-        <w:t>init</w:t>
-      </w:r>
-      <w:proofErr w:type="spellEnd"/>
-      <w:r>
-        <w:t>’</w:t>
+        <w:t>When ready to deploy, run ‘gcloud app init’</w:t>
       </w:r>
       <w:r>
         <w:t>.</w:t>
@@ -3609,9 +4303,6 @@
 <w:endnotes xmlns:wpc="http://schemas.microsoft.com/office/word/2010/wordprocessingCanvas" xmlns:cx="http://schemas.microsoft.com/office/drawing/2014/chartex" xmlns:cx1="http://schemas.microsoft.com/office/drawing/2015/9/8/chartex" xmlns:cx2="http://schemas.microsoft.com/office/drawing/2015/10/21/chartex" xmlns:cx3="http://schemas.microsoft.com/office/drawing/2016/5/9/chartex" xmlns:cx4="http://schemas.microsoft.com/office/drawing/2016/5/10/chartex" xmlns:cx5="http://schemas.microsoft.com/office/drawing/2016/5/11/chartex" xmlns:cx6="http://schemas.microsoft.com/office/drawing/2016/5/12/chartex" xmlns:cx7="http://schemas.microsoft.com/office/drawing/2016/5/13/chartex" xmlns:cx8="http://schemas.microsoft.com/office/drawing/2016/5/14/chartex" xmlns:mc="http://schemas.openxmlformats.org/markup-compatibility/2006" xmlns:aink="http://schemas.microsoft.com/office/drawing/2016/ink" xmlns:am3d="http://schemas.microsoft.com/office/drawing/2017/model3d" xmlns:o="urn:schemas-microsoft-com:office:office" xmlns:r="http://schemas.openxmlformats.org/officeDocument/2006/relationships" xmlns:m="http://schemas.openxmlformats.org/officeDocument/2006/math" xmlns:v="urn:schemas-microsoft-com:vml" xmlns:wp14="http://schemas.microsoft.com/office/word/2010/wordprocessingDrawing" xmlns:wp="http://schemas.openxmlformats.org/drawingml/2006/wordprocessingDrawing" xmlns:w10="urn:schemas-microsoft-com:office:word" xmlns:w="http://schemas.openxmlformats.org/wordprocessingml/2006/main" xmlns:w14="http://schemas.microsoft.com/office/word/2010/wordml" xmlns:w15="http://schemas.microsoft.com/office/word/2012/wordml" xmlns:w16cid="http://schemas.microsoft.com/office/word/2016/wordml/cid" xmlns:w16se="http://schemas.microsoft.com/office/word/2015/wordml/symex" xmlns:wpg="http://schemas.microsoft.com/office/word/2010/wordprocessingGroup" xmlns:wpi="http://schemas.microsoft.com/office/word/2010/wordprocessingInk" xmlns:wne="http://schemas.microsoft.com/office/word/2006/wordml" xmlns:wps="http://schemas.microsoft.com/office/word/2010/wordprocessingShape" mc:Ignorable="w14 w15 w16se w16cid wp14">
   <w:endnote w:type="separator" w:id="-1">
     <w:p>
-      <w:pPr>
-        <w:spacing w:after="0" w:line="240" w:lineRule="auto"/>
-      </w:pPr>
       <w:r>
         <w:separator/>
       </w:r>
@@ -3619,9 +4310,6 @@
   </w:endnote>
   <w:endnote w:type="continuationSeparator" w:id="0">
     <w:p>
-      <w:pPr>
-        <w:spacing w:after="0" w:line="240" w:lineRule="auto"/>
-      </w:pPr>
       <w:r>
         <w:continuationSeparator/>
       </w:r>
@@ -3894,9 +4582,6 @@
 <w:footnotes xmlns:wpc="http://schemas.microsoft.com/office/word/2010/wordprocessingCanvas" xmlns:cx="http://schemas.microsoft.com/office/drawing/2014/chartex" xmlns:cx1="http://schemas.microsoft.com/office/drawing/2015/9/8/chartex" xmlns:cx2="http://schemas.microsoft.com/office/drawing/2015/10/21/chartex" xmlns:cx3="http://schemas.microsoft.com/office/drawing/2016/5/9/chartex" xmlns:cx4="http://schemas.microsoft.com/office/drawing/2016/5/10/chartex" xmlns:cx5="http://schemas.microsoft.com/office/drawing/2016/5/11/chartex" xmlns:cx6="http://schemas.microsoft.com/office/drawing/2016/5/12/chartex" xmlns:cx7="http://schemas.microsoft.com/office/drawing/2016/5/13/chartex" xmlns:cx8="http://schemas.microsoft.com/office/drawing/2016/5/14/chartex" xmlns:mc="http://schemas.openxmlformats.org/markup-compatibility/2006" xmlns:aink="http://schemas.microsoft.com/office/drawing/2016/ink" xmlns:am3d="http://schemas.microsoft.com/office/drawing/2017/model3d" xmlns:o="urn:schemas-microsoft-com:office:office" xmlns:r="http://schemas.openxmlformats.org/officeDocument/2006/relationships" xmlns:m="http://schemas.openxmlformats.org/officeDocument/2006/math" xmlns:v="urn:schemas-microsoft-com:vml" xmlns:wp14="http://schemas.microsoft.com/office/word/2010/wordprocessingDrawing" xmlns:wp="http://schemas.openxmlformats.org/drawingml/2006/wordprocessingDrawing" xmlns:w10="urn:schemas-microsoft-com:office:word" xmlns:w="http://schemas.openxmlformats.org/wordprocessingml/2006/main" xmlns:w14="http://schemas.microsoft.com/office/word/2010/wordml" xmlns:w15="http://schemas.microsoft.com/office/word/2012/wordml" xmlns:w16cid="http://schemas.microsoft.com/office/word/2016/wordml/cid" xmlns:w16se="http://schemas.microsoft.com/office/word/2015/wordml/symex" xmlns:wpg="http://schemas.microsoft.com/office/word/2010/wordprocessingGroup" xmlns:wpi="http://schemas.microsoft.com/office/word/2010/wordprocessingInk" xmlns:wne="http://schemas.microsoft.com/office/word/2006/wordml" xmlns:wps="http://schemas.microsoft.com/office/word/2010/wordprocessingShape" mc:Ignorable="w14 w15 w16se w16cid wp14">
   <w:footnote w:type="separator" w:id="-1">
     <w:p>
-      <w:pPr>
-        <w:spacing w:after="0" w:line="240" w:lineRule="auto"/>
-      </w:pPr>
       <w:r>
         <w:separator/>
       </w:r>
@@ -3904,9 +4589,6 @@
   </w:footnote>
   <w:footnote w:type="continuationSeparator" w:id="0">
     <w:p>
-      <w:pPr>
-        <w:spacing w:after="0" w:line="240" w:lineRule="auto"/>
-      </w:pPr>
       <w:r>
         <w:continuationSeparator/>
       </w:r>
@@ -4726,6 +5408,95 @@
     </w:lvl>
   </w:abstractNum>
   <w:abstractNum w:abstractNumId="8" w15:restartNumberingAfterBreak="0">
+    <w:nsid w:val="4F1A62DE"/>
+    <w:multiLevelType w:val="hybridMultilevel"/>
+    <w:tmpl w:val="AFB65E18"/>
+    <w:lvl w:ilvl="0" w:tplc="824891C4">
+      <w:start w:val="1"/>
+      <w:numFmt w:val="decimal"/>
+      <w:lvlText w:val="%1.)"/>
+      <w:lvlJc w:val="left"/>
+      <w:pPr>
+        <w:ind w:left="720" w:hanging="360"/>
+      </w:pPr>
+      <w:rPr>
+        <w:rFonts w:hint="default"/>
+      </w:rPr>
+    </w:lvl>
+    <w:lvl w:ilvl="1" w:tplc="04090019" w:tentative="1">
+      <w:start w:val="1"/>
+      <w:numFmt w:val="lowerLetter"/>
+      <w:lvlText w:val="%2."/>
+      <w:lvlJc w:val="left"/>
+      <w:pPr>
+        <w:ind w:left="1440" w:hanging="360"/>
+      </w:pPr>
+    </w:lvl>
+    <w:lvl w:ilvl="2" w:tplc="0409001B" w:tentative="1">
+      <w:start w:val="1"/>
+      <w:numFmt w:val="lowerRoman"/>
+      <w:lvlText w:val="%3."/>
+      <w:lvlJc w:val="right"/>
+      <w:pPr>
+        <w:ind w:left="2160" w:hanging="180"/>
+      </w:pPr>
+    </w:lvl>
+    <w:lvl w:ilvl="3" w:tplc="0409000F" w:tentative="1">
+      <w:start w:val="1"/>
+      <w:numFmt w:val="decimal"/>
+      <w:lvlText w:val="%4."/>
+      <w:lvlJc w:val="left"/>
+      <w:pPr>
+        <w:ind w:left="2880" w:hanging="360"/>
+      </w:pPr>
+    </w:lvl>
+    <w:lvl w:ilvl="4" w:tplc="04090019" w:tentative="1">
+      <w:start w:val="1"/>
+      <w:numFmt w:val="lowerLetter"/>
+      <w:lvlText w:val="%5."/>
+      <w:lvlJc w:val="left"/>
+      <w:pPr>
+        <w:ind w:left="3600" w:hanging="360"/>
+      </w:pPr>
+    </w:lvl>
+    <w:lvl w:ilvl="5" w:tplc="0409001B" w:tentative="1">
+      <w:start w:val="1"/>
+      <w:numFmt w:val="lowerRoman"/>
+      <w:lvlText w:val="%6."/>
+      <w:lvlJc w:val="right"/>
+      <w:pPr>
+        <w:ind w:left="4320" w:hanging="180"/>
+      </w:pPr>
+    </w:lvl>
+    <w:lvl w:ilvl="6" w:tplc="0409000F" w:tentative="1">
+      <w:start w:val="1"/>
+      <w:numFmt w:val="decimal"/>
+      <w:lvlText w:val="%7."/>
+      <w:lvlJc w:val="left"/>
+      <w:pPr>
+        <w:ind w:left="5040" w:hanging="360"/>
+      </w:pPr>
+    </w:lvl>
+    <w:lvl w:ilvl="7" w:tplc="04090019" w:tentative="1">
+      <w:start w:val="1"/>
+      <w:numFmt w:val="lowerLetter"/>
+      <w:lvlText w:val="%8."/>
+      <w:lvlJc w:val="left"/>
+      <w:pPr>
+        <w:ind w:left="5760" w:hanging="360"/>
+      </w:pPr>
+    </w:lvl>
+    <w:lvl w:ilvl="8" w:tplc="0409001B" w:tentative="1">
+      <w:start w:val="1"/>
+      <w:numFmt w:val="lowerRoman"/>
+      <w:lvlText w:val="%9."/>
+      <w:lvlJc w:val="right"/>
+      <w:pPr>
+        <w:ind w:left="6480" w:hanging="180"/>
+      </w:pPr>
+    </w:lvl>
+  </w:abstractNum>
+  <w:abstractNum w:abstractNumId="9" w15:restartNumberingAfterBreak="0">
     <w:nsid w:val="5B53369D"/>
     <w:multiLevelType w:val="hybridMultilevel"/>
     <w:tmpl w:val="AFB65E18"/>
@@ -4814,7 +5585,7 @@
       </w:pPr>
     </w:lvl>
   </w:abstractNum>
-  <w:abstractNum w:abstractNumId="9" w15:restartNumberingAfterBreak="0">
+  <w:abstractNum w:abstractNumId="10" w15:restartNumberingAfterBreak="0">
     <w:nsid w:val="5CF5600E"/>
     <w:multiLevelType w:val="hybridMultilevel"/>
     <w:tmpl w:val="AFB65E18"/>
@@ -4903,7 +5674,7 @@
       </w:pPr>
     </w:lvl>
   </w:abstractNum>
-  <w:abstractNum w:abstractNumId="10" w15:restartNumberingAfterBreak="0">
+  <w:abstractNum w:abstractNumId="11" w15:restartNumberingAfterBreak="0">
     <w:nsid w:val="5D5C4A80"/>
     <w:multiLevelType w:val="hybridMultilevel"/>
     <w:tmpl w:val="AFB65E18"/>
@@ -4992,7 +5763,7 @@
       </w:pPr>
     </w:lvl>
   </w:abstractNum>
-  <w:abstractNum w:abstractNumId="11" w15:restartNumberingAfterBreak="0">
+  <w:abstractNum w:abstractNumId="12" w15:restartNumberingAfterBreak="0">
     <w:nsid w:val="73EC655E"/>
     <w:multiLevelType w:val="hybridMultilevel"/>
     <w:tmpl w:val="4258BE58"/>
@@ -5118,13 +5889,13 @@
     <w:abstractNumId w:val="2"/>
   </w:num>
   <w:num w:numId="5">
+    <w:abstractNumId w:val="10"/>
+  </w:num>
+  <w:num w:numId="6">
     <w:abstractNumId w:val="9"/>
   </w:num>
-  <w:num w:numId="6">
-    <w:abstractNumId w:val="8"/>
-  </w:num>
   <w:num w:numId="7">
-    <w:abstractNumId w:val="10"/>
+    <w:abstractNumId w:val="11"/>
   </w:num>
   <w:num w:numId="8">
     <w:abstractNumId w:val="0"/>
@@ -5133,13 +5904,16 @@
     <w:abstractNumId w:val="1"/>
   </w:num>
   <w:num w:numId="10">
-    <w:abstractNumId w:val="11"/>
+    <w:abstractNumId w:val="12"/>
   </w:num>
   <w:num w:numId="11">
     <w:abstractNumId w:val="4"/>
   </w:num>
   <w:num w:numId="12">
     <w:abstractNumId w:val="3"/>
+  </w:num>
+  <w:num w:numId="13">
+    <w:abstractNumId w:val="8"/>
   </w:num>
 </w:numbering>
 </file>
@@ -5161,7 +5935,7 @@
       </w:pPr>
     </w:pPrDefault>
   </w:docDefaults>
-  <w:latentStyles w:defLockedState="0" w:defUIPriority="99" w:defSemiHidden="0" w:defUnhideWhenUsed="0" w:defQFormat="0" w:count="377">
+  <w:latentStyles w:defLockedState="0" w:defUIPriority="99" w:defSemiHidden="0" w:defUnhideWhenUsed="0" w:defQFormat="0" w:count="375">
     <w:lsdException w:name="Normal" w:uiPriority="0" w:qFormat="1"/>
     <w:lsdException w:name="heading 1" w:uiPriority="9" w:qFormat="1"/>
     <w:lsdException w:name="heading 2" w:semiHidden="1" w:uiPriority="9" w:unhideWhenUsed="1" w:qFormat="1"/>
@@ -5267,6 +6041,7 @@
     <w:lsdException w:name="HTML Sample" w:semiHidden="1" w:unhideWhenUsed="1"/>
     <w:lsdException w:name="HTML Typewriter" w:semiHidden="1" w:unhideWhenUsed="1"/>
     <w:lsdException w:name="HTML Variable" w:semiHidden="1" w:unhideWhenUsed="1"/>
+    <w:lsdException w:name="Normal Table" w:semiHidden="1" w:unhideWhenUsed="1"/>
     <w:lsdException w:name="annotation subject" w:semiHidden="1" w:unhideWhenUsed="1"/>
     <w:lsdException w:name="No List" w:semiHidden="1" w:unhideWhenUsed="1"/>
     <w:lsdException w:name="Outline List 1" w:semiHidden="1" w:unhideWhenUsed="1"/>
@@ -5312,9 +6087,11 @@
     <w:lsdException w:name="Table Subtle 1" w:semiHidden="1" w:unhideWhenUsed="1"/>
     <w:lsdException w:name="Table Subtle 2" w:semiHidden="1" w:unhideWhenUsed="1"/>
     <w:lsdException w:name="Table Web 1" w:semiHidden="1" w:unhideWhenUsed="1"/>
+    <w:lsdException w:name="Table Web 2" w:semiHidden="1" w:unhideWhenUsed="1"/>
     <w:lsdException w:name="Table Web 3" w:semiHidden="1" w:unhideWhenUsed="1"/>
     <w:lsdException w:name="Balloon Text" w:semiHidden="1" w:unhideWhenUsed="1"/>
     <w:lsdException w:name="Table Grid" w:uiPriority="39"/>
+    <w:lsdException w:name="Table Theme" w:semiHidden="1" w:unhideWhenUsed="1"/>
     <w:lsdException w:name="Placeholder Text" w:semiHidden="1"/>
     <w:lsdException w:name="No Spacing" w:uiPriority="1" w:qFormat="1"/>
     <w:lsdException w:name="Light Shading" w:uiPriority="60"/>
@@ -5534,17 +6311,19 @@
     <w:lsdException w:name="Smart Hyperlink" w:semiHidden="1" w:unhideWhenUsed="1"/>
     <w:lsdException w:name="Hashtag" w:semiHidden="1" w:unhideWhenUsed="1"/>
     <w:lsdException w:name="Unresolved Mention" w:semiHidden="1" w:unhideWhenUsed="1"/>
-    <w:lsdException w:name="Smart Link" w:semiHidden="1" w:unhideWhenUsed="1"/>
-    <w:lsdException w:name="Smart Link Error" w:semiHidden="1" w:unhideWhenUsed="1"/>
   </w:latentStyles>
   <w:style w:type="paragraph" w:default="1" w:styleId="Normal">
     <w:name w:val="Normal"/>
     <w:qFormat/>
-    <w:rsid w:val="00A70AAF"/>
+    <w:rsid w:val="00115F13"/>
     <w:pPr>
-      <w:spacing w:line="480" w:lineRule="auto"/>
-      <w:contextualSpacing/>
+      <w:spacing w:after="0" w:line="240" w:lineRule="auto"/>
     </w:pPr>
+    <w:rPr>
+      <w:rFonts w:ascii="Times New Roman" w:eastAsia="Times New Roman" w:hAnsi="Times New Roman" w:cs="Times New Roman"/>
+      <w:sz w:val="24"/>
+      <w:szCs w:val="24"/>
+    </w:rPr>
   </w:style>
   <w:style w:type="paragraph" w:styleId="Heading1">
     <w:name w:val="heading 1"/>
@@ -5557,7 +6336,8 @@
     <w:pPr>
       <w:keepNext/>
       <w:keepLines/>
-      <w:spacing w:before="240" w:after="0"/>
+      <w:spacing w:before="240" w:line="480" w:lineRule="auto"/>
+      <w:contextualSpacing/>
       <w:outlineLvl w:val="0"/>
     </w:pPr>
     <w:rPr>
@@ -5579,7 +6359,8 @@
     <w:pPr>
       <w:keepNext/>
       <w:keepLines/>
-      <w:spacing w:before="40" w:after="0"/>
+      <w:spacing w:before="40" w:line="480" w:lineRule="auto"/>
+      <w:contextualSpacing/>
       <w:outlineLvl w:val="1"/>
     </w:pPr>
     <w:rPr>
@@ -5601,13 +6382,14 @@
     <w:pPr>
       <w:keepNext/>
       <w:keepLines/>
-      <w:spacing w:before="40" w:after="0"/>
+      <w:spacing w:before="40" w:line="480" w:lineRule="auto"/>
+      <w:contextualSpacing/>
       <w:outlineLvl w:val="2"/>
     </w:pPr>
     <w:rPr>
       <w:rFonts w:asciiTheme="majorHAnsi" w:eastAsiaTheme="majorEastAsia" w:hAnsiTheme="majorHAnsi" w:cstheme="majorBidi"/>
       <w:b/>
-      <w:szCs w:val="24"/>
+      <w:sz w:val="22"/>
     </w:rPr>
   </w:style>
   <w:style w:type="character" w:default="1" w:styleId="DefaultParagraphFont">
@@ -5646,7 +6428,7 @@
     <w:qFormat/>
     <w:rsid w:val="00A70AAF"/>
     <w:pPr>
-      <w:spacing w:after="0" w:line="240" w:lineRule="auto"/>
+      <w:contextualSpacing/>
       <w:jc w:val="center"/>
     </w:pPr>
     <w:rPr>
@@ -5698,8 +6480,13 @@
         <w:tab w:val="center" w:pos="4680"/>
         <w:tab w:val="right" w:pos="9360"/>
       </w:tabs>
-      <w:spacing w:after="0" w:line="240" w:lineRule="auto"/>
+      <w:contextualSpacing/>
     </w:pPr>
+    <w:rPr>
+      <w:rFonts w:asciiTheme="minorHAnsi" w:eastAsiaTheme="minorHAnsi" w:hAnsiTheme="minorHAnsi" w:cstheme="minorBidi"/>
+      <w:sz w:val="22"/>
+      <w:szCs w:val="22"/>
+    </w:rPr>
   </w:style>
   <w:style w:type="character" w:customStyle="1" w:styleId="HeaderChar">
     <w:name w:val="Header Char"/>
@@ -5720,8 +6507,13 @@
         <w:tab w:val="center" w:pos="4680"/>
         <w:tab w:val="right" w:pos="9360"/>
       </w:tabs>
-      <w:spacing w:after="0" w:line="240" w:lineRule="auto"/>
+      <w:contextualSpacing/>
     </w:pPr>
+    <w:rPr>
+      <w:rFonts w:asciiTheme="minorHAnsi" w:eastAsiaTheme="minorHAnsi" w:hAnsiTheme="minorHAnsi" w:cstheme="minorBidi"/>
+      <w:sz w:val="22"/>
+      <w:szCs w:val="22"/>
+    </w:rPr>
   </w:style>
   <w:style w:type="character" w:customStyle="1" w:styleId="FooterChar">
     <w:name w:val="Footer Char"/>
@@ -5756,10 +6548,20 @@
     <w:autoRedefine/>
     <w:uiPriority w:val="39"/>
     <w:unhideWhenUsed/>
-    <w:rsid w:val="00947E0E"/>
+    <w:rsid w:val="006C2334"/>
     <w:pPr>
-      <w:spacing w:after="100"/>
+      <w:tabs>
+        <w:tab w:val="left" w:pos="440"/>
+        <w:tab w:val="right" w:leader="dot" w:pos="9350"/>
+      </w:tabs>
+      <w:spacing w:after="100" w:line="480" w:lineRule="auto"/>
+      <w:contextualSpacing/>
     </w:pPr>
+    <w:rPr>
+      <w:rFonts w:asciiTheme="minorHAnsi" w:eastAsiaTheme="minorHAnsi" w:hAnsiTheme="minorHAnsi" w:cstheme="minorBidi"/>
+      <w:sz w:val="22"/>
+      <w:szCs w:val="22"/>
+    </w:rPr>
   </w:style>
   <w:style w:type="character" w:styleId="Hyperlink">
     <w:name w:val="Hyperlink"/>
@@ -5806,9 +6608,15 @@
     <w:unhideWhenUsed/>
     <w:rsid w:val="009F61F6"/>
     <w:pPr>
-      <w:spacing w:after="100"/>
+      <w:spacing w:after="100" w:line="480" w:lineRule="auto"/>
       <w:ind w:left="220"/>
+      <w:contextualSpacing/>
     </w:pPr>
+    <w:rPr>
+      <w:rFonts w:asciiTheme="minorHAnsi" w:eastAsiaTheme="minorHAnsi" w:hAnsiTheme="minorHAnsi" w:cstheme="minorBidi"/>
+      <w:sz w:val="22"/>
+      <w:szCs w:val="22"/>
+    </w:rPr>
   </w:style>
   <w:style w:type="paragraph" w:styleId="TOC3">
     <w:name w:val="toc 3"/>
@@ -5819,9 +6627,15 @@
     <w:unhideWhenUsed/>
     <w:rsid w:val="009F61F6"/>
     <w:pPr>
-      <w:spacing w:after="100"/>
+      <w:spacing w:after="100" w:line="480" w:lineRule="auto"/>
       <w:ind w:left="440"/>
+      <w:contextualSpacing/>
     </w:pPr>
+    <w:rPr>
+      <w:rFonts w:asciiTheme="minorHAnsi" w:eastAsiaTheme="minorHAnsi" w:hAnsiTheme="minorHAnsi" w:cstheme="minorBidi"/>
+      <w:sz w:val="22"/>
+      <w:szCs w:val="22"/>
+    </w:rPr>
   </w:style>
   <w:style w:type="paragraph" w:styleId="ListParagraph">
     <w:name w:val="List Paragraph"/>
@@ -5830,8 +6644,15 @@
     <w:qFormat/>
     <w:rsid w:val="00C9390E"/>
     <w:pPr>
+      <w:spacing w:after="160" w:line="480" w:lineRule="auto"/>
       <w:ind w:left="720"/>
+      <w:contextualSpacing/>
     </w:pPr>
+    <w:rPr>
+      <w:rFonts w:asciiTheme="minorHAnsi" w:eastAsiaTheme="minorHAnsi" w:hAnsiTheme="minorHAnsi" w:cstheme="minorBidi"/>
+      <w:sz w:val="22"/>
+      <w:szCs w:val="22"/>
+    </w:rPr>
   </w:style>
   <w:style w:type="character" w:styleId="UnresolvedMention">
     <w:name w:val="Unresolved Mention"/>
@@ -6126,7 +6947,7 @@
 </file>
 
 <file path=customXml/itemProps1.xml><?xml version="1.0" encoding="utf-8"?>
-<ds:datastoreItem xmlns:ds="http://schemas.openxmlformats.org/officeDocument/2006/customXml" ds:itemID="{2A078DA4-014E-0E40-A4A5-6082F751002C}">
+<ds:datastoreItem xmlns:ds="http://schemas.openxmlformats.org/officeDocument/2006/customXml" ds:itemID="{3815589F-3C95-584F-967F-667029C69466}">
   <ds:schemaRefs>
     <ds:schemaRef ds:uri="http://schemas.openxmlformats.org/officeDocument/2006/bibliography"/>
   </ds:schemaRefs>

</xml_diff>

<commit_message>
Added user storied for this phase.
</commit_message>
<xml_diff>
--- a/misc/Technical_Report.docx
+++ b/misc/Technical_Report.docx
@@ -107,7 +107,15 @@
         <w:jc w:val="center"/>
       </w:pPr>
       <w:r>
-        <w:t>Miles Chandler, Joseph Engelhart, Ella Robertson, Levi Villareal, and Billy Vo</w:t>
+        <w:t xml:space="preserve">Miles Chandler, Joseph </w:t>
+      </w:r>
+      <w:proofErr w:type="spellStart"/>
+      <w:r>
+        <w:t>Engelhart</w:t>
+      </w:r>
+      <w:proofErr w:type="spellEnd"/>
+      <w:r>
+        <w:t>, Ella Robertson, Levi Villareal, and Billy Vo</w:t>
       </w:r>
     </w:p>
     <w:p>
@@ -206,15 +214,7 @@
             <w:rPr>
               <w:color w:val="auto"/>
             </w:rPr>
-            <w:t>Table of Conten</w:t>
-          </w:r>
-          <w:bookmarkStart w:id="0" w:name="_GoBack"/>
-          <w:bookmarkEnd w:id="0"/>
-          <w:r>
-            <w:rPr>
-              <w:color w:val="auto"/>
-            </w:rPr>
-            <w:t>ts</w:t>
+            <w:t>Table of Contents</w:t>
           </w:r>
           <w:r>
             <w:rPr>
@@ -2619,7 +2619,7 @@
         <w:pStyle w:val="Heading1"/>
         <w:spacing w:line="276" w:lineRule="auto"/>
       </w:pPr>
-      <w:bookmarkStart w:id="1" w:name="_Toc22817990"/>
+      <w:bookmarkStart w:id="0" w:name="_Toc22817990"/>
       <w:r>
         <w:t>1</w:t>
       </w:r>
@@ -2627,7 +2627,7 @@
         <w:tab/>
         <w:t>Motivation</w:t>
       </w:r>
-      <w:bookmarkEnd w:id="1"/>
+      <w:bookmarkEnd w:id="0"/>
     </w:p>
     <w:p>
       <w:pPr>
@@ -2691,7 +2691,7 @@
         <w:pStyle w:val="Heading1"/>
         <w:spacing w:line="276" w:lineRule="auto"/>
       </w:pPr>
-      <w:bookmarkStart w:id="2" w:name="_Toc22817991"/>
+      <w:bookmarkStart w:id="1" w:name="_Toc22817991"/>
       <w:r>
         <w:t>2</w:t>
       </w:r>
@@ -2701,7 +2701,7 @@
       <w:r>
         <w:t>User Stories</w:t>
       </w:r>
-      <w:bookmarkEnd w:id="2"/>
+      <w:bookmarkEnd w:id="1"/>
     </w:p>
     <w:p>
       <w:pPr>
@@ -2711,7 +2711,7 @@
           <w:rFonts w:cstheme="majorHAnsi"/>
         </w:rPr>
       </w:pPr>
-      <w:bookmarkStart w:id="3" w:name="_Toc22817992"/>
+      <w:bookmarkStart w:id="2" w:name="_Toc22817992"/>
       <w:r>
         <w:rPr>
           <w:rFonts w:cstheme="majorHAnsi"/>
@@ -2725,14 +2725,14 @@
         <w:tab/>
         <w:t>Customer Requests</w:t>
       </w:r>
-      <w:bookmarkEnd w:id="3"/>
+      <w:bookmarkEnd w:id="2"/>
     </w:p>
     <w:p>
       <w:pPr>
         <w:pStyle w:val="Heading3"/>
         <w:spacing w:line="276" w:lineRule="auto"/>
       </w:pPr>
-      <w:bookmarkStart w:id="4" w:name="_Toc22817993"/>
+      <w:bookmarkStart w:id="3" w:name="_Toc22817993"/>
       <w:r>
         <w:t>2.1.1</w:t>
       </w:r>
@@ -2740,7 +2740,7 @@
         <w:tab/>
         <w:t>User Story 1</w:t>
       </w:r>
-      <w:bookmarkEnd w:id="4"/>
+      <w:bookmarkEnd w:id="3"/>
     </w:p>
     <w:p>
       <w:pPr>
@@ -2768,26 +2768,41 @@
           <w:sz w:val="22"/>
           <w:szCs w:val="22"/>
         </w:rPr>
-        <w:t>nclude a description within the splash or “Home” page.</w:t>
+        <w:t xml:space="preserve">nclude a description within the </w:t>
       </w:r>
       <w:r>
         <w:rPr>
           <w:rFonts w:ascii="Calibri" w:hAnsi="Calibri" w:cs="Calibri"/>
           <w:color w:val="353535"/>
-        </w:rPr>
-        <w:t xml:space="preserve"> User story completed; altered the</w:t>
+          <w:sz w:val="22"/>
+          <w:szCs w:val="22"/>
+        </w:rPr>
+        <w:t>splash or “Home” page.</w:t>
       </w:r>
       <w:r>
         <w:rPr>
           <w:rFonts w:ascii="Calibri" w:hAnsi="Calibri" w:cs="Calibri"/>
           <w:color w:val="353535"/>
-        </w:rPr>
-        <w:t xml:space="preserve"> </w:t>
+          <w:sz w:val="22"/>
+          <w:szCs w:val="22"/>
+        </w:rPr>
+        <w:t xml:space="preserve"> User story completed; altered the</w:t>
       </w:r>
       <w:r>
         <w:rPr>
           <w:rFonts w:ascii="Calibri" w:hAnsi="Calibri" w:cs="Calibri"/>
           <w:color w:val="353535"/>
+          <w:sz w:val="22"/>
+          <w:szCs w:val="22"/>
+        </w:rPr>
+        <w:t xml:space="preserve"> </w:t>
+      </w:r>
+      <w:r>
+        <w:rPr>
+          <w:rFonts w:ascii="Calibri" w:hAnsi="Calibri" w:cs="Calibri"/>
+          <w:color w:val="353535"/>
+          <w:sz w:val="22"/>
+          <w:szCs w:val="22"/>
         </w:rPr>
         <w:t>splash page to match specifications.</w:t>
       </w:r>
@@ -2797,7 +2812,7 @@
         <w:pStyle w:val="Heading3"/>
         <w:spacing w:line="276" w:lineRule="auto"/>
       </w:pPr>
-      <w:bookmarkStart w:id="5" w:name="_Toc22817994"/>
+      <w:bookmarkStart w:id="4" w:name="_Toc22817994"/>
       <w:r>
         <w:t>2.1.2</w:t>
       </w:r>
@@ -2805,7 +2820,7 @@
         <w:tab/>
         <w:t>User Story 2</w:t>
       </w:r>
-      <w:bookmarkEnd w:id="5"/>
+      <w:bookmarkEnd w:id="4"/>
     </w:p>
     <w:p>
       <w:pPr>
@@ -2835,7 +2850,7 @@
         <w:pStyle w:val="Heading3"/>
         <w:spacing w:line="276" w:lineRule="auto"/>
       </w:pPr>
-      <w:bookmarkStart w:id="6" w:name="_Toc22817995"/>
+      <w:bookmarkStart w:id="5" w:name="_Toc22817995"/>
       <w:r>
         <w:t>2.1.3</w:t>
       </w:r>
@@ -2843,7 +2858,7 @@
         <w:tab/>
         <w:t>User Story 3</w:t>
       </w:r>
-      <w:bookmarkEnd w:id="6"/>
+      <w:bookmarkEnd w:id="5"/>
     </w:p>
     <w:p>
       <w:pPr>
@@ -2880,7 +2895,7 @@
         <w:pStyle w:val="Heading3"/>
         <w:spacing w:line="276" w:lineRule="auto"/>
       </w:pPr>
-      <w:bookmarkStart w:id="7" w:name="_Toc22817996"/>
+      <w:bookmarkStart w:id="6" w:name="_Toc22817996"/>
       <w:r>
         <w:t>2.1.4</w:t>
       </w:r>
@@ -2888,7 +2903,7 @@
         <w:tab/>
         <w:t>User Story 4</w:t>
       </w:r>
-      <w:bookmarkEnd w:id="7"/>
+      <w:bookmarkEnd w:id="6"/>
     </w:p>
     <w:p>
       <w:pPr>
@@ -2914,7 +2929,7 @@
         <w:pStyle w:val="Heading3"/>
         <w:spacing w:line="276" w:lineRule="auto"/>
       </w:pPr>
-      <w:bookmarkStart w:id="8" w:name="_Toc22817997"/>
+      <w:bookmarkStart w:id="7" w:name="_Toc22817997"/>
       <w:r>
         <w:lastRenderedPageBreak/>
         <w:t>2.1.5</w:t>
@@ -2923,77 +2938,43 @@
         <w:tab/>
         <w:t>User Story 5</w:t>
       </w:r>
-      <w:bookmarkEnd w:id="8"/>
+      <w:bookmarkEnd w:id="7"/>
     </w:p>
     <w:p>
       <w:pPr>
         <w:pStyle w:val="ListParagraph"/>
         <w:spacing w:line="276" w:lineRule="auto"/>
-        <w:rPr>
-          <w:rFonts w:ascii="Calibri" w:hAnsi="Calibri" w:cs="Calibri"/>
-        </w:rPr>
-      </w:pPr>
-      <w:r>
         <w:rPr>
           <w:rFonts w:ascii="Calibri" w:hAnsi="Calibri" w:cs="Calibri"/>
           <w:color w:val="353535"/>
         </w:rPr>
+      </w:pPr>
+      <w:r>
+        <w:rPr>
+          <w:rFonts w:ascii="Calibri" w:hAnsi="Calibri" w:cs="Calibri"/>
+          <w:color w:val="353535"/>
+        </w:rPr>
         <w:t>Design our instance pages as stated. Three instance pages for each of the three models, five attributes from the model page, and one instance-specific media. This was completed by creating the three instance pages, and filling them with static data.</w:t>
       </w:r>
     </w:p>
     <w:p>
       <w:pPr>
-        <w:pStyle w:val="Heading2"/>
-        <w:spacing w:line="276" w:lineRule="auto"/>
-        <w:rPr>
-          <w:rFonts w:cstheme="majorHAnsi"/>
-        </w:rPr>
-      </w:pPr>
-    </w:p>
-    <w:p>
-      <w:pPr>
-        <w:pStyle w:val="Heading2"/>
-        <w:spacing w:line="276" w:lineRule="auto"/>
-        <w:rPr>
-          <w:rFonts w:cstheme="majorHAnsi"/>
-        </w:rPr>
-      </w:pPr>
-      <w:bookmarkStart w:id="9" w:name="_Toc22817998"/>
-      <w:r>
-        <w:rPr>
-          <w:rFonts w:cstheme="majorHAnsi"/>
-        </w:rPr>
-        <w:t xml:space="preserve">2.2 </w:t>
-      </w:r>
-      <w:r>
-        <w:rPr>
-          <w:rFonts w:cstheme="majorHAnsi"/>
-        </w:rPr>
+        <w:pStyle w:val="Heading3"/>
+        <w:spacing w:line="276" w:lineRule="auto"/>
+      </w:pPr>
+      <w:r>
+        <w:t>2.1.</w:t>
+      </w:r>
+      <w:r>
+        <w:t>6</w:t>
+      </w:r>
+      <w:r>
         <w:tab/>
-        <w:t>Requests to Developer</w:t>
-      </w:r>
-      <w:bookmarkEnd w:id="9"/>
-      <w:r>
-        <w:rPr>
-          <w:rFonts w:cstheme="majorHAnsi"/>
-        </w:rPr>
-        <w:tab/>
-      </w:r>
-    </w:p>
-    <w:p>
-      <w:pPr>
-        <w:pStyle w:val="Heading3"/>
-        <w:spacing w:line="276" w:lineRule="auto"/>
-      </w:pPr>
-      <w:bookmarkStart w:id="10" w:name="_Toc22817999"/>
-      <w:r>
-        <w:t>2.1.1</w:t>
-      </w:r>
-      <w:r>
-        <w:tab/>
-        <w:t>Customer Story 1</w:t>
-      </w:r>
-      <w:bookmarkEnd w:id="10"/>
+        <w:t xml:space="preserve">User Story </w:t>
+      </w:r>
+      <w:r>
+        <w:t>6</w:t>
+      </w:r>
     </w:p>
     <w:p>
       <w:pPr>
@@ -3011,7 +2992,7 @@
           <w:sz w:val="22"/>
           <w:szCs w:val="22"/>
         </w:rPr>
-        <w:t>As a user, I would like your website to include at least the project/website name in place of "Logo" at the top left corner. This is so I can know clearly what website I'm on and the purpose of the project. The font/styling can stay the same, I would just like the content to clearly reflect the website for now.</w:t>
+        <w:t>Add pagination - It would be very helpful to be able to page the instances grid when clicking on a model, allowing users to see only a portion of the full list of instances for each model.</w:t>
       </w:r>
     </w:p>
     <w:p>
@@ -3019,59 +3000,39 @@
         <w:pStyle w:val="Heading3"/>
         <w:spacing w:line="276" w:lineRule="auto"/>
       </w:pPr>
-      <w:bookmarkStart w:id="11" w:name="_Toc22818000"/>
-      <w:r>
-        <w:t>2.1.2</w:t>
+      <w:r>
+        <w:t>2.1.</w:t>
+      </w:r>
+      <w:r>
+        <w:t>7</w:t>
       </w:r>
       <w:r>
         <w:tab/>
-        <w:t>Customer Story 2</w:t>
-      </w:r>
-      <w:bookmarkEnd w:id="11"/>
+        <w:t xml:space="preserve">User Story </w:t>
+      </w:r>
+      <w:r>
+        <w:t>7</w:t>
+      </w:r>
     </w:p>
     <w:p>
       <w:pPr>
         <w:ind w:left="720"/>
-        <w:rPr>
-          <w:rFonts w:asciiTheme="minorHAnsi" w:hAnsiTheme="minorHAnsi" w:cstheme="minorHAnsi"/>
-          <w:sz w:val="22"/>
-          <w:szCs w:val="22"/>
-        </w:rPr>
-      </w:pPr>
-      <w:r>
         <w:rPr>
           <w:rFonts w:asciiTheme="minorHAnsi" w:hAnsiTheme="minorHAnsi" w:cstheme="minorHAnsi"/>
           <w:color w:val="000000"/>
           <w:sz w:val="22"/>
           <w:szCs w:val="22"/>
         </w:rPr>
-        <w:t>As a user, I would like to see data on three instances for Recipes, Restaurants, and Grocery Items on their respective pages. This is so I could see what kind of instances would be included in each model, and get a preview of the types of information that will be shared in the final website. The data can be displayed in any visual format for this step; I just want it to appear on the page.</w:t>
-      </w:r>
-    </w:p>
-    <w:p>
-      <w:pPr>
-        <w:pStyle w:val="Heading3"/>
-        <w:spacing w:line="276" w:lineRule="auto"/>
-      </w:pPr>
-      <w:bookmarkStart w:id="12" w:name="_Toc22818001"/>
-      <w:r>
-        <w:t>2.1.3</w:t>
-      </w:r>
-      <w:r>
-        <w:tab/>
-        <w:t>Customer Story 3</w:t>
-      </w:r>
-      <w:bookmarkEnd w:id="12"/>
-    </w:p>
-    <w:p>
-      <w:pPr>
-        <w:ind w:left="720"/>
+      </w:pPr>
+      <w:r>
         <w:rPr>
           <w:rFonts w:asciiTheme="minorHAnsi" w:hAnsiTheme="minorHAnsi" w:cstheme="minorHAnsi"/>
+          <w:color w:val="353535"/>
           <w:sz w:val="22"/>
           <w:szCs w:val="22"/>
         </w:rPr>
-      </w:pPr>
+        <w:t xml:space="preserve">About page improvement - </w:t>
+      </w:r>
       <w:r>
         <w:rPr>
           <w:rFonts w:asciiTheme="minorHAnsi" w:hAnsiTheme="minorHAnsi" w:cstheme="minorHAnsi"/>
@@ -3079,33 +3040,9 @@
           <w:sz w:val="22"/>
           <w:szCs w:val="22"/>
         </w:rPr>
-        <w:t>As a customer, I would like the About Page to have stats dynamically derived from GitLab. This is so I can see how productive the developers I've hired are being. The statistics I would like derived from GitLab are total number of commits, total number of issues, and number of unit tests (probably 0 tests so far, but I would still like it to appear on the page).</w:t>
-      </w:r>
-    </w:p>
-    <w:p>
-      <w:pPr>
-        <w:pStyle w:val="Heading3"/>
-        <w:spacing w:line="276" w:lineRule="auto"/>
-      </w:pPr>
-      <w:bookmarkStart w:id="13" w:name="_Toc22818002"/>
-      <w:r>
-        <w:t>2.1.4</w:t>
-      </w:r>
-      <w:r>
-        <w:tab/>
-        <w:t>Customer Story 4</w:t>
-      </w:r>
-      <w:bookmarkEnd w:id="13"/>
-    </w:p>
-    <w:p>
-      <w:pPr>
-        <w:ind w:left="720"/>
-        <w:rPr>
-          <w:rFonts w:asciiTheme="minorHAnsi" w:hAnsiTheme="minorHAnsi" w:cstheme="minorHAnsi"/>
-          <w:sz w:val="22"/>
-          <w:szCs w:val="22"/>
-        </w:rPr>
-      </w:pPr>
+        <w:t xml:space="preserve">include what tools you are using, motivations for the website, and link to your </w:t>
+      </w:r>
+      <w:proofErr w:type="spellStart"/>
       <w:r>
         <w:rPr>
           <w:rFonts w:asciiTheme="minorHAnsi" w:hAnsiTheme="minorHAnsi" w:cstheme="minorHAnsi"/>
@@ -3113,33 +3050,9 @@
           <w:sz w:val="22"/>
           <w:szCs w:val="22"/>
         </w:rPr>
-        <w:t>As a customer, I would like the home page to display something other than lyrics. Please change the title of the home page to the title of the project, and the body of the web page to give a brief description of the project. This will help the customer to see what goal of the final version of the website is.</w:t>
-      </w:r>
-    </w:p>
-    <w:p>
-      <w:pPr>
-        <w:pStyle w:val="Heading3"/>
-        <w:spacing w:line="276" w:lineRule="auto"/>
-      </w:pPr>
-      <w:bookmarkStart w:id="14" w:name="_Toc22818003"/>
-      <w:r>
-        <w:t>2.1.5</w:t>
-      </w:r>
-      <w:r>
-        <w:tab/>
-        <w:t>Customer Story 5</w:t>
-      </w:r>
-      <w:bookmarkEnd w:id="14"/>
-    </w:p>
-    <w:p>
-      <w:pPr>
-        <w:ind w:left="720"/>
-        <w:rPr>
-          <w:rFonts w:asciiTheme="minorHAnsi" w:hAnsiTheme="minorHAnsi" w:cstheme="minorHAnsi"/>
-          <w:sz w:val="22"/>
-          <w:szCs w:val="22"/>
-        </w:rPr>
-      </w:pPr>
+        <w:t>gitlab</w:t>
+      </w:r>
+      <w:proofErr w:type="spellEnd"/>
       <w:r>
         <w:rPr>
           <w:rFonts w:asciiTheme="minorHAnsi" w:hAnsiTheme="minorHAnsi" w:cstheme="minorHAnsi"/>
@@ -3147,7 +3060,670 @@
           <w:sz w:val="22"/>
           <w:szCs w:val="22"/>
         </w:rPr>
-        <w:t>As a customer, I would like the website to have a color theme other than black and white. This is to make the website more aesthetically pleasing to users. In order to begin this shift in color theme, could the nav bar color be changed from black to something else? Any other color will do - choose one that you feel will best fit with the feel of your final website.</w:t>
+        <w:t xml:space="preserve"> repo on About page.</w:t>
+      </w:r>
+      <w:r>
+        <w:rPr>
+          <w:rFonts w:asciiTheme="minorHAnsi" w:hAnsiTheme="minorHAnsi" w:cstheme="minorHAnsi"/>
+          <w:color w:val="000000"/>
+          <w:sz w:val="22"/>
+          <w:szCs w:val="22"/>
+        </w:rPr>
+        <w:t xml:space="preserve"> Issue resolved; Levi </w:t>
+      </w:r>
+      <w:r>
+        <w:rPr>
+          <w:rFonts w:asciiTheme="minorHAnsi" w:hAnsiTheme="minorHAnsi" w:cstheme="minorHAnsi"/>
+          <w:color w:val="000000"/>
+          <w:sz w:val="22"/>
+          <w:szCs w:val="22"/>
+        </w:rPr>
+        <w:t xml:space="preserve">restyled the pages and made the fetching of commits and closed issues work correctly, as well as adding the purpose, and links to the </w:t>
+      </w:r>
+      <w:proofErr w:type="spellStart"/>
+      <w:r>
+        <w:rPr>
+          <w:rFonts w:asciiTheme="minorHAnsi" w:hAnsiTheme="minorHAnsi" w:cstheme="minorHAnsi"/>
+          <w:color w:val="000000"/>
+          <w:sz w:val="22"/>
+          <w:szCs w:val="22"/>
+        </w:rPr>
+        <w:t>gitlab</w:t>
+      </w:r>
+      <w:proofErr w:type="spellEnd"/>
+      <w:r>
+        <w:rPr>
+          <w:rFonts w:asciiTheme="minorHAnsi" w:hAnsiTheme="minorHAnsi" w:cstheme="minorHAnsi"/>
+          <w:color w:val="000000"/>
+          <w:sz w:val="22"/>
+          <w:szCs w:val="22"/>
+        </w:rPr>
+        <w:t xml:space="preserve"> and postman</w:t>
+      </w:r>
+      <w:r>
+        <w:rPr>
+          <w:rFonts w:asciiTheme="minorHAnsi" w:hAnsiTheme="minorHAnsi" w:cstheme="minorHAnsi"/>
+          <w:color w:val="000000"/>
+          <w:sz w:val="22"/>
+          <w:szCs w:val="22"/>
+        </w:rPr>
+        <w:t>.</w:t>
+      </w:r>
+      <w:bookmarkStart w:id="8" w:name="_GoBack"/>
+      <w:bookmarkEnd w:id="8"/>
+    </w:p>
+    <w:p>
+      <w:pPr>
+        <w:pStyle w:val="Heading3"/>
+        <w:spacing w:line="276" w:lineRule="auto"/>
+      </w:pPr>
+      <w:r>
+        <w:t>2.1.</w:t>
+      </w:r>
+      <w:r>
+        <w:t>8</w:t>
+      </w:r>
+      <w:r>
+        <w:tab/>
+        <w:t xml:space="preserve">User Story </w:t>
+      </w:r>
+      <w:r>
+        <w:t>8</w:t>
+      </w:r>
+    </w:p>
+    <w:p>
+      <w:pPr>
+        <w:pStyle w:val="Heading3"/>
+        <w:spacing w:line="276" w:lineRule="auto"/>
+        <w:ind w:left="720"/>
+        <w:rPr>
+          <w:b w:val="0"/>
+        </w:rPr>
+      </w:pPr>
+      <w:r>
+        <w:rPr>
+          <w:rFonts w:asciiTheme="minorHAnsi" w:hAnsiTheme="minorHAnsi" w:cstheme="minorHAnsi"/>
+          <w:b w:val="0"/>
+          <w:color w:val="353535"/>
+          <w:szCs w:val="22"/>
+        </w:rPr>
+        <w:t>Build and consume RESTful API</w:t>
+      </w:r>
+      <w:r>
+        <w:rPr>
+          <w:rFonts w:asciiTheme="minorHAnsi" w:hAnsiTheme="minorHAnsi" w:cstheme="minorHAnsi"/>
+          <w:b w:val="0"/>
+          <w:color w:val="353535"/>
+          <w:szCs w:val="22"/>
+        </w:rPr>
+        <w:t>.</w:t>
+      </w:r>
+      <w:r>
+        <w:rPr>
+          <w:rFonts w:asciiTheme="minorHAnsi" w:hAnsiTheme="minorHAnsi" w:cstheme="minorHAnsi"/>
+          <w:b w:val="0"/>
+          <w:color w:val="353535"/>
+          <w:szCs w:val="22"/>
+        </w:rPr>
+        <w:t xml:space="preserve"> </w:t>
+      </w:r>
+      <w:r>
+        <w:rPr>
+          <w:rFonts w:asciiTheme="minorHAnsi" w:hAnsiTheme="minorHAnsi" w:cstheme="minorHAnsi"/>
+          <w:b w:val="0"/>
+          <w:color w:val="000000"/>
+          <w:szCs w:val="22"/>
+        </w:rPr>
+        <w:t>Please expand on the existing schema of the Postman RESTful API you designed in the previous phase. As stated earlier, the API must be configured (at minimum) to allow user to request:</w:t>
+      </w:r>
+    </w:p>
+    <w:p>
+      <w:pPr>
+        <w:numPr>
+          <w:ilvl w:val="0"/>
+          <w:numId w:val="14"/>
+        </w:numPr>
+        <w:spacing w:before="100" w:beforeAutospacing="1" w:after="100" w:afterAutospacing="1"/>
+        <w:rPr>
+          <w:rFonts w:asciiTheme="minorHAnsi" w:hAnsiTheme="minorHAnsi" w:cstheme="minorHAnsi"/>
+          <w:color w:val="000000"/>
+          <w:sz w:val="22"/>
+          <w:szCs w:val="22"/>
+        </w:rPr>
+      </w:pPr>
+      <w:r>
+        <w:rPr>
+          <w:rFonts w:asciiTheme="minorHAnsi" w:hAnsiTheme="minorHAnsi" w:cstheme="minorHAnsi"/>
+          <w:color w:val="000000"/>
+          <w:sz w:val="22"/>
+          <w:szCs w:val="22"/>
+        </w:rPr>
+        <w:t>List of instances of a model with their 5 basic attributes</w:t>
+      </w:r>
+    </w:p>
+    <w:p>
+      <w:pPr>
+        <w:numPr>
+          <w:ilvl w:val="0"/>
+          <w:numId w:val="14"/>
+        </w:numPr>
+        <w:spacing w:before="100" w:beforeAutospacing="1" w:after="100" w:afterAutospacing="1"/>
+        <w:rPr>
+          <w:rFonts w:asciiTheme="minorHAnsi" w:hAnsiTheme="minorHAnsi" w:cstheme="minorHAnsi"/>
+          <w:color w:val="000000"/>
+          <w:sz w:val="22"/>
+          <w:szCs w:val="22"/>
+        </w:rPr>
+      </w:pPr>
+      <w:r>
+        <w:rPr>
+          <w:rFonts w:asciiTheme="minorHAnsi" w:hAnsiTheme="minorHAnsi" w:cstheme="minorHAnsi"/>
+          <w:color w:val="000000"/>
+          <w:sz w:val="22"/>
+          <w:szCs w:val="22"/>
+        </w:rPr>
+        <w:t>List of instances of a model</w:t>
+      </w:r>
+    </w:p>
+    <w:p>
+      <w:pPr>
+        <w:numPr>
+          <w:ilvl w:val="0"/>
+          <w:numId w:val="14"/>
+        </w:numPr>
+        <w:spacing w:before="100" w:beforeAutospacing="1" w:after="100" w:afterAutospacing="1"/>
+        <w:rPr>
+          <w:rFonts w:asciiTheme="minorHAnsi" w:hAnsiTheme="minorHAnsi" w:cstheme="minorHAnsi"/>
+          <w:color w:val="000000"/>
+          <w:sz w:val="22"/>
+          <w:szCs w:val="22"/>
+        </w:rPr>
+      </w:pPr>
+      <w:r>
+        <w:rPr>
+          <w:rFonts w:asciiTheme="minorHAnsi" w:hAnsiTheme="minorHAnsi" w:cstheme="minorHAnsi"/>
+          <w:color w:val="000000"/>
+          <w:sz w:val="22"/>
+          <w:szCs w:val="22"/>
+        </w:rPr>
+        <w:t>Detailed attributes of an instance Your API must pull the data from YOUR database hosted on AWS or GCP. Ensure your website is pulling the data from the API dynamically, and no data presented on the site for a model/instance is static.</w:t>
+      </w:r>
+    </w:p>
+    <w:p>
+      <w:pPr>
+        <w:pStyle w:val="Heading3"/>
+        <w:spacing w:line="276" w:lineRule="auto"/>
+      </w:pPr>
+      <w:r>
+        <w:t>2.1.</w:t>
+      </w:r>
+      <w:r>
+        <w:t>9</w:t>
+      </w:r>
+      <w:r>
+        <w:tab/>
+        <w:t xml:space="preserve">User Story </w:t>
+      </w:r>
+      <w:r>
+        <w:t>9</w:t>
+      </w:r>
+    </w:p>
+    <w:p>
+      <w:pPr>
+        <w:ind w:left="720"/>
+        <w:rPr>
+          <w:rFonts w:asciiTheme="minorHAnsi" w:hAnsiTheme="minorHAnsi" w:cstheme="minorHAnsi"/>
+          <w:sz w:val="22"/>
+          <w:szCs w:val="22"/>
+        </w:rPr>
+      </w:pPr>
+      <w:r>
+        <w:rPr>
+          <w:rFonts w:asciiTheme="minorHAnsi" w:hAnsiTheme="minorHAnsi" w:cstheme="minorHAnsi"/>
+          <w:color w:val="000000"/>
+          <w:sz w:val="22"/>
+          <w:szCs w:val="22"/>
+        </w:rPr>
+        <w:t xml:space="preserve">Highlight table row for model pages - </w:t>
+      </w:r>
+      <w:r>
+        <w:rPr>
+          <w:rFonts w:asciiTheme="minorHAnsi" w:hAnsiTheme="minorHAnsi" w:cstheme="minorHAnsi"/>
+          <w:color w:val="000000"/>
+          <w:sz w:val="22"/>
+          <w:szCs w:val="22"/>
+        </w:rPr>
+        <w:t>When cursor hovers over an instance in model page highlight the table row. Also, make the entire table row clickable instead of just the name of the instance. Implement this functionality for all instances of every model page.</w:t>
+      </w:r>
+      <w:r>
+        <w:rPr>
+          <w:rFonts w:asciiTheme="minorHAnsi" w:hAnsiTheme="minorHAnsi" w:cstheme="minorHAnsi"/>
+          <w:color w:val="000000"/>
+          <w:sz w:val="22"/>
+          <w:szCs w:val="22"/>
+        </w:rPr>
+        <w:t xml:space="preserve"> Issue resolved; Levi </w:t>
+      </w:r>
+      <w:r>
+        <w:rPr>
+          <w:rFonts w:asciiTheme="minorHAnsi" w:hAnsiTheme="minorHAnsi" w:cstheme="minorHAnsi"/>
+          <w:color w:val="000000"/>
+          <w:sz w:val="22"/>
+          <w:szCs w:val="22"/>
+        </w:rPr>
+        <w:t>altered</w:t>
+      </w:r>
+      <w:r>
+        <w:rPr>
+          <w:rFonts w:asciiTheme="minorHAnsi" w:hAnsiTheme="minorHAnsi" w:cstheme="minorHAnsi"/>
+          <w:color w:val="000000"/>
+          <w:sz w:val="22"/>
+          <w:szCs w:val="22"/>
+        </w:rPr>
+        <w:t xml:space="preserve"> t</w:t>
+      </w:r>
+      <w:r>
+        <w:rPr>
+          <w:rFonts w:asciiTheme="minorHAnsi" w:hAnsiTheme="minorHAnsi" w:cstheme="minorHAnsi"/>
+          <w:color w:val="000000"/>
+          <w:sz w:val="22"/>
+          <w:szCs w:val="22"/>
+        </w:rPr>
+        <w:t xml:space="preserve">he table </w:t>
+      </w:r>
+      <w:r>
+        <w:rPr>
+          <w:rFonts w:asciiTheme="minorHAnsi" w:hAnsiTheme="minorHAnsi" w:cstheme="minorHAnsi"/>
+          <w:color w:val="000000"/>
+          <w:sz w:val="22"/>
+          <w:szCs w:val="22"/>
+        </w:rPr>
+        <w:t>to a grid format for all model pages (parks, states and</w:t>
+      </w:r>
+      <w:r>
+        <w:rPr>
+          <w:rFonts w:asciiTheme="minorHAnsi" w:hAnsiTheme="minorHAnsi" w:cstheme="minorHAnsi"/>
+          <w:color w:val="000000"/>
+          <w:sz w:val="22"/>
+          <w:szCs w:val="22"/>
+        </w:rPr>
+        <w:t xml:space="preserve"> rec</w:t>
+      </w:r>
+      <w:r>
+        <w:rPr>
+          <w:rFonts w:asciiTheme="minorHAnsi" w:hAnsiTheme="minorHAnsi" w:cstheme="minorHAnsi"/>
+          <w:color w:val="000000"/>
+          <w:sz w:val="22"/>
+          <w:szCs w:val="22"/>
+        </w:rPr>
+        <w:t>)</w:t>
+      </w:r>
+      <w:r>
+        <w:rPr>
+          <w:rFonts w:asciiTheme="minorHAnsi" w:hAnsiTheme="minorHAnsi" w:cstheme="minorHAnsi"/>
+          <w:color w:val="000000"/>
+          <w:sz w:val="22"/>
+          <w:szCs w:val="22"/>
+        </w:rPr>
+        <w:t xml:space="preserve"> and</w:t>
+      </w:r>
+      <w:r>
+        <w:rPr>
+          <w:rFonts w:asciiTheme="minorHAnsi" w:hAnsiTheme="minorHAnsi" w:cstheme="minorHAnsi"/>
+          <w:color w:val="000000"/>
+          <w:sz w:val="22"/>
+          <w:szCs w:val="22"/>
+        </w:rPr>
+        <w:t xml:space="preserve"> added an animation where the grid item pops up when you hover over it.</w:t>
+      </w:r>
+    </w:p>
+    <w:p/>
+    <w:p>
+      <w:pPr>
+        <w:pStyle w:val="Heading3"/>
+        <w:spacing w:line="276" w:lineRule="auto"/>
+      </w:pPr>
+      <w:r>
+        <w:t>2.1.</w:t>
+      </w:r>
+      <w:r>
+        <w:t>10</w:t>
+      </w:r>
+      <w:r>
+        <w:tab/>
+        <w:t xml:space="preserve">User Story </w:t>
+      </w:r>
+      <w:r>
+        <w:t>10</w:t>
+      </w:r>
+    </w:p>
+    <w:p>
+      <w:pPr>
+        <w:ind w:left="720"/>
+        <w:rPr>
+          <w:rFonts w:asciiTheme="minorHAnsi" w:hAnsiTheme="minorHAnsi" w:cstheme="minorHAnsi"/>
+          <w:sz w:val="22"/>
+          <w:szCs w:val="22"/>
+        </w:rPr>
+      </w:pPr>
+      <w:r>
+        <w:rPr>
+          <w:rFonts w:asciiTheme="minorHAnsi" w:hAnsiTheme="minorHAnsi" w:cstheme="minorHAnsi"/>
+          <w:color w:val="000000"/>
+          <w:sz w:val="22"/>
+          <w:szCs w:val="22"/>
+        </w:rPr>
+        <w:t xml:space="preserve">Edit model pages - </w:t>
+      </w:r>
+      <w:r>
+        <w:rPr>
+          <w:rFonts w:asciiTheme="minorHAnsi" w:hAnsiTheme="minorHAnsi" w:cstheme="minorHAnsi"/>
+          <w:color w:val="000000"/>
+          <w:sz w:val="22"/>
+          <w:szCs w:val="22"/>
+        </w:rPr>
+        <w:t>It would look nice if the instance pages were presente</w:t>
+      </w:r>
+      <w:r>
+        <w:rPr>
+          <w:rFonts w:asciiTheme="minorHAnsi" w:hAnsiTheme="minorHAnsi" w:cstheme="minorHAnsi"/>
+          <w:color w:val="000000"/>
+          <w:sz w:val="22"/>
+          <w:szCs w:val="22"/>
+        </w:rPr>
+        <w:t>d</w:t>
+      </w:r>
+      <w:r>
+        <w:rPr>
+          <w:rFonts w:asciiTheme="minorHAnsi" w:hAnsiTheme="minorHAnsi" w:cstheme="minorHAnsi"/>
+          <w:color w:val="000000"/>
+          <w:sz w:val="22"/>
+          <w:szCs w:val="22"/>
+        </w:rPr>
+        <w:t xml:space="preserve"> in a format other than a columnized list. Maybe some more color or a change in layout would look good, and could even help with loading the data dynamically to have set containers. A few changes could make these pages really pop, and would make the website that much more appealing</w:t>
+      </w:r>
+      <w:r>
+        <w:rPr>
+          <w:rFonts w:asciiTheme="minorHAnsi" w:hAnsiTheme="minorHAnsi" w:cstheme="minorHAnsi"/>
+          <w:color w:val="000000"/>
+          <w:sz w:val="22"/>
+          <w:szCs w:val="22"/>
+        </w:rPr>
+        <w:t>. Levi</w:t>
+      </w:r>
+      <w:r>
+        <w:rPr>
+          <w:rFonts w:asciiTheme="minorHAnsi" w:hAnsiTheme="minorHAnsi" w:cstheme="minorHAnsi"/>
+          <w:color w:val="000000"/>
+          <w:sz w:val="22"/>
+          <w:szCs w:val="22"/>
+        </w:rPr>
+        <w:t xml:space="preserve"> changed the model pages from tables to grid, and updated the styles </w:t>
+      </w:r>
+      <w:r>
+        <w:rPr>
+          <w:rFonts w:asciiTheme="minorHAnsi" w:hAnsiTheme="minorHAnsi" w:cstheme="minorHAnsi"/>
+          <w:color w:val="000000"/>
+          <w:sz w:val="22"/>
+          <w:szCs w:val="22"/>
+        </w:rPr>
+        <w:t xml:space="preserve">of the model and instance pages </w:t>
+      </w:r>
+      <w:r>
+        <w:rPr>
+          <w:rFonts w:asciiTheme="minorHAnsi" w:hAnsiTheme="minorHAnsi" w:cstheme="minorHAnsi"/>
+          <w:color w:val="000000"/>
+          <w:sz w:val="22"/>
+          <w:szCs w:val="22"/>
+        </w:rPr>
+        <w:t>to make them much more appealing.</w:t>
+      </w:r>
+    </w:p>
+    <w:p>
+      <w:pPr>
+        <w:spacing w:line="276" w:lineRule="auto"/>
+        <w:rPr>
+          <w:rFonts w:ascii="Calibri" w:hAnsi="Calibri" w:cs="Calibri"/>
+        </w:rPr>
+      </w:pPr>
+    </w:p>
+    <w:p>
+      <w:pPr>
+        <w:pStyle w:val="Heading2"/>
+        <w:spacing w:line="276" w:lineRule="auto"/>
+        <w:rPr>
+          <w:rFonts w:cstheme="majorHAnsi"/>
+        </w:rPr>
+      </w:pPr>
+    </w:p>
+    <w:p>
+      <w:pPr>
+        <w:pStyle w:val="Heading2"/>
+        <w:spacing w:line="276" w:lineRule="auto"/>
+        <w:rPr>
+          <w:rFonts w:cstheme="majorHAnsi"/>
+        </w:rPr>
+      </w:pPr>
+      <w:bookmarkStart w:id="9" w:name="_Toc22817998"/>
+      <w:r>
+        <w:rPr>
+          <w:rFonts w:cstheme="majorHAnsi"/>
+        </w:rPr>
+        <w:t xml:space="preserve">2.2 </w:t>
+      </w:r>
+      <w:r>
+        <w:rPr>
+          <w:rFonts w:cstheme="majorHAnsi"/>
+        </w:rPr>
+        <w:tab/>
+        <w:t>Requests to Developer</w:t>
+      </w:r>
+      <w:bookmarkEnd w:id="9"/>
+      <w:r>
+        <w:rPr>
+          <w:rFonts w:cstheme="majorHAnsi"/>
+        </w:rPr>
+        <w:tab/>
+      </w:r>
+    </w:p>
+    <w:p>
+      <w:pPr>
+        <w:pStyle w:val="Heading3"/>
+        <w:spacing w:line="276" w:lineRule="auto"/>
+      </w:pPr>
+      <w:bookmarkStart w:id="10" w:name="_Toc22817999"/>
+      <w:r>
+        <w:t>2.1.1</w:t>
+      </w:r>
+      <w:r>
+        <w:tab/>
+        <w:t>Customer Story 1</w:t>
+      </w:r>
+      <w:bookmarkEnd w:id="10"/>
+    </w:p>
+    <w:p>
+      <w:pPr>
+        <w:ind w:left="720"/>
+        <w:rPr>
+          <w:rFonts w:asciiTheme="minorHAnsi" w:hAnsiTheme="minorHAnsi" w:cstheme="minorHAnsi"/>
+          <w:sz w:val="22"/>
+          <w:szCs w:val="22"/>
+        </w:rPr>
+      </w:pPr>
+      <w:r>
+        <w:rPr>
+          <w:rFonts w:asciiTheme="minorHAnsi" w:hAnsiTheme="minorHAnsi" w:cstheme="minorHAnsi"/>
+          <w:color w:val="000000"/>
+          <w:sz w:val="22"/>
+          <w:szCs w:val="22"/>
+        </w:rPr>
+        <w:t xml:space="preserve">As a user, I would like your website to include at least the project/website name in place of "Logo" at the top left corner. This is so I can know clearly what website I'm on and the purpose </w:t>
+      </w:r>
+      <w:r>
+        <w:rPr>
+          <w:rFonts w:asciiTheme="minorHAnsi" w:hAnsiTheme="minorHAnsi" w:cstheme="minorHAnsi"/>
+          <w:color w:val="000000"/>
+          <w:sz w:val="22"/>
+          <w:szCs w:val="22"/>
+        </w:rPr>
+        <w:lastRenderedPageBreak/>
+        <w:t>of the project. The font/styling can stay the same, I would just like the content to clearly reflect the website for now.</w:t>
+      </w:r>
+    </w:p>
+    <w:p>
+      <w:pPr>
+        <w:pStyle w:val="Heading3"/>
+        <w:spacing w:line="276" w:lineRule="auto"/>
+      </w:pPr>
+      <w:bookmarkStart w:id="11" w:name="_Toc22818000"/>
+      <w:r>
+        <w:t>2.1.2</w:t>
+      </w:r>
+      <w:r>
+        <w:tab/>
+        <w:t>Customer Story 2</w:t>
+      </w:r>
+      <w:bookmarkEnd w:id="11"/>
+    </w:p>
+    <w:p>
+      <w:pPr>
+        <w:ind w:left="720"/>
+        <w:rPr>
+          <w:rFonts w:asciiTheme="minorHAnsi" w:hAnsiTheme="minorHAnsi" w:cstheme="minorHAnsi"/>
+          <w:sz w:val="22"/>
+          <w:szCs w:val="22"/>
+        </w:rPr>
+      </w:pPr>
+      <w:r>
+        <w:rPr>
+          <w:rFonts w:asciiTheme="minorHAnsi" w:hAnsiTheme="minorHAnsi" w:cstheme="minorHAnsi"/>
+          <w:color w:val="000000"/>
+          <w:sz w:val="22"/>
+          <w:szCs w:val="22"/>
+        </w:rPr>
+        <w:t>As a user, I would like to see data on three instances for Recipes, Restaurants, and Grocery Items on their respective pages. This is so I could see what kind of instances would be included in each model, and get a preview of the types of information that will be shared in the final website. The data can be displayed in any visual format for this step; I just want it to appear on the page.</w:t>
+      </w:r>
+    </w:p>
+    <w:p>
+      <w:pPr>
+        <w:pStyle w:val="Heading3"/>
+        <w:spacing w:line="276" w:lineRule="auto"/>
+      </w:pPr>
+      <w:bookmarkStart w:id="12" w:name="_Toc22818001"/>
+      <w:r>
+        <w:t>2.1.3</w:t>
+      </w:r>
+      <w:r>
+        <w:tab/>
+        <w:t>Customer Story 3</w:t>
+      </w:r>
+      <w:bookmarkEnd w:id="12"/>
+    </w:p>
+    <w:p>
+      <w:pPr>
+        <w:ind w:left="720"/>
+        <w:rPr>
+          <w:rFonts w:asciiTheme="minorHAnsi" w:hAnsiTheme="minorHAnsi" w:cstheme="minorHAnsi"/>
+          <w:sz w:val="22"/>
+          <w:szCs w:val="22"/>
+        </w:rPr>
+      </w:pPr>
+      <w:r>
+        <w:rPr>
+          <w:rFonts w:asciiTheme="minorHAnsi" w:hAnsiTheme="minorHAnsi" w:cstheme="minorHAnsi"/>
+          <w:color w:val="000000"/>
+          <w:sz w:val="22"/>
+          <w:szCs w:val="22"/>
+        </w:rPr>
+        <w:t>As a customer, I would like the About Page to have stats dynamically derived from GitLab. This is so I can see how productive the developers I've hired are being. The statistics I would like derived from GitLab are total number of commits, total number of issues, and number of unit tests (probably 0 tests so far, but I would still like it to appear on the page).</w:t>
+      </w:r>
+    </w:p>
+    <w:p>
+      <w:pPr>
+        <w:pStyle w:val="Heading3"/>
+        <w:spacing w:line="276" w:lineRule="auto"/>
+      </w:pPr>
+      <w:bookmarkStart w:id="13" w:name="_Toc22818002"/>
+      <w:r>
+        <w:t>2.1.4</w:t>
+      </w:r>
+      <w:r>
+        <w:tab/>
+        <w:t>Customer Story 4</w:t>
+      </w:r>
+      <w:bookmarkEnd w:id="13"/>
+    </w:p>
+    <w:p>
+      <w:pPr>
+        <w:ind w:left="720"/>
+        <w:rPr>
+          <w:rFonts w:asciiTheme="minorHAnsi" w:hAnsiTheme="minorHAnsi" w:cstheme="minorHAnsi"/>
+          <w:sz w:val="22"/>
+          <w:szCs w:val="22"/>
+        </w:rPr>
+      </w:pPr>
+      <w:r>
+        <w:rPr>
+          <w:rFonts w:asciiTheme="minorHAnsi" w:hAnsiTheme="minorHAnsi" w:cstheme="minorHAnsi"/>
+          <w:color w:val="000000"/>
+          <w:sz w:val="22"/>
+          <w:szCs w:val="22"/>
+        </w:rPr>
+        <w:t>As a customer, I would like the home page to display something other than lyrics. Please change the title of the home page to the title of the project, and the body of the web page to give a brief description of the project. This will help the customer to see what goal of the final version of the website is.</w:t>
+      </w:r>
+    </w:p>
+    <w:p>
+      <w:pPr>
+        <w:pStyle w:val="Heading3"/>
+        <w:spacing w:line="276" w:lineRule="auto"/>
+      </w:pPr>
+      <w:bookmarkStart w:id="14" w:name="_Toc22818003"/>
+      <w:r>
+        <w:t>2.1.5</w:t>
+      </w:r>
+      <w:r>
+        <w:tab/>
+        <w:t>Customer Story 5</w:t>
+      </w:r>
+      <w:bookmarkEnd w:id="14"/>
+    </w:p>
+    <w:p>
+      <w:pPr>
+        <w:ind w:left="720"/>
+        <w:rPr>
+          <w:rFonts w:asciiTheme="minorHAnsi" w:hAnsiTheme="minorHAnsi" w:cstheme="minorHAnsi"/>
+          <w:sz w:val="22"/>
+          <w:szCs w:val="22"/>
+        </w:rPr>
+      </w:pPr>
+      <w:r>
+        <w:rPr>
+          <w:rFonts w:asciiTheme="minorHAnsi" w:hAnsiTheme="minorHAnsi" w:cstheme="minorHAnsi"/>
+          <w:color w:val="000000"/>
+          <w:sz w:val="22"/>
+          <w:szCs w:val="22"/>
+        </w:rPr>
+        <w:t xml:space="preserve">As a customer, I would like the website to have a color theme other than black and white. This is to make the website more aesthetically pleasing to users. In order to begin this shift in color theme, could the </w:t>
+      </w:r>
+      <w:proofErr w:type="spellStart"/>
+      <w:r>
+        <w:rPr>
+          <w:rFonts w:asciiTheme="minorHAnsi" w:hAnsiTheme="minorHAnsi" w:cstheme="minorHAnsi"/>
+          <w:color w:val="000000"/>
+          <w:sz w:val="22"/>
+          <w:szCs w:val="22"/>
+        </w:rPr>
+        <w:t>nav</w:t>
+      </w:r>
+      <w:proofErr w:type="spellEnd"/>
+      <w:r>
+        <w:rPr>
+          <w:rFonts w:asciiTheme="minorHAnsi" w:hAnsiTheme="minorHAnsi" w:cstheme="minorHAnsi"/>
+          <w:color w:val="000000"/>
+          <w:sz w:val="22"/>
+          <w:szCs w:val="22"/>
+        </w:rPr>
+        <w:t xml:space="preserve"> bar color be changed from black to something else? Any other color will do - choose one that you feel will best fit with the feel of your final website.</w:t>
       </w:r>
     </w:p>
     <w:p>
@@ -3234,7 +3810,6 @@
         <w:ind w:left="720"/>
       </w:pPr>
       <w:r>
-        <w:lastRenderedPageBreak/>
         <w:t>Our API (PINP API):</w:t>
       </w:r>
     </w:p>
@@ -3261,7 +3836,15 @@
         <w:ind w:left="720"/>
       </w:pPr>
       <w:r>
-        <w:t>Base URL: api.putitinpark.xyz/</w:t>
+        <w:t xml:space="preserve">Base URL: </w:t>
+      </w:r>
+      <w:proofErr w:type="spellStart"/>
+      <w:r>
+        <w:t>api.putitinpark.xyz</w:t>
+      </w:r>
+      <w:proofErr w:type="spellEnd"/>
+      <w:r>
+        <w:t>/</w:t>
       </w:r>
     </w:p>
     <w:p>
@@ -3310,6 +3893,7 @@
       </w:pPr>
       <w:bookmarkStart w:id="16" w:name="_Toc22818005"/>
       <w:r>
+        <w:lastRenderedPageBreak/>
         <w:t>4</w:t>
       </w:r>
       <w:r>
@@ -3686,7 +4270,6 @@
         <w:spacing w:line="276" w:lineRule="auto"/>
       </w:pPr>
       <w:r>
-        <w:lastRenderedPageBreak/>
         <w:t>Fees</w:t>
       </w:r>
     </w:p>
@@ -3809,6 +4392,7 @@
         <w:rPr>
           <w:rFonts w:cstheme="majorHAnsi"/>
         </w:rPr>
+        <w:lastRenderedPageBreak/>
         <w:t>4</w:t>
       </w:r>
       <w:r>
@@ -4129,8 +4713,13 @@
         </w:numPr>
         <w:spacing w:line="276" w:lineRule="auto"/>
       </w:pPr>
-      <w:r>
-        <w:t>Pixabay - Used to find royalty-free images for the static site</w:t>
+      <w:proofErr w:type="spellStart"/>
+      <w:r>
+        <w:t>Pixabay</w:t>
+      </w:r>
+      <w:proofErr w:type="spellEnd"/>
+      <w:r>
+        <w:t xml:space="preserve"> - Used to find royalty-free images for the static site</w:t>
       </w:r>
     </w:p>
     <w:p>
@@ -4142,8 +4731,13 @@
         </w:numPr>
         <w:spacing w:line="276" w:lineRule="auto"/>
       </w:pPr>
-      <w:r>
-        <w:t>NameCheap - used to provide website URLs</w:t>
+      <w:proofErr w:type="spellStart"/>
+      <w:r>
+        <w:t>NameCheap</w:t>
+      </w:r>
+      <w:proofErr w:type="spellEnd"/>
+      <w:r>
+        <w:t xml:space="preserve"> - used to provide website URLs</w:t>
       </w:r>
     </w:p>
     <w:p>
@@ -4153,7 +4747,6 @@
       </w:pPr>
       <w:bookmarkStart w:id="27" w:name="_Toc22818016"/>
       <w:r>
-        <w:lastRenderedPageBreak/>
         <w:t>6</w:t>
       </w:r>
       <w:r>
@@ -4172,13 +4765,29 @@
         <w:tab/>
       </w:r>
       <w:r>
-        <w:t>URL: putitinpark.xyz (and putitinpark.me)</w:t>
+        <w:t xml:space="preserve">URL: </w:t>
+      </w:r>
+      <w:proofErr w:type="spellStart"/>
+      <w:r>
+        <w:t>putitinpark.xyz</w:t>
+      </w:r>
+      <w:proofErr w:type="spellEnd"/>
+      <w:r>
+        <w:t xml:space="preserve"> (and putitinpark.me)</w:t>
       </w:r>
       <w:r>
         <w:br/>
       </w:r>
       <w:r>
-        <w:t>Website URLs were obtained using NameCheap, and the site itself is hosted using Google App Engine. Details to deploy the app using app engine can be found here &lt;</w:t>
+        <w:t xml:space="preserve">Website URLs were obtained using </w:t>
+      </w:r>
+      <w:proofErr w:type="spellStart"/>
+      <w:r>
+        <w:t>NameCheap</w:t>
+      </w:r>
+      <w:proofErr w:type="spellEnd"/>
+      <w:r>
+        <w:t>, and the site itself is hosted using Google App Engine. Details to deploy the app using app engine can be found here &lt;</w:t>
       </w:r>
       <w:hyperlink r:id="rId10" w:tgtFrame="_blank" w:history="1">
         <w:r>
@@ -4241,11 +4850,19 @@
         <w:t xml:space="preserve">Install the </w:t>
       </w:r>
       <w:hyperlink r:id="rId11" w:history="1">
+        <w:proofErr w:type="spellStart"/>
         <w:r>
           <w:rPr>
             <w:rStyle w:val="Hyperlink"/>
           </w:rPr>
-          <w:t>gcloud command-line tool</w:t>
+          <w:t>gcloud</w:t>
+        </w:r>
+        <w:proofErr w:type="spellEnd"/>
+        <w:r>
+          <w:rPr>
+            <w:rStyle w:val="Hyperlink"/>
+          </w:rPr>
+          <w:t xml:space="preserve"> command-line tool</w:t>
         </w:r>
       </w:hyperlink>
       <w:r>
@@ -4262,13 +4879,38 @@
         <w:spacing w:line="276" w:lineRule="auto"/>
       </w:pPr>
       <w:r>
-        <w:t xml:space="preserve">Run ‘gcloud app init’ in the repository directory, </w:t>
+        <w:lastRenderedPageBreak/>
+        <w:t>Run ‘</w:t>
+      </w:r>
+      <w:proofErr w:type="spellStart"/>
+      <w:r>
+        <w:t>gcloud</w:t>
+      </w:r>
+      <w:proofErr w:type="spellEnd"/>
+      <w:r>
+        <w:t xml:space="preserve"> app </w:t>
+      </w:r>
+      <w:proofErr w:type="spellStart"/>
+      <w:r>
+        <w:t>init</w:t>
+      </w:r>
+      <w:proofErr w:type="spellEnd"/>
+      <w:r>
+        <w:t xml:space="preserve">’ in the repository directory, </w:t>
       </w:r>
       <w:r>
         <w:t>then</w:t>
       </w:r>
       <w:r>
-        <w:t xml:space="preserve"> select the appropriate project from the list provided (You must be invited to the correct gcloud project).</w:t>
+        <w:t xml:space="preserve"> select the appropriate project from the list provided (You must be invited to the correct </w:t>
+      </w:r>
+      <w:proofErr w:type="spellStart"/>
+      <w:r>
+        <w:t>gcloud</w:t>
+      </w:r>
+      <w:proofErr w:type="spellEnd"/>
+      <w:r>
+        <w:t xml:space="preserve"> project).</w:t>
       </w:r>
     </w:p>
     <w:p>
@@ -4281,7 +4923,23 @@
         <w:spacing w:line="276" w:lineRule="auto"/>
       </w:pPr>
       <w:r>
-        <w:t>When ready to deploy, run ‘gcloud app init’</w:t>
+        <w:t>When ready to deploy, run ‘</w:t>
+      </w:r>
+      <w:proofErr w:type="spellStart"/>
+      <w:r>
+        <w:t>gcloud</w:t>
+      </w:r>
+      <w:proofErr w:type="spellEnd"/>
+      <w:r>
+        <w:t xml:space="preserve"> app </w:t>
+      </w:r>
+      <w:proofErr w:type="spellStart"/>
+      <w:r>
+        <w:t>init</w:t>
+      </w:r>
+      <w:proofErr w:type="spellEnd"/>
+      <w:r>
+        <w:t>’</w:t>
       </w:r>
       <w:r>
         <w:t>.</w:t>
@@ -5141,6 +5799,119 @@
     </w:lvl>
   </w:abstractNum>
   <w:abstractNum w:abstractNumId="5" w15:restartNumberingAfterBreak="0">
+    <w:nsid w:val="21BB4BA9"/>
+    <w:multiLevelType w:val="multilevel"/>
+    <w:tmpl w:val="98965E7A"/>
+    <w:lvl w:ilvl="0">
+      <w:start w:val="1"/>
+      <w:numFmt w:val="decimal"/>
+      <w:lvlText w:val="%1."/>
+      <w:lvlJc w:val="left"/>
+      <w:pPr>
+        <w:tabs>
+          <w:tab w:val="num" w:pos="1080"/>
+        </w:tabs>
+        <w:ind w:left="1080" w:hanging="360"/>
+      </w:pPr>
+    </w:lvl>
+    <w:lvl w:ilvl="1" w:tentative="1">
+      <w:start w:val="1"/>
+      <w:numFmt w:val="decimal"/>
+      <w:lvlText w:val="%2."/>
+      <w:lvlJc w:val="left"/>
+      <w:pPr>
+        <w:tabs>
+          <w:tab w:val="num" w:pos="1800"/>
+        </w:tabs>
+        <w:ind w:left="1800" w:hanging="360"/>
+      </w:pPr>
+    </w:lvl>
+    <w:lvl w:ilvl="2" w:tentative="1">
+      <w:start w:val="1"/>
+      <w:numFmt w:val="decimal"/>
+      <w:lvlText w:val="%3."/>
+      <w:lvlJc w:val="left"/>
+      <w:pPr>
+        <w:tabs>
+          <w:tab w:val="num" w:pos="2520"/>
+        </w:tabs>
+        <w:ind w:left="2520" w:hanging="360"/>
+      </w:pPr>
+    </w:lvl>
+    <w:lvl w:ilvl="3" w:tentative="1">
+      <w:start w:val="1"/>
+      <w:numFmt w:val="decimal"/>
+      <w:lvlText w:val="%4."/>
+      <w:lvlJc w:val="left"/>
+      <w:pPr>
+        <w:tabs>
+          <w:tab w:val="num" w:pos="3240"/>
+        </w:tabs>
+        <w:ind w:left="3240" w:hanging="360"/>
+      </w:pPr>
+    </w:lvl>
+    <w:lvl w:ilvl="4" w:tentative="1">
+      <w:start w:val="1"/>
+      <w:numFmt w:val="decimal"/>
+      <w:lvlText w:val="%5."/>
+      <w:lvlJc w:val="left"/>
+      <w:pPr>
+        <w:tabs>
+          <w:tab w:val="num" w:pos="3960"/>
+        </w:tabs>
+        <w:ind w:left="3960" w:hanging="360"/>
+      </w:pPr>
+    </w:lvl>
+    <w:lvl w:ilvl="5" w:tentative="1">
+      <w:start w:val="1"/>
+      <w:numFmt w:val="decimal"/>
+      <w:lvlText w:val="%6."/>
+      <w:lvlJc w:val="left"/>
+      <w:pPr>
+        <w:tabs>
+          <w:tab w:val="num" w:pos="4680"/>
+        </w:tabs>
+        <w:ind w:left="4680" w:hanging="360"/>
+      </w:pPr>
+    </w:lvl>
+    <w:lvl w:ilvl="6" w:tentative="1">
+      <w:start w:val="1"/>
+      <w:numFmt w:val="decimal"/>
+      <w:lvlText w:val="%7."/>
+      <w:lvlJc w:val="left"/>
+      <w:pPr>
+        <w:tabs>
+          <w:tab w:val="num" w:pos="5400"/>
+        </w:tabs>
+        <w:ind w:left="5400" w:hanging="360"/>
+      </w:pPr>
+    </w:lvl>
+    <w:lvl w:ilvl="7" w:tentative="1">
+      <w:start w:val="1"/>
+      <w:numFmt w:val="decimal"/>
+      <w:lvlText w:val="%8."/>
+      <w:lvlJc w:val="left"/>
+      <w:pPr>
+        <w:tabs>
+          <w:tab w:val="num" w:pos="6120"/>
+        </w:tabs>
+        <w:ind w:left="6120" w:hanging="360"/>
+      </w:pPr>
+    </w:lvl>
+    <w:lvl w:ilvl="8" w:tentative="1">
+      <w:start w:val="1"/>
+      <w:numFmt w:val="decimal"/>
+      <w:lvlText w:val="%9."/>
+      <w:lvlJc w:val="left"/>
+      <w:pPr>
+        <w:tabs>
+          <w:tab w:val="num" w:pos="6840"/>
+        </w:tabs>
+        <w:ind w:left="6840" w:hanging="360"/>
+      </w:pPr>
+    </w:lvl>
+  </w:abstractNum>
+  <w:abstractNum w:abstractNumId="6" w15:restartNumberingAfterBreak="0">
     <w:nsid w:val="33E210CC"/>
     <w:multiLevelType w:val="hybridMultilevel"/>
     <w:tmpl w:val="AFB65E18"/>
@@ -5229,7 +6000,7 @@
       </w:pPr>
     </w:lvl>
   </w:abstractNum>
-  <w:abstractNum w:abstractNumId="6" w15:restartNumberingAfterBreak="0">
+  <w:abstractNum w:abstractNumId="7" w15:restartNumberingAfterBreak="0">
     <w:nsid w:val="3D9660AE"/>
     <w:multiLevelType w:val="hybridMultilevel"/>
     <w:tmpl w:val="AFB65E18"/>
@@ -5318,7 +6089,7 @@
       </w:pPr>
     </w:lvl>
   </w:abstractNum>
-  <w:abstractNum w:abstractNumId="7" w15:restartNumberingAfterBreak="0">
+  <w:abstractNum w:abstractNumId="8" w15:restartNumberingAfterBreak="0">
     <w:nsid w:val="464C1F7A"/>
     <w:multiLevelType w:val="hybridMultilevel"/>
     <w:tmpl w:val="AFB65E18"/>
@@ -5407,7 +6178,7 @@
       </w:pPr>
     </w:lvl>
   </w:abstractNum>
-  <w:abstractNum w:abstractNumId="8" w15:restartNumberingAfterBreak="0">
+  <w:abstractNum w:abstractNumId="9" w15:restartNumberingAfterBreak="0">
     <w:nsid w:val="4F1A62DE"/>
     <w:multiLevelType w:val="hybridMultilevel"/>
     <w:tmpl w:val="AFB65E18"/>
@@ -5496,7 +6267,7 @@
       </w:pPr>
     </w:lvl>
   </w:abstractNum>
-  <w:abstractNum w:abstractNumId="9" w15:restartNumberingAfterBreak="0">
+  <w:abstractNum w:abstractNumId="10" w15:restartNumberingAfterBreak="0">
     <w:nsid w:val="5B53369D"/>
     <w:multiLevelType w:val="hybridMultilevel"/>
     <w:tmpl w:val="AFB65E18"/>
@@ -5585,7 +6356,7 @@
       </w:pPr>
     </w:lvl>
   </w:abstractNum>
-  <w:abstractNum w:abstractNumId="10" w15:restartNumberingAfterBreak="0">
+  <w:abstractNum w:abstractNumId="11" w15:restartNumberingAfterBreak="0">
     <w:nsid w:val="5CF5600E"/>
     <w:multiLevelType w:val="hybridMultilevel"/>
     <w:tmpl w:val="AFB65E18"/>
@@ -5674,7 +6445,7 @@
       </w:pPr>
     </w:lvl>
   </w:abstractNum>
-  <w:abstractNum w:abstractNumId="11" w15:restartNumberingAfterBreak="0">
+  <w:abstractNum w:abstractNumId="12" w15:restartNumberingAfterBreak="0">
     <w:nsid w:val="5D5C4A80"/>
     <w:multiLevelType w:val="hybridMultilevel"/>
     <w:tmpl w:val="AFB65E18"/>
@@ -5763,7 +6534,7 @@
       </w:pPr>
     </w:lvl>
   </w:abstractNum>
-  <w:abstractNum w:abstractNumId="12" w15:restartNumberingAfterBreak="0">
+  <w:abstractNum w:abstractNumId="13" w15:restartNumberingAfterBreak="0">
     <w:nsid w:val="73EC655E"/>
     <w:multiLevelType w:val="hybridMultilevel"/>
     <w:tmpl w:val="4258BE58"/>
@@ -5877,25 +6648,25 @@
     </w:lvl>
   </w:abstractNum>
   <w:num w:numId="1">
-    <w:abstractNumId w:val="6"/>
+    <w:abstractNumId w:val="7"/>
   </w:num>
   <w:num w:numId="2">
-    <w:abstractNumId w:val="7"/>
+    <w:abstractNumId w:val="8"/>
   </w:num>
   <w:num w:numId="3">
-    <w:abstractNumId w:val="5"/>
+    <w:abstractNumId w:val="6"/>
   </w:num>
   <w:num w:numId="4">
     <w:abstractNumId w:val="2"/>
   </w:num>
   <w:num w:numId="5">
+    <w:abstractNumId w:val="11"/>
+  </w:num>
+  <w:num w:numId="6">
     <w:abstractNumId w:val="10"/>
   </w:num>
-  <w:num w:numId="6">
-    <w:abstractNumId w:val="9"/>
-  </w:num>
   <w:num w:numId="7">
-    <w:abstractNumId w:val="11"/>
+    <w:abstractNumId w:val="12"/>
   </w:num>
   <w:num w:numId="8">
     <w:abstractNumId w:val="0"/>
@@ -5904,7 +6675,7 @@
     <w:abstractNumId w:val="1"/>
   </w:num>
   <w:num w:numId="10">
-    <w:abstractNumId w:val="12"/>
+    <w:abstractNumId w:val="13"/>
   </w:num>
   <w:num w:numId="11">
     <w:abstractNumId w:val="4"/>
@@ -5913,7 +6684,10 @@
     <w:abstractNumId w:val="3"/>
   </w:num>
   <w:num w:numId="13">
-    <w:abstractNumId w:val="8"/>
+    <w:abstractNumId w:val="9"/>
+  </w:num>
+  <w:num w:numId="14">
+    <w:abstractNumId w:val="5"/>
   </w:num>
 </w:numbering>
 </file>
@@ -6678,6 +7452,17 @@
       <w:u w:val="single"/>
     </w:rPr>
   </w:style>
+  <w:style w:type="paragraph" w:styleId="NormalWeb">
+    <w:name w:val="Normal (Web)"/>
+    <w:basedOn w:val="Normal"/>
+    <w:uiPriority w:val="99"/>
+    <w:semiHidden/>
+    <w:unhideWhenUsed/>
+    <w:rsid w:val="002F18C5"/>
+    <w:pPr>
+      <w:spacing w:before="100" w:beforeAutospacing="1" w:after="100" w:afterAutospacing="1"/>
+    </w:pPr>
+  </w:style>
 </w:styles>
 </file>
 
@@ -6947,7 +7732,7 @@
 </file>
 
 <file path=customXml/itemProps1.xml><?xml version="1.0" encoding="utf-8"?>
-<ds:datastoreItem xmlns:ds="http://schemas.openxmlformats.org/officeDocument/2006/customXml" ds:itemID="{3815589F-3C95-584F-967F-667029C69466}">
+<ds:datastoreItem xmlns:ds="http://schemas.openxmlformats.org/officeDocument/2006/customXml" ds:itemID="{EC517E03-1899-BB44-84EB-FC583791F0B4}">
   <ds:schemaRefs>
     <ds:schemaRef ds:uri="http://schemas.openxmlformats.org/officeDocument/2006/bibliography"/>
   </ds:schemaRefs>

</xml_diff>

<commit_message>
Added our customer stories for this phase to tech report
</commit_message>
<xml_diff>
--- a/misc/Technical_Report.docx
+++ b/misc/Technical_Report.docx
@@ -3109,8 +3109,6 @@
         </w:rPr>
         <w:t>.</w:t>
       </w:r>
-      <w:bookmarkStart w:id="8" w:name="_GoBack"/>
-      <w:bookmarkEnd w:id="8"/>
     </w:p>
     <w:p>
       <w:pPr>
@@ -3504,7 +3502,7 @@
           <w:rFonts w:cstheme="majorHAnsi"/>
         </w:rPr>
       </w:pPr>
-      <w:bookmarkStart w:id="9" w:name="_Toc22817998"/>
+      <w:bookmarkStart w:id="8" w:name="_Toc22817998"/>
       <w:r>
         <w:rPr>
           <w:rFonts w:cstheme="majorHAnsi"/>
@@ -3518,7 +3516,7 @@
         <w:tab/>
         <w:t>Requests to Developer</w:t>
       </w:r>
-      <w:bookmarkEnd w:id="9"/>
+      <w:bookmarkEnd w:id="8"/>
       <w:r>
         <w:rPr>
           <w:rFonts w:cstheme="majorHAnsi"/>
@@ -3531,7 +3529,7 @@
         <w:pStyle w:val="Heading3"/>
         <w:spacing w:line="276" w:lineRule="auto"/>
       </w:pPr>
-      <w:bookmarkStart w:id="10" w:name="_Toc22817999"/>
+      <w:bookmarkStart w:id="9" w:name="_Toc22817999"/>
       <w:r>
         <w:t>2.1.1</w:t>
       </w:r>
@@ -3539,13 +3537,14 @@
         <w:tab/>
         <w:t>Customer Story 1</w:t>
       </w:r>
-      <w:bookmarkEnd w:id="10"/>
+      <w:bookmarkEnd w:id="9"/>
     </w:p>
     <w:p>
       <w:pPr>
         <w:ind w:left="720"/>
         <w:rPr>
           <w:rFonts w:asciiTheme="minorHAnsi" w:hAnsiTheme="minorHAnsi" w:cstheme="minorHAnsi"/>
+          <w:color w:val="000000"/>
           <w:sz w:val="22"/>
           <w:szCs w:val="22"/>
         </w:rPr>
@@ -3572,6 +3571,18 @@
     </w:p>
     <w:p>
       <w:pPr>
+        <w:ind w:left="720"/>
+        <w:rPr>
+          <w:rFonts w:asciiTheme="minorHAnsi" w:hAnsiTheme="minorHAnsi" w:cstheme="minorHAnsi"/>
+          <w:sz w:val="22"/>
+          <w:szCs w:val="22"/>
+        </w:rPr>
+      </w:pPr>
+      <w:bookmarkStart w:id="10" w:name="_GoBack"/>
+      <w:bookmarkEnd w:id="10"/>
+    </w:p>
+    <w:p>
+      <w:pPr>
         <w:pStyle w:val="Heading3"/>
         <w:spacing w:line="276" w:lineRule="auto"/>
       </w:pPr>
@@ -3590,19 +3601,30 @@
         <w:ind w:left="720"/>
         <w:rPr>
           <w:rFonts w:asciiTheme="minorHAnsi" w:hAnsiTheme="minorHAnsi" w:cstheme="minorHAnsi"/>
-          <w:sz w:val="22"/>
-          <w:szCs w:val="22"/>
-        </w:rPr>
-      </w:pPr>
-      <w:r>
-        <w:rPr>
-          <w:rFonts w:asciiTheme="minorHAnsi" w:hAnsiTheme="minorHAnsi" w:cstheme="minorHAnsi"/>
           <w:color w:val="000000"/>
           <w:sz w:val="22"/>
           <w:szCs w:val="22"/>
         </w:rPr>
+      </w:pPr>
+      <w:r>
+        <w:rPr>
+          <w:rFonts w:asciiTheme="minorHAnsi" w:hAnsiTheme="minorHAnsi" w:cstheme="minorHAnsi"/>
+          <w:color w:val="000000"/>
+          <w:sz w:val="22"/>
+          <w:szCs w:val="22"/>
+        </w:rPr>
         <w:t>As a user, I would like to see data on three instances for Recipes, Restaurants, and Grocery Items on their respective pages. This is so I could see what kind of instances would be included in each model, and get a preview of the types of information that will be shared in the final website. The data can be displayed in any visual format for this step; I just want it to appear on the page.</w:t>
       </w:r>
+    </w:p>
+    <w:p>
+      <w:pPr>
+        <w:ind w:left="720"/>
+        <w:rPr>
+          <w:rFonts w:asciiTheme="minorHAnsi" w:hAnsiTheme="minorHAnsi" w:cstheme="minorHAnsi"/>
+          <w:sz w:val="22"/>
+          <w:szCs w:val="22"/>
+        </w:rPr>
+      </w:pPr>
     </w:p>
     <w:p>
       <w:pPr>
@@ -3624,19 +3646,30 @@
         <w:ind w:left="720"/>
         <w:rPr>
           <w:rFonts w:asciiTheme="minorHAnsi" w:hAnsiTheme="minorHAnsi" w:cstheme="minorHAnsi"/>
-          <w:sz w:val="22"/>
-          <w:szCs w:val="22"/>
-        </w:rPr>
-      </w:pPr>
-      <w:r>
-        <w:rPr>
-          <w:rFonts w:asciiTheme="minorHAnsi" w:hAnsiTheme="minorHAnsi" w:cstheme="minorHAnsi"/>
           <w:color w:val="000000"/>
           <w:sz w:val="22"/>
           <w:szCs w:val="22"/>
         </w:rPr>
+      </w:pPr>
+      <w:r>
+        <w:rPr>
+          <w:rFonts w:asciiTheme="minorHAnsi" w:hAnsiTheme="minorHAnsi" w:cstheme="minorHAnsi"/>
+          <w:color w:val="000000"/>
+          <w:sz w:val="22"/>
+          <w:szCs w:val="22"/>
+        </w:rPr>
         <w:t>As a customer, I would like the About Page to have stats dynamically derived from GitLab. This is so I can see how productive the developers I've hired are being. The statistics I would like derived from GitLab are total number of commits, total number of issues, and number of unit tests (probably 0 tests so far, but I would still like it to appear on the page).</w:t>
       </w:r>
+    </w:p>
+    <w:p>
+      <w:pPr>
+        <w:ind w:left="720"/>
+        <w:rPr>
+          <w:rFonts w:asciiTheme="minorHAnsi" w:hAnsiTheme="minorHAnsi" w:cstheme="minorHAnsi"/>
+          <w:sz w:val="22"/>
+          <w:szCs w:val="22"/>
+        </w:rPr>
+      </w:pPr>
     </w:p>
     <w:p>
       <w:pPr>
@@ -3658,19 +3691,30 @@
         <w:ind w:left="720"/>
         <w:rPr>
           <w:rFonts w:asciiTheme="minorHAnsi" w:hAnsiTheme="minorHAnsi" w:cstheme="minorHAnsi"/>
-          <w:sz w:val="22"/>
-          <w:szCs w:val="22"/>
-        </w:rPr>
-      </w:pPr>
-      <w:r>
-        <w:rPr>
-          <w:rFonts w:asciiTheme="minorHAnsi" w:hAnsiTheme="minorHAnsi" w:cstheme="minorHAnsi"/>
           <w:color w:val="000000"/>
           <w:sz w:val="22"/>
           <w:szCs w:val="22"/>
         </w:rPr>
+      </w:pPr>
+      <w:r>
+        <w:rPr>
+          <w:rFonts w:asciiTheme="minorHAnsi" w:hAnsiTheme="minorHAnsi" w:cstheme="minorHAnsi"/>
+          <w:color w:val="000000"/>
+          <w:sz w:val="22"/>
+          <w:szCs w:val="22"/>
+        </w:rPr>
         <w:t>As a customer, I would like the home page to display something other than lyrics. Please change the title of the home page to the title of the project, and the body of the web page to give a brief description of the project. This will help the customer to see what goal of the final version of the website is.</w:t>
       </w:r>
+    </w:p>
+    <w:p>
+      <w:pPr>
+        <w:ind w:left="720"/>
+        <w:rPr>
+          <w:rFonts w:asciiTheme="minorHAnsi" w:hAnsiTheme="minorHAnsi" w:cstheme="minorHAnsi"/>
+          <w:sz w:val="22"/>
+          <w:szCs w:val="22"/>
+        </w:rPr>
+      </w:pPr>
     </w:p>
     <w:p>
       <w:pPr>
@@ -3692,17 +3736,18 @@
         <w:ind w:left="720"/>
         <w:rPr>
           <w:rFonts w:asciiTheme="minorHAnsi" w:hAnsiTheme="minorHAnsi" w:cstheme="minorHAnsi"/>
-          <w:sz w:val="22"/>
-          <w:szCs w:val="22"/>
-        </w:rPr>
-      </w:pPr>
-      <w:r>
-        <w:rPr>
-          <w:rFonts w:asciiTheme="minorHAnsi" w:hAnsiTheme="minorHAnsi" w:cstheme="minorHAnsi"/>
           <w:color w:val="000000"/>
           <w:sz w:val="22"/>
           <w:szCs w:val="22"/>
         </w:rPr>
+      </w:pPr>
+      <w:r>
+        <w:rPr>
+          <w:rFonts w:asciiTheme="minorHAnsi" w:hAnsiTheme="minorHAnsi" w:cstheme="minorHAnsi"/>
+          <w:color w:val="000000"/>
+          <w:sz w:val="22"/>
+          <w:szCs w:val="22"/>
+        </w:rPr>
         <w:t xml:space="preserve">As a customer, I would like the website to have a color theme other than black and white. This is to make the website more aesthetically pleasing to users. In order to begin this shift in color theme, could the </w:t>
       </w:r>
       <w:proofErr w:type="spellStart"/>
@@ -3723,8 +3768,335 @@
           <w:sz w:val="22"/>
           <w:szCs w:val="22"/>
         </w:rPr>
-        <w:t xml:space="preserve"> bar color be changed from black to something else? Any other color will do - choose one that you feel will best fit with the feel of your final website.</w:t>
-      </w:r>
+        <w:t xml:space="preserve"> bar color be changed from</w:t>
+      </w:r>
+      <w:r>
+        <w:rPr>
+          <w:rFonts w:asciiTheme="minorHAnsi" w:hAnsiTheme="minorHAnsi" w:cstheme="minorHAnsi"/>
+          <w:color w:val="000000"/>
+          <w:sz w:val="22"/>
+          <w:szCs w:val="22"/>
+        </w:rPr>
+        <w:t xml:space="preserve"> </w:t>
+      </w:r>
+      <w:r>
+        <w:rPr>
+          <w:rFonts w:asciiTheme="minorHAnsi" w:hAnsiTheme="minorHAnsi" w:cstheme="minorHAnsi"/>
+          <w:color w:val="000000"/>
+          <w:sz w:val="22"/>
+          <w:szCs w:val="22"/>
+        </w:rPr>
+        <w:t>black to something else? Any other color will do - choose one that you feel will best fit with the feel of your final website.</w:t>
+      </w:r>
+    </w:p>
+    <w:p>
+      <w:pPr>
+        <w:ind w:left="720"/>
+        <w:rPr>
+          <w:rFonts w:asciiTheme="minorHAnsi" w:hAnsiTheme="minorHAnsi" w:cstheme="minorHAnsi"/>
+          <w:color w:val="000000"/>
+          <w:sz w:val="22"/>
+          <w:szCs w:val="22"/>
+        </w:rPr>
+      </w:pPr>
+    </w:p>
+    <w:p>
+      <w:pPr>
+        <w:pStyle w:val="Heading3"/>
+        <w:spacing w:line="276" w:lineRule="auto"/>
+      </w:pPr>
+      <w:r>
+        <w:t>2.1.</w:t>
+      </w:r>
+      <w:r>
+        <w:t>6</w:t>
+      </w:r>
+      <w:r>
+        <w:tab/>
+        <w:t xml:space="preserve">Customer Story </w:t>
+      </w:r>
+      <w:r>
+        <w:t>6</w:t>
+      </w:r>
+    </w:p>
+    <w:p>
+      <w:pPr>
+        <w:ind w:left="720"/>
+        <w:rPr>
+          <w:rFonts w:ascii="Calibri" w:hAnsi="Calibri" w:cs="Calibri"/>
+          <w:sz w:val="22"/>
+          <w:szCs w:val="22"/>
+        </w:rPr>
+      </w:pPr>
+      <w:r>
+        <w:rPr>
+          <w:rFonts w:ascii="Calibri" w:hAnsi="Calibri" w:cs="Calibri"/>
+          <w:color w:val="000000"/>
+          <w:sz w:val="22"/>
+          <w:szCs w:val="22"/>
+        </w:rPr>
+        <w:t xml:space="preserve">Calorie rounding - </w:t>
+      </w:r>
+      <w:r>
+        <w:rPr>
+          <w:rFonts w:ascii="Calibri" w:hAnsi="Calibri" w:cs="Calibri"/>
+          <w:color w:val="000000"/>
+          <w:sz w:val="22"/>
+          <w:szCs w:val="22"/>
+        </w:rPr>
+        <w:t>As a user, I would like to have the calorie attribute altered a bit. Could you please round the calorie attribute to the nearest calorie? This is for ease of use and UI clarity.</w:t>
+      </w:r>
+    </w:p>
+    <w:p>
+      <w:pPr>
+        <w:ind w:left="720"/>
+        <w:rPr>
+          <w:rFonts w:asciiTheme="minorHAnsi" w:hAnsiTheme="minorHAnsi" w:cstheme="minorHAnsi"/>
+          <w:sz w:val="22"/>
+          <w:szCs w:val="22"/>
+        </w:rPr>
+      </w:pPr>
+    </w:p>
+    <w:p>
+      <w:pPr>
+        <w:pStyle w:val="Heading3"/>
+        <w:spacing w:line="276" w:lineRule="auto"/>
+      </w:pPr>
+      <w:r>
+        <w:t>2.1.</w:t>
+      </w:r>
+      <w:r>
+        <w:t>7</w:t>
+      </w:r>
+      <w:r>
+        <w:tab/>
+        <w:t xml:space="preserve">Customer Story </w:t>
+      </w:r>
+      <w:r>
+        <w:t>7</w:t>
+      </w:r>
+    </w:p>
+    <w:p>
+      <w:pPr>
+        <w:ind w:left="720"/>
+        <w:rPr>
+          <w:rFonts w:asciiTheme="minorHAnsi" w:hAnsiTheme="minorHAnsi" w:cstheme="minorHAnsi"/>
+          <w:sz w:val="22"/>
+          <w:szCs w:val="22"/>
+        </w:rPr>
+      </w:pPr>
+      <w:r>
+        <w:rPr>
+          <w:rFonts w:asciiTheme="minorHAnsi" w:hAnsiTheme="minorHAnsi" w:cstheme="minorHAnsi"/>
+          <w:color w:val="000000"/>
+          <w:sz w:val="22"/>
+          <w:szCs w:val="22"/>
+        </w:rPr>
+        <w:t xml:space="preserve">Pagination - </w:t>
+      </w:r>
+      <w:r>
+        <w:rPr>
+          <w:rFonts w:asciiTheme="minorHAnsi" w:hAnsiTheme="minorHAnsi" w:cstheme="minorHAnsi"/>
+          <w:color w:val="000000"/>
+          <w:sz w:val="22"/>
+          <w:szCs w:val="22"/>
+        </w:rPr>
+        <w:t>As a user, I would like to have pagination implemented for each model's page. Once there are enough instances to implement pagination, please do so. The number of instances per page can range anywhere from 10 - 50, whatever you feel works best for your site.</w:t>
+      </w:r>
+    </w:p>
+    <w:p>
+      <w:pPr>
+        <w:ind w:left="720"/>
+        <w:rPr>
+          <w:rFonts w:asciiTheme="minorHAnsi" w:hAnsiTheme="minorHAnsi" w:cstheme="minorHAnsi"/>
+          <w:sz w:val="22"/>
+          <w:szCs w:val="22"/>
+        </w:rPr>
+      </w:pPr>
+    </w:p>
+    <w:p>
+      <w:pPr>
+        <w:pStyle w:val="Heading3"/>
+        <w:spacing w:line="276" w:lineRule="auto"/>
+      </w:pPr>
+      <w:r>
+        <w:t>2.1.</w:t>
+      </w:r>
+      <w:r>
+        <w:t>8</w:t>
+      </w:r>
+      <w:r>
+        <w:tab/>
+        <w:t>Customer Story</w:t>
+      </w:r>
+      <w:r>
+        <w:t xml:space="preserve"> 8</w:t>
+      </w:r>
+    </w:p>
+    <w:p>
+      <w:pPr>
+        <w:ind w:left="720"/>
+        <w:rPr>
+          <w:rFonts w:asciiTheme="minorHAnsi" w:hAnsiTheme="minorHAnsi" w:cstheme="minorHAnsi"/>
+          <w:sz w:val="22"/>
+          <w:szCs w:val="22"/>
+        </w:rPr>
+      </w:pPr>
+      <w:r>
+        <w:rPr>
+          <w:rFonts w:asciiTheme="minorHAnsi" w:hAnsiTheme="minorHAnsi" w:cstheme="minorHAnsi"/>
+          <w:color w:val="000000"/>
+          <w:sz w:val="22"/>
+          <w:szCs w:val="22"/>
+        </w:rPr>
+        <w:t xml:space="preserve">More instances - </w:t>
+      </w:r>
+      <w:r>
+        <w:rPr>
+          <w:rFonts w:asciiTheme="minorHAnsi" w:hAnsiTheme="minorHAnsi" w:cstheme="minorHAnsi"/>
+          <w:color w:val="000000"/>
+          <w:sz w:val="22"/>
+          <w:szCs w:val="22"/>
+        </w:rPr>
+        <w:t>As a user, I would like to see each model page have a good deal of information. Please have at least 10 instances for each model. If for some reason you feel as though a model does not need 10 or more instances, we can discuss it and change the benchmark.</w:t>
+      </w:r>
+    </w:p>
+    <w:p>
+      <w:pPr>
+        <w:ind w:left="720"/>
+        <w:rPr>
+          <w:rFonts w:asciiTheme="minorHAnsi" w:hAnsiTheme="minorHAnsi" w:cstheme="minorHAnsi"/>
+          <w:sz w:val="22"/>
+          <w:szCs w:val="22"/>
+        </w:rPr>
+      </w:pPr>
+    </w:p>
+    <w:p>
+      <w:pPr>
+        <w:pStyle w:val="Heading3"/>
+        <w:spacing w:line="276" w:lineRule="auto"/>
+      </w:pPr>
+      <w:r>
+        <w:t>2.1.</w:t>
+      </w:r>
+      <w:r>
+        <w:t>9</w:t>
+      </w:r>
+      <w:r>
+        <w:tab/>
+        <w:t xml:space="preserve">Customer Story </w:t>
+      </w:r>
+      <w:r>
+        <w:t>9</w:t>
+      </w:r>
+    </w:p>
+    <w:p>
+      <w:pPr>
+        <w:ind w:left="720"/>
+      </w:pPr>
+      <w:r>
+        <w:rPr>
+          <w:rFonts w:asciiTheme="minorHAnsi" w:hAnsiTheme="minorHAnsi" w:cstheme="minorHAnsi"/>
+          <w:color w:val="000000"/>
+          <w:sz w:val="22"/>
+          <w:szCs w:val="22"/>
+        </w:rPr>
+        <w:t xml:space="preserve">Splash page pictures - </w:t>
+      </w:r>
+      <w:r>
+        <w:rPr>
+          <w:rFonts w:asciiTheme="minorHAnsi" w:hAnsiTheme="minorHAnsi" w:cstheme="minorHAnsi"/>
+          <w:color w:val="000000"/>
+          <w:sz w:val="22"/>
+          <w:szCs w:val="22"/>
+        </w:rPr>
+        <w:t xml:space="preserve">As a user, I feel as though the transition between the pictures of food is a bit too long. It seems to take about 5 seconds, but I think 3 or 4 seconds would keep the website </w:t>
+      </w:r>
+      <w:r>
+        <w:rPr>
+          <w:rFonts w:asciiTheme="minorHAnsi" w:hAnsiTheme="minorHAnsi" w:cstheme="minorHAnsi"/>
+          <w:color w:val="000000"/>
+          <w:sz w:val="22"/>
+          <w:szCs w:val="22"/>
+        </w:rPr>
+        <w:lastRenderedPageBreak/>
+        <w:t>from feeling sluggish. If this change is implemented and you do not like the faster transition time, we can discuss it and potentially</w:t>
+      </w:r>
+      <w:r>
+        <w:rPr>
+          <w:rFonts w:ascii="-webkit-standard" w:hAnsi="-webkit-standard"/>
+          <w:color w:val="000000"/>
+          <w:sz w:val="27"/>
+          <w:szCs w:val="27"/>
+        </w:rPr>
+        <w:t xml:space="preserve"> reverse it.</w:t>
+      </w:r>
+    </w:p>
+    <w:p>
+      <w:pPr>
+        <w:ind w:left="720"/>
+        <w:rPr>
+          <w:rFonts w:asciiTheme="minorHAnsi" w:hAnsiTheme="minorHAnsi" w:cstheme="minorHAnsi"/>
+          <w:sz w:val="22"/>
+          <w:szCs w:val="22"/>
+        </w:rPr>
+      </w:pPr>
+    </w:p>
+    <w:p>
+      <w:pPr>
+        <w:pStyle w:val="Heading3"/>
+        <w:spacing w:line="276" w:lineRule="auto"/>
+      </w:pPr>
+      <w:r>
+        <w:t>2.1.</w:t>
+      </w:r>
+      <w:r>
+        <w:t>10</w:t>
+      </w:r>
+      <w:r>
+        <w:tab/>
+        <w:t xml:space="preserve">Customer Story </w:t>
+      </w:r>
+      <w:r>
+        <w:t>10</w:t>
+      </w:r>
+    </w:p>
+    <w:p>
+      <w:pPr>
+        <w:ind w:left="720"/>
+        <w:rPr>
+          <w:rFonts w:asciiTheme="minorHAnsi" w:hAnsiTheme="minorHAnsi" w:cstheme="minorHAnsi"/>
+          <w:sz w:val="22"/>
+          <w:szCs w:val="22"/>
+        </w:rPr>
+      </w:pPr>
+      <w:r>
+        <w:rPr>
+          <w:rFonts w:asciiTheme="minorHAnsi" w:hAnsiTheme="minorHAnsi" w:cstheme="minorHAnsi"/>
+          <w:color w:val="000000"/>
+          <w:sz w:val="22"/>
+          <w:szCs w:val="22"/>
+        </w:rPr>
+        <w:t xml:space="preserve">Price range - </w:t>
+      </w:r>
+      <w:r>
+        <w:rPr>
+          <w:rFonts w:asciiTheme="minorHAnsi" w:hAnsiTheme="minorHAnsi" w:cstheme="minorHAnsi"/>
+          <w:color w:val="000000"/>
+          <w:sz w:val="22"/>
+          <w:szCs w:val="22"/>
+        </w:rPr>
+        <w:t>As a user, I would like the "Price Range" attribute in the restaurants model to be more specific. Somewhere on this page, could you clarify what each dollar sign means? Ex: typical price for a single meal for "$" would be &lt;$10, "$$" would be $10-20, "$$$" would be $20-30, etc. You can make the benchmarks whatever you like, but I feel like making this information available to the user somewhere on the page would be useful in allowing them to determine where to eat.</w:t>
+      </w:r>
+    </w:p>
+    <w:p>
+      <w:pPr>
+        <w:rPr>
+          <w:rFonts w:asciiTheme="minorHAnsi" w:hAnsiTheme="minorHAnsi" w:cstheme="minorHAnsi"/>
+          <w:sz w:val="22"/>
+          <w:szCs w:val="22"/>
+        </w:rPr>
+      </w:pPr>
     </w:p>
     <w:p>
       <w:pPr>
@@ -3747,8 +4119,18 @@
       <w:pPr>
         <w:spacing w:line="276" w:lineRule="auto"/>
         <w:ind w:firstLine="720"/>
-      </w:pPr>
-      <w:r>
+        <w:rPr>
+          <w:rFonts w:asciiTheme="minorHAnsi" w:hAnsiTheme="minorHAnsi" w:cstheme="minorHAnsi"/>
+          <w:sz w:val="22"/>
+          <w:szCs w:val="22"/>
+        </w:rPr>
+      </w:pPr>
+      <w:r>
+        <w:rPr>
+          <w:rFonts w:asciiTheme="minorHAnsi" w:hAnsiTheme="minorHAnsi" w:cstheme="minorHAnsi"/>
+          <w:sz w:val="22"/>
+          <w:szCs w:val="22"/>
+        </w:rPr>
         <w:t>APIs currently utilized:</w:t>
       </w:r>
     </w:p>
@@ -3760,8 +4142,14 @@
           <w:numId w:val="8"/>
         </w:numPr>
         <w:spacing w:line="276" w:lineRule="auto"/>
-      </w:pPr>
-      <w:r>
+        <w:rPr>
+          <w:rFonts w:cstheme="minorHAnsi"/>
+        </w:rPr>
+      </w:pPr>
+      <w:r>
+        <w:rPr>
+          <w:rFonts w:cstheme="minorHAnsi"/>
+        </w:rPr>
         <w:t>National Park Service (NPS) API - Used to pull information about national parks.</w:t>
       </w:r>
     </w:p>
@@ -3773,8 +4161,14 @@
           <w:numId w:val="8"/>
         </w:numPr>
         <w:spacing w:line="276" w:lineRule="auto"/>
-      </w:pPr>
-      <w:r>
+        <w:rPr>
+          <w:rFonts w:cstheme="minorHAnsi"/>
+        </w:rPr>
+      </w:pPr>
+      <w:r>
+        <w:rPr>
+          <w:rFonts w:cstheme="minorHAnsi"/>
+        </w:rPr>
         <w:t>GitLab API - Used to pull members’ profile pictures, amount of commits, and amount of issues.</w:t>
       </w:r>
     </w:p>
@@ -3786,8 +4180,14 @@
           <w:numId w:val="8"/>
         </w:numPr>
         <w:spacing w:line="276" w:lineRule="auto"/>
-      </w:pPr>
-      <w:r>
+        <w:rPr>
+          <w:rFonts w:cstheme="minorHAnsi"/>
+        </w:rPr>
+      </w:pPr>
+      <w:r>
+        <w:rPr>
+          <w:rFonts w:cstheme="minorHAnsi"/>
+        </w:rPr>
         <w:t>Recreation Information Database (RIDB) API - Used to pull information about recreational activities.</w:t>
       </w:r>
     </w:p>
@@ -3799,8 +4199,14 @@
           <w:numId w:val="8"/>
         </w:numPr>
         <w:spacing w:line="276" w:lineRule="auto"/>
-      </w:pPr>
-      <w:r>
+        <w:rPr>
+          <w:rFonts w:cstheme="minorHAnsi"/>
+        </w:rPr>
+      </w:pPr>
+      <w:r>
+        <w:rPr>
+          <w:rFonts w:cstheme="minorHAnsi"/>
+        </w:rPr>
         <w:t>Center for Disease Control - Chronic Data API - Used to pull information about health varying by state.</w:t>
       </w:r>
     </w:p>
@@ -3808,8 +4214,18 @@
       <w:pPr>
         <w:spacing w:line="276" w:lineRule="auto"/>
         <w:ind w:left="720"/>
-      </w:pPr>
-      <w:r>
+        <w:rPr>
+          <w:rFonts w:asciiTheme="minorHAnsi" w:hAnsiTheme="minorHAnsi" w:cstheme="minorHAnsi"/>
+          <w:sz w:val="22"/>
+          <w:szCs w:val="22"/>
+        </w:rPr>
+      </w:pPr>
+      <w:r>
+        <w:rPr>
+          <w:rFonts w:asciiTheme="minorHAnsi" w:hAnsiTheme="minorHAnsi" w:cstheme="minorHAnsi"/>
+          <w:sz w:val="22"/>
+          <w:szCs w:val="22"/>
+        </w:rPr>
         <w:t>Our API (PINP API):</w:t>
       </w:r>
     </w:p>
@@ -3817,14 +4233,27 @@
       <w:pPr>
         <w:spacing w:line="276" w:lineRule="auto"/>
         <w:ind w:left="720"/>
-      </w:pPr>
-      <w:r>
+        <w:rPr>
+          <w:rFonts w:asciiTheme="minorHAnsi" w:hAnsiTheme="minorHAnsi" w:cstheme="minorHAnsi"/>
+          <w:sz w:val="22"/>
+          <w:szCs w:val="22"/>
+        </w:rPr>
+      </w:pPr>
+      <w:r>
+        <w:rPr>
+          <w:rFonts w:asciiTheme="minorHAnsi" w:hAnsiTheme="minorHAnsi" w:cstheme="minorHAnsi"/>
+          <w:sz w:val="22"/>
+          <w:szCs w:val="22"/>
+        </w:rPr>
         <w:t xml:space="preserve">Postman documentation: </w:t>
       </w:r>
       <w:hyperlink r:id="rId9" w:history="1">
         <w:r>
           <w:rPr>
             <w:rStyle w:val="Hyperlink"/>
+            <w:rFonts w:asciiTheme="minorHAnsi" w:hAnsiTheme="minorHAnsi" w:cstheme="minorHAnsi"/>
+            <w:sz w:val="22"/>
+            <w:szCs w:val="22"/>
           </w:rPr>
           <w:t>https://documenter.getpostman.com/view/9011044/SVtR19mz</w:t>
         </w:r>
@@ -3834,16 +4263,36 @@
       <w:pPr>
         <w:spacing w:line="276" w:lineRule="auto"/>
         <w:ind w:left="720"/>
-      </w:pPr>
-      <w:r>
+        <w:rPr>
+          <w:rFonts w:asciiTheme="minorHAnsi" w:hAnsiTheme="minorHAnsi" w:cstheme="minorHAnsi"/>
+          <w:sz w:val="22"/>
+          <w:szCs w:val="22"/>
+        </w:rPr>
+      </w:pPr>
+      <w:r>
+        <w:rPr>
+          <w:rFonts w:asciiTheme="minorHAnsi" w:hAnsiTheme="minorHAnsi" w:cstheme="minorHAnsi"/>
+          <w:sz w:val="22"/>
+          <w:szCs w:val="22"/>
+        </w:rPr>
         <w:t xml:space="preserve">Base URL: </w:t>
       </w:r>
       <w:proofErr w:type="spellStart"/>
       <w:r>
+        <w:rPr>
+          <w:rFonts w:asciiTheme="minorHAnsi" w:hAnsiTheme="minorHAnsi" w:cstheme="minorHAnsi"/>
+          <w:sz w:val="22"/>
+          <w:szCs w:val="22"/>
+        </w:rPr>
         <w:t>api.putitinpark.xyz</w:t>
       </w:r>
       <w:proofErr w:type="spellEnd"/>
       <w:r>
+        <w:rPr>
+          <w:rFonts w:asciiTheme="minorHAnsi" w:hAnsiTheme="minorHAnsi" w:cstheme="minorHAnsi"/>
+          <w:sz w:val="22"/>
+          <w:szCs w:val="22"/>
+        </w:rPr>
         <w:t>/</w:t>
       </w:r>
     </w:p>
@@ -3855,8 +4304,14 @@
           <w:numId w:val="9"/>
         </w:numPr>
         <w:spacing w:line="276" w:lineRule="auto"/>
-      </w:pPr>
-      <w:r>
+        <w:rPr>
+          <w:rFonts w:cstheme="minorHAnsi"/>
+        </w:rPr>
+      </w:pPr>
+      <w:r>
+        <w:rPr>
+          <w:rFonts w:cstheme="minorHAnsi"/>
+        </w:rPr>
         <w:t>Requests of models return a list of all parks/recreation/states depending on the URL specified in the request</w:t>
       </w:r>
     </w:p>
@@ -3868,8 +4323,14 @@
           <w:numId w:val="9"/>
         </w:numPr>
         <w:spacing w:line="276" w:lineRule="auto"/>
-      </w:pPr>
-      <w:r>
+        <w:rPr>
+          <w:rFonts w:cstheme="minorHAnsi"/>
+        </w:rPr>
+      </w:pPr>
+      <w:r>
+        <w:rPr>
+          <w:rFonts w:cstheme="minorHAnsi"/>
+        </w:rPr>
         <w:t>Requests of instances return specified park/recreation/state given respective id’s as a parameter.</w:t>
       </w:r>
     </w:p>
@@ -3881,8 +4342,14 @@
           <w:numId w:val="9"/>
         </w:numPr>
         <w:spacing w:line="276" w:lineRule="auto"/>
-      </w:pPr>
-      <w:r>
+        <w:rPr>
+          <w:rFonts w:cstheme="minorHAnsi"/>
+        </w:rPr>
+      </w:pPr>
+      <w:r>
+        <w:rPr>
+          <w:rFonts w:cstheme="minorHAnsi"/>
+        </w:rPr>
         <w:t>Requests of models specifying a park/recreation/state id return a list of instances of that model that offer or exist in that park/recreation/state.</w:t>
       </w:r>
     </w:p>
@@ -3893,7 +4360,6 @@
       </w:pPr>
       <w:bookmarkStart w:id="16" w:name="_Toc22818005"/>
       <w:r>
-        <w:lastRenderedPageBreak/>
         <w:t>4</w:t>
       </w:r>
       <w:r>
@@ -3946,7 +4412,19 @@
         <w:ind w:firstLine="720"/>
       </w:pPr>
       <w:r>
-        <w:t>The model “National Parks” represents the 61 parks throughout the United States. This model connects to the “</w:t>
+        <w:t xml:space="preserve">The model “National Parks” represents the </w:t>
+      </w:r>
+      <w:r>
+        <w:t>49</w:t>
+      </w:r>
+      <w:r>
+        <w:t xml:space="preserve"> parks throughout the</w:t>
+      </w:r>
+      <w:r>
+        <w:t xml:space="preserve"> contiguous</w:t>
+      </w:r>
+      <w:r>
+        <w:t xml:space="preserve"> United States. This model connects to the “</w:t>
       </w:r>
       <w:r>
         <w:t>States</w:t>
@@ -4025,6 +4503,7 @@
         <w:spacing w:line="276" w:lineRule="auto"/>
       </w:pPr>
       <w:r>
+        <w:lastRenderedPageBreak/>
         <w:t>Dates open</w:t>
       </w:r>
     </w:p>
@@ -4207,7 +4686,13 @@
         <w:ind w:firstLine="720"/>
       </w:pPr>
       <w:r>
-        <w:t>The model “Recreational Activities” represents the estimated 1000+ recreational activity opportunities throughout the United States. This model connects to the “</w:t>
+        <w:t xml:space="preserve">The model “Recreational Activities” represents the estimated </w:t>
+      </w:r>
+      <w:r>
+        <w:t>500</w:t>
+      </w:r>
+      <w:r>
+        <w:t>+ recreational activity opportunities throughout the United States. This model connects to the “</w:t>
       </w:r>
       <w:r>
         <w:t>States</w:t>
@@ -4392,7 +4877,6 @@
         <w:rPr>
           <w:rFonts w:cstheme="majorHAnsi"/>
         </w:rPr>
-        <w:lastRenderedPageBreak/>
         <w:t>4</w:t>
       </w:r>
       <w:r>
@@ -4433,7 +4917,13 @@
         <w:t>States</w:t>
       </w:r>
       <w:r>
-        <w:t>” represents the 50 states within the United States. This model connects to the “Recreational Activities” model as different recreational activities are available based upon location, and it connects to the “National Parks” model as National Parks are visited heavily based upon their location and are tied to the ecosystem of the land they exist on.</w:t>
+        <w:t>” represents the 50 states within the United States</w:t>
+      </w:r>
+      <w:r>
+        <w:t>, plus Washington D.C</w:t>
+      </w:r>
+      <w:r>
+        <w:t>. This model connects to the “Recreational Activities” model as different recreational activities are available based upon location, and it connects to the “National Parks” model as National Parks are visited heavily based upon their location and are tied to the ecosystem of the land they exist on.</w:t>
       </w:r>
     </w:p>
     <w:p>
@@ -4513,6 +5003,7 @@
         <w:spacing w:line="276" w:lineRule="auto"/>
       </w:pPr>
       <w:r>
+        <w:lastRenderedPageBreak/>
         <w:t>Population</w:t>
       </w:r>
     </w:p>
@@ -4879,7 +5370,6 @@
         <w:spacing w:line="276" w:lineRule="auto"/>
       </w:pPr>
       <w:r>
-        <w:lastRenderedPageBreak/>
         <w:t>Run ‘</w:t>
       </w:r>
       <w:proofErr w:type="spellStart"/>
@@ -7732,7 +8222,7 @@
 </file>
 
 <file path=customXml/itemProps1.xml><?xml version="1.0" encoding="utf-8"?>
-<ds:datastoreItem xmlns:ds="http://schemas.openxmlformats.org/officeDocument/2006/customXml" ds:itemID="{EC517E03-1899-BB44-84EB-FC583791F0B4}">
+<ds:datastoreItem xmlns:ds="http://schemas.openxmlformats.org/officeDocument/2006/customXml" ds:itemID="{E55139D0-E6D3-9E4A-8890-FABBF2623583}">
   <ds:schemaRefs>
     <ds:schemaRef ds:uri="http://schemas.openxmlformats.org/officeDocument/2006/bibliography"/>
   </ds:schemaRefs>

</xml_diff>

<commit_message>
Updated tech report table
</commit_message>
<xml_diff>
--- a/misc/Technical_Report.docx
+++ b/misc/Technical_Report.docx
@@ -242,7 +242,7 @@
           <w:r>
             <w:fldChar w:fldCharType="separate"/>
           </w:r>
-          <w:hyperlink w:anchor="_Toc22817990" w:history="1">
+          <w:hyperlink w:anchor="_Toc22819447" w:history="1">
             <w:r>
               <w:rPr>
                 <w:rStyle w:val="Hyperlink"/>
@@ -285,7 +285,7 @@
                 <w:noProof/>
                 <w:webHidden/>
               </w:rPr>
-              <w:instrText xml:space="preserve"> PAGEREF _Toc22817990 \h </w:instrText>
+              <w:instrText xml:space="preserve"> PAGEREF _Toc22819447 \h </w:instrText>
             </w:r>
             <w:r>
               <w:rPr>
@@ -326,7 +326,7 @@
               <w:szCs w:val="24"/>
             </w:rPr>
           </w:pPr>
-          <w:hyperlink w:anchor="_Toc22817991" w:history="1">
+          <w:hyperlink w:anchor="_Toc22819448" w:history="1">
             <w:r>
               <w:rPr>
                 <w:rStyle w:val="Hyperlink"/>
@@ -369,7 +369,7 @@
                 <w:noProof/>
                 <w:webHidden/>
               </w:rPr>
-              <w:instrText xml:space="preserve"> PAGEREF _Toc22817991 \h </w:instrText>
+              <w:instrText xml:space="preserve"> PAGEREF _Toc22819448 \h </w:instrText>
             </w:r>
             <w:r>
               <w:rPr>
@@ -389,7 +389,7 @@
                 <w:noProof/>
                 <w:webHidden/>
               </w:rPr>
-              <w:t>3</w:t>
+              <w:t>4</w:t>
             </w:r>
             <w:r>
               <w:rPr>
@@ -414,7 +414,7 @@
               <w:szCs w:val="24"/>
             </w:rPr>
           </w:pPr>
-          <w:hyperlink w:anchor="_Toc22817992" w:history="1">
+          <w:hyperlink w:anchor="_Toc22819449" w:history="1">
             <w:r>
               <w:rPr>
                 <w:rStyle w:val="Hyperlink"/>
@@ -459,7 +459,7 @@
                 <w:noProof/>
                 <w:webHidden/>
               </w:rPr>
-              <w:instrText xml:space="preserve"> PAGEREF _Toc22817992 \h </w:instrText>
+              <w:instrText xml:space="preserve"> PAGEREF _Toc22819449 \h </w:instrText>
             </w:r>
             <w:r>
               <w:rPr>
@@ -479,7 +479,7 @@
                 <w:noProof/>
                 <w:webHidden/>
               </w:rPr>
-              <w:t>3</w:t>
+              <w:t>4</w:t>
             </w:r>
             <w:r>
               <w:rPr>
@@ -504,7 +504,7 @@
               <w:szCs w:val="24"/>
             </w:rPr>
           </w:pPr>
-          <w:hyperlink w:anchor="_Toc22817993" w:history="1">
+          <w:hyperlink w:anchor="_Toc22819450" w:history="1">
             <w:r>
               <w:rPr>
                 <w:rStyle w:val="Hyperlink"/>
@@ -547,7 +547,7 @@
                 <w:noProof/>
                 <w:webHidden/>
               </w:rPr>
-              <w:instrText xml:space="preserve"> PAGEREF _Toc22817993 \h </w:instrText>
+              <w:instrText xml:space="preserve"> PAGEREF _Toc22819450 \h </w:instrText>
             </w:r>
             <w:r>
               <w:rPr>
@@ -567,7 +567,7 @@
                 <w:noProof/>
                 <w:webHidden/>
               </w:rPr>
-              <w:t>3</w:t>
+              <w:t>4</w:t>
             </w:r>
             <w:r>
               <w:rPr>
@@ -592,7 +592,7 @@
               <w:szCs w:val="24"/>
             </w:rPr>
           </w:pPr>
-          <w:hyperlink w:anchor="_Toc22817994" w:history="1">
+          <w:hyperlink w:anchor="_Toc22819451" w:history="1">
             <w:r>
               <w:rPr>
                 <w:rStyle w:val="Hyperlink"/>
@@ -635,7 +635,7 @@
                 <w:noProof/>
                 <w:webHidden/>
               </w:rPr>
-              <w:instrText xml:space="preserve"> PAGEREF _Toc22817994 \h </w:instrText>
+              <w:instrText xml:space="preserve"> PAGEREF _Toc22819451 \h </w:instrText>
             </w:r>
             <w:r>
               <w:rPr>
@@ -655,7 +655,7 @@
                 <w:noProof/>
                 <w:webHidden/>
               </w:rPr>
-              <w:t>3</w:t>
+              <w:t>4</w:t>
             </w:r>
             <w:r>
               <w:rPr>
@@ -680,7 +680,7 @@
               <w:szCs w:val="24"/>
             </w:rPr>
           </w:pPr>
-          <w:hyperlink w:anchor="_Toc22817995" w:history="1">
+          <w:hyperlink w:anchor="_Toc22819452" w:history="1">
             <w:r>
               <w:rPr>
                 <w:rStyle w:val="Hyperlink"/>
@@ -723,7 +723,7 @@
                 <w:noProof/>
                 <w:webHidden/>
               </w:rPr>
-              <w:instrText xml:space="preserve"> PAGEREF _Toc22817995 \h </w:instrText>
+              <w:instrText xml:space="preserve"> PAGEREF _Toc22819452 \h </w:instrText>
             </w:r>
             <w:r>
               <w:rPr>
@@ -743,7 +743,7 @@
                 <w:noProof/>
                 <w:webHidden/>
               </w:rPr>
-              <w:t>3</w:t>
+              <w:t>4</w:t>
             </w:r>
             <w:r>
               <w:rPr>
@@ -768,7 +768,7 @@
               <w:szCs w:val="24"/>
             </w:rPr>
           </w:pPr>
-          <w:hyperlink w:anchor="_Toc22817996" w:history="1">
+          <w:hyperlink w:anchor="_Toc22819453" w:history="1">
             <w:r>
               <w:rPr>
                 <w:rStyle w:val="Hyperlink"/>
@@ -811,7 +811,7 @@
                 <w:noProof/>
                 <w:webHidden/>
               </w:rPr>
-              <w:instrText xml:space="preserve"> PAGEREF _Toc22817996 \h </w:instrText>
+              <w:instrText xml:space="preserve"> PAGEREF _Toc22819453 \h </w:instrText>
             </w:r>
             <w:r>
               <w:rPr>
@@ -831,7 +831,7 @@
                 <w:noProof/>
                 <w:webHidden/>
               </w:rPr>
-              <w:t>3</w:t>
+              <w:t>4</w:t>
             </w:r>
             <w:r>
               <w:rPr>
@@ -856,7 +856,7 @@
               <w:szCs w:val="24"/>
             </w:rPr>
           </w:pPr>
-          <w:hyperlink w:anchor="_Toc22817997" w:history="1">
+          <w:hyperlink w:anchor="_Toc22819454" w:history="1">
             <w:r>
               <w:rPr>
                 <w:rStyle w:val="Hyperlink"/>
@@ -899,7 +899,7 @@
                 <w:noProof/>
                 <w:webHidden/>
               </w:rPr>
-              <w:instrText xml:space="preserve"> PAGEREF _Toc22817997 \h </w:instrText>
+              <w:instrText xml:space="preserve"> PAGEREF _Toc22819454 \h </w:instrText>
             </w:r>
             <w:r>
               <w:rPr>
@@ -920,6 +920,518 @@
                 <w:webHidden/>
               </w:rPr>
               <w:t>4</w:t>
+            </w:r>
+            <w:r>
+              <w:rPr>
+                <w:noProof/>
+                <w:webHidden/>
+              </w:rPr>
+              <w:fldChar w:fldCharType="end"/>
+            </w:r>
+          </w:hyperlink>
+        </w:p>
+        <w:p>
+          <w:pPr>
+            <w:pStyle w:val="TOC3"/>
+            <w:tabs>
+              <w:tab w:val="left" w:pos="1200"/>
+              <w:tab w:val="right" w:leader="dot" w:pos="9350"/>
+            </w:tabs>
+            <w:rPr>
+              <w:rFonts w:eastAsiaTheme="minorEastAsia"/>
+              <w:noProof/>
+              <w:sz w:val="24"/>
+              <w:szCs w:val="24"/>
+            </w:rPr>
+          </w:pPr>
+          <w:hyperlink w:anchor="_Toc22819455" w:history="1">
+            <w:r>
+              <w:rPr>
+                <w:rStyle w:val="Hyperlink"/>
+                <w:noProof/>
+              </w:rPr>
+              <w:t>2.1.6</w:t>
+            </w:r>
+            <w:r>
+              <w:rPr>
+                <w:rFonts w:eastAsiaTheme="minorEastAsia"/>
+                <w:noProof/>
+                <w:sz w:val="24"/>
+                <w:szCs w:val="24"/>
+              </w:rPr>
+              <w:tab/>
+            </w:r>
+            <w:r>
+              <w:rPr>
+                <w:rStyle w:val="Hyperlink"/>
+                <w:noProof/>
+              </w:rPr>
+              <w:t>User Story 6</w:t>
+            </w:r>
+            <w:r>
+              <w:rPr>
+                <w:noProof/>
+                <w:webHidden/>
+              </w:rPr>
+              <w:tab/>
+            </w:r>
+            <w:r>
+              <w:rPr>
+                <w:noProof/>
+                <w:webHidden/>
+              </w:rPr>
+              <w:fldChar w:fldCharType="begin"/>
+            </w:r>
+            <w:r>
+              <w:rPr>
+                <w:noProof/>
+                <w:webHidden/>
+              </w:rPr>
+              <w:instrText xml:space="preserve"> PAGEREF _Toc22819455 \h </w:instrText>
+            </w:r>
+            <w:r>
+              <w:rPr>
+                <w:noProof/>
+                <w:webHidden/>
+              </w:rPr>
+            </w:r>
+            <w:r>
+              <w:rPr>
+                <w:noProof/>
+                <w:webHidden/>
+              </w:rPr>
+              <w:fldChar w:fldCharType="separate"/>
+            </w:r>
+            <w:r>
+              <w:rPr>
+                <w:noProof/>
+                <w:webHidden/>
+              </w:rPr>
+              <w:t>4</w:t>
+            </w:r>
+            <w:r>
+              <w:rPr>
+                <w:noProof/>
+                <w:webHidden/>
+              </w:rPr>
+              <w:fldChar w:fldCharType="end"/>
+            </w:r>
+          </w:hyperlink>
+        </w:p>
+        <w:p>
+          <w:pPr>
+            <w:pStyle w:val="TOC3"/>
+            <w:tabs>
+              <w:tab w:val="left" w:pos="1200"/>
+              <w:tab w:val="right" w:leader="dot" w:pos="9350"/>
+            </w:tabs>
+            <w:rPr>
+              <w:rFonts w:eastAsiaTheme="minorEastAsia"/>
+              <w:noProof/>
+              <w:sz w:val="24"/>
+              <w:szCs w:val="24"/>
+            </w:rPr>
+          </w:pPr>
+          <w:hyperlink w:anchor="_Toc22819456" w:history="1">
+            <w:r>
+              <w:rPr>
+                <w:rStyle w:val="Hyperlink"/>
+                <w:noProof/>
+              </w:rPr>
+              <w:t>2.1.7</w:t>
+            </w:r>
+            <w:r>
+              <w:rPr>
+                <w:rFonts w:eastAsiaTheme="minorEastAsia"/>
+                <w:noProof/>
+                <w:sz w:val="24"/>
+                <w:szCs w:val="24"/>
+              </w:rPr>
+              <w:tab/>
+            </w:r>
+            <w:r>
+              <w:rPr>
+                <w:rStyle w:val="Hyperlink"/>
+                <w:noProof/>
+              </w:rPr>
+              <w:t>User Story 7</w:t>
+            </w:r>
+            <w:r>
+              <w:rPr>
+                <w:noProof/>
+                <w:webHidden/>
+              </w:rPr>
+              <w:tab/>
+            </w:r>
+            <w:r>
+              <w:rPr>
+                <w:noProof/>
+                <w:webHidden/>
+              </w:rPr>
+              <w:fldChar w:fldCharType="begin"/>
+            </w:r>
+            <w:r>
+              <w:rPr>
+                <w:noProof/>
+                <w:webHidden/>
+              </w:rPr>
+              <w:instrText xml:space="preserve"> PAGEREF _Toc22819456 \h </w:instrText>
+            </w:r>
+            <w:r>
+              <w:rPr>
+                <w:noProof/>
+                <w:webHidden/>
+              </w:rPr>
+            </w:r>
+            <w:r>
+              <w:rPr>
+                <w:noProof/>
+                <w:webHidden/>
+              </w:rPr>
+              <w:fldChar w:fldCharType="separate"/>
+            </w:r>
+            <w:r>
+              <w:rPr>
+                <w:noProof/>
+                <w:webHidden/>
+              </w:rPr>
+              <w:t>4</w:t>
+            </w:r>
+            <w:r>
+              <w:rPr>
+                <w:noProof/>
+                <w:webHidden/>
+              </w:rPr>
+              <w:fldChar w:fldCharType="end"/>
+            </w:r>
+          </w:hyperlink>
+        </w:p>
+        <w:p>
+          <w:pPr>
+            <w:pStyle w:val="TOC3"/>
+            <w:tabs>
+              <w:tab w:val="left" w:pos="1200"/>
+              <w:tab w:val="right" w:leader="dot" w:pos="9350"/>
+            </w:tabs>
+            <w:rPr>
+              <w:rFonts w:eastAsiaTheme="minorEastAsia"/>
+              <w:noProof/>
+              <w:sz w:val="24"/>
+              <w:szCs w:val="24"/>
+            </w:rPr>
+          </w:pPr>
+          <w:hyperlink w:anchor="_Toc22819457" w:history="1">
+            <w:r>
+              <w:rPr>
+                <w:rStyle w:val="Hyperlink"/>
+                <w:noProof/>
+              </w:rPr>
+              <w:t>2.1.8</w:t>
+            </w:r>
+            <w:r>
+              <w:rPr>
+                <w:rFonts w:eastAsiaTheme="minorEastAsia"/>
+                <w:noProof/>
+                <w:sz w:val="24"/>
+                <w:szCs w:val="24"/>
+              </w:rPr>
+              <w:tab/>
+            </w:r>
+            <w:r>
+              <w:rPr>
+                <w:rStyle w:val="Hyperlink"/>
+                <w:noProof/>
+              </w:rPr>
+              <w:t>User Story 8</w:t>
+            </w:r>
+            <w:r>
+              <w:rPr>
+                <w:noProof/>
+                <w:webHidden/>
+              </w:rPr>
+              <w:tab/>
+            </w:r>
+            <w:r>
+              <w:rPr>
+                <w:noProof/>
+                <w:webHidden/>
+              </w:rPr>
+              <w:fldChar w:fldCharType="begin"/>
+            </w:r>
+            <w:r>
+              <w:rPr>
+                <w:noProof/>
+                <w:webHidden/>
+              </w:rPr>
+              <w:instrText xml:space="preserve"> PAGEREF _Toc22819457 \h </w:instrText>
+            </w:r>
+            <w:r>
+              <w:rPr>
+                <w:noProof/>
+                <w:webHidden/>
+              </w:rPr>
+            </w:r>
+            <w:r>
+              <w:rPr>
+                <w:noProof/>
+                <w:webHidden/>
+              </w:rPr>
+              <w:fldChar w:fldCharType="separate"/>
+            </w:r>
+            <w:r>
+              <w:rPr>
+                <w:noProof/>
+                <w:webHidden/>
+              </w:rPr>
+              <w:t>4</w:t>
+            </w:r>
+            <w:r>
+              <w:rPr>
+                <w:noProof/>
+                <w:webHidden/>
+              </w:rPr>
+              <w:fldChar w:fldCharType="end"/>
+            </w:r>
+          </w:hyperlink>
+        </w:p>
+        <w:p>
+          <w:pPr>
+            <w:pStyle w:val="TOC3"/>
+            <w:tabs>
+              <w:tab w:val="right" w:leader="dot" w:pos="9350"/>
+            </w:tabs>
+            <w:rPr>
+              <w:rFonts w:eastAsiaTheme="minorEastAsia"/>
+              <w:noProof/>
+              <w:sz w:val="24"/>
+              <w:szCs w:val="24"/>
+            </w:rPr>
+          </w:pPr>
+          <w:hyperlink w:anchor="_Toc22819458" w:history="1">
+            <w:r>
+              <w:rPr>
+                <w:rStyle w:val="Hyperlink"/>
+                <w:rFonts w:cstheme="minorHAnsi"/>
+                <w:noProof/>
+              </w:rPr>
+              <w:t>Build and consume RESTful API. Please expand on the existing schema of the Postman RESTful API you designed in the previous phase. As stated earlier, the API must be configured (at minimum) to allow user to request:</w:t>
+            </w:r>
+            <w:r>
+              <w:rPr>
+                <w:noProof/>
+                <w:webHidden/>
+              </w:rPr>
+              <w:tab/>
+            </w:r>
+            <w:r>
+              <w:rPr>
+                <w:noProof/>
+                <w:webHidden/>
+              </w:rPr>
+              <w:fldChar w:fldCharType="begin"/>
+            </w:r>
+            <w:r>
+              <w:rPr>
+                <w:noProof/>
+                <w:webHidden/>
+              </w:rPr>
+              <w:instrText xml:space="preserve"> PAGEREF _Toc22819458 \h </w:instrText>
+            </w:r>
+            <w:r>
+              <w:rPr>
+                <w:noProof/>
+                <w:webHidden/>
+              </w:rPr>
+            </w:r>
+            <w:r>
+              <w:rPr>
+                <w:noProof/>
+                <w:webHidden/>
+              </w:rPr>
+              <w:fldChar w:fldCharType="separate"/>
+            </w:r>
+            <w:r>
+              <w:rPr>
+                <w:noProof/>
+                <w:webHidden/>
+              </w:rPr>
+              <w:t>4</w:t>
+            </w:r>
+            <w:r>
+              <w:rPr>
+                <w:noProof/>
+                <w:webHidden/>
+              </w:rPr>
+              <w:fldChar w:fldCharType="end"/>
+            </w:r>
+          </w:hyperlink>
+        </w:p>
+        <w:p>
+          <w:pPr>
+            <w:pStyle w:val="TOC3"/>
+            <w:tabs>
+              <w:tab w:val="left" w:pos="1200"/>
+              <w:tab w:val="right" w:leader="dot" w:pos="9350"/>
+            </w:tabs>
+            <w:rPr>
+              <w:rFonts w:eastAsiaTheme="minorEastAsia"/>
+              <w:noProof/>
+              <w:sz w:val="24"/>
+              <w:szCs w:val="24"/>
+            </w:rPr>
+          </w:pPr>
+          <w:hyperlink w:anchor="_Toc22819459" w:history="1">
+            <w:r>
+              <w:rPr>
+                <w:rStyle w:val="Hyperlink"/>
+                <w:noProof/>
+              </w:rPr>
+              <w:t>2.1.9</w:t>
+            </w:r>
+            <w:r>
+              <w:rPr>
+                <w:rFonts w:eastAsiaTheme="minorEastAsia"/>
+                <w:noProof/>
+                <w:sz w:val="24"/>
+                <w:szCs w:val="24"/>
+              </w:rPr>
+              <w:tab/>
+            </w:r>
+            <w:r>
+              <w:rPr>
+                <w:rStyle w:val="Hyperlink"/>
+                <w:noProof/>
+              </w:rPr>
+              <w:t>User Story 9</w:t>
+            </w:r>
+            <w:r>
+              <w:rPr>
+                <w:noProof/>
+                <w:webHidden/>
+              </w:rPr>
+              <w:tab/>
+            </w:r>
+            <w:r>
+              <w:rPr>
+                <w:noProof/>
+                <w:webHidden/>
+              </w:rPr>
+              <w:fldChar w:fldCharType="begin"/>
+            </w:r>
+            <w:r>
+              <w:rPr>
+                <w:noProof/>
+                <w:webHidden/>
+              </w:rPr>
+              <w:instrText xml:space="preserve"> PAGEREF _Toc22819459 \h </w:instrText>
+            </w:r>
+            <w:r>
+              <w:rPr>
+                <w:noProof/>
+                <w:webHidden/>
+              </w:rPr>
+            </w:r>
+            <w:r>
+              <w:rPr>
+                <w:noProof/>
+                <w:webHidden/>
+              </w:rPr>
+              <w:fldChar w:fldCharType="separate"/>
+            </w:r>
+            <w:r>
+              <w:rPr>
+                <w:noProof/>
+                <w:webHidden/>
+              </w:rPr>
+              <w:t>5</w:t>
+            </w:r>
+            <w:r>
+              <w:rPr>
+                <w:noProof/>
+                <w:webHidden/>
+              </w:rPr>
+              <w:fldChar w:fldCharType="end"/>
+            </w:r>
+          </w:hyperlink>
+        </w:p>
+        <w:p>
+          <w:pPr>
+            <w:pStyle w:val="TOC3"/>
+            <w:tabs>
+              <w:tab w:val="left" w:pos="1440"/>
+              <w:tab w:val="right" w:leader="dot" w:pos="9350"/>
+            </w:tabs>
+            <w:rPr>
+              <w:rFonts w:eastAsiaTheme="minorEastAsia"/>
+              <w:noProof/>
+              <w:sz w:val="24"/>
+              <w:szCs w:val="24"/>
+            </w:rPr>
+          </w:pPr>
+          <w:hyperlink w:anchor="_Toc22819460" w:history="1">
+            <w:r>
+              <w:rPr>
+                <w:rStyle w:val="Hyperlink"/>
+                <w:noProof/>
+              </w:rPr>
+              <w:t>2.1.10</w:t>
+            </w:r>
+            <w:r>
+              <w:rPr>
+                <w:rFonts w:eastAsiaTheme="minorEastAsia"/>
+                <w:noProof/>
+                <w:sz w:val="24"/>
+                <w:szCs w:val="24"/>
+              </w:rPr>
+              <w:tab/>
+            </w:r>
+            <w:r>
+              <w:rPr>
+                <w:rStyle w:val="Hyperlink"/>
+                <w:noProof/>
+              </w:rPr>
+              <w:t>User Story 10</w:t>
+            </w:r>
+            <w:r>
+              <w:rPr>
+                <w:noProof/>
+                <w:webHidden/>
+              </w:rPr>
+              <w:tab/>
+            </w:r>
+            <w:r>
+              <w:rPr>
+                <w:noProof/>
+                <w:webHidden/>
+              </w:rPr>
+              <w:fldChar w:fldCharType="begin"/>
+            </w:r>
+            <w:r>
+              <w:rPr>
+                <w:noProof/>
+                <w:webHidden/>
+              </w:rPr>
+              <w:instrText xml:space="preserve"> PAGEREF _Toc22819460 \h </w:instrText>
+            </w:r>
+            <w:r>
+              <w:rPr>
+                <w:noProof/>
+                <w:webHidden/>
+              </w:rPr>
+            </w:r>
+            <w:r>
+              <w:rPr>
+                <w:noProof/>
+                <w:webHidden/>
+              </w:rPr>
+              <w:fldChar w:fldCharType="separate"/>
+            </w:r>
+            <w:r>
+              <w:rPr>
+                <w:noProof/>
+                <w:webHidden/>
+              </w:rPr>
+              <w:t>5</w:t>
             </w:r>
             <w:r>
               <w:rPr>
@@ -944,7 +1456,7 @@
               <w:szCs w:val="24"/>
             </w:rPr>
           </w:pPr>
-          <w:hyperlink w:anchor="_Toc22817998" w:history="1">
+          <w:hyperlink w:anchor="_Toc22819461" w:history="1">
             <w:r>
               <w:rPr>
                 <w:rStyle w:val="Hyperlink"/>
@@ -989,7 +1501,7 @@
                 <w:noProof/>
                 <w:webHidden/>
               </w:rPr>
-              <w:instrText xml:space="preserve"> PAGEREF _Toc22817998 \h </w:instrText>
+              <w:instrText xml:space="preserve"> PAGEREF _Toc22819461 \h </w:instrText>
             </w:r>
             <w:r>
               <w:rPr>
@@ -1009,7 +1521,7 @@
                 <w:noProof/>
                 <w:webHidden/>
               </w:rPr>
-              <w:t>4</w:t>
+              <w:t>5</w:t>
             </w:r>
             <w:r>
               <w:rPr>
@@ -1034,7 +1546,7 @@
               <w:szCs w:val="24"/>
             </w:rPr>
           </w:pPr>
-          <w:hyperlink w:anchor="_Toc22817999" w:history="1">
+          <w:hyperlink w:anchor="_Toc22819462" w:history="1">
             <w:r>
               <w:rPr>
                 <w:rStyle w:val="Hyperlink"/>
@@ -1077,7 +1589,7 @@
                 <w:noProof/>
                 <w:webHidden/>
               </w:rPr>
-              <w:instrText xml:space="preserve"> PAGEREF _Toc22817999 \h </w:instrText>
+              <w:instrText xml:space="preserve"> PAGEREF _Toc22819462 \h </w:instrText>
             </w:r>
             <w:r>
               <w:rPr>
@@ -1097,7 +1609,7 @@
                 <w:noProof/>
                 <w:webHidden/>
               </w:rPr>
-              <w:t>4</w:t>
+              <w:t>5</w:t>
             </w:r>
             <w:r>
               <w:rPr>
@@ -1122,7 +1634,7 @@
               <w:szCs w:val="24"/>
             </w:rPr>
           </w:pPr>
-          <w:hyperlink w:anchor="_Toc22818000" w:history="1">
+          <w:hyperlink w:anchor="_Toc22819463" w:history="1">
             <w:r>
               <w:rPr>
                 <w:rStyle w:val="Hyperlink"/>
@@ -1165,7 +1677,7 @@
                 <w:noProof/>
                 <w:webHidden/>
               </w:rPr>
-              <w:instrText xml:space="preserve"> PAGEREF _Toc22818000 \h </w:instrText>
+              <w:instrText xml:space="preserve"> PAGEREF _Toc22819463 \h </w:instrText>
             </w:r>
             <w:r>
               <w:rPr>
@@ -1185,7 +1697,7 @@
                 <w:noProof/>
                 <w:webHidden/>
               </w:rPr>
-              <w:t>4</w:t>
+              <w:t>5</w:t>
             </w:r>
             <w:r>
               <w:rPr>
@@ -1210,7 +1722,7 @@
               <w:szCs w:val="24"/>
             </w:rPr>
           </w:pPr>
-          <w:hyperlink w:anchor="_Toc22818001" w:history="1">
+          <w:hyperlink w:anchor="_Toc22819464" w:history="1">
             <w:r>
               <w:rPr>
                 <w:rStyle w:val="Hyperlink"/>
@@ -1253,7 +1765,7 @@
                 <w:noProof/>
                 <w:webHidden/>
               </w:rPr>
-              <w:instrText xml:space="preserve"> PAGEREF _Toc22818001 \h </w:instrText>
+              <w:instrText xml:space="preserve"> PAGEREF _Toc22819464 \h </w:instrText>
             </w:r>
             <w:r>
               <w:rPr>
@@ -1273,7 +1785,7 @@
                 <w:noProof/>
                 <w:webHidden/>
               </w:rPr>
-              <w:t>4</w:t>
+              <w:t>5</w:t>
             </w:r>
             <w:r>
               <w:rPr>
@@ -1298,7 +1810,7 @@
               <w:szCs w:val="24"/>
             </w:rPr>
           </w:pPr>
-          <w:hyperlink w:anchor="_Toc22818002" w:history="1">
+          <w:hyperlink w:anchor="_Toc22819465" w:history="1">
             <w:r>
               <w:rPr>
                 <w:rStyle w:val="Hyperlink"/>
@@ -1341,7 +1853,7 @@
                 <w:noProof/>
                 <w:webHidden/>
               </w:rPr>
-              <w:instrText xml:space="preserve"> PAGEREF _Toc22818002 \h </w:instrText>
+              <w:instrText xml:space="preserve"> PAGEREF _Toc22819465 \h </w:instrText>
             </w:r>
             <w:r>
               <w:rPr>
@@ -1361,7 +1873,7 @@
                 <w:noProof/>
                 <w:webHidden/>
               </w:rPr>
-              <w:t>4</w:t>
+              <w:t>5</w:t>
             </w:r>
             <w:r>
               <w:rPr>
@@ -1386,7 +1898,7 @@
               <w:szCs w:val="24"/>
             </w:rPr>
           </w:pPr>
-          <w:hyperlink w:anchor="_Toc22818003" w:history="1">
+          <w:hyperlink w:anchor="_Toc22819466" w:history="1">
             <w:r>
               <w:rPr>
                 <w:rStyle w:val="Hyperlink"/>
@@ -1429,7 +1941,7 @@
                 <w:noProof/>
                 <w:webHidden/>
               </w:rPr>
-              <w:instrText xml:space="preserve"> PAGEREF _Toc22818003 \h </w:instrText>
+              <w:instrText xml:space="preserve"> PAGEREF _Toc22819466 \h </w:instrText>
             </w:r>
             <w:r>
               <w:rPr>
@@ -1449,7 +1961,447 @@
                 <w:noProof/>
                 <w:webHidden/>
               </w:rPr>
-              <w:t>4</w:t>
+              <w:t>6</w:t>
+            </w:r>
+            <w:r>
+              <w:rPr>
+                <w:noProof/>
+                <w:webHidden/>
+              </w:rPr>
+              <w:fldChar w:fldCharType="end"/>
+            </w:r>
+          </w:hyperlink>
+        </w:p>
+        <w:p>
+          <w:pPr>
+            <w:pStyle w:val="TOC3"/>
+            <w:tabs>
+              <w:tab w:val="left" w:pos="1200"/>
+              <w:tab w:val="right" w:leader="dot" w:pos="9350"/>
+            </w:tabs>
+            <w:rPr>
+              <w:rFonts w:eastAsiaTheme="minorEastAsia"/>
+              <w:noProof/>
+              <w:sz w:val="24"/>
+              <w:szCs w:val="24"/>
+            </w:rPr>
+          </w:pPr>
+          <w:hyperlink w:anchor="_Toc22819467" w:history="1">
+            <w:r>
+              <w:rPr>
+                <w:rStyle w:val="Hyperlink"/>
+                <w:noProof/>
+              </w:rPr>
+              <w:t>2.1.6</w:t>
+            </w:r>
+            <w:r>
+              <w:rPr>
+                <w:rFonts w:eastAsiaTheme="minorEastAsia"/>
+                <w:noProof/>
+                <w:sz w:val="24"/>
+                <w:szCs w:val="24"/>
+              </w:rPr>
+              <w:tab/>
+            </w:r>
+            <w:r>
+              <w:rPr>
+                <w:rStyle w:val="Hyperlink"/>
+                <w:noProof/>
+              </w:rPr>
+              <w:t>Customer Story 6</w:t>
+            </w:r>
+            <w:r>
+              <w:rPr>
+                <w:noProof/>
+                <w:webHidden/>
+              </w:rPr>
+              <w:tab/>
+            </w:r>
+            <w:r>
+              <w:rPr>
+                <w:noProof/>
+                <w:webHidden/>
+              </w:rPr>
+              <w:fldChar w:fldCharType="begin"/>
+            </w:r>
+            <w:r>
+              <w:rPr>
+                <w:noProof/>
+                <w:webHidden/>
+              </w:rPr>
+              <w:instrText xml:space="preserve"> PAGEREF _Toc22819467 \h </w:instrText>
+            </w:r>
+            <w:r>
+              <w:rPr>
+                <w:noProof/>
+                <w:webHidden/>
+              </w:rPr>
+            </w:r>
+            <w:r>
+              <w:rPr>
+                <w:noProof/>
+                <w:webHidden/>
+              </w:rPr>
+              <w:fldChar w:fldCharType="separate"/>
+            </w:r>
+            <w:r>
+              <w:rPr>
+                <w:noProof/>
+                <w:webHidden/>
+              </w:rPr>
+              <w:t>6</w:t>
+            </w:r>
+            <w:r>
+              <w:rPr>
+                <w:noProof/>
+                <w:webHidden/>
+              </w:rPr>
+              <w:fldChar w:fldCharType="end"/>
+            </w:r>
+          </w:hyperlink>
+        </w:p>
+        <w:p>
+          <w:pPr>
+            <w:pStyle w:val="TOC3"/>
+            <w:tabs>
+              <w:tab w:val="left" w:pos="1200"/>
+              <w:tab w:val="right" w:leader="dot" w:pos="9350"/>
+            </w:tabs>
+            <w:rPr>
+              <w:rFonts w:eastAsiaTheme="minorEastAsia"/>
+              <w:noProof/>
+              <w:sz w:val="24"/>
+              <w:szCs w:val="24"/>
+            </w:rPr>
+          </w:pPr>
+          <w:hyperlink w:anchor="_Toc22819468" w:history="1">
+            <w:r>
+              <w:rPr>
+                <w:rStyle w:val="Hyperlink"/>
+                <w:noProof/>
+              </w:rPr>
+              <w:t>2.1.7</w:t>
+            </w:r>
+            <w:r>
+              <w:rPr>
+                <w:rFonts w:eastAsiaTheme="minorEastAsia"/>
+                <w:noProof/>
+                <w:sz w:val="24"/>
+                <w:szCs w:val="24"/>
+              </w:rPr>
+              <w:tab/>
+            </w:r>
+            <w:r>
+              <w:rPr>
+                <w:rStyle w:val="Hyperlink"/>
+                <w:noProof/>
+              </w:rPr>
+              <w:t>Customer Story 7</w:t>
+            </w:r>
+            <w:r>
+              <w:rPr>
+                <w:noProof/>
+                <w:webHidden/>
+              </w:rPr>
+              <w:tab/>
+            </w:r>
+            <w:r>
+              <w:rPr>
+                <w:noProof/>
+                <w:webHidden/>
+              </w:rPr>
+              <w:fldChar w:fldCharType="begin"/>
+            </w:r>
+            <w:r>
+              <w:rPr>
+                <w:noProof/>
+                <w:webHidden/>
+              </w:rPr>
+              <w:instrText xml:space="preserve"> PAGEREF _Toc22819468 \h </w:instrText>
+            </w:r>
+            <w:r>
+              <w:rPr>
+                <w:noProof/>
+                <w:webHidden/>
+              </w:rPr>
+            </w:r>
+            <w:r>
+              <w:rPr>
+                <w:noProof/>
+                <w:webHidden/>
+              </w:rPr>
+              <w:fldChar w:fldCharType="separate"/>
+            </w:r>
+            <w:r>
+              <w:rPr>
+                <w:noProof/>
+                <w:webHidden/>
+              </w:rPr>
+              <w:t>6</w:t>
+            </w:r>
+            <w:r>
+              <w:rPr>
+                <w:noProof/>
+                <w:webHidden/>
+              </w:rPr>
+              <w:fldChar w:fldCharType="end"/>
+            </w:r>
+          </w:hyperlink>
+        </w:p>
+        <w:p>
+          <w:pPr>
+            <w:pStyle w:val="TOC3"/>
+            <w:tabs>
+              <w:tab w:val="left" w:pos="1200"/>
+              <w:tab w:val="right" w:leader="dot" w:pos="9350"/>
+            </w:tabs>
+            <w:rPr>
+              <w:rFonts w:eastAsiaTheme="minorEastAsia"/>
+              <w:noProof/>
+              <w:sz w:val="24"/>
+              <w:szCs w:val="24"/>
+            </w:rPr>
+          </w:pPr>
+          <w:hyperlink w:anchor="_Toc22819469" w:history="1">
+            <w:r>
+              <w:rPr>
+                <w:rStyle w:val="Hyperlink"/>
+                <w:noProof/>
+              </w:rPr>
+              <w:t>2.1.8</w:t>
+            </w:r>
+            <w:r>
+              <w:rPr>
+                <w:rFonts w:eastAsiaTheme="minorEastAsia"/>
+                <w:noProof/>
+                <w:sz w:val="24"/>
+                <w:szCs w:val="24"/>
+              </w:rPr>
+              <w:tab/>
+            </w:r>
+            <w:r>
+              <w:rPr>
+                <w:rStyle w:val="Hyperlink"/>
+                <w:noProof/>
+              </w:rPr>
+              <w:t>Customer Story 8</w:t>
+            </w:r>
+            <w:r>
+              <w:rPr>
+                <w:noProof/>
+                <w:webHidden/>
+              </w:rPr>
+              <w:tab/>
+            </w:r>
+            <w:r>
+              <w:rPr>
+                <w:noProof/>
+                <w:webHidden/>
+              </w:rPr>
+              <w:fldChar w:fldCharType="begin"/>
+            </w:r>
+            <w:r>
+              <w:rPr>
+                <w:noProof/>
+                <w:webHidden/>
+              </w:rPr>
+              <w:instrText xml:space="preserve"> PAGEREF _Toc22819469 \h </w:instrText>
+            </w:r>
+            <w:r>
+              <w:rPr>
+                <w:noProof/>
+                <w:webHidden/>
+              </w:rPr>
+            </w:r>
+            <w:r>
+              <w:rPr>
+                <w:noProof/>
+                <w:webHidden/>
+              </w:rPr>
+              <w:fldChar w:fldCharType="separate"/>
+            </w:r>
+            <w:r>
+              <w:rPr>
+                <w:noProof/>
+                <w:webHidden/>
+              </w:rPr>
+              <w:t>6</w:t>
+            </w:r>
+            <w:r>
+              <w:rPr>
+                <w:noProof/>
+                <w:webHidden/>
+              </w:rPr>
+              <w:fldChar w:fldCharType="end"/>
+            </w:r>
+          </w:hyperlink>
+        </w:p>
+        <w:p>
+          <w:pPr>
+            <w:pStyle w:val="TOC3"/>
+            <w:tabs>
+              <w:tab w:val="left" w:pos="1200"/>
+              <w:tab w:val="right" w:leader="dot" w:pos="9350"/>
+            </w:tabs>
+            <w:rPr>
+              <w:rFonts w:eastAsiaTheme="minorEastAsia"/>
+              <w:noProof/>
+              <w:sz w:val="24"/>
+              <w:szCs w:val="24"/>
+            </w:rPr>
+          </w:pPr>
+          <w:hyperlink w:anchor="_Toc22819470" w:history="1">
+            <w:r>
+              <w:rPr>
+                <w:rStyle w:val="Hyperlink"/>
+                <w:noProof/>
+              </w:rPr>
+              <w:t>2.1.9</w:t>
+            </w:r>
+            <w:r>
+              <w:rPr>
+                <w:rFonts w:eastAsiaTheme="minorEastAsia"/>
+                <w:noProof/>
+                <w:sz w:val="24"/>
+                <w:szCs w:val="24"/>
+              </w:rPr>
+              <w:tab/>
+            </w:r>
+            <w:r>
+              <w:rPr>
+                <w:rStyle w:val="Hyperlink"/>
+                <w:noProof/>
+              </w:rPr>
+              <w:t>Customer Story 9</w:t>
+            </w:r>
+            <w:r>
+              <w:rPr>
+                <w:noProof/>
+                <w:webHidden/>
+              </w:rPr>
+              <w:tab/>
+            </w:r>
+            <w:r>
+              <w:rPr>
+                <w:noProof/>
+                <w:webHidden/>
+              </w:rPr>
+              <w:fldChar w:fldCharType="begin"/>
+            </w:r>
+            <w:r>
+              <w:rPr>
+                <w:noProof/>
+                <w:webHidden/>
+              </w:rPr>
+              <w:instrText xml:space="preserve"> PAGEREF _Toc22819470 \h </w:instrText>
+            </w:r>
+            <w:r>
+              <w:rPr>
+                <w:noProof/>
+                <w:webHidden/>
+              </w:rPr>
+            </w:r>
+            <w:r>
+              <w:rPr>
+                <w:noProof/>
+                <w:webHidden/>
+              </w:rPr>
+              <w:fldChar w:fldCharType="separate"/>
+            </w:r>
+            <w:r>
+              <w:rPr>
+                <w:noProof/>
+                <w:webHidden/>
+              </w:rPr>
+              <w:t>6</w:t>
+            </w:r>
+            <w:r>
+              <w:rPr>
+                <w:noProof/>
+                <w:webHidden/>
+              </w:rPr>
+              <w:fldChar w:fldCharType="end"/>
+            </w:r>
+          </w:hyperlink>
+        </w:p>
+        <w:p>
+          <w:pPr>
+            <w:pStyle w:val="TOC3"/>
+            <w:tabs>
+              <w:tab w:val="left" w:pos="1440"/>
+              <w:tab w:val="right" w:leader="dot" w:pos="9350"/>
+            </w:tabs>
+            <w:rPr>
+              <w:rFonts w:eastAsiaTheme="minorEastAsia"/>
+              <w:noProof/>
+              <w:sz w:val="24"/>
+              <w:szCs w:val="24"/>
+            </w:rPr>
+          </w:pPr>
+          <w:hyperlink w:anchor="_Toc22819471" w:history="1">
+            <w:r>
+              <w:rPr>
+                <w:rStyle w:val="Hyperlink"/>
+                <w:noProof/>
+              </w:rPr>
+              <w:t>2.1.10</w:t>
+            </w:r>
+            <w:r>
+              <w:rPr>
+                <w:rFonts w:eastAsiaTheme="minorEastAsia"/>
+                <w:noProof/>
+                <w:sz w:val="24"/>
+                <w:szCs w:val="24"/>
+              </w:rPr>
+              <w:tab/>
+            </w:r>
+            <w:r>
+              <w:rPr>
+                <w:rStyle w:val="Hyperlink"/>
+                <w:noProof/>
+              </w:rPr>
+              <w:t>Customer Story 10</w:t>
+            </w:r>
+            <w:r>
+              <w:rPr>
+                <w:noProof/>
+                <w:webHidden/>
+              </w:rPr>
+              <w:tab/>
+            </w:r>
+            <w:r>
+              <w:rPr>
+                <w:noProof/>
+                <w:webHidden/>
+              </w:rPr>
+              <w:fldChar w:fldCharType="begin"/>
+            </w:r>
+            <w:r>
+              <w:rPr>
+                <w:noProof/>
+                <w:webHidden/>
+              </w:rPr>
+              <w:instrText xml:space="preserve"> PAGEREF _Toc22819471 \h </w:instrText>
+            </w:r>
+            <w:r>
+              <w:rPr>
+                <w:noProof/>
+                <w:webHidden/>
+              </w:rPr>
+            </w:r>
+            <w:r>
+              <w:rPr>
+                <w:noProof/>
+                <w:webHidden/>
+              </w:rPr>
+              <w:fldChar w:fldCharType="separate"/>
+            </w:r>
+            <w:r>
+              <w:rPr>
+                <w:noProof/>
+                <w:webHidden/>
+              </w:rPr>
+              <w:t>6</w:t>
             </w:r>
             <w:r>
               <w:rPr>
@@ -1470,7 +2422,7 @@
               <w:szCs w:val="24"/>
             </w:rPr>
           </w:pPr>
-          <w:hyperlink w:anchor="_Toc22818004" w:history="1">
+          <w:hyperlink w:anchor="_Toc22819472" w:history="1">
             <w:r>
               <w:rPr>
                 <w:rStyle w:val="Hyperlink"/>
@@ -1513,7 +2465,7 @@
                 <w:noProof/>
                 <w:webHidden/>
               </w:rPr>
-              <w:instrText xml:space="preserve"> PAGEREF _Toc22818004 \h </w:instrText>
+              <w:instrText xml:space="preserve"> PAGEREF _Toc22819472 \h </w:instrText>
             </w:r>
             <w:r>
               <w:rPr>
@@ -1533,7 +2485,7 @@
                 <w:noProof/>
                 <w:webHidden/>
               </w:rPr>
-              <w:t>4</w:t>
+              <w:t>6</w:t>
             </w:r>
             <w:r>
               <w:rPr>
@@ -1554,7 +2506,7 @@
               <w:szCs w:val="24"/>
             </w:rPr>
           </w:pPr>
-          <w:hyperlink w:anchor="_Toc22818005" w:history="1">
+          <w:hyperlink w:anchor="_Toc22819473" w:history="1">
             <w:r>
               <w:rPr>
                 <w:rStyle w:val="Hyperlink"/>
@@ -1597,7 +2549,7 @@
                 <w:noProof/>
                 <w:webHidden/>
               </w:rPr>
-              <w:instrText xml:space="preserve"> PAGEREF _Toc22818005 \h </w:instrText>
+              <w:instrText xml:space="preserve"> PAGEREF _Toc22819473 \h </w:instrText>
             </w:r>
             <w:r>
               <w:rPr>
@@ -1617,7 +2569,7 @@
                 <w:noProof/>
                 <w:webHidden/>
               </w:rPr>
-              <w:t>5</w:t>
+              <w:t>7</w:t>
             </w:r>
             <w:r>
               <w:rPr>
@@ -1642,7 +2594,7 @@
               <w:szCs w:val="24"/>
             </w:rPr>
           </w:pPr>
-          <w:hyperlink w:anchor="_Toc22818006" w:history="1">
+          <w:hyperlink w:anchor="_Toc22819474" w:history="1">
             <w:r>
               <w:rPr>
                 <w:rStyle w:val="Hyperlink"/>
@@ -1687,7 +2639,7 @@
                 <w:noProof/>
                 <w:webHidden/>
               </w:rPr>
-              <w:instrText xml:space="preserve"> PAGEREF _Toc22818006 \h </w:instrText>
+              <w:instrText xml:space="preserve"> PAGEREF _Toc22819474 \h </w:instrText>
             </w:r>
             <w:r>
               <w:rPr>
@@ -1707,7 +2659,7 @@
                 <w:noProof/>
                 <w:webHidden/>
               </w:rPr>
-              <w:t>5</w:t>
+              <w:t>7</w:t>
             </w:r>
             <w:r>
               <w:rPr>
@@ -1732,7 +2684,7 @@
               <w:szCs w:val="24"/>
             </w:rPr>
           </w:pPr>
-          <w:hyperlink w:anchor="_Toc22818007" w:history="1">
+          <w:hyperlink w:anchor="_Toc22819475" w:history="1">
             <w:r>
               <w:rPr>
                 <w:rStyle w:val="Hyperlink"/>
@@ -1775,7 +2727,7 @@
                 <w:noProof/>
                 <w:webHidden/>
               </w:rPr>
-              <w:instrText xml:space="preserve"> PAGEREF _Toc22818007 \h </w:instrText>
+              <w:instrText xml:space="preserve"> PAGEREF _Toc22819475 \h </w:instrText>
             </w:r>
             <w:r>
               <w:rPr>
@@ -1795,7 +2747,7 @@
                 <w:noProof/>
                 <w:webHidden/>
               </w:rPr>
-              <w:t>5</w:t>
+              <w:t>7</w:t>
             </w:r>
             <w:r>
               <w:rPr>
@@ -1820,7 +2772,7 @@
               <w:szCs w:val="24"/>
             </w:rPr>
           </w:pPr>
-          <w:hyperlink w:anchor="_Toc22818008" w:history="1">
+          <w:hyperlink w:anchor="_Toc22819476" w:history="1">
             <w:r>
               <w:rPr>
                 <w:rStyle w:val="Hyperlink"/>
@@ -1863,7 +2815,7 @@
                 <w:noProof/>
                 <w:webHidden/>
               </w:rPr>
-              <w:instrText xml:space="preserve"> PAGEREF _Toc22818008 \h </w:instrText>
+              <w:instrText xml:space="preserve"> PAGEREF _Toc22819476 \h </w:instrText>
             </w:r>
             <w:r>
               <w:rPr>
@@ -1883,7 +2835,7 @@
                 <w:noProof/>
                 <w:webHidden/>
               </w:rPr>
-              <w:t>5</w:t>
+              <w:t>7</w:t>
             </w:r>
             <w:r>
               <w:rPr>
@@ -1908,7 +2860,7 @@
               <w:szCs w:val="24"/>
             </w:rPr>
           </w:pPr>
-          <w:hyperlink w:anchor="_Toc22818009" w:history="1">
+          <w:hyperlink w:anchor="_Toc22819477" w:history="1">
             <w:r>
               <w:rPr>
                 <w:rStyle w:val="Hyperlink"/>
@@ -1953,7 +2905,7 @@
                 <w:noProof/>
                 <w:webHidden/>
               </w:rPr>
-              <w:instrText xml:space="preserve"> PAGEREF _Toc22818009 \h </w:instrText>
+              <w:instrText xml:space="preserve"> PAGEREF _Toc22819477 \h </w:instrText>
             </w:r>
             <w:r>
               <w:rPr>
@@ -1973,7 +2925,7 @@
                 <w:noProof/>
                 <w:webHidden/>
               </w:rPr>
-              <w:t>5</w:t>
+              <w:t>7</w:t>
             </w:r>
             <w:r>
               <w:rPr>
@@ -1998,7 +2950,7 @@
               <w:szCs w:val="24"/>
             </w:rPr>
           </w:pPr>
-          <w:hyperlink w:anchor="_Toc22818010" w:history="1">
+          <w:hyperlink w:anchor="_Toc22819478" w:history="1">
             <w:r>
               <w:rPr>
                 <w:rStyle w:val="Hyperlink"/>
@@ -2041,7 +2993,7 @@
                 <w:noProof/>
                 <w:webHidden/>
               </w:rPr>
-              <w:instrText xml:space="preserve"> PAGEREF _Toc22818010 \h </w:instrText>
+              <w:instrText xml:space="preserve"> PAGEREF _Toc22819478 \h </w:instrText>
             </w:r>
             <w:r>
               <w:rPr>
@@ -2061,7 +3013,7 @@
                 <w:noProof/>
                 <w:webHidden/>
               </w:rPr>
-              <w:t>5</w:t>
+              <w:t>8</w:t>
             </w:r>
             <w:r>
               <w:rPr>
@@ -2086,7 +3038,7 @@
               <w:szCs w:val="24"/>
             </w:rPr>
           </w:pPr>
-          <w:hyperlink w:anchor="_Toc22818011" w:history="1">
+          <w:hyperlink w:anchor="_Toc22819479" w:history="1">
             <w:r>
               <w:rPr>
                 <w:rStyle w:val="Hyperlink"/>
@@ -2129,7 +3081,7 @@
                 <w:noProof/>
                 <w:webHidden/>
               </w:rPr>
-              <w:instrText xml:space="preserve"> PAGEREF _Toc22818011 \h </w:instrText>
+              <w:instrText xml:space="preserve"> PAGEREF _Toc22819479 \h </w:instrText>
             </w:r>
             <w:r>
               <w:rPr>
@@ -2149,7 +3101,7 @@
                 <w:noProof/>
                 <w:webHidden/>
               </w:rPr>
-              <w:t>6</w:t>
+              <w:t>8</w:t>
             </w:r>
             <w:r>
               <w:rPr>
@@ -2174,7 +3126,7 @@
               <w:szCs w:val="24"/>
             </w:rPr>
           </w:pPr>
-          <w:hyperlink w:anchor="_Toc22818012" w:history="1">
+          <w:hyperlink w:anchor="_Toc22819480" w:history="1">
             <w:r>
               <w:rPr>
                 <w:rStyle w:val="Hyperlink"/>
@@ -2219,7 +3171,7 @@
                 <w:noProof/>
                 <w:webHidden/>
               </w:rPr>
-              <w:instrText xml:space="preserve"> PAGEREF _Toc22818012 \h </w:instrText>
+              <w:instrText xml:space="preserve"> PAGEREF _Toc22819480 \h </w:instrText>
             </w:r>
             <w:r>
               <w:rPr>
@@ -2239,7 +3191,7 @@
                 <w:noProof/>
                 <w:webHidden/>
               </w:rPr>
-              <w:t>6</w:t>
+              <w:t>8</w:t>
             </w:r>
             <w:r>
               <w:rPr>
@@ -2264,7 +3216,7 @@
               <w:szCs w:val="24"/>
             </w:rPr>
           </w:pPr>
-          <w:hyperlink w:anchor="_Toc22818013" w:history="1">
+          <w:hyperlink w:anchor="_Toc22819481" w:history="1">
             <w:r>
               <w:rPr>
                 <w:rStyle w:val="Hyperlink"/>
@@ -2307,7 +3259,7 @@
                 <w:noProof/>
                 <w:webHidden/>
               </w:rPr>
-              <w:instrText xml:space="preserve"> PAGEREF _Toc22818013 \h </w:instrText>
+              <w:instrText xml:space="preserve"> PAGEREF _Toc22819481 \h </w:instrText>
             </w:r>
             <w:r>
               <w:rPr>
@@ -2327,7 +3279,7 @@
                 <w:noProof/>
                 <w:webHidden/>
               </w:rPr>
-              <w:t>6</w:t>
+              <w:t>8</w:t>
             </w:r>
             <w:r>
               <w:rPr>
@@ -2352,7 +3304,7 @@
               <w:szCs w:val="24"/>
             </w:rPr>
           </w:pPr>
-          <w:hyperlink w:anchor="_Toc22818014" w:history="1">
+          <w:hyperlink w:anchor="_Toc22819482" w:history="1">
             <w:r>
               <w:rPr>
                 <w:rStyle w:val="Hyperlink"/>
@@ -2395,7 +3347,7 @@
                 <w:noProof/>
                 <w:webHidden/>
               </w:rPr>
-              <w:instrText xml:space="preserve"> PAGEREF _Toc22818014 \h </w:instrText>
+              <w:instrText xml:space="preserve"> PAGEREF _Toc22819482 \h </w:instrText>
             </w:r>
             <w:r>
               <w:rPr>
@@ -2415,7 +3367,7 @@
                 <w:noProof/>
                 <w:webHidden/>
               </w:rPr>
-              <w:t>6</w:t>
+              <w:t>8</w:t>
             </w:r>
             <w:r>
               <w:rPr>
@@ -2436,7 +3388,7 @@
               <w:szCs w:val="24"/>
             </w:rPr>
           </w:pPr>
-          <w:hyperlink w:anchor="_Toc22818015" w:history="1">
+          <w:hyperlink w:anchor="_Toc22819483" w:history="1">
             <w:r>
               <w:rPr>
                 <w:rStyle w:val="Hyperlink"/>
@@ -2479,7 +3431,7 @@
                 <w:noProof/>
                 <w:webHidden/>
               </w:rPr>
-              <w:instrText xml:space="preserve"> PAGEREF _Toc22818015 \h </w:instrText>
+              <w:instrText xml:space="preserve"> PAGEREF _Toc22819483 \h </w:instrText>
             </w:r>
             <w:r>
               <w:rPr>
@@ -2499,7 +3451,7 @@
                 <w:noProof/>
                 <w:webHidden/>
               </w:rPr>
-              <w:t>6</w:t>
+              <w:t>8</w:t>
             </w:r>
             <w:r>
               <w:rPr>
@@ -2520,7 +3472,7 @@
               <w:szCs w:val="24"/>
             </w:rPr>
           </w:pPr>
-          <w:hyperlink w:anchor="_Toc22818016" w:history="1">
+          <w:hyperlink w:anchor="_Toc22819484" w:history="1">
             <w:r>
               <w:rPr>
                 <w:rStyle w:val="Hyperlink"/>
@@ -2563,7 +3515,7 @@
                 <w:noProof/>
                 <w:webHidden/>
               </w:rPr>
-              <w:instrText xml:space="preserve"> PAGEREF _Toc22818016 \h </w:instrText>
+              <w:instrText xml:space="preserve"> PAGEREF _Toc22819484 \h </w:instrText>
             </w:r>
             <w:r>
               <w:rPr>
@@ -2583,7 +3535,7 @@
                 <w:noProof/>
                 <w:webHidden/>
               </w:rPr>
-              <w:t>7</w:t>
+              <w:t>9</w:t>
             </w:r>
             <w:r>
               <w:rPr>
@@ -2619,7 +3571,7 @@
         <w:pStyle w:val="Heading1"/>
         <w:spacing w:line="276" w:lineRule="auto"/>
       </w:pPr>
-      <w:bookmarkStart w:id="0" w:name="_Toc22817990"/>
+      <w:bookmarkStart w:id="0" w:name="_Toc22819447"/>
       <w:r>
         <w:t>1</w:t>
       </w:r>
@@ -2683,6 +3635,7 @@
         <w:spacing w:line="276" w:lineRule="auto"/>
       </w:pPr>
       <w:r>
+        <w:lastRenderedPageBreak/>
         <w:t>What types of sites can visitors expect to see in each area and what activities can they participate in?</w:t>
       </w:r>
     </w:p>
@@ -2691,7 +3644,7 @@
         <w:pStyle w:val="Heading1"/>
         <w:spacing w:line="276" w:lineRule="auto"/>
       </w:pPr>
-      <w:bookmarkStart w:id="1" w:name="_Toc22817991"/>
+      <w:bookmarkStart w:id="1" w:name="_Toc22819448"/>
       <w:r>
         <w:t>2</w:t>
       </w:r>
@@ -2711,7 +3664,7 @@
           <w:rFonts w:cstheme="majorHAnsi"/>
         </w:rPr>
       </w:pPr>
-      <w:bookmarkStart w:id="2" w:name="_Toc22817992"/>
+      <w:bookmarkStart w:id="2" w:name="_Toc22819449"/>
       <w:r>
         <w:rPr>
           <w:rFonts w:cstheme="majorHAnsi"/>
@@ -2732,7 +3685,7 @@
         <w:pStyle w:val="Heading3"/>
         <w:spacing w:line="276" w:lineRule="auto"/>
       </w:pPr>
-      <w:bookmarkStart w:id="3" w:name="_Toc22817993"/>
+      <w:bookmarkStart w:id="3" w:name="_Toc22819450"/>
       <w:r>
         <w:t>2.1.1</w:t>
       </w:r>
@@ -2812,7 +3765,7 @@
         <w:pStyle w:val="Heading3"/>
         <w:spacing w:line="276" w:lineRule="auto"/>
       </w:pPr>
-      <w:bookmarkStart w:id="4" w:name="_Toc22817994"/>
+      <w:bookmarkStart w:id="4" w:name="_Toc22819451"/>
       <w:r>
         <w:t>2.1.2</w:t>
       </w:r>
@@ -2850,7 +3803,7 @@
         <w:pStyle w:val="Heading3"/>
         <w:spacing w:line="276" w:lineRule="auto"/>
       </w:pPr>
-      <w:bookmarkStart w:id="5" w:name="_Toc22817995"/>
+      <w:bookmarkStart w:id="5" w:name="_Toc22819452"/>
       <w:r>
         <w:t>2.1.3</w:t>
       </w:r>
@@ -2895,7 +3848,7 @@
         <w:pStyle w:val="Heading3"/>
         <w:spacing w:line="276" w:lineRule="auto"/>
       </w:pPr>
-      <w:bookmarkStart w:id="6" w:name="_Toc22817996"/>
+      <w:bookmarkStart w:id="6" w:name="_Toc22819453"/>
       <w:r>
         <w:t>2.1.4</w:t>
       </w:r>
@@ -2929,9 +3882,8 @@
         <w:pStyle w:val="Heading3"/>
         <w:spacing w:line="276" w:lineRule="auto"/>
       </w:pPr>
-      <w:bookmarkStart w:id="7" w:name="_Toc22817997"/>
-      <w:r>
-        <w:lastRenderedPageBreak/>
+      <w:bookmarkStart w:id="7" w:name="_Toc22819454"/>
+      <w:r>
         <w:t>2.1.5</w:t>
       </w:r>
       <w:r>
@@ -2962,6 +3914,7 @@
         <w:pStyle w:val="Heading3"/>
         <w:spacing w:line="276" w:lineRule="auto"/>
       </w:pPr>
+      <w:bookmarkStart w:id="8" w:name="_Toc22819455"/>
       <w:r>
         <w:t>2.1.</w:t>
       </w:r>
@@ -2975,6 +3928,7 @@
       <w:r>
         <w:t>6</w:t>
       </w:r>
+      <w:bookmarkEnd w:id="8"/>
     </w:p>
     <w:p>
       <w:pPr>
@@ -3000,6 +3954,7 @@
         <w:pStyle w:val="Heading3"/>
         <w:spacing w:line="276" w:lineRule="auto"/>
       </w:pPr>
+      <w:bookmarkStart w:id="9" w:name="_Toc22819456"/>
       <w:r>
         <w:t>2.1.</w:t>
       </w:r>
@@ -3013,6 +3968,7 @@
       <w:r>
         <w:t>7</w:t>
       </w:r>
+      <w:bookmarkEnd w:id="9"/>
     </w:p>
     <w:p>
       <w:pPr>
@@ -3115,6 +4071,7 @@
         <w:pStyle w:val="Heading3"/>
         <w:spacing w:line="276" w:lineRule="auto"/>
       </w:pPr>
+      <w:bookmarkStart w:id="10" w:name="_Toc22819457"/>
       <w:r>
         <w:t>2.1.</w:t>
       </w:r>
@@ -3128,51 +4085,26 @@
       <w:r>
         <w:t>8</w:t>
       </w:r>
-    </w:p>
-    <w:p>
-      <w:pPr>
-        <w:pStyle w:val="Heading3"/>
-        <w:spacing w:line="276" w:lineRule="auto"/>
+      <w:bookmarkEnd w:id="10"/>
+    </w:p>
+    <w:p>
+      <w:pPr>
         <w:ind w:left="720"/>
         <w:rPr>
-          <w:b w:val="0"/>
-        </w:rPr>
-      </w:pPr>
-      <w:r>
-        <w:rPr>
           <w:rFonts w:asciiTheme="minorHAnsi" w:hAnsiTheme="minorHAnsi" w:cstheme="minorHAnsi"/>
-          <w:b w:val="0"/>
-          <w:color w:val="353535"/>
-          <w:szCs w:val="22"/>
-        </w:rPr>
-        <w:t>Build and consume RESTful API</w:t>
-      </w:r>
+          <w:sz w:val="22"/>
+          <w:szCs w:val="22"/>
+        </w:rPr>
+      </w:pPr>
+      <w:bookmarkStart w:id="11" w:name="_Toc22819458"/>
       <w:r>
         <w:rPr>
           <w:rFonts w:asciiTheme="minorHAnsi" w:hAnsiTheme="minorHAnsi" w:cstheme="minorHAnsi"/>
-          <w:b w:val="0"/>
-          <w:color w:val="353535"/>
-          <w:szCs w:val="22"/>
-        </w:rPr>
-        <w:t>.</w:t>
-      </w:r>
-      <w:r>
-        <w:rPr>
-          <w:rFonts w:asciiTheme="minorHAnsi" w:hAnsiTheme="minorHAnsi" w:cstheme="minorHAnsi"/>
-          <w:b w:val="0"/>
-          <w:color w:val="353535"/>
-          <w:szCs w:val="22"/>
-        </w:rPr>
-        <w:t xml:space="preserve"> </w:t>
-      </w:r>
-      <w:r>
-        <w:rPr>
-          <w:rFonts w:asciiTheme="minorHAnsi" w:hAnsiTheme="minorHAnsi" w:cstheme="minorHAnsi"/>
-          <w:b w:val="0"/>
           <w:color w:val="000000"/>
-          <w:szCs w:val="22"/>
-        </w:rPr>
-        <w:t>Please expand on the existing schema of the Postman RESTful API you designed in the previous phase. As stated earlier, the API must be configured (at minimum) to allow user to request:</w:t>
+          <w:sz w:val="22"/>
+          <w:szCs w:val="22"/>
+        </w:rPr>
+        <w:t>Build and consume RESTful API. API must be expanded and configured to:</w:t>
       </w:r>
     </w:p>
     <w:p>
@@ -3189,6 +4121,9 @@
           <w:szCs w:val="22"/>
         </w:rPr>
       </w:pPr>
+      <w:bookmarkStart w:id="12" w:name="_GoBack"/>
+      <w:bookmarkEnd w:id="11"/>
+      <w:bookmarkEnd w:id="12"/>
       <w:r>
         <w:rPr>
           <w:rFonts w:asciiTheme="minorHAnsi" w:hAnsiTheme="minorHAnsi" w:cstheme="minorHAnsi"/>
@@ -3252,7 +4187,9 @@
         <w:pStyle w:val="Heading3"/>
         <w:spacing w:line="276" w:lineRule="auto"/>
       </w:pPr>
-      <w:r>
+      <w:bookmarkStart w:id="13" w:name="_Toc22819459"/>
+      <w:r>
+        <w:lastRenderedPageBreak/>
         <w:t>2.1.</w:t>
       </w:r>
       <w:r>
@@ -3265,6 +4202,7 @@
       <w:r>
         <w:t>9</w:t>
       </w:r>
+      <w:bookmarkEnd w:id="13"/>
     </w:p>
     <w:p>
       <w:pPr>
@@ -3381,6 +4319,7 @@
         <w:pStyle w:val="Heading3"/>
         <w:spacing w:line="276" w:lineRule="auto"/>
       </w:pPr>
+      <w:bookmarkStart w:id="14" w:name="_Toc22819460"/>
       <w:r>
         <w:t>2.1.</w:t>
       </w:r>
@@ -3394,6 +4333,7 @@
       <w:r>
         <w:t>10</w:t>
       </w:r>
+      <w:bookmarkEnd w:id="14"/>
     </w:p>
     <w:p>
       <w:pPr>
@@ -3502,7 +4442,7 @@
           <w:rFonts w:cstheme="majorHAnsi"/>
         </w:rPr>
       </w:pPr>
-      <w:bookmarkStart w:id="8" w:name="_Toc22817998"/>
+      <w:bookmarkStart w:id="15" w:name="_Toc22819461"/>
       <w:r>
         <w:rPr>
           <w:rFonts w:cstheme="majorHAnsi"/>
@@ -3516,7 +4456,7 @@
         <w:tab/>
         <w:t>Requests to Developer</w:t>
       </w:r>
-      <w:bookmarkEnd w:id="8"/>
+      <w:bookmarkEnd w:id="15"/>
       <w:r>
         <w:rPr>
           <w:rFonts w:cstheme="majorHAnsi"/>
@@ -3529,7 +4469,7 @@
         <w:pStyle w:val="Heading3"/>
         <w:spacing w:line="276" w:lineRule="auto"/>
       </w:pPr>
-      <w:bookmarkStart w:id="9" w:name="_Toc22817999"/>
+      <w:bookmarkStart w:id="16" w:name="_Toc22819462"/>
       <w:r>
         <w:t>2.1.1</w:t>
       </w:r>
@@ -3537,7 +4477,7 @@
         <w:tab/>
         <w:t>Customer Story 1</w:t>
       </w:r>
-      <w:bookmarkEnd w:id="9"/>
+      <w:bookmarkEnd w:id="16"/>
     </w:p>
     <w:p>
       <w:pPr>
@@ -3556,191 +4496,188 @@
           <w:sz w:val="22"/>
           <w:szCs w:val="22"/>
         </w:rPr>
-        <w:t xml:space="preserve">As a user, I would like your website to include at least the project/website name in place of "Logo" at the top left corner. This is so I can know clearly what website I'm on and the purpose </w:t>
-      </w:r>
-      <w:r>
+        <w:t>As a user, I would like your website to include at least the project/website name in place of "Logo" at the top left corner. This is so I can know clearly what website I'm on and the purpose of the project. The font/styling can stay the same, I would just like the content to clearly reflect the website for now.</w:t>
+      </w:r>
+    </w:p>
+    <w:p>
+      <w:pPr>
+        <w:ind w:left="720"/>
+        <w:rPr>
+          <w:rFonts w:asciiTheme="minorHAnsi" w:hAnsiTheme="minorHAnsi" w:cstheme="minorHAnsi"/>
+          <w:sz w:val="22"/>
+          <w:szCs w:val="22"/>
+        </w:rPr>
+      </w:pPr>
+    </w:p>
+    <w:p>
+      <w:pPr>
+        <w:pStyle w:val="Heading3"/>
+        <w:spacing w:line="276" w:lineRule="auto"/>
+      </w:pPr>
+      <w:bookmarkStart w:id="17" w:name="_Toc22819463"/>
+      <w:r>
+        <w:t>2.1.2</w:t>
+      </w:r>
+      <w:r>
+        <w:tab/>
+        <w:t>Customer Story 2</w:t>
+      </w:r>
+      <w:bookmarkEnd w:id="17"/>
+    </w:p>
+    <w:p>
+      <w:pPr>
+        <w:ind w:left="720"/>
         <w:rPr>
           <w:rFonts w:asciiTheme="minorHAnsi" w:hAnsiTheme="minorHAnsi" w:cstheme="minorHAnsi"/>
           <w:color w:val="000000"/>
           <w:sz w:val="22"/>
           <w:szCs w:val="22"/>
         </w:rPr>
-        <w:lastRenderedPageBreak/>
-        <w:t>of the project. The font/styling can stay the same, I would just like the content to clearly reflect the website for now.</w:t>
-      </w:r>
-    </w:p>
-    <w:p>
-      <w:pPr>
-        <w:ind w:left="720"/>
-        <w:rPr>
-          <w:rFonts w:asciiTheme="minorHAnsi" w:hAnsiTheme="minorHAnsi" w:cstheme="minorHAnsi"/>
-          <w:sz w:val="22"/>
-          <w:szCs w:val="22"/>
-        </w:rPr>
-      </w:pPr>
-      <w:bookmarkStart w:id="10" w:name="_GoBack"/>
-      <w:bookmarkEnd w:id="10"/>
-    </w:p>
-    <w:p>
-      <w:pPr>
-        <w:pStyle w:val="Heading3"/>
-        <w:spacing w:line="276" w:lineRule="auto"/>
-      </w:pPr>
-      <w:bookmarkStart w:id="11" w:name="_Toc22818000"/>
-      <w:r>
-        <w:t>2.1.2</w:t>
-      </w:r>
-      <w:r>
-        <w:tab/>
-        <w:t>Customer Story 2</w:t>
-      </w:r>
-      <w:bookmarkEnd w:id="11"/>
-    </w:p>
-    <w:p>
-      <w:pPr>
-        <w:ind w:left="720"/>
+      </w:pPr>
+      <w:r>
         <w:rPr>
           <w:rFonts w:asciiTheme="minorHAnsi" w:hAnsiTheme="minorHAnsi" w:cstheme="minorHAnsi"/>
           <w:color w:val="000000"/>
           <w:sz w:val="22"/>
           <w:szCs w:val="22"/>
         </w:rPr>
-      </w:pPr>
-      <w:r>
+        <w:t>As a user, I would like to see data on three instances for Recipes, Restaurants, and Grocery Items on their respective pages. This is so I could see what kind of instances would be included in each model, and get a preview of the types of information that will be shared in the final website. The data can be displayed in any visual format for this step; I just want it to appear on the page.</w:t>
+      </w:r>
+    </w:p>
+    <w:p>
+      <w:pPr>
+        <w:ind w:left="720"/>
+        <w:rPr>
+          <w:rFonts w:asciiTheme="minorHAnsi" w:hAnsiTheme="minorHAnsi" w:cstheme="minorHAnsi"/>
+          <w:sz w:val="22"/>
+          <w:szCs w:val="22"/>
+        </w:rPr>
+      </w:pPr>
+    </w:p>
+    <w:p>
+      <w:pPr>
+        <w:pStyle w:val="Heading3"/>
+        <w:spacing w:line="276" w:lineRule="auto"/>
+      </w:pPr>
+      <w:bookmarkStart w:id="18" w:name="_Toc22819464"/>
+      <w:r>
+        <w:t>2.1.3</w:t>
+      </w:r>
+      <w:r>
+        <w:tab/>
+        <w:t>Customer Story 3</w:t>
+      </w:r>
+      <w:bookmarkEnd w:id="18"/>
+    </w:p>
+    <w:p>
+      <w:pPr>
+        <w:ind w:left="720"/>
         <w:rPr>
           <w:rFonts w:asciiTheme="minorHAnsi" w:hAnsiTheme="minorHAnsi" w:cstheme="minorHAnsi"/>
           <w:color w:val="000000"/>
           <w:sz w:val="22"/>
           <w:szCs w:val="22"/>
         </w:rPr>
-        <w:t>As a user, I would like to see data on three instances for Recipes, Restaurants, and Grocery Items on their respective pages. This is so I could see what kind of instances would be included in each model, and get a preview of the types of information that will be shared in the final website. The data can be displayed in any visual format for this step; I just want it to appear on the page.</w:t>
-      </w:r>
-    </w:p>
-    <w:p>
-      <w:pPr>
-        <w:ind w:left="720"/>
-        <w:rPr>
-          <w:rFonts w:asciiTheme="minorHAnsi" w:hAnsiTheme="minorHAnsi" w:cstheme="minorHAnsi"/>
-          <w:sz w:val="22"/>
-          <w:szCs w:val="22"/>
-        </w:rPr>
-      </w:pPr>
-    </w:p>
-    <w:p>
-      <w:pPr>
-        <w:pStyle w:val="Heading3"/>
-        <w:spacing w:line="276" w:lineRule="auto"/>
-      </w:pPr>
-      <w:bookmarkStart w:id="12" w:name="_Toc22818001"/>
-      <w:r>
-        <w:t>2.1.3</w:t>
-      </w:r>
-      <w:r>
-        <w:tab/>
-        <w:t>Customer Story 3</w:t>
-      </w:r>
-      <w:bookmarkEnd w:id="12"/>
-    </w:p>
-    <w:p>
-      <w:pPr>
-        <w:ind w:left="720"/>
+      </w:pPr>
+      <w:r>
         <w:rPr>
           <w:rFonts w:asciiTheme="minorHAnsi" w:hAnsiTheme="minorHAnsi" w:cstheme="minorHAnsi"/>
           <w:color w:val="000000"/>
           <w:sz w:val="22"/>
           <w:szCs w:val="22"/>
         </w:rPr>
-      </w:pPr>
-      <w:r>
+        <w:t>As a customer, I would like the About Page to have stats dynamically derived from GitLab. This is so I can see how productive the developers I've hired are being. The statistics I would like derived from GitLab are total number of commits, total number of issues, and number of unit tests (probably 0 tests so far, but I would still like it to appear on the page).</w:t>
+      </w:r>
+    </w:p>
+    <w:p>
+      <w:pPr>
+        <w:ind w:left="720"/>
+        <w:rPr>
+          <w:rFonts w:asciiTheme="minorHAnsi" w:hAnsiTheme="minorHAnsi" w:cstheme="minorHAnsi"/>
+          <w:sz w:val="22"/>
+          <w:szCs w:val="22"/>
+        </w:rPr>
+      </w:pPr>
+    </w:p>
+    <w:p>
+      <w:pPr>
+        <w:pStyle w:val="Heading3"/>
+        <w:spacing w:line="276" w:lineRule="auto"/>
+      </w:pPr>
+      <w:bookmarkStart w:id="19" w:name="_Toc22819465"/>
+      <w:r>
+        <w:t>2.1.4</w:t>
+      </w:r>
+      <w:r>
+        <w:tab/>
+        <w:t>Customer Story 4</w:t>
+      </w:r>
+      <w:bookmarkEnd w:id="19"/>
+    </w:p>
+    <w:p>
+      <w:pPr>
+        <w:ind w:left="720"/>
         <w:rPr>
           <w:rFonts w:asciiTheme="minorHAnsi" w:hAnsiTheme="minorHAnsi" w:cstheme="minorHAnsi"/>
           <w:color w:val="000000"/>
           <w:sz w:val="22"/>
           <w:szCs w:val="22"/>
         </w:rPr>
-        <w:t>As a customer, I would like the About Page to have stats dynamically derived from GitLab. This is so I can see how productive the developers I've hired are being. The statistics I would like derived from GitLab are total number of commits, total number of issues, and number of unit tests (probably 0 tests so far, but I would still like it to appear on the page).</w:t>
-      </w:r>
-    </w:p>
-    <w:p>
-      <w:pPr>
-        <w:ind w:left="720"/>
-        <w:rPr>
-          <w:rFonts w:asciiTheme="minorHAnsi" w:hAnsiTheme="minorHAnsi" w:cstheme="minorHAnsi"/>
-          <w:sz w:val="22"/>
-          <w:szCs w:val="22"/>
-        </w:rPr>
-      </w:pPr>
-    </w:p>
-    <w:p>
-      <w:pPr>
-        <w:pStyle w:val="Heading3"/>
-        <w:spacing w:line="276" w:lineRule="auto"/>
-      </w:pPr>
-      <w:bookmarkStart w:id="13" w:name="_Toc22818002"/>
-      <w:r>
-        <w:t>2.1.4</w:t>
-      </w:r>
-      <w:r>
-        <w:tab/>
-        <w:t>Customer Story 4</w:t>
-      </w:r>
-      <w:bookmarkEnd w:id="13"/>
-    </w:p>
-    <w:p>
-      <w:pPr>
-        <w:ind w:left="720"/>
+      </w:pPr>
+      <w:r>
         <w:rPr>
           <w:rFonts w:asciiTheme="minorHAnsi" w:hAnsiTheme="minorHAnsi" w:cstheme="minorHAnsi"/>
           <w:color w:val="000000"/>
           <w:sz w:val="22"/>
           <w:szCs w:val="22"/>
         </w:rPr>
-      </w:pPr>
-      <w:r>
+        <w:t>As a customer, I would like the home page to display something other than lyrics. Please change the title of the home page to the title of the project, and the body of the web page to give a brief description of the project. This will help the customer to see what goal of the final version of the website is.</w:t>
+      </w:r>
+    </w:p>
+    <w:p>
+      <w:pPr>
+        <w:ind w:left="720"/>
+        <w:rPr>
+          <w:rFonts w:asciiTheme="minorHAnsi" w:hAnsiTheme="minorHAnsi" w:cstheme="minorHAnsi"/>
+          <w:sz w:val="22"/>
+          <w:szCs w:val="22"/>
+        </w:rPr>
+      </w:pPr>
+    </w:p>
+    <w:p>
+      <w:pPr>
+        <w:pStyle w:val="Heading3"/>
+        <w:spacing w:line="276" w:lineRule="auto"/>
+      </w:pPr>
+      <w:bookmarkStart w:id="20" w:name="_Toc22819466"/>
+      <w:r>
+        <w:t>2.1.5</w:t>
+      </w:r>
+      <w:r>
+        <w:tab/>
+        <w:t>Customer Story 5</w:t>
+      </w:r>
+      <w:bookmarkEnd w:id="20"/>
+    </w:p>
+    <w:p>
+      <w:pPr>
+        <w:ind w:left="720"/>
         <w:rPr>
           <w:rFonts w:asciiTheme="minorHAnsi" w:hAnsiTheme="minorHAnsi" w:cstheme="minorHAnsi"/>
           <w:color w:val="000000"/>
           <w:sz w:val="22"/>
           <w:szCs w:val="22"/>
         </w:rPr>
-        <w:t>As a customer, I would like the home page to display something other than lyrics. Please change the title of the home page to the title of the project, and the body of the web page to give a brief description of the project. This will help the customer to see what goal of the final version of the website is.</w:t>
-      </w:r>
-    </w:p>
-    <w:p>
-      <w:pPr>
-        <w:ind w:left="720"/>
-        <w:rPr>
-          <w:rFonts w:asciiTheme="minorHAnsi" w:hAnsiTheme="minorHAnsi" w:cstheme="minorHAnsi"/>
-          <w:sz w:val="22"/>
-          <w:szCs w:val="22"/>
-        </w:rPr>
-      </w:pPr>
-    </w:p>
-    <w:p>
-      <w:pPr>
-        <w:pStyle w:val="Heading3"/>
-        <w:spacing w:line="276" w:lineRule="auto"/>
-      </w:pPr>
-      <w:bookmarkStart w:id="14" w:name="_Toc22818003"/>
-      <w:r>
-        <w:t>2.1.5</w:t>
-      </w:r>
-      <w:r>
-        <w:tab/>
-        <w:t>Customer Story 5</w:t>
-      </w:r>
-      <w:bookmarkEnd w:id="14"/>
-    </w:p>
-    <w:p>
-      <w:pPr>
-        <w:ind w:left="720"/>
+      </w:pPr>
+      <w:r>
         <w:rPr>
           <w:rFonts w:asciiTheme="minorHAnsi" w:hAnsiTheme="minorHAnsi" w:cstheme="minorHAnsi"/>
           <w:color w:val="000000"/>
           <w:sz w:val="22"/>
           <w:szCs w:val="22"/>
         </w:rPr>
-      </w:pPr>
+        <w:t xml:space="preserve">As a customer, I would like the website to have a color theme other than black and white. This is to make the website more aesthetically pleasing to users. In order to begin this shift in color </w:t>
+      </w:r>
       <w:r>
         <w:rPr>
           <w:rFonts w:asciiTheme="minorHAnsi" w:hAnsiTheme="minorHAnsi" w:cstheme="minorHAnsi"/>
@@ -3748,7 +4685,8 @@
           <w:sz w:val="22"/>
           <w:szCs w:val="22"/>
         </w:rPr>
-        <w:t xml:space="preserve">As a customer, I would like the website to have a color theme other than black and white. This is to make the website more aesthetically pleasing to users. In order to begin this shift in color theme, could the </w:t>
+        <w:lastRenderedPageBreak/>
+        <w:t xml:space="preserve">theme, could the </w:t>
       </w:r>
       <w:proofErr w:type="spellStart"/>
       <w:r>
@@ -3805,6 +4743,7 @@
         <w:pStyle w:val="Heading3"/>
         <w:spacing w:line="276" w:lineRule="auto"/>
       </w:pPr>
+      <w:bookmarkStart w:id="21" w:name="_Toc22819467"/>
       <w:r>
         <w:t>2.1.</w:t>
       </w:r>
@@ -3818,6 +4757,7 @@
       <w:r>
         <w:t>6</w:t>
       </w:r>
+      <w:bookmarkEnd w:id="21"/>
     </w:p>
     <w:p>
       <w:pPr>
@@ -3862,6 +4802,7 @@
         <w:pStyle w:val="Heading3"/>
         <w:spacing w:line="276" w:lineRule="auto"/>
       </w:pPr>
+      <w:bookmarkStart w:id="22" w:name="_Toc22819468"/>
       <w:r>
         <w:t>2.1.</w:t>
       </w:r>
@@ -3875,6 +4816,7 @@
       <w:r>
         <w:t>7</w:t>
       </w:r>
+      <w:bookmarkEnd w:id="22"/>
     </w:p>
     <w:p>
       <w:pPr>
@@ -3919,6 +4861,7 @@
         <w:pStyle w:val="Heading3"/>
         <w:spacing w:line="276" w:lineRule="auto"/>
       </w:pPr>
+      <w:bookmarkStart w:id="23" w:name="_Toc22819469"/>
       <w:r>
         <w:t>2.1.</w:t>
       </w:r>
@@ -3932,6 +4875,7 @@
       <w:r>
         <w:t xml:space="preserve"> 8</w:t>
       </w:r>
+      <w:bookmarkEnd w:id="23"/>
     </w:p>
     <w:p>
       <w:pPr>
@@ -3976,6 +4920,7 @@
         <w:pStyle w:val="Heading3"/>
         <w:spacing w:line="276" w:lineRule="auto"/>
       </w:pPr>
+      <w:bookmarkStart w:id="24" w:name="_Toc22819470"/>
       <w:r>
         <w:t>2.1.</w:t>
       </w:r>
@@ -3989,6 +4934,7 @@
       <w:r>
         <w:t>9</w:t>
       </w:r>
+      <w:bookmarkEnd w:id="24"/>
     </w:p>
     <w:p>
       <w:pPr>
@@ -4010,17 +4956,7 @@
           <w:sz w:val="22"/>
           <w:szCs w:val="22"/>
         </w:rPr>
-        <w:t xml:space="preserve">As a user, I feel as though the transition between the pictures of food is a bit too long. It seems to take about 5 seconds, but I think 3 or 4 seconds would keep the website </w:t>
-      </w:r>
-      <w:r>
-        <w:rPr>
-          <w:rFonts w:asciiTheme="minorHAnsi" w:hAnsiTheme="minorHAnsi" w:cstheme="minorHAnsi"/>
-          <w:color w:val="000000"/>
-          <w:sz w:val="22"/>
-          <w:szCs w:val="22"/>
-        </w:rPr>
-        <w:lastRenderedPageBreak/>
-        <w:t>from feeling sluggish. If this change is implemented and you do not like the faster transition time, we can discuss it and potentially</w:t>
+        <w:t>As a user, I feel as though the transition between the pictures of food is a bit too long. It seems to take about 5 seconds, but I think 3 or 4 seconds would keep the website from feeling sluggish. If this change is implemented and you do not like the faster transition time, we can discuss it and potentially</w:t>
       </w:r>
       <w:r>
         <w:rPr>
@@ -4047,6 +4983,7 @@
         <w:pStyle w:val="Heading3"/>
         <w:spacing w:line="276" w:lineRule="auto"/>
       </w:pPr>
+      <w:bookmarkStart w:id="25" w:name="_Toc22819471"/>
       <w:r>
         <w:t>2.1.</w:t>
       </w:r>
@@ -4060,6 +4997,7 @@
       <w:r>
         <w:t>10</w:t>
       </w:r>
+      <w:bookmarkEnd w:id="25"/>
     </w:p>
     <w:p>
       <w:pPr>
@@ -4103,7 +5041,7 @@
         <w:pStyle w:val="Heading1"/>
         <w:spacing w:line="276" w:lineRule="auto"/>
       </w:pPr>
-      <w:bookmarkStart w:id="15" w:name="_Toc22818004"/>
+      <w:bookmarkStart w:id="26" w:name="_Toc22819472"/>
       <w:r>
         <w:t>3</w:t>
       </w:r>
@@ -4113,7 +5051,7 @@
       <w:r>
         <w:t>RESTful API</w:t>
       </w:r>
-      <w:bookmarkEnd w:id="15"/>
+      <w:bookmarkEnd w:id="26"/>
     </w:p>
     <w:p>
       <w:pPr>
@@ -4275,6 +5213,7 @@
           <w:sz w:val="22"/>
           <w:szCs w:val="22"/>
         </w:rPr>
+        <w:lastRenderedPageBreak/>
         <w:t xml:space="preserve">Base URL: </w:t>
       </w:r>
       <w:proofErr w:type="spellStart"/>
@@ -4358,7 +5297,7 @@
         <w:pStyle w:val="Heading1"/>
         <w:spacing w:line="276" w:lineRule="auto"/>
       </w:pPr>
-      <w:bookmarkStart w:id="16" w:name="_Toc22818005"/>
+      <w:bookmarkStart w:id="27" w:name="_Toc22819473"/>
       <w:r>
         <w:t>4</w:t>
       </w:r>
@@ -4369,7 +5308,7 @@
       <w:r>
         <w:t>odels</w:t>
       </w:r>
-      <w:bookmarkEnd w:id="16"/>
+      <w:bookmarkEnd w:id="27"/>
     </w:p>
     <w:p>
       <w:pPr>
@@ -4379,7 +5318,7 @@
           <w:rFonts w:cstheme="majorHAnsi"/>
         </w:rPr>
       </w:pPr>
-      <w:bookmarkStart w:id="17" w:name="_Toc22818006"/>
+      <w:bookmarkStart w:id="28" w:name="_Toc22819474"/>
       <w:r>
         <w:rPr>
           <w:rFonts w:cstheme="majorHAnsi"/>
@@ -4404,7 +5343,7 @@
         </w:rPr>
         <w:t>National Parks</w:t>
       </w:r>
-      <w:bookmarkEnd w:id="17"/>
+      <w:bookmarkEnd w:id="28"/>
     </w:p>
     <w:p>
       <w:pPr>
@@ -4444,7 +5383,7 @@
         <w:pStyle w:val="Heading3"/>
         <w:spacing w:line="276" w:lineRule="auto"/>
       </w:pPr>
-      <w:bookmarkStart w:id="18" w:name="_Toc22818007"/>
+      <w:bookmarkStart w:id="29" w:name="_Toc22819475"/>
       <w:r>
         <w:t>4.1.1</w:t>
       </w:r>
@@ -4452,7 +5391,7 @@
         <w:tab/>
         <w:t>Examples of filtered/sorted attributes</w:t>
       </w:r>
-      <w:bookmarkEnd w:id="18"/>
+      <w:bookmarkEnd w:id="29"/>
     </w:p>
     <w:p>
       <w:pPr>
@@ -4503,7 +5442,6 @@
         <w:spacing w:line="276" w:lineRule="auto"/>
       </w:pPr>
       <w:r>
-        <w:lastRenderedPageBreak/>
         <w:t>Dates open</w:t>
       </w:r>
     </w:p>
@@ -4538,7 +5476,7 @@
         <w:pStyle w:val="Heading3"/>
         <w:spacing w:line="276" w:lineRule="auto"/>
       </w:pPr>
-      <w:bookmarkStart w:id="19" w:name="_Toc22818008"/>
+      <w:bookmarkStart w:id="30" w:name="_Toc22819476"/>
       <w:r>
         <w:t>4.1.2</w:t>
       </w:r>
@@ -4546,7 +5484,7 @@
         <w:tab/>
         <w:t>Examples of searchable attributes</w:t>
       </w:r>
-      <w:bookmarkEnd w:id="19"/>
+      <w:bookmarkEnd w:id="30"/>
     </w:p>
     <w:p>
       <w:pPr>
@@ -4647,7 +5585,7 @@
           <w:rFonts w:cstheme="majorHAnsi"/>
         </w:rPr>
       </w:pPr>
-      <w:bookmarkStart w:id="20" w:name="_Toc22818009"/>
+      <w:bookmarkStart w:id="31" w:name="_Toc22819477"/>
       <w:r>
         <w:rPr>
           <w:rFonts w:cstheme="majorHAnsi"/>
@@ -4678,7 +5616,7 @@
         </w:rPr>
         <w:t>Recreational Activities</w:t>
       </w:r>
-      <w:bookmarkEnd w:id="20"/>
+      <w:bookmarkEnd w:id="31"/>
     </w:p>
     <w:p>
       <w:pPr>
@@ -4706,7 +5644,7 @@
         <w:pStyle w:val="Heading3"/>
         <w:spacing w:line="276" w:lineRule="auto"/>
       </w:pPr>
-      <w:bookmarkStart w:id="21" w:name="_Toc22818010"/>
+      <w:bookmarkStart w:id="32" w:name="_Toc22819478"/>
       <w:r>
         <w:t>4.2.1</w:t>
       </w:r>
@@ -4714,7 +5652,7 @@
         <w:tab/>
         <w:t>Examples of filtered/sorted attributes</w:t>
       </w:r>
-      <w:bookmarkEnd w:id="21"/>
+      <w:bookmarkEnd w:id="32"/>
     </w:p>
     <w:p>
       <w:pPr>
@@ -4781,6 +5719,7 @@
         <w:spacing w:line="276" w:lineRule="auto"/>
       </w:pPr>
       <w:r>
+        <w:lastRenderedPageBreak/>
         <w:t>Permit required (true/false)</w:t>
       </w:r>
     </w:p>
@@ -4789,7 +5728,7 @@
         <w:pStyle w:val="Heading3"/>
         <w:spacing w:line="276" w:lineRule="auto"/>
       </w:pPr>
-      <w:bookmarkStart w:id="22" w:name="_Toc22818011"/>
+      <w:bookmarkStart w:id="33" w:name="_Toc22819479"/>
       <w:r>
         <w:t>4.2.2</w:t>
       </w:r>
@@ -4797,7 +5736,7 @@
         <w:tab/>
         <w:t>Examples of searchable attributes</w:t>
       </w:r>
-      <w:bookmarkEnd w:id="22"/>
+      <w:bookmarkEnd w:id="33"/>
     </w:p>
     <w:p>
       <w:pPr>
@@ -4872,7 +5811,7 @@
           <w:rFonts w:cstheme="majorHAnsi"/>
         </w:rPr>
       </w:pPr>
-      <w:bookmarkStart w:id="23" w:name="_Toc22818012"/>
+      <w:bookmarkStart w:id="34" w:name="_Toc22819480"/>
       <w:r>
         <w:rPr>
           <w:rFonts w:cstheme="majorHAnsi"/>
@@ -4903,7 +5842,7 @@
         </w:rPr>
         <w:t>States</w:t>
       </w:r>
-      <w:bookmarkEnd w:id="23"/>
+      <w:bookmarkEnd w:id="34"/>
     </w:p>
     <w:p>
       <w:pPr>
@@ -4931,7 +5870,7 @@
         <w:pStyle w:val="Heading3"/>
         <w:spacing w:line="276" w:lineRule="auto"/>
       </w:pPr>
-      <w:bookmarkStart w:id="24" w:name="_Toc22818013"/>
+      <w:bookmarkStart w:id="35" w:name="_Toc22819481"/>
       <w:r>
         <w:t>4.3.1</w:t>
       </w:r>
@@ -4939,7 +5878,7 @@
         <w:tab/>
         <w:t>Examples of filtered/sorted attributes</w:t>
       </w:r>
-      <w:bookmarkEnd w:id="24"/>
+      <w:bookmarkEnd w:id="35"/>
     </w:p>
     <w:p>
       <w:pPr>
@@ -5003,7 +5942,6 @@
         <w:spacing w:line="276" w:lineRule="auto"/>
       </w:pPr>
       <w:r>
-        <w:lastRenderedPageBreak/>
         <w:t>Population</w:t>
       </w:r>
     </w:p>
@@ -5012,7 +5950,7 @@
         <w:pStyle w:val="Heading3"/>
         <w:spacing w:line="276" w:lineRule="auto"/>
       </w:pPr>
-      <w:bookmarkStart w:id="25" w:name="_Toc22818014"/>
+      <w:bookmarkStart w:id="36" w:name="_Toc22819482"/>
       <w:r>
         <w:t>4.3.2</w:t>
       </w:r>
@@ -5020,7 +5958,7 @@
         <w:tab/>
         <w:t>Examples of searchable attributes</w:t>
       </w:r>
-      <w:bookmarkEnd w:id="25"/>
+      <w:bookmarkEnd w:id="36"/>
     </w:p>
     <w:p>
       <w:pPr>
@@ -5092,7 +6030,7 @@
         <w:pStyle w:val="Heading1"/>
         <w:spacing w:line="276" w:lineRule="auto"/>
       </w:pPr>
-      <w:bookmarkStart w:id="26" w:name="_Toc22818015"/>
+      <w:bookmarkStart w:id="37" w:name="_Toc22819483"/>
       <w:r>
         <w:t>5</w:t>
       </w:r>
@@ -5102,7 +6040,7 @@
       <w:r>
         <w:t>Tools</w:t>
       </w:r>
-      <w:bookmarkEnd w:id="26"/>
+      <w:bookmarkEnd w:id="37"/>
     </w:p>
     <w:p>
       <w:pPr>
@@ -5236,8 +6174,9 @@
         <w:pStyle w:val="Heading1"/>
         <w:spacing w:line="276" w:lineRule="auto"/>
       </w:pPr>
-      <w:bookmarkStart w:id="27" w:name="_Toc22818016"/>
-      <w:r>
+      <w:bookmarkStart w:id="38" w:name="_Toc22819484"/>
+      <w:r>
+        <w:lastRenderedPageBreak/>
         <w:t>6</w:t>
       </w:r>
       <w:r>
@@ -5246,7 +6185,7 @@
       <w:r>
         <w:t>Hosting</w:t>
       </w:r>
-      <w:bookmarkEnd w:id="27"/>
+      <w:bookmarkEnd w:id="38"/>
     </w:p>
     <w:p>
       <w:pPr>
@@ -8222,7 +9161,7 @@
 </file>
 
 <file path=customXml/itemProps1.xml><?xml version="1.0" encoding="utf-8"?>
-<ds:datastoreItem xmlns:ds="http://schemas.openxmlformats.org/officeDocument/2006/customXml" ds:itemID="{E55139D0-E6D3-9E4A-8890-FABBF2623583}">
+<ds:datastoreItem xmlns:ds="http://schemas.openxmlformats.org/officeDocument/2006/customXml" ds:itemID="{B131F63D-9A6E-1847-B0BC-2E8643FB3DF0}">
   <ds:schemaRefs>
     <ds:schemaRef ds:uri="http://schemas.openxmlformats.org/officeDocument/2006/bibliography"/>
   </ds:schemaRefs>

</xml_diff>

<commit_message>
Add the technical report for phase 2
</commit_message>
<xml_diff>
--- a/misc/Technical_Report.docx
+++ b/misc/Technical_Report.docx
@@ -14,7 +14,21 @@
         <w:rPr>
           <w:rFonts w:ascii="Times New Roman" w:hAnsi="Times New Roman" w:cs="Times New Roman"/>
         </w:rPr>
-        <w:t>Put It In Park</w:t>
+        <w:t xml:space="preserve">Put It </w:t>
+      </w:r>
+      <w:proofErr w:type="gramStart"/>
+      <w:r>
+        <w:rPr>
+          <w:rFonts w:ascii="Times New Roman" w:hAnsi="Times New Roman" w:cs="Times New Roman"/>
+        </w:rPr>
+        <w:t>In</w:t>
+      </w:r>
+      <w:proofErr w:type="gramEnd"/>
+      <w:r>
+        <w:rPr>
+          <w:rFonts w:ascii="Times New Roman" w:hAnsi="Times New Roman" w:cs="Times New Roman"/>
+        </w:rPr>
+        <w:t xml:space="preserve"> Park</w:t>
       </w:r>
     </w:p>
     <w:p>
@@ -109,7 +123,15 @@
         <w:jc w:val="center"/>
       </w:pPr>
       <w:r>
-        <w:t>Miles Chandler, Joseph Engelhart, Ella Robertson, Levi Villareal, and Billy Vo</w:t>
+        <w:t xml:space="preserve">Miles Chandler, Joseph </w:t>
+      </w:r>
+      <w:proofErr w:type="spellStart"/>
+      <w:r>
+        <w:t>Engelhart</w:t>
+      </w:r>
+      <w:proofErr w:type="spellEnd"/>
+      <w:r>
+        <w:t>, Ella Robertson, Levi Villareal, and Billy Vo</w:t>
       </w:r>
     </w:p>
     <w:p>
@@ -228,7 +250,6 @@
           <w:docPartUnique/>
         </w:docPartObj>
       </w:sdtPr>
-      <w:sdtEndPr/>
       <w:sdtContent>
         <w:p>
           <w:pPr>
@@ -4262,7 +4283,7 @@
                 <w:noProof/>
                 <w:webHidden/>
               </w:rPr>
-              <w:t>10</w:t>
+              <w:t>11</w:t>
             </w:r>
             <w:r>
               <w:rPr>
@@ -4348,7 +4369,7 @@
                 <w:noProof/>
                 <w:webHidden/>
               </w:rPr>
-              <w:t>10</w:t>
+              <w:t>11</w:t>
             </w:r>
             <w:r>
               <w:rPr>
@@ -4438,7 +4459,7 @@
                 <w:noProof/>
                 <w:webHidden/>
               </w:rPr>
-              <w:t>10</w:t>
+              <w:t>11</w:t>
             </w:r>
             <w:r>
               <w:rPr>
@@ -4528,7 +4549,7 @@
                 <w:noProof/>
                 <w:webHidden/>
               </w:rPr>
-              <w:t>11</w:t>
+              <w:t>12</w:t>
             </w:r>
             <w:r>
               <w:rPr>
@@ -4614,7 +4635,7 @@
                 <w:noProof/>
                 <w:webHidden/>
               </w:rPr>
-              <w:t>12</w:t>
+              <w:t>13</w:t>
             </w:r>
             <w:r>
               <w:rPr>
@@ -4704,7 +4725,7 @@
                 <w:noProof/>
                 <w:webHidden/>
               </w:rPr>
-              <w:t>12</w:t>
+              <w:t>13</w:t>
             </w:r>
             <w:r>
               <w:rPr>
@@ -4794,7 +4815,7 @@
                 <w:noProof/>
                 <w:webHidden/>
               </w:rPr>
-              <w:t>12</w:t>
+              <w:t>13</w:t>
             </w:r>
             <w:r>
               <w:rPr>
@@ -4884,7 +4905,7 @@
                 <w:noProof/>
                 <w:webHidden/>
               </w:rPr>
-              <w:t>12</w:t>
+              <w:t>13</w:t>
             </w:r>
             <w:r>
               <w:rPr>
@@ -4974,7 +4995,7 @@
                 <w:noProof/>
                 <w:webHidden/>
               </w:rPr>
-              <w:t>12</w:t>
+              <w:t>13</w:t>
             </w:r>
             <w:r>
               <w:rPr>
@@ -5427,7 +5448,25 @@
           <w:sz w:val="22"/>
           <w:szCs w:val="22"/>
         </w:rPr>
-        <w:t xml:space="preserve"> used react-paginate in order to allow users to page through data on each model page.</w:t>
+        <w:t xml:space="preserve"> used </w:t>
+      </w:r>
+      <w:proofErr w:type="gramStart"/>
+      <w:r>
+        <w:rPr>
+          <w:color w:val="000000"/>
+          <w:sz w:val="22"/>
+          <w:szCs w:val="22"/>
+        </w:rPr>
+        <w:t>react-paginate</w:t>
+      </w:r>
+      <w:proofErr w:type="gramEnd"/>
+      <w:r>
+        <w:rPr>
+          <w:color w:val="000000"/>
+          <w:sz w:val="22"/>
+          <w:szCs w:val="22"/>
+        </w:rPr>
+        <w:t xml:space="preserve"> in order to allow users to page through data on each model page.</w:t>
       </w:r>
     </w:p>
     <w:p>
@@ -6558,7 +6597,21 @@
         <w:rPr>
           <w:rFonts w:ascii="Times New Roman" w:hAnsi="Times New Roman" w:cs="Times New Roman"/>
         </w:rPr>
-        <w:t>GitLab API - Used to pull members’ profile pictures, amount of commits, and amount of issues.</w:t>
+        <w:t xml:space="preserve">GitLab API - Used to pull members’ profile pictures, </w:t>
+      </w:r>
+      <w:proofErr w:type="gramStart"/>
+      <w:r>
+        <w:rPr>
+          <w:rFonts w:ascii="Times New Roman" w:hAnsi="Times New Roman" w:cs="Times New Roman"/>
+        </w:rPr>
+        <w:t>amount</w:t>
+      </w:r>
+      <w:proofErr w:type="gramEnd"/>
+      <w:r>
+        <w:rPr>
+          <w:rFonts w:ascii="Times New Roman" w:hAnsi="Times New Roman" w:cs="Times New Roman"/>
+        </w:rPr>
+        <w:t xml:space="preserve"> of commits, and amount of issues.</w:t>
       </w:r>
     </w:p>
     <w:p>
@@ -6657,7 +6710,28 @@
           <w:sz w:val="22"/>
           <w:szCs w:val="22"/>
         </w:rPr>
-        <w:t>Base URL: api.putitinpark.xyz/</w:t>
+        <w:t xml:space="preserve">Base URL: </w:t>
+      </w:r>
+      <w:r>
+        <w:rPr>
+          <w:sz w:val="22"/>
+          <w:szCs w:val="22"/>
+        </w:rPr>
+        <w:t>https://</w:t>
+      </w:r>
+      <w:r>
+        <w:rPr>
+          <w:sz w:val="22"/>
+          <w:szCs w:val="22"/>
+        </w:rPr>
+        <w:t>putitinpark.xyz/</w:t>
+      </w:r>
+      <w:r>
+        <w:rPr>
+          <w:sz w:val="22"/>
+          <w:szCs w:val="22"/>
+        </w:rPr>
+        <w:t>api</w:t>
       </w:r>
     </w:p>
     <w:p>
@@ -7361,9 +7435,20 @@
           <w:rFonts w:ascii="Times New Roman" w:hAnsi="Times New Roman" w:cs="Times New Roman"/>
         </w:rPr>
         <w:tab/>
-        <w:t>States</w:t>
+      </w:r>
+      <w:r>
+        <w:rPr>
+          <w:rFonts w:ascii="Times New Roman" w:hAnsi="Times New Roman" w:cs="Times New Roman"/>
+        </w:rPr>
+        <w:t>Location</w:t>
       </w:r>
       <w:bookmarkEnd w:id="33"/>
+      <w:r>
+        <w:rPr>
+          <w:rFonts w:ascii="Times New Roman" w:hAnsi="Times New Roman" w:cs="Times New Roman"/>
+        </w:rPr>
+        <w:t>s</w:t>
+      </w:r>
     </w:p>
     <w:p>
       <w:pPr>
@@ -7371,7 +7456,13 @@
         <w:ind w:firstLine="720"/>
       </w:pPr>
       <w:r>
-        <w:t>The model “States” represents the 50 states within the United States, plus Washington D.C. This model connects to the “Recreational Activities” model as different recreational activities are available based upon location, and it connects to the “National Parks” model as National Parks are visited heavily based upon their location and are tied to the ecosystem of the land they exist on.</w:t>
+        <w:t>The model “</w:t>
+      </w:r>
+      <w:r>
+        <w:t>Locations</w:t>
+      </w:r>
+      <w:r>
+        <w:t>” represents the states within the United States, plus Washington D.C. This model connects to the “Recreational Activities” model as different recreational activities are available based upon location, and it connects to the “National Parks” model as National Parks are visited heavily based upon their location and are tied to the ecosystem of the land they exist on.</w:t>
       </w:r>
     </w:p>
     <w:p>
@@ -7782,11 +7873,19 @@
           <w:rFonts w:ascii="Times New Roman" w:hAnsi="Times New Roman" w:cs="Times New Roman"/>
         </w:rPr>
       </w:pPr>
-      <w:r>
-        <w:rPr>
-          <w:rFonts w:ascii="Times New Roman" w:hAnsi="Times New Roman" w:cs="Times New Roman"/>
-        </w:rPr>
-        <w:t>Pixabay - Used to find royalty-free images for the static site</w:t>
+      <w:proofErr w:type="spellStart"/>
+      <w:r>
+        <w:rPr>
+          <w:rFonts w:ascii="Times New Roman" w:hAnsi="Times New Roman" w:cs="Times New Roman"/>
+        </w:rPr>
+        <w:t>Pixabay</w:t>
+      </w:r>
+      <w:proofErr w:type="spellEnd"/>
+      <w:r>
+        <w:rPr>
+          <w:rFonts w:ascii="Times New Roman" w:hAnsi="Times New Roman" w:cs="Times New Roman"/>
+        </w:rPr>
+        <w:t xml:space="preserve"> - Used to find royalty-free images for the static site</w:t>
       </w:r>
     </w:p>
     <w:p>
@@ -7801,11 +7900,19 @@
           <w:rFonts w:ascii="Times New Roman" w:hAnsi="Times New Roman" w:cs="Times New Roman"/>
         </w:rPr>
       </w:pPr>
-      <w:r>
-        <w:rPr>
-          <w:rFonts w:ascii="Times New Roman" w:hAnsi="Times New Roman" w:cs="Times New Roman"/>
-        </w:rPr>
-        <w:t>NameCheap - used to provide website URLs</w:t>
+      <w:proofErr w:type="spellStart"/>
+      <w:r>
+        <w:rPr>
+          <w:rFonts w:ascii="Times New Roman" w:hAnsi="Times New Roman" w:cs="Times New Roman"/>
+        </w:rPr>
+        <w:t>NameCheap</w:t>
+      </w:r>
+      <w:proofErr w:type="spellEnd"/>
+      <w:r>
+        <w:rPr>
+          <w:rFonts w:ascii="Times New Roman" w:hAnsi="Times New Roman" w:cs="Times New Roman"/>
+        </w:rPr>
+        <w:t xml:space="preserve"> - used to provide website URLs</w:t>
       </w:r>
     </w:p>
     <w:p>
@@ -7881,7 +7988,35 @@
         <w:rPr>
           <w:rFonts w:ascii="Times New Roman" w:hAnsi="Times New Roman" w:cs="Times New Roman"/>
         </w:rPr>
-        <w:t>Chrome Webdriver – a controllable webdriver for Selenium</w:t>
+        <w:t xml:space="preserve">Chrome </w:t>
+      </w:r>
+      <w:proofErr w:type="spellStart"/>
+      <w:r>
+        <w:rPr>
+          <w:rFonts w:ascii="Times New Roman" w:hAnsi="Times New Roman" w:cs="Times New Roman"/>
+        </w:rPr>
+        <w:t>Webdriver</w:t>
+      </w:r>
+      <w:proofErr w:type="spellEnd"/>
+      <w:r>
+        <w:rPr>
+          <w:rFonts w:ascii="Times New Roman" w:hAnsi="Times New Roman" w:cs="Times New Roman"/>
+        </w:rPr>
+        <w:t xml:space="preserve"> – a controllable </w:t>
+      </w:r>
+      <w:proofErr w:type="spellStart"/>
+      <w:r>
+        <w:rPr>
+          <w:rFonts w:ascii="Times New Roman" w:hAnsi="Times New Roman" w:cs="Times New Roman"/>
+        </w:rPr>
+        <w:t>webdriver</w:t>
+      </w:r>
+      <w:proofErr w:type="spellEnd"/>
+      <w:r>
+        <w:rPr>
+          <w:rFonts w:ascii="Times New Roman" w:hAnsi="Times New Roman" w:cs="Times New Roman"/>
+        </w:rPr>
+        <w:t xml:space="preserve"> for Selenium</w:t>
       </w:r>
     </w:p>
     <w:p>
@@ -7924,6 +8059,63 @@
     </w:p>
     <w:p>
       <w:pPr>
+        <w:pStyle w:val="ListParagraph"/>
+        <w:numPr>
+          <w:ilvl w:val="0"/>
+          <w:numId w:val="11"/>
+        </w:numPr>
+        <w:spacing w:line="276" w:lineRule="auto"/>
+        <w:rPr>
+          <w:rFonts w:ascii="Times New Roman" w:hAnsi="Times New Roman" w:cs="Times New Roman"/>
+        </w:rPr>
+      </w:pPr>
+      <w:r>
+        <w:rPr>
+          <w:rFonts w:ascii="Times New Roman" w:hAnsi="Times New Roman" w:cs="Times New Roman"/>
+        </w:rPr>
+        <w:t>Cloud SQL Proxy – Allowed to connect to the database locally using GCP</w:t>
+      </w:r>
+    </w:p>
+    <w:p>
+      <w:pPr>
+        <w:pStyle w:val="ListParagraph"/>
+        <w:numPr>
+          <w:ilvl w:val="0"/>
+          <w:numId w:val="11"/>
+        </w:numPr>
+        <w:spacing w:line="276" w:lineRule="auto"/>
+        <w:rPr>
+          <w:rFonts w:ascii="Times New Roman" w:hAnsi="Times New Roman" w:cs="Times New Roman"/>
+        </w:rPr>
+      </w:pPr>
+      <w:r>
+        <w:rPr>
+          <w:rFonts w:ascii="Times New Roman" w:hAnsi="Times New Roman" w:cs="Times New Roman"/>
+        </w:rPr>
+        <w:t>Flask – Lightweight python web framework</w:t>
+      </w:r>
+    </w:p>
+    <w:p>
+      <w:pPr>
+        <w:pStyle w:val="ListParagraph"/>
+        <w:numPr>
+          <w:ilvl w:val="0"/>
+          <w:numId w:val="11"/>
+        </w:numPr>
+        <w:spacing w:line="276" w:lineRule="auto"/>
+        <w:rPr>
+          <w:rFonts w:ascii="Times New Roman" w:hAnsi="Times New Roman" w:cs="Times New Roman"/>
+        </w:rPr>
+      </w:pPr>
+      <w:r>
+        <w:rPr>
+          <w:rFonts w:ascii="Times New Roman" w:hAnsi="Times New Roman" w:cs="Times New Roman"/>
+        </w:rPr>
+        <w:t>MySQL – Relational database management system used to store our data</w:t>
+      </w:r>
+    </w:p>
+    <w:p>
+      <w:pPr>
         <w:pStyle w:val="Heading1"/>
         <w:spacing w:line="276" w:lineRule="auto"/>
         <w:rPr>
@@ -7952,11 +8144,27 @@
       </w:pPr>
       <w:r>
         <w:tab/>
-        <w:t>URL: putitinpark.xyz (and putitinpark.me)</w:t>
+        <w:t xml:space="preserve">URL: </w:t>
+      </w:r>
+      <w:proofErr w:type="spellStart"/>
+      <w:r>
+        <w:t>putitinpark.xyz</w:t>
+      </w:r>
+      <w:proofErr w:type="spellEnd"/>
+      <w:r>
+        <w:t xml:space="preserve"> (and putitinpark.me)</w:t>
       </w:r>
       <w:r>
         <w:br/>
-        <w:t>Website URLs were obtained using NameCheap, and the site itself is hosted using Google App Engine. Details to deploy the app using app engine can be found here &lt;</w:t>
+        <w:t xml:space="preserve">Website URLs were obtained using </w:t>
+      </w:r>
+      <w:proofErr w:type="spellStart"/>
+      <w:r>
+        <w:t>NameCheap</w:t>
+      </w:r>
+      <w:proofErr w:type="spellEnd"/>
+      <w:r>
+        <w:t>, and the site itself is hosted using Google App Engine. Details to deploy the app using app engine can be found here &lt;</w:t>
       </w:r>
       <w:hyperlink r:id="rId10" w:tgtFrame="_blank">
         <w:r>
@@ -8030,12 +8238,21 @@
         <w:t xml:space="preserve">Install the </w:t>
       </w:r>
       <w:hyperlink r:id="rId11">
+        <w:proofErr w:type="spellStart"/>
         <w:r>
           <w:rPr>
             <w:rStyle w:val="InternetLink"/>
             <w:rFonts w:ascii="Times New Roman" w:hAnsi="Times New Roman" w:cs="Times New Roman"/>
           </w:rPr>
-          <w:t>gcloud command-line tool</w:t>
+          <w:t>gcloud</w:t>
+        </w:r>
+        <w:proofErr w:type="spellEnd"/>
+        <w:r>
+          <w:rPr>
+            <w:rStyle w:val="InternetLink"/>
+            <w:rFonts w:ascii="Times New Roman" w:hAnsi="Times New Roman" w:cs="Times New Roman"/>
+          </w:rPr>
+          <w:t xml:space="preserve"> command-line tool</w:t>
         </w:r>
       </w:hyperlink>
       <w:r>
@@ -8061,7 +8278,49 @@
         <w:rPr>
           <w:rFonts w:ascii="Times New Roman" w:hAnsi="Times New Roman" w:cs="Times New Roman"/>
         </w:rPr>
-        <w:t>Run ‘gcloud app init’ in the repository directory, then select the appropriate project from the list provided (You must be invited to the correct gcloud project).</w:t>
+        <w:t>Run ‘</w:t>
+      </w:r>
+      <w:proofErr w:type="spellStart"/>
+      <w:r>
+        <w:rPr>
+          <w:rFonts w:ascii="Times New Roman" w:hAnsi="Times New Roman" w:cs="Times New Roman"/>
+        </w:rPr>
+        <w:t>gcloud</w:t>
+      </w:r>
+      <w:proofErr w:type="spellEnd"/>
+      <w:r>
+        <w:rPr>
+          <w:rFonts w:ascii="Times New Roman" w:hAnsi="Times New Roman" w:cs="Times New Roman"/>
+        </w:rPr>
+        <w:t xml:space="preserve"> </w:t>
+      </w:r>
+      <w:proofErr w:type="spellStart"/>
+      <w:r>
+        <w:rPr>
+          <w:rFonts w:ascii="Times New Roman" w:hAnsi="Times New Roman" w:cs="Times New Roman"/>
+        </w:rPr>
+        <w:t>init</w:t>
+      </w:r>
+      <w:proofErr w:type="spellEnd"/>
+      <w:r>
+        <w:rPr>
+          <w:rFonts w:ascii="Times New Roman" w:hAnsi="Times New Roman" w:cs="Times New Roman"/>
+        </w:rPr>
+        <w:t xml:space="preserve">’ in the repository directory, then select the appropriate project from the list provided (You must be invited to the correct </w:t>
+      </w:r>
+      <w:proofErr w:type="spellStart"/>
+      <w:r>
+        <w:rPr>
+          <w:rFonts w:ascii="Times New Roman" w:hAnsi="Times New Roman" w:cs="Times New Roman"/>
+        </w:rPr>
+        <w:t>gcloud</w:t>
+      </w:r>
+      <w:proofErr w:type="spellEnd"/>
+      <w:r>
+        <w:rPr>
+          <w:rFonts w:ascii="Times New Roman" w:hAnsi="Times New Roman" w:cs="Times New Roman"/>
+        </w:rPr>
+        <w:t xml:space="preserve"> project).</w:t>
       </w:r>
     </w:p>
     <w:p>
@@ -8080,18 +8339,53 @@
         <w:rPr>
           <w:rFonts w:ascii="Times New Roman" w:hAnsi="Times New Roman" w:cs="Times New Roman"/>
         </w:rPr>
-        <w:t>When ready to deploy, run ‘gcloud app init’.</w:t>
-      </w:r>
-    </w:p>
-    <w:p>
-      <w:pPr>
-        <w:spacing w:line="276" w:lineRule="auto"/>
-      </w:pPr>
-      <w:r>
+        <w:t>When ready to deploy, run ‘</w:t>
+      </w:r>
+      <w:proofErr w:type="spellStart"/>
+      <w:r>
+        <w:rPr>
+          <w:rFonts w:ascii="Times New Roman" w:hAnsi="Times New Roman" w:cs="Times New Roman"/>
+        </w:rPr>
+        <w:t>gcloud</w:t>
+      </w:r>
+      <w:proofErr w:type="spellEnd"/>
+      <w:r>
+        <w:rPr>
+          <w:rFonts w:ascii="Times New Roman" w:hAnsi="Times New Roman" w:cs="Times New Roman"/>
+        </w:rPr>
+        <w:t xml:space="preserve"> app </w:t>
+      </w:r>
+      <w:r>
+        <w:rPr>
+          <w:rFonts w:ascii="Times New Roman" w:hAnsi="Times New Roman" w:cs="Times New Roman"/>
+        </w:rPr>
+        <w:t>deploy</w:t>
+      </w:r>
+      <w:r>
+        <w:rPr>
+          <w:rFonts w:ascii="Times New Roman" w:hAnsi="Times New Roman" w:cs="Times New Roman"/>
+        </w:rPr>
+        <w:t>’.</w:t>
+      </w:r>
+    </w:p>
+    <w:p>
+      <w:pPr>
+        <w:spacing w:line="276" w:lineRule="auto"/>
+      </w:pPr>
+      <w:r>
+        <w:lastRenderedPageBreak/>
         <w:t xml:space="preserve">The site is able to support HTTPS because Google Cloud Platform provides a free SSL certificate </w:t>
       </w:r>
       <w:r>
-        <w:t>to sites hosted using its platform. In order to get this working, we had to add DNS records to our NameCheap account, to provide proof that we had access to the website.</w:t>
+        <w:t xml:space="preserve">to sites hosted using its platform. In order to get this working, we had to add DNS records to our </w:t>
+      </w:r>
+      <w:proofErr w:type="spellStart"/>
+      <w:r>
+        <w:t>NameCheap</w:t>
+      </w:r>
+      <w:proofErr w:type="spellEnd"/>
+      <w:r>
+        <w:t xml:space="preserve"> account, to provide proof that we had access to the website.</w:t>
       </w:r>
     </w:p>
     <w:p>
@@ -8107,7 +8401,6 @@
         <w:rPr>
           <w:rFonts w:ascii="Times New Roman" w:hAnsi="Times New Roman" w:cs="Times New Roman"/>
         </w:rPr>
-        <w:lastRenderedPageBreak/>
         <w:t>7</w:t>
       </w:r>
       <w:r>
@@ -8156,8 +8449,49 @@
           <w:sz w:val="22"/>
           <w:szCs w:val="22"/>
         </w:rPr>
-        <w:t>GET putitinpark.xyz/api/nationalparks</w:t>
-      </w:r>
+        <w:t xml:space="preserve">GET </w:t>
+      </w:r>
+      <w:proofErr w:type="spellStart"/>
+      <w:r>
+        <w:rPr>
+          <w:sz w:val="22"/>
+          <w:szCs w:val="22"/>
+        </w:rPr>
+        <w:t>putitinpark.xyz</w:t>
+      </w:r>
+      <w:proofErr w:type="spellEnd"/>
+      <w:r>
+        <w:rPr>
+          <w:sz w:val="22"/>
+          <w:szCs w:val="22"/>
+        </w:rPr>
+        <w:t>/</w:t>
+      </w:r>
+      <w:proofErr w:type="spellStart"/>
+      <w:r>
+        <w:rPr>
+          <w:sz w:val="22"/>
+          <w:szCs w:val="22"/>
+        </w:rPr>
+        <w:t>api</w:t>
+      </w:r>
+      <w:proofErr w:type="spellEnd"/>
+      <w:r>
+        <w:rPr>
+          <w:sz w:val="22"/>
+          <w:szCs w:val="22"/>
+        </w:rPr>
+        <w:t>/</w:t>
+      </w:r>
+      <w:proofErr w:type="spellStart"/>
+      <w:r>
+        <w:rPr>
+          <w:sz w:val="22"/>
+          <w:szCs w:val="22"/>
+        </w:rPr>
+        <w:t>nationalparks</w:t>
+      </w:r>
+      <w:proofErr w:type="spellEnd"/>
     </w:p>
     <w:p>
       <w:pPr>
@@ -8186,21 +8520,166 @@
           <w:sz w:val="23"/>
           <w:szCs w:val="22"/>
         </w:rPr>
-        <w:t>GET putitinpark.xyz/api/nationalparks?page[number]=&lt;page_number&gt;'</w:t>
-      </w:r>
-    </w:p>
-    <w:p>
-      <w:pPr>
-        <w:spacing w:line="276" w:lineRule="auto"/>
-      </w:pPr>
+        <w:t xml:space="preserve">GET </w:t>
+      </w:r>
+      <w:proofErr w:type="spellStart"/>
       <w:r>
         <w:rPr>
           <w:color w:val="1D1C1D"/>
           <w:sz w:val="23"/>
           <w:szCs w:val="22"/>
         </w:rPr>
+        <w:t>putitinpark.xyz</w:t>
+      </w:r>
+      <w:proofErr w:type="spellEnd"/>
+      <w:r>
+        <w:rPr>
+          <w:color w:val="1D1C1D"/>
+          <w:sz w:val="23"/>
+          <w:szCs w:val="22"/>
+        </w:rPr>
+        <w:t>/</w:t>
+      </w:r>
+      <w:proofErr w:type="spellStart"/>
+      <w:r>
+        <w:rPr>
+          <w:color w:val="1D1C1D"/>
+          <w:sz w:val="23"/>
+          <w:szCs w:val="22"/>
+        </w:rPr>
+        <w:t>api</w:t>
+      </w:r>
+      <w:proofErr w:type="spellEnd"/>
+      <w:r>
+        <w:rPr>
+          <w:color w:val="1D1C1D"/>
+          <w:sz w:val="23"/>
+          <w:szCs w:val="22"/>
+        </w:rPr>
+        <w:t>/</w:t>
+      </w:r>
+      <w:proofErr w:type="spellStart"/>
+      <w:r>
+        <w:rPr>
+          <w:color w:val="1D1C1D"/>
+          <w:sz w:val="23"/>
+          <w:szCs w:val="22"/>
+        </w:rPr>
+        <w:t>nationalparks?page</w:t>
+      </w:r>
+      <w:proofErr w:type="spellEnd"/>
+      <w:r>
+        <w:rPr>
+          <w:color w:val="1D1C1D"/>
+          <w:sz w:val="23"/>
+          <w:szCs w:val="22"/>
+        </w:rPr>
+        <w:t>=&lt;</w:t>
+      </w:r>
+      <w:proofErr w:type="spellStart"/>
+      <w:r>
+        <w:rPr>
+          <w:color w:val="1D1C1D"/>
+          <w:sz w:val="23"/>
+          <w:szCs w:val="22"/>
+        </w:rPr>
+        <w:t>page_number</w:t>
+      </w:r>
+      <w:proofErr w:type="spellEnd"/>
+      <w:r>
+        <w:rPr>
+          <w:color w:val="1D1C1D"/>
+          <w:sz w:val="23"/>
+          <w:szCs w:val="22"/>
+        </w:rPr>
+        <w:t>&gt;</w:t>
+      </w:r>
+    </w:p>
+    <w:p>
+      <w:pPr>
+        <w:spacing w:line="276" w:lineRule="auto"/>
+        <w:rPr>
+          <w:color w:val="1D1C1D"/>
+          <w:sz w:val="23"/>
+          <w:szCs w:val="22"/>
+        </w:rPr>
+      </w:pPr>
+      <w:r>
+        <w:rPr>
+          <w:color w:val="1D1C1D"/>
+          <w:sz w:val="23"/>
+          <w:szCs w:val="22"/>
+        </w:rPr>
         <w:tab/>
-        <w:t>Returns instances of National Parks on page &lt;page_number&gt;</w:t>
+        <w:t>Returns instances of National Parks on page &lt;</w:t>
+      </w:r>
+      <w:proofErr w:type="spellStart"/>
+      <w:r>
+        <w:rPr>
+          <w:color w:val="1D1C1D"/>
+          <w:sz w:val="23"/>
+          <w:szCs w:val="22"/>
+        </w:rPr>
+        <w:t>page_number</w:t>
+      </w:r>
+      <w:proofErr w:type="spellEnd"/>
+      <w:r>
+        <w:rPr>
+          <w:color w:val="1D1C1D"/>
+          <w:sz w:val="23"/>
+          <w:szCs w:val="22"/>
+        </w:rPr>
+        <w:t>&gt;</w:t>
+      </w:r>
+    </w:p>
+    <w:p>
+      <w:pPr>
+        <w:spacing w:line="276" w:lineRule="auto"/>
+        <w:rPr>
+          <w:color w:val="1D1C1D"/>
+          <w:sz w:val="23"/>
+          <w:szCs w:val="22"/>
+        </w:rPr>
+      </w:pPr>
+      <w:r>
+        <w:rPr>
+          <w:color w:val="1D1C1D"/>
+          <w:sz w:val="23"/>
+          <w:szCs w:val="22"/>
+        </w:rPr>
+        <w:t>GET putitinpark.xyz/api/nationalparks/filter?key1=&lt;property&gt;val1=&lt;property_value&gt;</w:t>
+      </w:r>
+    </w:p>
+    <w:p>
+      <w:pPr>
+        <w:spacing w:line="276" w:lineRule="auto"/>
+        <w:ind w:left="720"/>
+      </w:pPr>
+      <w:r>
+        <w:rPr>
+          <w:color w:val="1D1C1D"/>
+          <w:sz w:val="23"/>
+          <w:szCs w:val="22"/>
+        </w:rPr>
+        <w:t>Returns instances of National Parks of which their property &lt;property&gt; matches a value &lt;</w:t>
+      </w:r>
+      <w:proofErr w:type="spellStart"/>
+      <w:r>
+        <w:rPr>
+          <w:color w:val="1D1C1D"/>
+          <w:sz w:val="23"/>
+          <w:szCs w:val="22"/>
+        </w:rPr>
+        <w:t>property_value</w:t>
+      </w:r>
+      <w:proofErr w:type="spellEnd"/>
+      <w:r>
+        <w:rPr>
+          <w:color w:val="1D1C1D"/>
+          <w:sz w:val="23"/>
+          <w:szCs w:val="22"/>
+        </w:rPr>
+        <w:t>&gt;</w:t>
       </w:r>
     </w:p>
     <w:p>
@@ -8240,7 +8719,39 @@
           <w:sz w:val="22"/>
           <w:szCs w:val="22"/>
         </w:rPr>
-        <w:t>GET putitinpark.xyz/api/recreation</w:t>
+        <w:t xml:space="preserve">GET </w:t>
+      </w:r>
+      <w:proofErr w:type="spellStart"/>
+      <w:r>
+        <w:rPr>
+          <w:sz w:val="22"/>
+          <w:szCs w:val="22"/>
+        </w:rPr>
+        <w:t>putitinpark.xyz</w:t>
+      </w:r>
+      <w:proofErr w:type="spellEnd"/>
+      <w:r>
+        <w:rPr>
+          <w:sz w:val="22"/>
+          <w:szCs w:val="22"/>
+        </w:rPr>
+        <w:t>/</w:t>
+      </w:r>
+      <w:proofErr w:type="spellStart"/>
+      <w:r>
+        <w:rPr>
+          <w:sz w:val="22"/>
+          <w:szCs w:val="22"/>
+        </w:rPr>
+        <w:t>api</w:t>
+      </w:r>
+      <w:proofErr w:type="spellEnd"/>
+      <w:r>
+        <w:rPr>
+          <w:sz w:val="22"/>
+          <w:szCs w:val="22"/>
+        </w:rPr>
+        <w:t>/recreation</w:t>
       </w:r>
     </w:p>
     <w:p>
@@ -8270,26 +8781,176 @@
           <w:sz w:val="23"/>
           <w:szCs w:val="22"/>
         </w:rPr>
-        <w:t>GET putitinpark.xyz/api/recreation?page[number]=&lt;page_number&gt;'</w:t>
-      </w:r>
-    </w:p>
-    <w:p>
-      <w:pPr>
-        <w:spacing w:line="276" w:lineRule="auto"/>
-        <w:rPr>
-          <w:sz w:val="22"/>
-          <w:szCs w:val="22"/>
-        </w:rPr>
-      </w:pPr>
+        <w:t xml:space="preserve">GET </w:t>
+      </w:r>
+      <w:proofErr w:type="spellStart"/>
       <w:r>
         <w:rPr>
           <w:color w:val="1D1C1D"/>
           <w:sz w:val="23"/>
           <w:szCs w:val="22"/>
         </w:rPr>
+        <w:t>putitinpark.xyz</w:t>
+      </w:r>
+      <w:proofErr w:type="spellEnd"/>
+      <w:r>
+        <w:rPr>
+          <w:color w:val="1D1C1D"/>
+          <w:sz w:val="23"/>
+          <w:szCs w:val="22"/>
+        </w:rPr>
+        <w:t>/</w:t>
+      </w:r>
+      <w:proofErr w:type="spellStart"/>
+      <w:r>
+        <w:rPr>
+          <w:color w:val="1D1C1D"/>
+          <w:sz w:val="23"/>
+          <w:szCs w:val="22"/>
+        </w:rPr>
+        <w:t>api</w:t>
+      </w:r>
+      <w:proofErr w:type="spellEnd"/>
+      <w:r>
+        <w:rPr>
+          <w:color w:val="1D1C1D"/>
+          <w:sz w:val="23"/>
+          <w:szCs w:val="22"/>
+        </w:rPr>
+        <w:t>/</w:t>
+      </w:r>
+      <w:proofErr w:type="spellStart"/>
+      <w:r>
+        <w:rPr>
+          <w:color w:val="1D1C1D"/>
+          <w:sz w:val="23"/>
+          <w:szCs w:val="22"/>
+        </w:rPr>
+        <w:t>recreation?page</w:t>
+      </w:r>
+      <w:proofErr w:type="spellEnd"/>
+      <w:r>
+        <w:rPr>
+          <w:color w:val="1D1C1D"/>
+          <w:sz w:val="23"/>
+          <w:szCs w:val="22"/>
+        </w:rPr>
+        <w:t>=&lt;</w:t>
+      </w:r>
+      <w:proofErr w:type="spellStart"/>
+      <w:r>
+        <w:rPr>
+          <w:color w:val="1D1C1D"/>
+          <w:sz w:val="23"/>
+          <w:szCs w:val="22"/>
+        </w:rPr>
+        <w:t>page_number</w:t>
+      </w:r>
+      <w:proofErr w:type="spellEnd"/>
+      <w:r>
+        <w:rPr>
+          <w:color w:val="1D1C1D"/>
+          <w:sz w:val="23"/>
+          <w:szCs w:val="22"/>
+        </w:rPr>
+        <w:t>&gt;</w:t>
+      </w:r>
+    </w:p>
+    <w:p>
+      <w:pPr>
+        <w:spacing w:line="276" w:lineRule="auto"/>
+        <w:rPr>
+          <w:color w:val="1D1C1D"/>
+          <w:sz w:val="23"/>
+          <w:szCs w:val="22"/>
+        </w:rPr>
+      </w:pPr>
+      <w:r>
+        <w:rPr>
+          <w:color w:val="1D1C1D"/>
+          <w:sz w:val="23"/>
+          <w:szCs w:val="22"/>
+        </w:rPr>
         <w:tab/>
-        <w:t>Returns instances of recreational activities on page &lt;page_number&gt;</w:t>
-      </w:r>
+        <w:t>Returns instances of recreational activities on page &lt;</w:t>
+      </w:r>
+      <w:proofErr w:type="spellStart"/>
+      <w:r>
+        <w:rPr>
+          <w:color w:val="1D1C1D"/>
+          <w:sz w:val="23"/>
+          <w:szCs w:val="22"/>
+        </w:rPr>
+        <w:t>page_number</w:t>
+      </w:r>
+      <w:proofErr w:type="spellEnd"/>
+      <w:r>
+        <w:rPr>
+          <w:color w:val="1D1C1D"/>
+          <w:sz w:val="23"/>
+          <w:szCs w:val="22"/>
+        </w:rPr>
+        <w:t>&gt;</w:t>
+      </w:r>
+    </w:p>
+    <w:p>
+      <w:pPr>
+        <w:spacing w:line="276" w:lineRule="auto"/>
+        <w:rPr>
+          <w:color w:val="1D1C1D"/>
+          <w:sz w:val="23"/>
+          <w:szCs w:val="22"/>
+        </w:rPr>
+      </w:pPr>
+      <w:r>
+        <w:rPr>
+          <w:color w:val="1D1C1D"/>
+          <w:sz w:val="23"/>
+          <w:szCs w:val="22"/>
+        </w:rPr>
+        <w:t>GET putitinpark.xyz/api/recreation/filter?key1=&lt;property&gt;val1=&lt;property_value&gt;</w:t>
+      </w:r>
+    </w:p>
+    <w:p>
+      <w:pPr>
+        <w:spacing w:line="276" w:lineRule="auto"/>
+        <w:ind w:left="720"/>
+      </w:pPr>
+      <w:r>
+        <w:rPr>
+          <w:color w:val="1D1C1D"/>
+          <w:sz w:val="23"/>
+          <w:szCs w:val="22"/>
+        </w:rPr>
+        <w:t>Returns instances of National Parks of which their property &lt;property&gt; matches a value &lt;</w:t>
+      </w:r>
+      <w:proofErr w:type="spellStart"/>
+      <w:r>
+        <w:rPr>
+          <w:color w:val="1D1C1D"/>
+          <w:sz w:val="23"/>
+          <w:szCs w:val="22"/>
+        </w:rPr>
+        <w:t>property_value</w:t>
+      </w:r>
+      <w:proofErr w:type="spellEnd"/>
+      <w:r>
+        <w:rPr>
+          <w:color w:val="1D1C1D"/>
+          <w:sz w:val="23"/>
+          <w:szCs w:val="22"/>
+        </w:rPr>
+        <w:t>&gt;</w:t>
+      </w:r>
+    </w:p>
+    <w:p>
+      <w:pPr>
+        <w:spacing w:line="276" w:lineRule="auto"/>
+        <w:rPr>
+          <w:sz w:val="22"/>
+          <w:szCs w:val="22"/>
+        </w:rPr>
+      </w:pPr>
     </w:p>
     <w:p>
       <w:pPr>
@@ -8311,9 +8972,14 @@
           <w:rFonts w:ascii="Times New Roman" w:hAnsi="Times New Roman" w:cs="Times New Roman"/>
         </w:rPr>
         <w:tab/>
-        <w:t>States</w:t>
       </w:r>
       <w:bookmarkEnd w:id="41"/>
+      <w:r>
+        <w:rPr>
+          <w:rFonts w:ascii="Times New Roman" w:hAnsi="Times New Roman" w:cs="Times New Roman"/>
+        </w:rPr>
+        <w:t>Locations (States)</w:t>
+      </w:r>
     </w:p>
     <w:p>
       <w:pPr>
@@ -8328,7 +8994,39 @@
           <w:sz w:val="22"/>
           <w:szCs w:val="22"/>
         </w:rPr>
-        <w:t>GET putitinpark.xyz/api/location</w:t>
+        <w:t xml:space="preserve">GET </w:t>
+      </w:r>
+      <w:proofErr w:type="spellStart"/>
+      <w:r>
+        <w:rPr>
+          <w:sz w:val="22"/>
+          <w:szCs w:val="22"/>
+        </w:rPr>
+        <w:t>putitinpark.xyz</w:t>
+      </w:r>
+      <w:proofErr w:type="spellEnd"/>
+      <w:r>
+        <w:rPr>
+          <w:sz w:val="22"/>
+          <w:szCs w:val="22"/>
+        </w:rPr>
+        <w:t>/</w:t>
+      </w:r>
+      <w:proofErr w:type="spellStart"/>
+      <w:r>
+        <w:rPr>
+          <w:sz w:val="22"/>
+          <w:szCs w:val="22"/>
+        </w:rPr>
+        <w:t>api</w:t>
+      </w:r>
+      <w:proofErr w:type="spellEnd"/>
+      <w:r>
+        <w:rPr>
+          <w:sz w:val="22"/>
+          <w:szCs w:val="22"/>
+        </w:rPr>
+        <w:t>/location</w:t>
       </w:r>
     </w:p>
     <w:p>
@@ -8358,25 +9056,166 @@
           <w:sz w:val="23"/>
           <w:szCs w:val="22"/>
         </w:rPr>
-        <w:t>GET putitinpark.xyz/api/location?page[number]=&lt;page_number&gt;'</w:t>
-      </w:r>
-    </w:p>
-    <w:p>
-      <w:pPr>
-        <w:spacing w:line="276" w:lineRule="auto"/>
-        <w:rPr>
-          <w:sz w:val="22"/>
-          <w:szCs w:val="22"/>
-        </w:rPr>
-      </w:pPr>
+        <w:t xml:space="preserve">GET </w:t>
+      </w:r>
+      <w:proofErr w:type="spellStart"/>
       <w:r>
         <w:rPr>
           <w:color w:val="1D1C1D"/>
           <w:sz w:val="23"/>
           <w:szCs w:val="22"/>
         </w:rPr>
+        <w:t>putitinpark.xyz</w:t>
+      </w:r>
+      <w:proofErr w:type="spellEnd"/>
+      <w:r>
+        <w:rPr>
+          <w:color w:val="1D1C1D"/>
+          <w:sz w:val="23"/>
+          <w:szCs w:val="22"/>
+        </w:rPr>
+        <w:t>/</w:t>
+      </w:r>
+      <w:proofErr w:type="spellStart"/>
+      <w:r>
+        <w:rPr>
+          <w:color w:val="1D1C1D"/>
+          <w:sz w:val="23"/>
+          <w:szCs w:val="22"/>
+        </w:rPr>
+        <w:t>api</w:t>
+      </w:r>
+      <w:proofErr w:type="spellEnd"/>
+      <w:r>
+        <w:rPr>
+          <w:color w:val="1D1C1D"/>
+          <w:sz w:val="23"/>
+          <w:szCs w:val="22"/>
+        </w:rPr>
+        <w:t>/</w:t>
+      </w:r>
+      <w:proofErr w:type="spellStart"/>
+      <w:r>
+        <w:rPr>
+          <w:color w:val="1D1C1D"/>
+          <w:sz w:val="23"/>
+          <w:szCs w:val="22"/>
+        </w:rPr>
+        <w:t>location?page</w:t>
+      </w:r>
+      <w:proofErr w:type="spellEnd"/>
+      <w:r>
+        <w:rPr>
+          <w:color w:val="1D1C1D"/>
+          <w:sz w:val="23"/>
+          <w:szCs w:val="22"/>
+        </w:rPr>
+        <w:t>=&lt;</w:t>
+      </w:r>
+      <w:proofErr w:type="spellStart"/>
+      <w:r>
+        <w:rPr>
+          <w:color w:val="1D1C1D"/>
+          <w:sz w:val="23"/>
+          <w:szCs w:val="22"/>
+        </w:rPr>
+        <w:t>page_number</w:t>
+      </w:r>
+      <w:proofErr w:type="spellEnd"/>
+      <w:r>
+        <w:rPr>
+          <w:color w:val="1D1C1D"/>
+          <w:sz w:val="23"/>
+          <w:szCs w:val="22"/>
+        </w:rPr>
+        <w:t>&gt;</w:t>
+      </w:r>
+    </w:p>
+    <w:p>
+      <w:pPr>
+        <w:spacing w:line="276" w:lineRule="auto"/>
+        <w:rPr>
+          <w:color w:val="1D1C1D"/>
+          <w:sz w:val="23"/>
+          <w:szCs w:val="22"/>
+        </w:rPr>
+      </w:pPr>
+      <w:r>
+        <w:rPr>
+          <w:color w:val="1D1C1D"/>
+          <w:sz w:val="23"/>
+          <w:szCs w:val="22"/>
+        </w:rPr>
         <w:tab/>
-        <w:t>Returns instances of locations on page &lt;page_number&gt;</w:t>
+        <w:t>Returns instances of locations on page &lt;</w:t>
+      </w:r>
+      <w:proofErr w:type="spellStart"/>
+      <w:r>
+        <w:rPr>
+          <w:color w:val="1D1C1D"/>
+          <w:sz w:val="23"/>
+          <w:szCs w:val="22"/>
+        </w:rPr>
+        <w:t>page_number</w:t>
+      </w:r>
+      <w:proofErr w:type="spellEnd"/>
+      <w:r>
+        <w:rPr>
+          <w:color w:val="1D1C1D"/>
+          <w:sz w:val="23"/>
+          <w:szCs w:val="22"/>
+        </w:rPr>
+        <w:t>&gt;</w:t>
+      </w:r>
+    </w:p>
+    <w:p>
+      <w:pPr>
+        <w:spacing w:line="276" w:lineRule="auto"/>
+        <w:rPr>
+          <w:color w:val="1D1C1D"/>
+          <w:sz w:val="23"/>
+          <w:szCs w:val="22"/>
+        </w:rPr>
+      </w:pPr>
+      <w:r>
+        <w:rPr>
+          <w:color w:val="1D1C1D"/>
+          <w:sz w:val="23"/>
+          <w:szCs w:val="22"/>
+        </w:rPr>
+        <w:t>GET putitinpark.xyz/api/location/filter?key1=&lt;property&gt;val1=&lt;property_value&gt;</w:t>
+      </w:r>
+    </w:p>
+    <w:p>
+      <w:pPr>
+        <w:spacing w:line="276" w:lineRule="auto"/>
+        <w:ind w:left="720"/>
+      </w:pPr>
+      <w:r>
+        <w:rPr>
+          <w:color w:val="1D1C1D"/>
+          <w:sz w:val="23"/>
+          <w:szCs w:val="22"/>
+        </w:rPr>
+        <w:t>Returns instances of locations of which their property &lt;property&gt; matches a value &lt;</w:t>
+      </w:r>
+      <w:proofErr w:type="spellStart"/>
+      <w:r>
+        <w:rPr>
+          <w:color w:val="1D1C1D"/>
+          <w:sz w:val="23"/>
+          <w:szCs w:val="22"/>
+        </w:rPr>
+        <w:t>property_value</w:t>
+      </w:r>
+      <w:proofErr w:type="spellEnd"/>
+      <w:r>
+        <w:rPr>
+          <w:color w:val="1D1C1D"/>
+          <w:sz w:val="23"/>
+          <w:szCs w:val="22"/>
+        </w:rPr>
+        <w:t>&gt;</w:t>
       </w:r>
     </w:p>
     <w:p>
@@ -8470,7 +9309,15 @@
         <w:t xml:space="preserve"> library component, react-paginate, in order to facilitate pagination. This component provided a basic HTML pagination element</w:t>
       </w:r>
       <w:r>
-        <w:t>, which we styled to make more accessible and match the theme of our website. With this component, we were also able to define a handlePageClick method, which handled page redirects whenever a pagination element was clicked.</w:t>
+        <w:t xml:space="preserve">, which we styled to make more accessible and match the theme of our website. With this component, we were also able to define a </w:t>
+      </w:r>
+      <w:proofErr w:type="spellStart"/>
+      <w:r>
+        <w:t>handlePageClick</w:t>
+      </w:r>
+      <w:proofErr w:type="spellEnd"/>
+      <w:r>
+        <w:t xml:space="preserve"> method, which handled page redirects whenever a pagination element was clicked.</w:t>
       </w:r>
     </w:p>
     <w:p/>
@@ -8487,6 +9334,7 @@
         <w:rPr>
           <w:rFonts w:ascii="Times New Roman" w:hAnsi="Times New Roman" w:cs="Times New Roman"/>
         </w:rPr>
+        <w:lastRenderedPageBreak/>
         <w:t>8</w:t>
       </w:r>
       <w:r>
@@ -8517,7 +9365,12 @@
     </w:p>
     <w:p>
       <w:r>
-        <w:t>On the backend, the API supported calls which took a number that corresponded to a pagination number. This would then return an object containing 10 instances, so that on the frontend, we would only display 10 instances at a time, which was the goal of the paginator.</w:t>
+        <w:t>On the backend, t</w:t>
+      </w:r>
+      <w:bookmarkStart w:id="45" w:name="_GoBack"/>
+      <w:bookmarkEnd w:id="45"/>
+      <w:r>
+        <w:t>he API supported calls which took a number that corresponded to a pagination number. This would then return an object containing 10 instances, so that on the frontend, we would only display 10 instances at a time, which was the goal of the paginator.</w:t>
       </w:r>
     </w:p>
     <w:p/>
@@ -8534,7 +9387,7 @@
           <w:rFonts w:ascii="Times New Roman" w:hAnsi="Times New Roman" w:cs="Times New Roman"/>
         </w:rPr>
       </w:pPr>
-      <w:bookmarkStart w:id="45" w:name="_Toc22842567"/>
+      <w:bookmarkStart w:id="46" w:name="_Toc22842567"/>
       <w:r>
         <w:rPr>
           <w:rFonts w:ascii="Times New Roman" w:hAnsi="Times New Roman" w:cs="Times New Roman"/>
@@ -8553,7 +9406,7 @@
         </w:rPr>
         <w:t>Database</w:t>
       </w:r>
-      <w:bookmarkEnd w:id="45"/>
+      <w:bookmarkEnd w:id="46"/>
       <w:r>
         <w:rPr>
           <w:rFonts w:ascii="Times New Roman" w:hAnsi="Times New Roman" w:cs="Times New Roman"/>
@@ -8569,8 +9422,8 @@
           <w:rFonts w:ascii="Times New Roman" w:hAnsi="Times New Roman" w:cs="Times New Roman"/>
         </w:rPr>
       </w:pPr>
-      <w:bookmarkStart w:id="46" w:name="_Toc22841853"/>
-      <w:bookmarkStart w:id="47" w:name="_Toc22842568"/>
+      <w:bookmarkStart w:id="47" w:name="_Toc22841853"/>
+      <w:bookmarkStart w:id="48" w:name="_Toc22842568"/>
       <w:r>
         <w:rPr>
           <w:rFonts w:ascii="Times New Roman" w:hAnsi="Times New Roman" w:cs="Times New Roman"/>
@@ -8595,8 +9448,8 @@
         </w:rPr>
         <w:t>Data Sources</w:t>
       </w:r>
-      <w:bookmarkEnd w:id="46"/>
       <w:bookmarkEnd w:id="47"/>
+      <w:bookmarkEnd w:id="48"/>
     </w:p>
     <w:p>
       <w:pPr>
@@ -8664,10 +9517,25 @@
           <w:sz w:val="22"/>
           <w:szCs w:val="22"/>
         </w:rPr>
-        <w:t xml:space="preserve">). These APIS were called using scripts that can be found within misc/scripts, and information retrieved from them is stored within a MySQL instance on GCP. </w:t>
-      </w:r>
-    </w:p>
-    <w:p/>
+        <w:t xml:space="preserve">). These APIS were called using scripts that can be found within </w:t>
+      </w:r>
+      <w:proofErr w:type="spellStart"/>
+      <w:r>
+        <w:rPr>
+          <w:sz w:val="22"/>
+          <w:szCs w:val="22"/>
+        </w:rPr>
+        <w:t>misc</w:t>
+      </w:r>
+      <w:proofErr w:type="spellEnd"/>
+      <w:r>
+        <w:rPr>
+          <w:sz w:val="22"/>
+          <w:szCs w:val="22"/>
+        </w:rPr>
+        <w:t xml:space="preserve">/scripts, and information retrieved from them is stored within a MySQL instance on GCP. </w:t>
+      </w:r>
+    </w:p>
     <w:p>
       <w:pPr>
         <w:pStyle w:val="Heading2"/>
@@ -8676,8 +9544,8 @@
           <w:rFonts w:ascii="Times New Roman" w:hAnsi="Times New Roman" w:cs="Times New Roman"/>
         </w:rPr>
       </w:pPr>
-      <w:bookmarkStart w:id="48" w:name="_Toc22841854"/>
-      <w:bookmarkStart w:id="49" w:name="_Toc22842569"/>
+      <w:bookmarkStart w:id="49" w:name="_Toc22841854"/>
+      <w:bookmarkStart w:id="50" w:name="_Toc22842569"/>
       <w:r>
         <w:rPr>
           <w:rFonts w:ascii="Times New Roman" w:hAnsi="Times New Roman" w:cs="Times New Roman"/>
@@ -8709,8 +9577,8 @@
         </w:rPr>
         <w:t>Schema</w:t>
       </w:r>
-      <w:bookmarkEnd w:id="48"/>
       <w:bookmarkEnd w:id="49"/>
+      <w:bookmarkEnd w:id="50"/>
     </w:p>
     <w:p>
       <w:r>
@@ -8783,17 +9651,31 @@
           <w:sz w:val="22"/>
           <w:szCs w:val="22"/>
         </w:rPr>
-        <w:t>There are three tables, each based on a model: location, nationalparks, and recreation. The schema for each table and the relationship between the tables can best be summarized by the following UML chart</w:t>
-      </w:r>
+        <w:t xml:space="preserve">There are three tables, each based on a model: location, </w:t>
+      </w:r>
+      <w:proofErr w:type="spellStart"/>
       <w:r>
         <w:rPr>
           <w:sz w:val="22"/>
           <w:szCs w:val="22"/>
         </w:rPr>
+        <w:t>nationalparks</w:t>
+      </w:r>
+      <w:proofErr w:type="spellEnd"/>
+      <w:r>
+        <w:rPr>
+          <w:sz w:val="22"/>
+          <w:szCs w:val="22"/>
+        </w:rPr>
+        <w:t>, and recreation. The schema for each table and the relationship between the tables can best be summarized by the following UML chart</w:t>
+      </w:r>
+      <w:r>
+        <w:rPr>
+          <w:sz w:val="22"/>
+          <w:szCs w:val="22"/>
+        </w:rPr>
         <w:t>:</w:t>
       </w:r>
-      <w:bookmarkStart w:id="50" w:name="_GoBack"/>
-      <w:bookmarkEnd w:id="50"/>
     </w:p>
     <w:p>
       <w:pPr>
@@ -8873,7 +9755,15 @@
     </w:p>
     <w:p>
       <w:r>
-        <w:t>On the frontend, we used Mocha and Enzyme in order to facilitating the JavaScript which we wrote for the frontend. Currently, the tests test basic functionality of the project, such as rendering different components, and ensuring that the correct number of components are displayed on the models page. These tests were integrated into the CI/CD pipeline, so that whenever someone tried to make a new commit on the repository, GitLab would send an email if the new code did not pass the tests.</w:t>
+        <w:t xml:space="preserve">On the frontend, we used Mocha and Enzyme in order to facilitating the JavaScript which we wrote for the frontend. Currently, the tests test basic functionality of the project, such as rendering different components, and ensuring that the correct number of components are displayed on the </w:t>
+      </w:r>
+      <w:proofErr w:type="gramStart"/>
+      <w:r>
+        <w:t>models</w:t>
+      </w:r>
+      <w:proofErr w:type="gramEnd"/>
+      <w:r>
+        <w:t xml:space="preserve"> page. These tests were integrated into the CI/CD pipeline, so that whenever someone tried to make a new commit on the repository, GitLab would send an email if the new code did not pass the tests.</w:t>
       </w:r>
     </w:p>
     <w:p/>
@@ -8920,7 +9810,23 @@
     </w:p>
     <w:p>
       <w:r>
-        <w:t xml:space="preserve">In order to do acceptance testing and ensure that our code worked from a real world scenario, we wrote GUI tests using Selenium. The tests spin up Chrome Webdriver and perform browser actions, and then validate those actions to see that </w:t>
+        <w:t xml:space="preserve">In order to do acceptance testing and ensure that our code worked from a </w:t>
+      </w:r>
+      <w:proofErr w:type="gramStart"/>
+      <w:r>
+        <w:t>real world</w:t>
+      </w:r>
+      <w:proofErr w:type="gramEnd"/>
+      <w:r>
+        <w:t xml:space="preserve"> scenario, we wrote GUI tests using Selenium. The tests spin up Chrome </w:t>
+      </w:r>
+      <w:proofErr w:type="spellStart"/>
+      <w:r>
+        <w:t>Webdriver</w:t>
+      </w:r>
+      <w:proofErr w:type="spellEnd"/>
+      <w:r>
+        <w:t xml:space="preserve"> and perform browser actions, and then validate those actions to see that </w:t>
       </w:r>
       <w:r>
         <w:t>the correct behavior was produced.</w:t>
@@ -8968,6 +9874,22 @@
       </w:r>
       <w:bookmarkEnd w:id="54"/>
     </w:p>
+    <w:p>
+      <w:r>
+        <w:t>Our backend uses Flask to serve up data from the MySQL database to the frontend.</w:t>
+      </w:r>
+      <w:r>
+        <w:t xml:space="preserve"> In order to test this functionality, we used Python </w:t>
+      </w:r>
+      <w:proofErr w:type="spellStart"/>
+      <w:r>
+        <w:t>unittest</w:t>
+      </w:r>
+      <w:proofErr w:type="spellEnd"/>
+      <w:r>
+        <w:t xml:space="preserve"> to ensure that the data that we were passing onto the frontend was what we expected.</w:t>
+      </w:r>
+    </w:p>
     <w:p/>
     <w:p>
       <w:pPr>
@@ -9010,21 +9932,13 @@
       </w:r>
       <w:bookmarkEnd w:id="55"/>
     </w:p>
-    <w:p/>
-    <w:p/>
-    <w:p/>
-    <w:p/>
-    <w:p/>
-    <w:p/>
-    <w:p>
-      <w:pPr>
-        <w:spacing w:line="276" w:lineRule="auto"/>
-      </w:pPr>
-    </w:p>
-    <w:p>
-      <w:pPr>
-        <w:spacing w:line="276" w:lineRule="auto"/>
-      </w:pPr>
+    <w:p>
+      <w:pPr>
+        <w:spacing w:line="276" w:lineRule="auto"/>
+      </w:pPr>
+      <w:r>
+        <w:t>Postman tests check the status number of the response, as well as if the json responses from the API endpoints contain the necessary and specific properties (attributes/fields) based on the model.</w:t>
+      </w:r>
     </w:p>
     <w:sectPr>
       <w:footerReference w:type="default" r:id="rId16"/>
@@ -9067,7 +9981,6 @@
         <w:docPartUnique/>
       </w:docPartObj>
     </w:sdtPr>
-    <w:sdtEndPr/>
     <w:sdtContent>
       <w:p>
         <w:pPr>
@@ -10518,7 +11431,7 @@
     </w:rPrDefault>
     <w:pPrDefault/>
   </w:docDefaults>
-  <w:latentStyles w:defLockedState="0" w:defUIPriority="99" w:defSemiHidden="0" w:defUnhideWhenUsed="0" w:defQFormat="0" w:count="375">
+  <w:latentStyles w:defLockedState="0" w:defUIPriority="99" w:defSemiHidden="0" w:defUnhideWhenUsed="0" w:defQFormat="0" w:count="377">
     <w:lsdException w:name="Normal" w:uiPriority="0" w:qFormat="1"/>
     <w:lsdException w:name="heading 1" w:uiPriority="9" w:qFormat="1"/>
     <w:lsdException w:name="heading 2" w:semiHidden="1" w:uiPriority="9" w:unhideWhenUsed="1" w:qFormat="1"/>
@@ -10624,7 +11537,6 @@
     <w:lsdException w:name="HTML Sample" w:semiHidden="1" w:unhideWhenUsed="1"/>
     <w:lsdException w:name="HTML Typewriter" w:semiHidden="1" w:unhideWhenUsed="1"/>
     <w:lsdException w:name="HTML Variable" w:semiHidden="1" w:unhideWhenUsed="1"/>
-    <w:lsdException w:name="Normal Table" w:semiHidden="1" w:unhideWhenUsed="1"/>
     <w:lsdException w:name="annotation subject" w:semiHidden="1" w:unhideWhenUsed="1"/>
     <w:lsdException w:name="No List" w:semiHidden="1" w:unhideWhenUsed="1"/>
     <w:lsdException w:name="Outline List 1" w:semiHidden="1" w:unhideWhenUsed="1"/>
@@ -10670,11 +11582,9 @@
     <w:lsdException w:name="Table Subtle 1" w:semiHidden="1" w:unhideWhenUsed="1"/>
     <w:lsdException w:name="Table Subtle 2" w:semiHidden="1" w:unhideWhenUsed="1"/>
     <w:lsdException w:name="Table Web 1" w:semiHidden="1" w:unhideWhenUsed="1"/>
-    <w:lsdException w:name="Table Web 2" w:semiHidden="1" w:unhideWhenUsed="1"/>
     <w:lsdException w:name="Table Web 3" w:semiHidden="1" w:unhideWhenUsed="1"/>
     <w:lsdException w:name="Balloon Text" w:semiHidden="1" w:unhideWhenUsed="1"/>
     <w:lsdException w:name="Table Grid" w:uiPriority="39"/>
-    <w:lsdException w:name="Table Theme" w:semiHidden="1" w:unhideWhenUsed="1"/>
     <w:lsdException w:name="Placeholder Text" w:semiHidden="1"/>
     <w:lsdException w:name="No Spacing" w:uiPriority="1" w:qFormat="1"/>
     <w:lsdException w:name="Light Shading" w:uiPriority="60"/>
@@ -10894,6 +11804,8 @@
     <w:lsdException w:name="Smart Hyperlink" w:semiHidden="1" w:unhideWhenUsed="1"/>
     <w:lsdException w:name="Hashtag" w:semiHidden="1" w:unhideWhenUsed="1"/>
     <w:lsdException w:name="Unresolved Mention" w:semiHidden="1" w:unhideWhenUsed="1"/>
+    <w:lsdException w:name="Smart Link" w:semiHidden="1" w:unhideWhenUsed="1"/>
+    <w:lsdException w:name="Smart Link Error" w:semiHidden="1" w:unhideWhenUsed="1"/>
   </w:latentStyles>
   <w:style w:type="paragraph" w:default="1" w:styleId="Normal">
     <w:name w:val="Normal"/>
@@ -11612,7 +12524,7 @@
 </file>
 
 <file path=customXml/itemProps1.xml><?xml version="1.0" encoding="utf-8"?>
-<ds:datastoreItem xmlns:ds="http://schemas.openxmlformats.org/officeDocument/2006/customXml" ds:itemID="{AAC55B64-B9C9-D241-86F7-5CB68DD0EF13}">
+<ds:datastoreItem xmlns:ds="http://schemas.openxmlformats.org/officeDocument/2006/customXml" ds:itemID="{CE085255-6E0F-4A44-B272-092AA6839DB4}">
   <ds:schemaRefs>
     <ds:schemaRef ds:uri="http://schemas.openxmlformats.org/officeDocument/2006/bibliography"/>
   </ds:schemaRefs>

</xml_diff>

<commit_message>
Added new customer stories to tech report
</commit_message>
<xml_diff>
--- a/misc/Technical_Report.docx
+++ b/misc/Technical_Report.docx
@@ -14,21 +14,7 @@
         <w:rPr>
           <w:rFonts w:ascii="Times New Roman" w:hAnsi="Times New Roman" w:cs="Times New Roman"/>
         </w:rPr>
-        <w:t xml:space="preserve">Put It </w:t>
-      </w:r>
-      <w:proofErr w:type="gramStart"/>
-      <w:r>
-        <w:rPr>
-          <w:rFonts w:ascii="Times New Roman" w:hAnsi="Times New Roman" w:cs="Times New Roman"/>
-        </w:rPr>
-        <w:t>In</w:t>
-      </w:r>
-      <w:proofErr w:type="gramEnd"/>
-      <w:r>
-        <w:rPr>
-          <w:rFonts w:ascii="Times New Roman" w:hAnsi="Times New Roman" w:cs="Times New Roman"/>
-        </w:rPr>
-        <w:t xml:space="preserve"> Park</w:t>
+        <w:t>Put It In Park</w:t>
       </w:r>
     </w:p>
     <w:p>
@@ -235,7 +221,7 @@
         <w:spacing w:line="259" w:lineRule="auto"/>
       </w:pPr>
     </w:p>
-    <w:bookmarkStart w:id="0" w:name="_Toc22842522" w:displacedByCustomXml="next"/>
+    <w:bookmarkStart w:id="0" w:name="_Toc23158423" w:displacedByCustomXml="next"/>
     <w:sdt>
       <w:sdtPr>
         <w:rPr>
@@ -250,6 +236,7 @@
           <w:docPartUnique/>
         </w:docPartObj>
       </w:sdtPr>
+      <w:sdtEndPr/>
       <w:sdtContent>
         <w:p>
           <w:pPr>
@@ -268,7 +255,16 @@
               <w:rFonts w:ascii="Times New Roman" w:hAnsi="Times New Roman" w:cs="Times New Roman"/>
               <w:color w:val="auto"/>
             </w:rPr>
-            <w:t>Table of Contents</w:t>
+            <w:t>Table of Content</w:t>
+          </w:r>
+          <w:bookmarkStart w:id="1" w:name="_GoBack"/>
+          <w:bookmarkEnd w:id="1"/>
+          <w:r>
+            <w:rPr>
+              <w:rFonts w:ascii="Times New Roman" w:hAnsi="Times New Roman" w:cs="Times New Roman"/>
+              <w:color w:val="auto"/>
+            </w:rPr>
+            <w:t>s</w:t>
           </w:r>
           <w:bookmarkEnd w:id="0"/>
           <w:r>
@@ -307,7 +303,7 @@
             </w:rPr>
             <w:fldChar w:fldCharType="separate"/>
           </w:r>
-          <w:hyperlink w:anchor="_Toc22842522" w:history="1">
+          <w:hyperlink w:anchor="_Toc23158423" w:history="1">
             <w:r>
               <w:rPr>
                 <w:rStyle w:val="Hyperlink"/>
@@ -335,7 +331,7 @@
                 <w:noProof/>
                 <w:webHidden/>
               </w:rPr>
-              <w:instrText xml:space="preserve"> PAGEREF _Toc22842522 \h </w:instrText>
+              <w:instrText xml:space="preserve"> PAGEREF _Toc23158423 \h </w:instrText>
             </w:r>
             <w:r>
               <w:rPr>
@@ -376,7 +372,7 @@
               <w:szCs w:val="24"/>
             </w:rPr>
           </w:pPr>
-          <w:hyperlink w:anchor="_Toc22842523" w:history="1">
+          <w:hyperlink w:anchor="_Toc23158424" w:history="1">
             <w:r>
               <w:rPr>
                 <w:rStyle w:val="Hyperlink"/>
@@ -421,7 +417,7 @@
                 <w:noProof/>
                 <w:webHidden/>
               </w:rPr>
-              <w:instrText xml:space="preserve"> PAGEREF _Toc22842523 \h </w:instrText>
+              <w:instrText xml:space="preserve"> PAGEREF _Toc23158424 \h </w:instrText>
             </w:r>
             <w:r>
               <w:rPr>
@@ -462,7 +458,7 @@
               <w:szCs w:val="24"/>
             </w:rPr>
           </w:pPr>
-          <w:hyperlink w:anchor="_Toc22842524" w:history="1">
+          <w:hyperlink w:anchor="_Toc23158425" w:history="1">
             <w:r>
               <w:rPr>
                 <w:rStyle w:val="Hyperlink"/>
@@ -507,7 +503,7 @@
                 <w:noProof/>
                 <w:webHidden/>
               </w:rPr>
-              <w:instrText xml:space="preserve"> PAGEREF _Toc22842524 \h </w:instrText>
+              <w:instrText xml:space="preserve"> PAGEREF _Toc23158425 \h </w:instrText>
             </w:r>
             <w:r>
               <w:rPr>
@@ -552,7 +548,7 @@
               <w:szCs w:val="24"/>
             </w:rPr>
           </w:pPr>
-          <w:hyperlink w:anchor="_Toc22842525" w:history="1">
+          <w:hyperlink w:anchor="_Toc23158426" w:history="1">
             <w:r>
               <w:rPr>
                 <w:rStyle w:val="Hyperlink"/>
@@ -597,7 +593,7 @@
                 <w:noProof/>
                 <w:webHidden/>
               </w:rPr>
-              <w:instrText xml:space="preserve"> PAGEREF _Toc22842525 \h </w:instrText>
+              <w:instrText xml:space="preserve"> PAGEREF _Toc23158426 \h </w:instrText>
             </w:r>
             <w:r>
               <w:rPr>
@@ -642,7 +638,7 @@
               <w:szCs w:val="24"/>
             </w:rPr>
           </w:pPr>
-          <w:hyperlink w:anchor="_Toc22842526" w:history="1">
+          <w:hyperlink w:anchor="_Toc23158427" w:history="1">
             <w:r>
               <w:rPr>
                 <w:rStyle w:val="Hyperlink"/>
@@ -687,7 +683,7 @@
                 <w:noProof/>
                 <w:webHidden/>
               </w:rPr>
-              <w:instrText xml:space="preserve"> PAGEREF _Toc22842526 \h </w:instrText>
+              <w:instrText xml:space="preserve"> PAGEREF _Toc23158427 \h </w:instrText>
             </w:r>
             <w:r>
               <w:rPr>
@@ -732,7 +728,7 @@
               <w:szCs w:val="24"/>
             </w:rPr>
           </w:pPr>
-          <w:hyperlink w:anchor="_Toc22842527" w:history="1">
+          <w:hyperlink w:anchor="_Toc23158428" w:history="1">
             <w:r>
               <w:rPr>
                 <w:rStyle w:val="Hyperlink"/>
@@ -777,7 +773,7 @@
                 <w:noProof/>
                 <w:webHidden/>
               </w:rPr>
-              <w:instrText xml:space="preserve"> PAGEREF _Toc22842527 \h </w:instrText>
+              <w:instrText xml:space="preserve"> PAGEREF _Toc23158428 \h </w:instrText>
             </w:r>
             <w:r>
               <w:rPr>
@@ -822,7 +818,7 @@
               <w:szCs w:val="24"/>
             </w:rPr>
           </w:pPr>
-          <w:hyperlink w:anchor="_Toc22842528" w:history="1">
+          <w:hyperlink w:anchor="_Toc23158429" w:history="1">
             <w:r>
               <w:rPr>
                 <w:rStyle w:val="Hyperlink"/>
@@ -867,7 +863,7 @@
                 <w:noProof/>
                 <w:webHidden/>
               </w:rPr>
-              <w:instrText xml:space="preserve"> PAGEREF _Toc22842528 \h </w:instrText>
+              <w:instrText xml:space="preserve"> PAGEREF _Toc23158429 \h </w:instrText>
             </w:r>
             <w:r>
               <w:rPr>
@@ -912,7 +908,7 @@
               <w:szCs w:val="24"/>
             </w:rPr>
           </w:pPr>
-          <w:hyperlink w:anchor="_Toc22842529" w:history="1">
+          <w:hyperlink w:anchor="_Toc23158430" w:history="1">
             <w:r>
               <w:rPr>
                 <w:rStyle w:val="Hyperlink"/>
@@ -957,7 +953,7 @@
                 <w:noProof/>
                 <w:webHidden/>
               </w:rPr>
-              <w:instrText xml:space="preserve"> PAGEREF _Toc22842529 \h </w:instrText>
+              <w:instrText xml:space="preserve"> PAGEREF _Toc23158430 \h </w:instrText>
             </w:r>
             <w:r>
               <w:rPr>
@@ -977,7 +973,7 @@
                 <w:noProof/>
                 <w:webHidden/>
               </w:rPr>
-              <w:t>4</w:t>
+              <w:t>5</w:t>
             </w:r>
             <w:r>
               <w:rPr>
@@ -1002,7 +998,7 @@
               <w:szCs w:val="24"/>
             </w:rPr>
           </w:pPr>
-          <w:hyperlink w:anchor="_Toc22842530" w:history="1">
+          <w:hyperlink w:anchor="_Toc23158431" w:history="1">
             <w:r>
               <w:rPr>
                 <w:rStyle w:val="Hyperlink"/>
@@ -1047,7 +1043,7 @@
                 <w:noProof/>
                 <w:webHidden/>
               </w:rPr>
-              <w:instrText xml:space="preserve"> PAGEREF _Toc22842530 \h </w:instrText>
+              <w:instrText xml:space="preserve"> PAGEREF _Toc23158431 \h </w:instrText>
             </w:r>
             <w:r>
               <w:rPr>
@@ -1092,7 +1088,7 @@
               <w:szCs w:val="24"/>
             </w:rPr>
           </w:pPr>
-          <w:hyperlink w:anchor="_Toc22842531" w:history="1">
+          <w:hyperlink w:anchor="_Toc23158432" w:history="1">
             <w:r>
               <w:rPr>
                 <w:rStyle w:val="Hyperlink"/>
@@ -1137,7 +1133,7 @@
                 <w:noProof/>
                 <w:webHidden/>
               </w:rPr>
-              <w:instrText xml:space="preserve"> PAGEREF _Toc22842531 \h </w:instrText>
+              <w:instrText xml:space="preserve"> PAGEREF _Toc23158432 \h </w:instrText>
             </w:r>
             <w:r>
               <w:rPr>
@@ -1182,7 +1178,7 @@
               <w:szCs w:val="24"/>
             </w:rPr>
           </w:pPr>
-          <w:hyperlink w:anchor="_Toc22842532" w:history="1">
+          <w:hyperlink w:anchor="_Toc23158433" w:history="1">
             <w:r>
               <w:rPr>
                 <w:rStyle w:val="Hyperlink"/>
@@ -1227,7 +1223,7 @@
                 <w:noProof/>
                 <w:webHidden/>
               </w:rPr>
-              <w:instrText xml:space="preserve"> PAGEREF _Toc22842532 \h </w:instrText>
+              <w:instrText xml:space="preserve"> PAGEREF _Toc23158433 \h </w:instrText>
             </w:r>
             <w:r>
               <w:rPr>
@@ -1272,7 +1268,7 @@
               <w:szCs w:val="24"/>
             </w:rPr>
           </w:pPr>
-          <w:hyperlink w:anchor="_Toc22842533" w:history="1">
+          <w:hyperlink w:anchor="_Toc23158434" w:history="1">
             <w:r>
               <w:rPr>
                 <w:rStyle w:val="Hyperlink"/>
@@ -1317,7 +1313,7 @@
                 <w:noProof/>
                 <w:webHidden/>
               </w:rPr>
-              <w:instrText xml:space="preserve"> PAGEREF _Toc22842533 \h </w:instrText>
+              <w:instrText xml:space="preserve"> PAGEREF _Toc23158434 \h </w:instrText>
             </w:r>
             <w:r>
               <w:rPr>
@@ -1362,7 +1358,7 @@
               <w:szCs w:val="24"/>
             </w:rPr>
           </w:pPr>
-          <w:hyperlink w:anchor="_Toc22842534" w:history="1">
+          <w:hyperlink w:anchor="_Toc23158435" w:history="1">
             <w:r>
               <w:rPr>
                 <w:rStyle w:val="Hyperlink"/>
@@ -1407,7 +1403,7 @@
                 <w:noProof/>
                 <w:webHidden/>
               </w:rPr>
-              <w:instrText xml:space="preserve"> PAGEREF _Toc22842534 \h </w:instrText>
+              <w:instrText xml:space="preserve"> PAGEREF _Toc23158435 \h </w:instrText>
             </w:r>
             <w:r>
               <w:rPr>
@@ -1452,7 +1448,7 @@
               <w:szCs w:val="24"/>
             </w:rPr>
           </w:pPr>
-          <w:hyperlink w:anchor="_Toc22842535" w:history="1">
+          <w:hyperlink w:anchor="_Toc23158436" w:history="1">
             <w:r>
               <w:rPr>
                 <w:rStyle w:val="Hyperlink"/>
@@ -1497,7 +1493,7 @@
                 <w:noProof/>
                 <w:webHidden/>
               </w:rPr>
-              <w:instrText xml:space="preserve"> PAGEREF _Toc22842535 \h </w:instrText>
+              <w:instrText xml:space="preserve"> PAGEREF _Toc23158436 \h </w:instrText>
             </w:r>
             <w:r>
               <w:rPr>
@@ -1542,7 +1538,7 @@
               <w:szCs w:val="24"/>
             </w:rPr>
           </w:pPr>
-          <w:hyperlink w:anchor="_Toc22842536" w:history="1">
+          <w:hyperlink w:anchor="_Toc23158437" w:history="1">
             <w:r>
               <w:rPr>
                 <w:rStyle w:val="Hyperlink"/>
@@ -1587,7 +1583,7 @@
                 <w:noProof/>
                 <w:webHidden/>
               </w:rPr>
-              <w:instrText xml:space="preserve"> PAGEREF _Toc22842536 \h </w:instrText>
+              <w:instrText xml:space="preserve"> PAGEREF _Toc23158437 \h </w:instrText>
             </w:r>
             <w:r>
               <w:rPr>
@@ -1632,14 +1628,14 @@
               <w:szCs w:val="24"/>
             </w:rPr>
           </w:pPr>
-          <w:hyperlink w:anchor="_Toc22842537" w:history="1">
+          <w:hyperlink w:anchor="_Toc23158438" w:history="1">
             <w:r>
               <w:rPr>
                 <w:rStyle w:val="Hyperlink"/>
                 <w:rFonts w:ascii="Times New Roman" w:hAnsi="Times New Roman" w:cs="Times New Roman"/>
                 <w:noProof/>
               </w:rPr>
-              <w:t>2.1.1</w:t>
+              <w:t>2.2.1</w:t>
             </w:r>
             <w:r>
               <w:rPr>
@@ -1677,7 +1673,7 @@
                 <w:noProof/>
                 <w:webHidden/>
               </w:rPr>
-              <w:instrText xml:space="preserve"> PAGEREF _Toc22842537 \h </w:instrText>
+              <w:instrText xml:space="preserve"> PAGEREF _Toc23158438 \h </w:instrText>
             </w:r>
             <w:r>
               <w:rPr>
@@ -1722,14 +1718,14 @@
               <w:szCs w:val="24"/>
             </w:rPr>
           </w:pPr>
-          <w:hyperlink w:anchor="_Toc22842538" w:history="1">
+          <w:hyperlink w:anchor="_Toc23158439" w:history="1">
             <w:r>
               <w:rPr>
                 <w:rStyle w:val="Hyperlink"/>
                 <w:rFonts w:ascii="Times New Roman" w:hAnsi="Times New Roman" w:cs="Times New Roman"/>
                 <w:noProof/>
               </w:rPr>
-              <w:t>2.1.2</w:t>
+              <w:t>2.2.2</w:t>
             </w:r>
             <w:r>
               <w:rPr>
@@ -1767,7 +1763,7 @@
                 <w:noProof/>
                 <w:webHidden/>
               </w:rPr>
-              <w:instrText xml:space="preserve"> PAGEREF _Toc22842538 \h </w:instrText>
+              <w:instrText xml:space="preserve"> PAGEREF _Toc23158439 \h </w:instrText>
             </w:r>
             <w:r>
               <w:rPr>
@@ -1812,14 +1808,14 @@
               <w:szCs w:val="24"/>
             </w:rPr>
           </w:pPr>
-          <w:hyperlink w:anchor="_Toc22842539" w:history="1">
+          <w:hyperlink w:anchor="_Toc23158440" w:history="1">
             <w:r>
               <w:rPr>
                 <w:rStyle w:val="Hyperlink"/>
                 <w:rFonts w:ascii="Times New Roman" w:hAnsi="Times New Roman" w:cs="Times New Roman"/>
                 <w:noProof/>
               </w:rPr>
-              <w:t>2.1.3</w:t>
+              <w:t>2.2.3</w:t>
             </w:r>
             <w:r>
               <w:rPr>
@@ -1857,7 +1853,7 @@
                 <w:noProof/>
                 <w:webHidden/>
               </w:rPr>
-              <w:instrText xml:space="preserve"> PAGEREF _Toc22842539 \h </w:instrText>
+              <w:instrText xml:space="preserve"> PAGEREF _Toc23158440 \h </w:instrText>
             </w:r>
             <w:r>
               <w:rPr>
@@ -1902,14 +1898,14 @@
               <w:szCs w:val="24"/>
             </w:rPr>
           </w:pPr>
-          <w:hyperlink w:anchor="_Toc22842540" w:history="1">
+          <w:hyperlink w:anchor="_Toc23158441" w:history="1">
             <w:r>
               <w:rPr>
                 <w:rStyle w:val="Hyperlink"/>
                 <w:rFonts w:ascii="Times New Roman" w:hAnsi="Times New Roman" w:cs="Times New Roman"/>
                 <w:noProof/>
               </w:rPr>
-              <w:t>2.1.4</w:t>
+              <w:t>2.2.4</w:t>
             </w:r>
             <w:r>
               <w:rPr>
@@ -1947,7 +1943,7 @@
                 <w:noProof/>
                 <w:webHidden/>
               </w:rPr>
-              <w:instrText xml:space="preserve"> PAGEREF _Toc22842540 \h </w:instrText>
+              <w:instrText xml:space="preserve"> PAGEREF _Toc23158441 \h </w:instrText>
             </w:r>
             <w:r>
               <w:rPr>
@@ -1992,14 +1988,14 @@
               <w:szCs w:val="24"/>
             </w:rPr>
           </w:pPr>
-          <w:hyperlink w:anchor="_Toc22842541" w:history="1">
+          <w:hyperlink w:anchor="_Toc23158442" w:history="1">
             <w:r>
               <w:rPr>
                 <w:rStyle w:val="Hyperlink"/>
                 <w:rFonts w:ascii="Times New Roman" w:hAnsi="Times New Roman" w:cs="Times New Roman"/>
                 <w:noProof/>
               </w:rPr>
-              <w:t>2.1.5</w:t>
+              <w:t>2.2.5</w:t>
             </w:r>
             <w:r>
               <w:rPr>
@@ -2037,7 +2033,7 @@
                 <w:noProof/>
                 <w:webHidden/>
               </w:rPr>
-              <w:instrText xml:space="preserve"> PAGEREF _Toc22842541 \h </w:instrText>
+              <w:instrText xml:space="preserve"> PAGEREF _Toc23158442 \h </w:instrText>
             </w:r>
             <w:r>
               <w:rPr>
@@ -2082,14 +2078,14 @@
               <w:szCs w:val="24"/>
             </w:rPr>
           </w:pPr>
-          <w:hyperlink w:anchor="_Toc22842542" w:history="1">
+          <w:hyperlink w:anchor="_Toc23158443" w:history="1">
             <w:r>
               <w:rPr>
                 <w:rStyle w:val="Hyperlink"/>
                 <w:rFonts w:ascii="Times New Roman" w:hAnsi="Times New Roman" w:cs="Times New Roman"/>
                 <w:noProof/>
               </w:rPr>
-              <w:t>2.1.6</w:t>
+              <w:t>2.2.6</w:t>
             </w:r>
             <w:r>
               <w:rPr>
@@ -2127,7 +2123,7 @@
                 <w:noProof/>
                 <w:webHidden/>
               </w:rPr>
-              <w:instrText xml:space="preserve"> PAGEREF _Toc22842542 \h </w:instrText>
+              <w:instrText xml:space="preserve"> PAGEREF _Toc23158443 \h </w:instrText>
             </w:r>
             <w:r>
               <w:rPr>
@@ -2172,14 +2168,14 @@
               <w:szCs w:val="24"/>
             </w:rPr>
           </w:pPr>
-          <w:hyperlink w:anchor="_Toc22842543" w:history="1">
+          <w:hyperlink w:anchor="_Toc23158444" w:history="1">
             <w:r>
               <w:rPr>
                 <w:rStyle w:val="Hyperlink"/>
                 <w:rFonts w:ascii="Times New Roman" w:hAnsi="Times New Roman" w:cs="Times New Roman"/>
                 <w:noProof/>
               </w:rPr>
-              <w:t>2.1.7</w:t>
+              <w:t>2.2.7</w:t>
             </w:r>
             <w:r>
               <w:rPr>
@@ -2217,7 +2213,7 @@
                 <w:noProof/>
                 <w:webHidden/>
               </w:rPr>
-              <w:instrText xml:space="preserve"> PAGEREF _Toc22842543 \h </w:instrText>
+              <w:instrText xml:space="preserve"> PAGEREF _Toc23158444 \h </w:instrText>
             </w:r>
             <w:r>
               <w:rPr>
@@ -2262,14 +2258,14 @@
               <w:szCs w:val="24"/>
             </w:rPr>
           </w:pPr>
-          <w:hyperlink w:anchor="_Toc22842544" w:history="1">
+          <w:hyperlink w:anchor="_Toc23158445" w:history="1">
             <w:r>
               <w:rPr>
                 <w:rStyle w:val="Hyperlink"/>
                 <w:rFonts w:ascii="Times New Roman" w:hAnsi="Times New Roman" w:cs="Times New Roman"/>
                 <w:noProof/>
               </w:rPr>
-              <w:t>2.1.8</w:t>
+              <w:t>2.2.8</w:t>
             </w:r>
             <w:r>
               <w:rPr>
@@ -2307,7 +2303,7 @@
                 <w:noProof/>
                 <w:webHidden/>
               </w:rPr>
-              <w:instrText xml:space="preserve"> PAGEREF _Toc22842544 \h </w:instrText>
+              <w:instrText xml:space="preserve"> PAGEREF _Toc23158445 \h </w:instrText>
             </w:r>
             <w:r>
               <w:rPr>
@@ -2327,7 +2323,7 @@
                 <w:noProof/>
                 <w:webHidden/>
               </w:rPr>
-              <w:t>6</w:t>
+              <w:t>7</w:t>
             </w:r>
             <w:r>
               <w:rPr>
@@ -2352,14 +2348,14 @@
               <w:szCs w:val="24"/>
             </w:rPr>
           </w:pPr>
-          <w:hyperlink w:anchor="_Toc22842545" w:history="1">
+          <w:hyperlink w:anchor="_Toc23158446" w:history="1">
             <w:r>
               <w:rPr>
                 <w:rStyle w:val="Hyperlink"/>
                 <w:rFonts w:ascii="Times New Roman" w:hAnsi="Times New Roman" w:cs="Times New Roman"/>
                 <w:noProof/>
               </w:rPr>
-              <w:t>2.1.9</w:t>
+              <w:t>2.2.9</w:t>
             </w:r>
             <w:r>
               <w:rPr>
@@ -2397,7 +2393,7 @@
                 <w:noProof/>
                 <w:webHidden/>
               </w:rPr>
-              <w:instrText xml:space="preserve"> PAGEREF _Toc22842545 \h </w:instrText>
+              <w:instrText xml:space="preserve"> PAGEREF _Toc23158446 \h </w:instrText>
             </w:r>
             <w:r>
               <w:rPr>
@@ -2442,14 +2438,14 @@
               <w:szCs w:val="24"/>
             </w:rPr>
           </w:pPr>
-          <w:hyperlink w:anchor="_Toc22842546" w:history="1">
+          <w:hyperlink w:anchor="_Toc23158447" w:history="1">
             <w:r>
               <w:rPr>
                 <w:rStyle w:val="Hyperlink"/>
                 <w:rFonts w:ascii="Times New Roman" w:hAnsi="Times New Roman" w:cs="Times New Roman"/>
                 <w:noProof/>
               </w:rPr>
-              <w:t>2.1.10</w:t>
+              <w:t>2.2.10</w:t>
             </w:r>
             <w:r>
               <w:rPr>
@@ -2487,7 +2483,457 @@
                 <w:noProof/>
                 <w:webHidden/>
               </w:rPr>
-              <w:instrText xml:space="preserve"> PAGEREF _Toc22842546 \h </w:instrText>
+              <w:instrText xml:space="preserve"> PAGEREF _Toc23158447 \h </w:instrText>
+            </w:r>
+            <w:r>
+              <w:rPr>
+                <w:noProof/>
+                <w:webHidden/>
+              </w:rPr>
+            </w:r>
+            <w:r>
+              <w:rPr>
+                <w:noProof/>
+                <w:webHidden/>
+              </w:rPr>
+              <w:fldChar w:fldCharType="separate"/>
+            </w:r>
+            <w:r>
+              <w:rPr>
+                <w:noProof/>
+                <w:webHidden/>
+              </w:rPr>
+              <w:t>7</w:t>
+            </w:r>
+            <w:r>
+              <w:rPr>
+                <w:noProof/>
+                <w:webHidden/>
+              </w:rPr>
+              <w:fldChar w:fldCharType="end"/>
+            </w:r>
+          </w:hyperlink>
+        </w:p>
+        <w:p>
+          <w:pPr>
+            <w:pStyle w:val="TOC3"/>
+            <w:tabs>
+              <w:tab w:val="left" w:pos="1440"/>
+              <w:tab w:val="right" w:leader="dot" w:pos="9350"/>
+            </w:tabs>
+            <w:rPr>
+              <w:rFonts w:eastAsiaTheme="minorEastAsia"/>
+              <w:noProof/>
+              <w:sz w:val="24"/>
+              <w:szCs w:val="24"/>
+            </w:rPr>
+          </w:pPr>
+          <w:hyperlink w:anchor="_Toc23158448" w:history="1">
+            <w:r>
+              <w:rPr>
+                <w:rStyle w:val="Hyperlink"/>
+                <w:rFonts w:ascii="Times New Roman" w:hAnsi="Times New Roman" w:cs="Times New Roman"/>
+                <w:noProof/>
+              </w:rPr>
+              <w:t>2.2.11</w:t>
+            </w:r>
+            <w:r>
+              <w:rPr>
+                <w:rFonts w:eastAsiaTheme="minorEastAsia"/>
+                <w:noProof/>
+                <w:sz w:val="24"/>
+                <w:szCs w:val="24"/>
+              </w:rPr>
+              <w:tab/>
+            </w:r>
+            <w:r>
+              <w:rPr>
+                <w:rStyle w:val="Hyperlink"/>
+                <w:rFonts w:ascii="Times New Roman" w:hAnsi="Times New Roman" w:cs="Times New Roman"/>
+                <w:noProof/>
+              </w:rPr>
+              <w:t>Customer Story 11</w:t>
+            </w:r>
+            <w:r>
+              <w:rPr>
+                <w:noProof/>
+                <w:webHidden/>
+              </w:rPr>
+              <w:tab/>
+            </w:r>
+            <w:r>
+              <w:rPr>
+                <w:noProof/>
+                <w:webHidden/>
+              </w:rPr>
+              <w:fldChar w:fldCharType="begin"/>
+            </w:r>
+            <w:r>
+              <w:rPr>
+                <w:noProof/>
+                <w:webHidden/>
+              </w:rPr>
+              <w:instrText xml:space="preserve"> PAGEREF _Toc23158448 \h </w:instrText>
+            </w:r>
+            <w:r>
+              <w:rPr>
+                <w:noProof/>
+                <w:webHidden/>
+              </w:rPr>
+            </w:r>
+            <w:r>
+              <w:rPr>
+                <w:noProof/>
+                <w:webHidden/>
+              </w:rPr>
+              <w:fldChar w:fldCharType="separate"/>
+            </w:r>
+            <w:r>
+              <w:rPr>
+                <w:noProof/>
+                <w:webHidden/>
+              </w:rPr>
+              <w:t>7</w:t>
+            </w:r>
+            <w:r>
+              <w:rPr>
+                <w:noProof/>
+                <w:webHidden/>
+              </w:rPr>
+              <w:fldChar w:fldCharType="end"/>
+            </w:r>
+          </w:hyperlink>
+        </w:p>
+        <w:p>
+          <w:pPr>
+            <w:pStyle w:val="TOC3"/>
+            <w:tabs>
+              <w:tab w:val="left" w:pos="1440"/>
+              <w:tab w:val="right" w:leader="dot" w:pos="9350"/>
+            </w:tabs>
+            <w:rPr>
+              <w:rFonts w:eastAsiaTheme="minorEastAsia"/>
+              <w:noProof/>
+              <w:sz w:val="24"/>
+              <w:szCs w:val="24"/>
+            </w:rPr>
+          </w:pPr>
+          <w:hyperlink w:anchor="_Toc23158449" w:history="1">
+            <w:r>
+              <w:rPr>
+                <w:rStyle w:val="Hyperlink"/>
+                <w:rFonts w:ascii="Times New Roman" w:hAnsi="Times New Roman" w:cs="Times New Roman"/>
+                <w:noProof/>
+              </w:rPr>
+              <w:t>2.2.12</w:t>
+            </w:r>
+            <w:r>
+              <w:rPr>
+                <w:rFonts w:eastAsiaTheme="minorEastAsia"/>
+                <w:noProof/>
+                <w:sz w:val="24"/>
+                <w:szCs w:val="24"/>
+              </w:rPr>
+              <w:tab/>
+            </w:r>
+            <w:r>
+              <w:rPr>
+                <w:rStyle w:val="Hyperlink"/>
+                <w:rFonts w:ascii="Times New Roman" w:hAnsi="Times New Roman" w:cs="Times New Roman"/>
+                <w:noProof/>
+              </w:rPr>
+              <w:t>Customer Story 12</w:t>
+            </w:r>
+            <w:r>
+              <w:rPr>
+                <w:noProof/>
+                <w:webHidden/>
+              </w:rPr>
+              <w:tab/>
+            </w:r>
+            <w:r>
+              <w:rPr>
+                <w:noProof/>
+                <w:webHidden/>
+              </w:rPr>
+              <w:fldChar w:fldCharType="begin"/>
+            </w:r>
+            <w:r>
+              <w:rPr>
+                <w:noProof/>
+                <w:webHidden/>
+              </w:rPr>
+              <w:instrText xml:space="preserve"> PAGEREF _Toc23158449 \h </w:instrText>
+            </w:r>
+            <w:r>
+              <w:rPr>
+                <w:noProof/>
+                <w:webHidden/>
+              </w:rPr>
+            </w:r>
+            <w:r>
+              <w:rPr>
+                <w:noProof/>
+                <w:webHidden/>
+              </w:rPr>
+              <w:fldChar w:fldCharType="separate"/>
+            </w:r>
+            <w:r>
+              <w:rPr>
+                <w:noProof/>
+                <w:webHidden/>
+              </w:rPr>
+              <w:t>7</w:t>
+            </w:r>
+            <w:r>
+              <w:rPr>
+                <w:noProof/>
+                <w:webHidden/>
+              </w:rPr>
+              <w:fldChar w:fldCharType="end"/>
+            </w:r>
+          </w:hyperlink>
+        </w:p>
+        <w:p>
+          <w:pPr>
+            <w:pStyle w:val="TOC3"/>
+            <w:tabs>
+              <w:tab w:val="left" w:pos="1440"/>
+              <w:tab w:val="right" w:leader="dot" w:pos="9350"/>
+            </w:tabs>
+            <w:rPr>
+              <w:rFonts w:eastAsiaTheme="minorEastAsia"/>
+              <w:noProof/>
+              <w:sz w:val="24"/>
+              <w:szCs w:val="24"/>
+            </w:rPr>
+          </w:pPr>
+          <w:hyperlink w:anchor="_Toc23158450" w:history="1">
+            <w:r>
+              <w:rPr>
+                <w:rStyle w:val="Hyperlink"/>
+                <w:rFonts w:ascii="Times New Roman" w:hAnsi="Times New Roman" w:cs="Times New Roman"/>
+                <w:noProof/>
+              </w:rPr>
+              <w:t>2.2.13</w:t>
+            </w:r>
+            <w:r>
+              <w:rPr>
+                <w:rFonts w:eastAsiaTheme="minorEastAsia"/>
+                <w:noProof/>
+                <w:sz w:val="24"/>
+                <w:szCs w:val="24"/>
+              </w:rPr>
+              <w:tab/>
+            </w:r>
+            <w:r>
+              <w:rPr>
+                <w:rStyle w:val="Hyperlink"/>
+                <w:rFonts w:ascii="Times New Roman" w:hAnsi="Times New Roman" w:cs="Times New Roman"/>
+                <w:noProof/>
+              </w:rPr>
+              <w:t>Customer Story 13</w:t>
+            </w:r>
+            <w:r>
+              <w:rPr>
+                <w:noProof/>
+                <w:webHidden/>
+              </w:rPr>
+              <w:tab/>
+            </w:r>
+            <w:r>
+              <w:rPr>
+                <w:noProof/>
+                <w:webHidden/>
+              </w:rPr>
+              <w:fldChar w:fldCharType="begin"/>
+            </w:r>
+            <w:r>
+              <w:rPr>
+                <w:noProof/>
+                <w:webHidden/>
+              </w:rPr>
+              <w:instrText xml:space="preserve"> PAGEREF _Toc23158450 \h </w:instrText>
+            </w:r>
+            <w:r>
+              <w:rPr>
+                <w:noProof/>
+                <w:webHidden/>
+              </w:rPr>
+            </w:r>
+            <w:r>
+              <w:rPr>
+                <w:noProof/>
+                <w:webHidden/>
+              </w:rPr>
+              <w:fldChar w:fldCharType="separate"/>
+            </w:r>
+            <w:r>
+              <w:rPr>
+                <w:noProof/>
+                <w:webHidden/>
+              </w:rPr>
+              <w:t>7</w:t>
+            </w:r>
+            <w:r>
+              <w:rPr>
+                <w:noProof/>
+                <w:webHidden/>
+              </w:rPr>
+              <w:fldChar w:fldCharType="end"/>
+            </w:r>
+          </w:hyperlink>
+        </w:p>
+        <w:p>
+          <w:pPr>
+            <w:pStyle w:val="TOC3"/>
+            <w:tabs>
+              <w:tab w:val="left" w:pos="1440"/>
+              <w:tab w:val="right" w:leader="dot" w:pos="9350"/>
+            </w:tabs>
+            <w:rPr>
+              <w:rFonts w:eastAsiaTheme="minorEastAsia"/>
+              <w:noProof/>
+              <w:sz w:val="24"/>
+              <w:szCs w:val="24"/>
+            </w:rPr>
+          </w:pPr>
+          <w:hyperlink w:anchor="_Toc23158451" w:history="1">
+            <w:r>
+              <w:rPr>
+                <w:rStyle w:val="Hyperlink"/>
+                <w:rFonts w:ascii="Times New Roman" w:hAnsi="Times New Roman" w:cs="Times New Roman"/>
+                <w:noProof/>
+              </w:rPr>
+              <w:t>2.2.14</w:t>
+            </w:r>
+            <w:r>
+              <w:rPr>
+                <w:rFonts w:eastAsiaTheme="minorEastAsia"/>
+                <w:noProof/>
+                <w:sz w:val="24"/>
+                <w:szCs w:val="24"/>
+              </w:rPr>
+              <w:tab/>
+            </w:r>
+            <w:r>
+              <w:rPr>
+                <w:rStyle w:val="Hyperlink"/>
+                <w:rFonts w:ascii="Times New Roman" w:hAnsi="Times New Roman" w:cs="Times New Roman"/>
+                <w:noProof/>
+              </w:rPr>
+              <w:t>Customer Story 14</w:t>
+            </w:r>
+            <w:r>
+              <w:rPr>
+                <w:noProof/>
+                <w:webHidden/>
+              </w:rPr>
+              <w:tab/>
+            </w:r>
+            <w:r>
+              <w:rPr>
+                <w:noProof/>
+                <w:webHidden/>
+              </w:rPr>
+              <w:fldChar w:fldCharType="begin"/>
+            </w:r>
+            <w:r>
+              <w:rPr>
+                <w:noProof/>
+                <w:webHidden/>
+              </w:rPr>
+              <w:instrText xml:space="preserve"> PAGEREF _Toc23158451 \h </w:instrText>
+            </w:r>
+            <w:r>
+              <w:rPr>
+                <w:noProof/>
+                <w:webHidden/>
+              </w:rPr>
+            </w:r>
+            <w:r>
+              <w:rPr>
+                <w:noProof/>
+                <w:webHidden/>
+              </w:rPr>
+              <w:fldChar w:fldCharType="separate"/>
+            </w:r>
+            <w:r>
+              <w:rPr>
+                <w:noProof/>
+                <w:webHidden/>
+              </w:rPr>
+              <w:t>7</w:t>
+            </w:r>
+            <w:r>
+              <w:rPr>
+                <w:noProof/>
+                <w:webHidden/>
+              </w:rPr>
+              <w:fldChar w:fldCharType="end"/>
+            </w:r>
+          </w:hyperlink>
+        </w:p>
+        <w:p>
+          <w:pPr>
+            <w:pStyle w:val="TOC3"/>
+            <w:tabs>
+              <w:tab w:val="left" w:pos="1440"/>
+              <w:tab w:val="right" w:leader="dot" w:pos="9350"/>
+            </w:tabs>
+            <w:rPr>
+              <w:rFonts w:eastAsiaTheme="minorEastAsia"/>
+              <w:noProof/>
+              <w:sz w:val="24"/>
+              <w:szCs w:val="24"/>
+            </w:rPr>
+          </w:pPr>
+          <w:hyperlink w:anchor="_Toc23158452" w:history="1">
+            <w:r>
+              <w:rPr>
+                <w:rStyle w:val="Hyperlink"/>
+                <w:rFonts w:ascii="Times New Roman" w:hAnsi="Times New Roman" w:cs="Times New Roman"/>
+                <w:noProof/>
+              </w:rPr>
+              <w:t>2.2.15</w:t>
+            </w:r>
+            <w:r>
+              <w:rPr>
+                <w:rFonts w:eastAsiaTheme="minorEastAsia"/>
+                <w:noProof/>
+                <w:sz w:val="24"/>
+                <w:szCs w:val="24"/>
+              </w:rPr>
+              <w:tab/>
+            </w:r>
+            <w:r>
+              <w:rPr>
+                <w:rStyle w:val="Hyperlink"/>
+                <w:rFonts w:ascii="Times New Roman" w:hAnsi="Times New Roman" w:cs="Times New Roman"/>
+                <w:noProof/>
+              </w:rPr>
+              <w:t>Customer Story 15</w:t>
+            </w:r>
+            <w:r>
+              <w:rPr>
+                <w:noProof/>
+                <w:webHidden/>
+              </w:rPr>
+              <w:tab/>
+            </w:r>
+            <w:r>
+              <w:rPr>
+                <w:noProof/>
+                <w:webHidden/>
+              </w:rPr>
+              <w:fldChar w:fldCharType="begin"/>
+            </w:r>
+            <w:r>
+              <w:rPr>
+                <w:noProof/>
+                <w:webHidden/>
+              </w:rPr>
+              <w:instrText xml:space="preserve"> PAGEREF _Toc23158452 \h </w:instrText>
             </w:r>
             <w:r>
               <w:rPr>
@@ -2528,7 +2974,7 @@
               <w:szCs w:val="24"/>
             </w:rPr>
           </w:pPr>
-          <w:hyperlink w:anchor="_Toc22842547" w:history="1">
+          <w:hyperlink w:anchor="_Toc23158453" w:history="1">
             <w:r>
               <w:rPr>
                 <w:rStyle w:val="Hyperlink"/>
@@ -2573,7 +3019,7 @@
                 <w:noProof/>
                 <w:webHidden/>
               </w:rPr>
-              <w:instrText xml:space="preserve"> PAGEREF _Toc22842547 \h </w:instrText>
+              <w:instrText xml:space="preserve"> PAGEREF _Toc23158453 \h </w:instrText>
             </w:r>
             <w:r>
               <w:rPr>
@@ -2593,7 +3039,7 @@
                 <w:noProof/>
                 <w:webHidden/>
               </w:rPr>
-              <w:t>7</w:t>
+              <w:t>8</w:t>
             </w:r>
             <w:r>
               <w:rPr>
@@ -2614,7 +3060,7 @@
               <w:szCs w:val="24"/>
             </w:rPr>
           </w:pPr>
-          <w:hyperlink w:anchor="_Toc22842548" w:history="1">
+          <w:hyperlink w:anchor="_Toc23158454" w:history="1">
             <w:r>
               <w:rPr>
                 <w:rStyle w:val="Hyperlink"/>
@@ -2659,7 +3105,7 @@
                 <w:noProof/>
                 <w:webHidden/>
               </w:rPr>
-              <w:instrText xml:space="preserve"> PAGEREF _Toc22842548 \h </w:instrText>
+              <w:instrText xml:space="preserve"> PAGEREF _Toc23158454 \h </w:instrText>
             </w:r>
             <w:r>
               <w:rPr>
@@ -2679,7 +3125,7 @@
                 <w:noProof/>
                 <w:webHidden/>
               </w:rPr>
-              <w:t>7</w:t>
+              <w:t>8</w:t>
             </w:r>
             <w:r>
               <w:rPr>
@@ -2704,7 +3150,7 @@
               <w:szCs w:val="24"/>
             </w:rPr>
           </w:pPr>
-          <w:hyperlink w:anchor="_Toc22842549" w:history="1">
+          <w:hyperlink w:anchor="_Toc23158455" w:history="1">
             <w:r>
               <w:rPr>
                 <w:rStyle w:val="Hyperlink"/>
@@ -2749,7 +3195,7 @@
                 <w:noProof/>
                 <w:webHidden/>
               </w:rPr>
-              <w:instrText xml:space="preserve"> PAGEREF _Toc22842549 \h </w:instrText>
+              <w:instrText xml:space="preserve"> PAGEREF _Toc23158455 \h </w:instrText>
             </w:r>
             <w:r>
               <w:rPr>
@@ -2769,7 +3215,7 @@
                 <w:noProof/>
                 <w:webHidden/>
               </w:rPr>
-              <w:t>7</w:t>
+              <w:t>8</w:t>
             </w:r>
             <w:r>
               <w:rPr>
@@ -2794,7 +3240,7 @@
               <w:szCs w:val="24"/>
             </w:rPr>
           </w:pPr>
-          <w:hyperlink w:anchor="_Toc22842550" w:history="1">
+          <w:hyperlink w:anchor="_Toc23158456" w:history="1">
             <w:r>
               <w:rPr>
                 <w:rStyle w:val="Hyperlink"/>
@@ -2839,7 +3285,7 @@
                 <w:noProof/>
                 <w:webHidden/>
               </w:rPr>
-              <w:instrText xml:space="preserve"> PAGEREF _Toc22842550 \h </w:instrText>
+              <w:instrText xml:space="preserve"> PAGEREF _Toc23158456 \h </w:instrText>
             </w:r>
             <w:r>
               <w:rPr>
@@ -2859,7 +3305,7 @@
                 <w:noProof/>
                 <w:webHidden/>
               </w:rPr>
-              <w:t>7</w:t>
+              <w:t>8</w:t>
             </w:r>
             <w:r>
               <w:rPr>
@@ -2884,7 +3330,7 @@
               <w:szCs w:val="24"/>
             </w:rPr>
           </w:pPr>
-          <w:hyperlink w:anchor="_Toc22842551" w:history="1">
+          <w:hyperlink w:anchor="_Toc23158457" w:history="1">
             <w:r>
               <w:rPr>
                 <w:rStyle w:val="Hyperlink"/>
@@ -2929,7 +3375,7 @@
                 <w:noProof/>
                 <w:webHidden/>
               </w:rPr>
-              <w:instrText xml:space="preserve"> PAGEREF _Toc22842551 \h </w:instrText>
+              <w:instrText xml:space="preserve"> PAGEREF _Toc23158457 \h </w:instrText>
             </w:r>
             <w:r>
               <w:rPr>
@@ -2974,7 +3420,7 @@
               <w:szCs w:val="24"/>
             </w:rPr>
           </w:pPr>
-          <w:hyperlink w:anchor="_Toc22842552" w:history="1">
+          <w:hyperlink w:anchor="_Toc23158458" w:history="1">
             <w:r>
               <w:rPr>
                 <w:rStyle w:val="Hyperlink"/>
@@ -3019,7 +3465,7 @@
                 <w:noProof/>
                 <w:webHidden/>
               </w:rPr>
-              <w:instrText xml:space="preserve"> PAGEREF _Toc22842552 \h </w:instrText>
+              <w:instrText xml:space="preserve"> PAGEREF _Toc23158458 \h </w:instrText>
             </w:r>
             <w:r>
               <w:rPr>
@@ -3039,7 +3485,7 @@
                 <w:noProof/>
                 <w:webHidden/>
               </w:rPr>
-              <w:t>8</w:t>
+              <w:t>9</w:t>
             </w:r>
             <w:r>
               <w:rPr>
@@ -3064,7 +3510,7 @@
               <w:szCs w:val="24"/>
             </w:rPr>
           </w:pPr>
-          <w:hyperlink w:anchor="_Toc22842553" w:history="1">
+          <w:hyperlink w:anchor="_Toc23158459" w:history="1">
             <w:r>
               <w:rPr>
                 <w:rStyle w:val="Hyperlink"/>
@@ -3109,7 +3555,7 @@
                 <w:noProof/>
                 <w:webHidden/>
               </w:rPr>
-              <w:instrText xml:space="preserve"> PAGEREF _Toc22842553 \h </w:instrText>
+              <w:instrText xml:space="preserve"> PAGEREF _Toc23158459 \h </w:instrText>
             </w:r>
             <w:r>
               <w:rPr>
@@ -3129,7 +3575,7 @@
                 <w:noProof/>
                 <w:webHidden/>
               </w:rPr>
-              <w:t>8</w:t>
+              <w:t>9</w:t>
             </w:r>
             <w:r>
               <w:rPr>
@@ -3154,7 +3600,7 @@
               <w:szCs w:val="24"/>
             </w:rPr>
           </w:pPr>
-          <w:hyperlink w:anchor="_Toc22842554" w:history="1">
+          <w:hyperlink w:anchor="_Toc23158460" w:history="1">
             <w:r>
               <w:rPr>
                 <w:rStyle w:val="Hyperlink"/>
@@ -3199,7 +3645,7 @@
                 <w:noProof/>
                 <w:webHidden/>
               </w:rPr>
-              <w:instrText xml:space="preserve"> PAGEREF _Toc22842554 \h </w:instrText>
+              <w:instrText xml:space="preserve"> PAGEREF _Toc23158460 \h </w:instrText>
             </w:r>
             <w:r>
               <w:rPr>
@@ -3219,7 +3665,7 @@
                 <w:noProof/>
                 <w:webHidden/>
               </w:rPr>
-              <w:t>8</w:t>
+              <w:t>9</w:t>
             </w:r>
             <w:r>
               <w:rPr>
@@ -3244,7 +3690,7 @@
               <w:szCs w:val="24"/>
             </w:rPr>
           </w:pPr>
-          <w:hyperlink w:anchor="_Toc22842555" w:history="1">
+          <w:hyperlink w:anchor="_Toc23158461" w:history="1">
             <w:r>
               <w:rPr>
                 <w:rStyle w:val="Hyperlink"/>
@@ -3268,7 +3714,7 @@
                 <w:rFonts w:ascii="Times New Roman" w:hAnsi="Times New Roman" w:cs="Times New Roman"/>
                 <w:noProof/>
               </w:rPr>
-              <w:t>States</w:t>
+              <w:t>Locations</w:t>
             </w:r>
             <w:r>
               <w:rPr>
@@ -3289,7 +3735,7 @@
                 <w:noProof/>
                 <w:webHidden/>
               </w:rPr>
-              <w:instrText xml:space="preserve"> PAGEREF _Toc22842555 \h </w:instrText>
+              <w:instrText xml:space="preserve"> PAGEREF _Toc23158461 \h </w:instrText>
             </w:r>
             <w:r>
               <w:rPr>
@@ -3309,7 +3755,7 @@
                 <w:noProof/>
                 <w:webHidden/>
               </w:rPr>
-              <w:t>8</w:t>
+              <w:t>9</w:t>
             </w:r>
             <w:r>
               <w:rPr>
@@ -3334,7 +3780,7 @@
               <w:szCs w:val="24"/>
             </w:rPr>
           </w:pPr>
-          <w:hyperlink w:anchor="_Toc22842556" w:history="1">
+          <w:hyperlink w:anchor="_Toc23158462" w:history="1">
             <w:r>
               <w:rPr>
                 <w:rStyle w:val="Hyperlink"/>
@@ -3379,7 +3825,7 @@
                 <w:noProof/>
                 <w:webHidden/>
               </w:rPr>
-              <w:instrText xml:space="preserve"> PAGEREF _Toc22842556 \h </w:instrText>
+              <w:instrText xml:space="preserve"> PAGEREF _Toc23158462 \h </w:instrText>
             </w:r>
             <w:r>
               <w:rPr>
@@ -3399,7 +3845,7 @@
                 <w:noProof/>
                 <w:webHidden/>
               </w:rPr>
-              <w:t>8</w:t>
+              <w:t>9</w:t>
             </w:r>
             <w:r>
               <w:rPr>
@@ -3424,7 +3870,7 @@
               <w:szCs w:val="24"/>
             </w:rPr>
           </w:pPr>
-          <w:hyperlink w:anchor="_Toc22842557" w:history="1">
+          <w:hyperlink w:anchor="_Toc23158463" w:history="1">
             <w:r>
               <w:rPr>
                 <w:rStyle w:val="Hyperlink"/>
@@ -3469,7 +3915,7 @@
                 <w:noProof/>
                 <w:webHidden/>
               </w:rPr>
-              <w:instrText xml:space="preserve"> PAGEREF _Toc22842557 \h </w:instrText>
+              <w:instrText xml:space="preserve"> PAGEREF _Toc23158463 \h </w:instrText>
             </w:r>
             <w:r>
               <w:rPr>
@@ -3510,7 +3956,7 @@
               <w:szCs w:val="24"/>
             </w:rPr>
           </w:pPr>
-          <w:hyperlink w:anchor="_Toc22842558" w:history="1">
+          <w:hyperlink w:anchor="_Toc23158464" w:history="1">
             <w:r>
               <w:rPr>
                 <w:rStyle w:val="Hyperlink"/>
@@ -3555,7 +4001,7 @@
                 <w:noProof/>
                 <w:webHidden/>
               </w:rPr>
-              <w:instrText xml:space="preserve"> PAGEREF _Toc22842558 \h </w:instrText>
+              <w:instrText xml:space="preserve"> PAGEREF _Toc23158464 \h </w:instrText>
             </w:r>
             <w:r>
               <w:rPr>
@@ -3575,7 +4021,7 @@
                 <w:noProof/>
                 <w:webHidden/>
               </w:rPr>
-              <w:t>9</w:t>
+              <w:t>10</w:t>
             </w:r>
             <w:r>
               <w:rPr>
@@ -3596,7 +4042,7 @@
               <w:szCs w:val="24"/>
             </w:rPr>
           </w:pPr>
-          <w:hyperlink w:anchor="_Toc22842559" w:history="1">
+          <w:hyperlink w:anchor="_Toc23158465" w:history="1">
             <w:r>
               <w:rPr>
                 <w:rStyle w:val="Hyperlink"/>
@@ -3641,7 +4087,7 @@
                 <w:noProof/>
                 <w:webHidden/>
               </w:rPr>
-              <w:instrText xml:space="preserve"> PAGEREF _Toc22842559 \h </w:instrText>
+              <w:instrText xml:space="preserve"> PAGEREF _Toc23158465 \h </w:instrText>
             </w:r>
             <w:r>
               <w:rPr>
@@ -3661,7 +4107,7 @@
                 <w:noProof/>
                 <w:webHidden/>
               </w:rPr>
-              <w:t>9</w:t>
+              <w:t>10</w:t>
             </w:r>
             <w:r>
               <w:rPr>
@@ -3682,7 +4128,7 @@
               <w:szCs w:val="24"/>
             </w:rPr>
           </w:pPr>
-          <w:hyperlink w:anchor="_Toc22842560" w:history="1">
+          <w:hyperlink w:anchor="_Toc23158466" w:history="1">
             <w:r>
               <w:rPr>
                 <w:rStyle w:val="Hyperlink"/>
@@ -3727,7 +4173,7 @@
                 <w:noProof/>
                 <w:webHidden/>
               </w:rPr>
-              <w:instrText xml:space="preserve"> PAGEREF _Toc22842560 \h </w:instrText>
+              <w:instrText xml:space="preserve"> PAGEREF _Toc23158466 \h </w:instrText>
             </w:r>
             <w:r>
               <w:rPr>
@@ -3772,7 +4218,7 @@
               <w:szCs w:val="24"/>
             </w:rPr>
           </w:pPr>
-          <w:hyperlink w:anchor="_Toc22842561" w:history="1">
+          <w:hyperlink w:anchor="_Toc23158467" w:history="1">
             <w:r>
               <w:rPr>
                 <w:rStyle w:val="Hyperlink"/>
@@ -3817,7 +4263,7 @@
                 <w:noProof/>
                 <w:webHidden/>
               </w:rPr>
-              <w:instrText xml:space="preserve"> PAGEREF _Toc22842561 \h </w:instrText>
+              <w:instrText xml:space="preserve"> PAGEREF _Toc23158467 \h </w:instrText>
             </w:r>
             <w:r>
               <w:rPr>
@@ -3862,7 +4308,7 @@
               <w:szCs w:val="24"/>
             </w:rPr>
           </w:pPr>
-          <w:hyperlink w:anchor="_Toc22842562" w:history="1">
+          <w:hyperlink w:anchor="_Toc23158468" w:history="1">
             <w:r>
               <w:rPr>
                 <w:rStyle w:val="Hyperlink"/>
@@ -3907,7 +4353,7 @@
                 <w:noProof/>
                 <w:webHidden/>
               </w:rPr>
-              <w:instrText xml:space="preserve"> PAGEREF _Toc22842562 \h </w:instrText>
+              <w:instrText xml:space="preserve"> PAGEREF _Toc23158468 \h </w:instrText>
             </w:r>
             <w:r>
               <w:rPr>
@@ -3927,7 +4373,7 @@
                 <w:noProof/>
                 <w:webHidden/>
               </w:rPr>
-              <w:t>10</w:t>
+              <w:t>11</w:t>
             </w:r>
             <w:r>
               <w:rPr>
@@ -3952,7 +4398,7 @@
               <w:szCs w:val="24"/>
             </w:rPr>
           </w:pPr>
-          <w:hyperlink w:anchor="_Toc22842563" w:history="1">
+          <w:hyperlink w:anchor="_Toc23158469" w:history="1">
             <w:r>
               <w:rPr>
                 <w:rStyle w:val="Hyperlink"/>
@@ -3976,7 +4422,7 @@
                 <w:rFonts w:ascii="Times New Roman" w:hAnsi="Times New Roman" w:cs="Times New Roman"/>
                 <w:noProof/>
               </w:rPr>
-              <w:t>States</w:t>
+              <w:t>Locations (States)</w:t>
             </w:r>
             <w:r>
               <w:rPr>
@@ -3997,7 +4443,7 @@
                 <w:noProof/>
                 <w:webHidden/>
               </w:rPr>
-              <w:instrText xml:space="preserve"> PAGEREF _Toc22842563 \h </w:instrText>
+              <w:instrText xml:space="preserve"> PAGEREF _Toc23158469 \h </w:instrText>
             </w:r>
             <w:r>
               <w:rPr>
@@ -4017,7 +4463,7 @@
                 <w:noProof/>
                 <w:webHidden/>
               </w:rPr>
-              <w:t>10</w:t>
+              <w:t>11</w:t>
             </w:r>
             <w:r>
               <w:rPr>
@@ -4038,7 +4484,7 @@
               <w:szCs w:val="24"/>
             </w:rPr>
           </w:pPr>
-          <w:hyperlink w:anchor="_Toc22842564" w:history="1">
+          <w:hyperlink w:anchor="_Toc23158470" w:history="1">
             <w:r>
               <w:rPr>
                 <w:rStyle w:val="Hyperlink"/>
@@ -4083,7 +4529,7 @@
                 <w:noProof/>
                 <w:webHidden/>
               </w:rPr>
-              <w:instrText xml:space="preserve"> PAGEREF _Toc22842564 \h </w:instrText>
+              <w:instrText xml:space="preserve"> PAGEREF _Toc23158470 \h </w:instrText>
             </w:r>
             <w:r>
               <w:rPr>
@@ -4103,7 +4549,7 @@
                 <w:noProof/>
                 <w:webHidden/>
               </w:rPr>
-              <w:t>10</w:t>
+              <w:t>11</w:t>
             </w:r>
             <w:r>
               <w:rPr>
@@ -4128,7 +4574,7 @@
               <w:szCs w:val="24"/>
             </w:rPr>
           </w:pPr>
-          <w:hyperlink w:anchor="_Toc22842565" w:history="1">
+          <w:hyperlink w:anchor="_Toc23158471" w:history="1">
             <w:r>
               <w:rPr>
                 <w:rStyle w:val="Hyperlink"/>
@@ -4173,7 +4619,7 @@
                 <w:noProof/>
                 <w:webHidden/>
               </w:rPr>
-              <w:instrText xml:space="preserve"> PAGEREF _Toc22842565 \h </w:instrText>
+              <w:instrText xml:space="preserve"> PAGEREF _Toc23158471 \h </w:instrText>
             </w:r>
             <w:r>
               <w:rPr>
@@ -4193,7 +4639,7 @@
                 <w:noProof/>
                 <w:webHidden/>
               </w:rPr>
-              <w:t>10</w:t>
+              <w:t>11</w:t>
             </w:r>
             <w:r>
               <w:rPr>
@@ -4218,7 +4664,7 @@
               <w:szCs w:val="24"/>
             </w:rPr>
           </w:pPr>
-          <w:hyperlink w:anchor="_Toc22842566" w:history="1">
+          <w:hyperlink w:anchor="_Toc23158472" w:history="1">
             <w:r>
               <w:rPr>
                 <w:rStyle w:val="Hyperlink"/>
@@ -4263,7 +4709,7 @@
                 <w:noProof/>
                 <w:webHidden/>
               </w:rPr>
-              <w:instrText xml:space="preserve"> PAGEREF _Toc22842566 \h </w:instrText>
+              <w:instrText xml:space="preserve"> PAGEREF _Toc23158472 \h </w:instrText>
             </w:r>
             <w:r>
               <w:rPr>
@@ -4304,7 +4750,7 @@
               <w:szCs w:val="24"/>
             </w:rPr>
           </w:pPr>
-          <w:hyperlink w:anchor="_Toc22842567" w:history="1">
+          <w:hyperlink w:anchor="_Toc23158473" w:history="1">
             <w:r>
               <w:rPr>
                 <w:rStyle w:val="Hyperlink"/>
@@ -4349,7 +4795,7 @@
                 <w:noProof/>
                 <w:webHidden/>
               </w:rPr>
-              <w:instrText xml:space="preserve"> PAGEREF _Toc22842567 \h </w:instrText>
+              <w:instrText xml:space="preserve"> PAGEREF _Toc23158473 \h </w:instrText>
             </w:r>
             <w:r>
               <w:rPr>
@@ -4369,7 +4815,7 @@
                 <w:noProof/>
                 <w:webHidden/>
               </w:rPr>
-              <w:t>11</w:t>
+              <w:t>12</w:t>
             </w:r>
             <w:r>
               <w:rPr>
@@ -4394,7 +4840,7 @@
               <w:szCs w:val="24"/>
             </w:rPr>
           </w:pPr>
-          <w:hyperlink w:anchor="_Toc22842568" w:history="1">
+          <w:hyperlink w:anchor="_Toc23158474" w:history="1">
             <w:r>
               <w:rPr>
                 <w:rStyle w:val="Hyperlink"/>
@@ -4439,7 +4885,7 @@
                 <w:noProof/>
                 <w:webHidden/>
               </w:rPr>
-              <w:instrText xml:space="preserve"> PAGEREF _Toc22842568 \h </w:instrText>
+              <w:instrText xml:space="preserve"> PAGEREF _Toc23158474 \h </w:instrText>
             </w:r>
             <w:r>
               <w:rPr>
@@ -4459,7 +4905,7 @@
                 <w:noProof/>
                 <w:webHidden/>
               </w:rPr>
-              <w:t>11</w:t>
+              <w:t>12</w:t>
             </w:r>
             <w:r>
               <w:rPr>
@@ -4484,7 +4930,7 @@
               <w:szCs w:val="24"/>
             </w:rPr>
           </w:pPr>
-          <w:hyperlink w:anchor="_Toc22842569" w:history="1">
+          <w:hyperlink w:anchor="_Toc23158475" w:history="1">
             <w:r>
               <w:rPr>
                 <w:rStyle w:val="Hyperlink"/>
@@ -4529,7 +4975,7 @@
                 <w:noProof/>
                 <w:webHidden/>
               </w:rPr>
-              <w:instrText xml:space="preserve"> PAGEREF _Toc22842569 \h </w:instrText>
+              <w:instrText xml:space="preserve"> PAGEREF _Toc23158475 \h </w:instrText>
             </w:r>
             <w:r>
               <w:rPr>
@@ -4549,7 +4995,7 @@
                 <w:noProof/>
                 <w:webHidden/>
               </w:rPr>
-              <w:t>12</w:t>
+              <w:t>13</w:t>
             </w:r>
             <w:r>
               <w:rPr>
@@ -4570,7 +5016,7 @@
               <w:szCs w:val="24"/>
             </w:rPr>
           </w:pPr>
-          <w:hyperlink w:anchor="_Toc22842570" w:history="1">
+          <w:hyperlink w:anchor="_Toc23158476" w:history="1">
             <w:r>
               <w:rPr>
                 <w:rStyle w:val="Hyperlink"/>
@@ -4615,7 +5061,7 @@
                 <w:noProof/>
                 <w:webHidden/>
               </w:rPr>
-              <w:instrText xml:space="preserve"> PAGEREF _Toc22842570 \h </w:instrText>
+              <w:instrText xml:space="preserve"> PAGEREF _Toc23158476 \h </w:instrText>
             </w:r>
             <w:r>
               <w:rPr>
@@ -4635,7 +5081,7 @@
                 <w:noProof/>
                 <w:webHidden/>
               </w:rPr>
-              <w:t>13</w:t>
+              <w:t>14</w:t>
             </w:r>
             <w:r>
               <w:rPr>
@@ -4660,7 +5106,7 @@
               <w:szCs w:val="24"/>
             </w:rPr>
           </w:pPr>
-          <w:hyperlink w:anchor="_Toc22842571" w:history="1">
+          <w:hyperlink w:anchor="_Toc23158477" w:history="1">
             <w:r>
               <w:rPr>
                 <w:rStyle w:val="Hyperlink"/>
@@ -4705,7 +5151,7 @@
                 <w:noProof/>
                 <w:webHidden/>
               </w:rPr>
-              <w:instrText xml:space="preserve"> PAGEREF _Toc22842571 \h </w:instrText>
+              <w:instrText xml:space="preserve"> PAGEREF _Toc23158477 \h </w:instrText>
             </w:r>
             <w:r>
               <w:rPr>
@@ -4725,7 +5171,7 @@
                 <w:noProof/>
                 <w:webHidden/>
               </w:rPr>
-              <w:t>13</w:t>
+              <w:t>14</w:t>
             </w:r>
             <w:r>
               <w:rPr>
@@ -4750,7 +5196,7 @@
               <w:szCs w:val="24"/>
             </w:rPr>
           </w:pPr>
-          <w:hyperlink w:anchor="_Toc22842572" w:history="1">
+          <w:hyperlink w:anchor="_Toc23158478" w:history="1">
             <w:r>
               <w:rPr>
                 <w:rStyle w:val="Hyperlink"/>
@@ -4795,7 +5241,7 @@
                 <w:noProof/>
                 <w:webHidden/>
               </w:rPr>
-              <w:instrText xml:space="preserve"> PAGEREF _Toc22842572 \h </w:instrText>
+              <w:instrText xml:space="preserve"> PAGEREF _Toc23158478 \h </w:instrText>
             </w:r>
             <w:r>
               <w:rPr>
@@ -4815,7 +5261,7 @@
                 <w:noProof/>
                 <w:webHidden/>
               </w:rPr>
-              <w:t>13</w:t>
+              <w:t>14</w:t>
             </w:r>
             <w:r>
               <w:rPr>
@@ -4840,7 +5286,7 @@
               <w:szCs w:val="24"/>
             </w:rPr>
           </w:pPr>
-          <w:hyperlink w:anchor="_Toc22842573" w:history="1">
+          <w:hyperlink w:anchor="_Toc23158479" w:history="1">
             <w:r>
               <w:rPr>
                 <w:rStyle w:val="Hyperlink"/>
@@ -4885,7 +5331,7 @@
                 <w:noProof/>
                 <w:webHidden/>
               </w:rPr>
-              <w:instrText xml:space="preserve"> PAGEREF _Toc22842573 \h </w:instrText>
+              <w:instrText xml:space="preserve"> PAGEREF _Toc23158479 \h </w:instrText>
             </w:r>
             <w:r>
               <w:rPr>
@@ -4905,7 +5351,7 @@
                 <w:noProof/>
                 <w:webHidden/>
               </w:rPr>
-              <w:t>13</w:t>
+              <w:t>14</w:t>
             </w:r>
             <w:r>
               <w:rPr>
@@ -4930,7 +5376,7 @@
               <w:szCs w:val="24"/>
             </w:rPr>
           </w:pPr>
-          <w:hyperlink w:anchor="_Toc22842574" w:history="1">
+          <w:hyperlink w:anchor="_Toc23158480" w:history="1">
             <w:r>
               <w:rPr>
                 <w:rStyle w:val="Hyperlink"/>
@@ -4975,7 +5421,7 @@
                 <w:noProof/>
                 <w:webHidden/>
               </w:rPr>
-              <w:instrText xml:space="preserve"> PAGEREF _Toc22842574 \h </w:instrText>
+              <w:instrText xml:space="preserve"> PAGEREF _Toc23158480 \h </w:instrText>
             </w:r>
             <w:r>
               <w:rPr>
@@ -4995,7 +5441,7 @@
                 <w:noProof/>
                 <w:webHidden/>
               </w:rPr>
-              <w:t>13</w:t>
+              <w:t>14</w:t>
             </w:r>
             <w:r>
               <w:rPr>
@@ -5032,7 +5478,7 @@
           <w:rFonts w:ascii="Times New Roman" w:hAnsi="Times New Roman" w:cs="Times New Roman"/>
         </w:rPr>
       </w:pPr>
-      <w:bookmarkStart w:id="1" w:name="_Toc22842523"/>
+      <w:bookmarkStart w:id="2" w:name="_Toc23158424"/>
       <w:r>
         <w:rPr>
           <w:rFonts w:ascii="Times New Roman" w:hAnsi="Times New Roman" w:cs="Times New Roman"/>
@@ -5046,7 +5492,7 @@
         <w:tab/>
         <w:t>Motivation</w:t>
       </w:r>
-      <w:bookmarkEnd w:id="1"/>
+      <w:bookmarkEnd w:id="2"/>
     </w:p>
     <w:p>
       <w:pPr>
@@ -5122,7 +5568,7 @@
           <w:rFonts w:ascii="Times New Roman" w:hAnsi="Times New Roman" w:cs="Times New Roman"/>
         </w:rPr>
       </w:pPr>
-      <w:bookmarkStart w:id="2" w:name="_Toc22842524"/>
+      <w:bookmarkStart w:id="3" w:name="_Toc23158425"/>
       <w:r>
         <w:rPr>
           <w:rFonts w:ascii="Times New Roman" w:hAnsi="Times New Roman" w:cs="Times New Roman"/>
@@ -5136,7 +5582,7 @@
         <w:tab/>
         <w:t>User Stories</w:t>
       </w:r>
-      <w:bookmarkEnd w:id="2"/>
+      <w:bookmarkEnd w:id="3"/>
     </w:p>
     <w:p>
       <w:pPr>
@@ -5146,7 +5592,7 @@
           <w:rFonts w:ascii="Times New Roman" w:hAnsi="Times New Roman" w:cs="Times New Roman"/>
         </w:rPr>
       </w:pPr>
-      <w:bookmarkStart w:id="3" w:name="_Toc22842525"/>
+      <w:bookmarkStart w:id="4" w:name="_Toc23158426"/>
       <w:r>
         <w:rPr>
           <w:rFonts w:ascii="Times New Roman" w:hAnsi="Times New Roman" w:cs="Times New Roman"/>
@@ -5160,7 +5606,7 @@
         <w:tab/>
         <w:t>Customer Requests</w:t>
       </w:r>
-      <w:bookmarkEnd w:id="3"/>
+      <w:bookmarkEnd w:id="4"/>
     </w:p>
     <w:p>
       <w:pPr>
@@ -5170,7 +5616,7 @@
           <w:rFonts w:ascii="Times New Roman" w:hAnsi="Times New Roman" w:cs="Times New Roman"/>
         </w:rPr>
       </w:pPr>
-      <w:bookmarkStart w:id="4" w:name="_Toc22842526"/>
+      <w:bookmarkStart w:id="5" w:name="_Toc23158427"/>
       <w:r>
         <w:rPr>
           <w:rFonts w:ascii="Times New Roman" w:hAnsi="Times New Roman" w:cs="Times New Roman"/>
@@ -5184,7 +5630,7 @@
         <w:tab/>
         <w:t>User Story 1</w:t>
       </w:r>
-      <w:bookmarkEnd w:id="4"/>
+      <w:bookmarkEnd w:id="5"/>
     </w:p>
     <w:p>
       <w:pPr>
@@ -5220,11 +5666,12 @@
           <w:rFonts w:ascii="Times New Roman" w:hAnsi="Times New Roman" w:cs="Times New Roman"/>
         </w:rPr>
       </w:pPr>
-      <w:bookmarkStart w:id="5" w:name="_Toc22842527"/>
-      <w:r>
-        <w:rPr>
-          <w:rFonts w:ascii="Times New Roman" w:hAnsi="Times New Roman" w:cs="Times New Roman"/>
-        </w:rPr>
+      <w:bookmarkStart w:id="6" w:name="_Toc23158428"/>
+      <w:r>
+        <w:rPr>
+          <w:rFonts w:ascii="Times New Roman" w:hAnsi="Times New Roman" w:cs="Times New Roman"/>
+        </w:rPr>
+        <w:lastRenderedPageBreak/>
         <w:t>2.1.2</w:t>
       </w:r>
       <w:r>
@@ -5234,7 +5681,7 @@
         <w:tab/>
         <w:t>User Story 2</w:t>
       </w:r>
-      <w:bookmarkEnd w:id="5"/>
+      <w:bookmarkEnd w:id="6"/>
     </w:p>
     <w:p>
       <w:pPr>
@@ -5260,7 +5707,7 @@
           <w:rFonts w:ascii="Times New Roman" w:hAnsi="Times New Roman" w:cs="Times New Roman"/>
         </w:rPr>
       </w:pPr>
-      <w:bookmarkStart w:id="6" w:name="_Toc22842528"/>
+      <w:bookmarkStart w:id="7" w:name="_Toc23158429"/>
       <w:r>
         <w:rPr>
           <w:rFonts w:ascii="Times New Roman" w:hAnsi="Times New Roman" w:cs="Times New Roman"/>
@@ -5274,7 +5721,7 @@
         <w:tab/>
         <w:t>User Story 3</w:t>
       </w:r>
-      <w:bookmarkEnd w:id="6"/>
+      <w:bookmarkEnd w:id="7"/>
     </w:p>
     <w:p>
       <w:pPr>
@@ -5300,7 +5747,7 @@
           <w:rFonts w:ascii="Times New Roman" w:hAnsi="Times New Roman" w:cs="Times New Roman"/>
         </w:rPr>
       </w:pPr>
-      <w:bookmarkStart w:id="7" w:name="_Toc22842529"/>
+      <w:bookmarkStart w:id="8" w:name="_Toc23158430"/>
       <w:r>
         <w:rPr>
           <w:rFonts w:ascii="Times New Roman" w:hAnsi="Times New Roman" w:cs="Times New Roman"/>
@@ -5314,7 +5761,7 @@
         <w:tab/>
         <w:t>User Story 4</w:t>
       </w:r>
-      <w:bookmarkEnd w:id="7"/>
+      <w:bookmarkEnd w:id="8"/>
     </w:p>
     <w:p>
       <w:pPr>
@@ -5328,14 +5775,7 @@
         <w:rPr>
           <w:rFonts w:ascii="Times New Roman" w:hAnsi="Times New Roman" w:cs="Times New Roman"/>
         </w:rPr>
-        <w:t xml:space="preserve">Include a link to our API documentation designed by Postman. Our API should be capable of returning a list of models, returning a list of models, returning attributes of the instances, and </w:t>
-      </w:r>
-      <w:r>
-        <w:rPr>
-          <w:rFonts w:ascii="Times New Roman" w:hAnsi="Times New Roman" w:cs="Times New Roman"/>
-        </w:rPr>
-        <w:lastRenderedPageBreak/>
-        <w:t>returning detailed list of models.</w:t>
+        <w:t>Include a link to our API documentation designed by Postman. Our API should be capable of returning a list of models, returning a list of models, returning attributes of the instances, and returning detailed list of models.</w:t>
       </w:r>
       <w:r>
         <w:rPr>
@@ -5353,7 +5793,7 @@
           <w:rFonts w:ascii="Times New Roman" w:hAnsi="Times New Roman" w:cs="Times New Roman"/>
         </w:rPr>
       </w:pPr>
-      <w:bookmarkStart w:id="8" w:name="_Toc22842530"/>
+      <w:bookmarkStart w:id="9" w:name="_Toc23158431"/>
       <w:r>
         <w:rPr>
           <w:rFonts w:ascii="Times New Roman" w:hAnsi="Times New Roman" w:cs="Times New Roman"/>
@@ -5367,7 +5807,7 @@
         <w:tab/>
         <w:t>User Story 5</w:t>
       </w:r>
-      <w:bookmarkEnd w:id="8"/>
+      <w:bookmarkEnd w:id="9"/>
     </w:p>
     <w:p>
       <w:pPr>
@@ -5394,7 +5834,7 @@
           <w:rFonts w:ascii="Times New Roman" w:hAnsi="Times New Roman" w:cs="Times New Roman"/>
         </w:rPr>
       </w:pPr>
-      <w:bookmarkStart w:id="9" w:name="_Toc22842531"/>
+      <w:bookmarkStart w:id="10" w:name="_Toc23158432"/>
       <w:r>
         <w:rPr>
           <w:rFonts w:ascii="Times New Roman" w:hAnsi="Times New Roman" w:cs="Times New Roman"/>
@@ -5408,7 +5848,7 @@
         <w:tab/>
         <w:t>User Story 6</w:t>
       </w:r>
-      <w:bookmarkEnd w:id="9"/>
+      <w:bookmarkEnd w:id="10"/>
     </w:p>
     <w:p>
       <w:pPr>
@@ -5448,25 +5888,7 @@
           <w:sz w:val="22"/>
           <w:szCs w:val="22"/>
         </w:rPr>
-        <w:t xml:space="preserve"> used </w:t>
-      </w:r>
-      <w:proofErr w:type="gramStart"/>
-      <w:r>
-        <w:rPr>
-          <w:color w:val="000000"/>
-          <w:sz w:val="22"/>
-          <w:szCs w:val="22"/>
-        </w:rPr>
-        <w:t>react-paginate</w:t>
-      </w:r>
-      <w:proofErr w:type="gramEnd"/>
-      <w:r>
-        <w:rPr>
-          <w:color w:val="000000"/>
-          <w:sz w:val="22"/>
-          <w:szCs w:val="22"/>
-        </w:rPr>
-        <w:t xml:space="preserve"> in order to allow users to page through data on each model page.</w:t>
+        <w:t xml:space="preserve"> used react-paginate in order to allow users to page through data on each model page.</w:t>
       </w:r>
     </w:p>
     <w:p>
@@ -5477,7 +5899,7 @@
           <w:rFonts w:ascii="Times New Roman" w:hAnsi="Times New Roman" w:cs="Times New Roman"/>
         </w:rPr>
       </w:pPr>
-      <w:bookmarkStart w:id="10" w:name="_Toc22842532"/>
+      <w:bookmarkStart w:id="11" w:name="_Toc23158433"/>
       <w:r>
         <w:rPr>
           <w:rFonts w:ascii="Times New Roman" w:hAnsi="Times New Roman" w:cs="Times New Roman"/>
@@ -5491,7 +5913,7 @@
         <w:tab/>
         <w:t>User Story 7</w:t>
       </w:r>
-      <w:bookmarkEnd w:id="10"/>
+      <w:bookmarkEnd w:id="11"/>
     </w:p>
     <w:p>
       <w:pPr>
@@ -5599,7 +6021,7 @@
           <w:rFonts w:ascii="Times New Roman" w:hAnsi="Times New Roman" w:cs="Times New Roman"/>
         </w:rPr>
       </w:pPr>
-      <w:bookmarkStart w:id="11" w:name="_Toc22842533"/>
+      <w:bookmarkStart w:id="12" w:name="_Toc23158434"/>
       <w:r>
         <w:rPr>
           <w:rFonts w:ascii="Times New Roman" w:hAnsi="Times New Roman" w:cs="Times New Roman"/>
@@ -5613,7 +6035,7 @@
         <w:tab/>
         <w:t>User Story 8</w:t>
       </w:r>
-      <w:bookmarkEnd w:id="11"/>
+      <w:bookmarkEnd w:id="12"/>
     </w:p>
     <w:p>
       <w:pPr>
@@ -5724,7 +6146,7 @@
           <w:rFonts w:ascii="Times New Roman" w:hAnsi="Times New Roman" w:cs="Times New Roman"/>
         </w:rPr>
       </w:pPr>
-      <w:bookmarkStart w:id="12" w:name="_Toc22842534"/>
+      <w:bookmarkStart w:id="13" w:name="_Toc23158435"/>
       <w:r>
         <w:rPr>
           <w:rFonts w:ascii="Times New Roman" w:hAnsi="Times New Roman" w:cs="Times New Roman"/>
@@ -5738,7 +6160,7 @@
         <w:tab/>
         <w:t>User Story 9</w:t>
       </w:r>
-      <w:bookmarkEnd w:id="12"/>
+      <w:bookmarkEnd w:id="13"/>
     </w:p>
     <w:p>
       <w:pPr>
@@ -5786,7 +6208,7 @@
           <w:sz w:val="22"/>
           <w:szCs w:val="22"/>
         </w:rPr>
-        <w:t>) and added an animation where the grid item pops up when you hover over it.</w:t>
+        <w:t xml:space="preserve">) and added an </w:t>
       </w:r>
       <w:r>
         <w:rPr>
@@ -5794,6 +6216,15 @@
           <w:sz w:val="22"/>
           <w:szCs w:val="22"/>
         </w:rPr>
+        <w:lastRenderedPageBreak/>
+        <w:t>animation where the grid item pops up when you hover over it.</w:t>
+      </w:r>
+      <w:r>
+        <w:rPr>
+          <w:color w:val="000000"/>
+          <w:sz w:val="22"/>
+          <w:szCs w:val="22"/>
+        </w:rPr>
         <w:t xml:space="preserve"> In addition, we also styled these grids to provide a much more aesthetically appealing </w:t>
       </w:r>
       <w:r>
@@ -5814,7 +6245,7 @@
           <w:rFonts w:ascii="Times New Roman" w:hAnsi="Times New Roman" w:cs="Times New Roman"/>
         </w:rPr>
       </w:pPr>
-      <w:bookmarkStart w:id="13" w:name="_Toc22842535"/>
+      <w:bookmarkStart w:id="14" w:name="_Toc23158436"/>
       <w:r>
         <w:rPr>
           <w:rFonts w:ascii="Times New Roman" w:hAnsi="Times New Roman" w:cs="Times New Roman"/>
@@ -5828,7 +6259,7 @@
         <w:tab/>
         <w:t>User Story 10</w:t>
       </w:r>
-      <w:bookmarkEnd w:id="13"/>
+      <w:bookmarkEnd w:id="14"/>
     </w:p>
     <w:p>
       <w:pPr>
@@ -5869,7 +6300,7 @@
           <w:rFonts w:ascii="Times New Roman" w:hAnsi="Times New Roman" w:cs="Times New Roman"/>
         </w:rPr>
       </w:pPr>
-      <w:bookmarkStart w:id="14" w:name="_Toc22842536"/>
+      <w:bookmarkStart w:id="15" w:name="_Toc23158437"/>
       <w:r>
         <w:rPr>
           <w:rFonts w:ascii="Times New Roman" w:hAnsi="Times New Roman" w:cs="Times New Roman"/>
@@ -5883,7 +6314,7 @@
         <w:tab/>
         <w:t>Requests to Developer</w:t>
       </w:r>
-      <w:bookmarkEnd w:id="14"/>
+      <w:bookmarkEnd w:id="15"/>
       <w:r>
         <w:rPr>
           <w:rFonts w:ascii="Times New Roman" w:hAnsi="Times New Roman" w:cs="Times New Roman"/>
@@ -5899,7 +6330,7 @@
           <w:rFonts w:ascii="Times New Roman" w:hAnsi="Times New Roman" w:cs="Times New Roman"/>
         </w:rPr>
       </w:pPr>
-      <w:bookmarkStart w:id="15" w:name="_Toc22842537"/>
+      <w:bookmarkStart w:id="16" w:name="_Toc23158438"/>
       <w:r>
         <w:rPr>
           <w:rFonts w:ascii="Times New Roman" w:hAnsi="Times New Roman" w:cs="Times New Roman"/>
@@ -5925,7 +6356,7 @@
         <w:tab/>
         <w:t>Customer Story 1</w:t>
       </w:r>
-      <w:bookmarkEnd w:id="15"/>
+      <w:bookmarkEnd w:id="16"/>
     </w:p>
     <w:p>
       <w:pPr>
@@ -5962,7 +6393,7 @@
           <w:rFonts w:ascii="Times New Roman" w:hAnsi="Times New Roman" w:cs="Times New Roman"/>
         </w:rPr>
       </w:pPr>
-      <w:bookmarkStart w:id="16" w:name="_Toc22842538"/>
+      <w:bookmarkStart w:id="17" w:name="_Toc23158439"/>
       <w:r>
         <w:rPr>
           <w:rFonts w:ascii="Times New Roman" w:hAnsi="Times New Roman" w:cs="Times New Roman"/>
@@ -5988,7 +6419,7 @@
         <w:tab/>
         <w:t>Customer Story 2</w:t>
       </w:r>
-      <w:bookmarkEnd w:id="16"/>
+      <w:bookmarkEnd w:id="17"/>
     </w:p>
     <w:p>
       <w:pPr>
@@ -6025,7 +6456,7 @@
           <w:rFonts w:ascii="Times New Roman" w:hAnsi="Times New Roman" w:cs="Times New Roman"/>
         </w:rPr>
       </w:pPr>
-      <w:bookmarkStart w:id="17" w:name="_Toc22842539"/>
+      <w:bookmarkStart w:id="18" w:name="_Toc23158440"/>
       <w:r>
         <w:rPr>
           <w:rFonts w:ascii="Times New Roman" w:hAnsi="Times New Roman" w:cs="Times New Roman"/>
@@ -6051,7 +6482,7 @@
         <w:tab/>
         <w:t>Customer Story 3</w:t>
       </w:r>
-      <w:bookmarkEnd w:id="17"/>
+      <w:bookmarkEnd w:id="18"/>
     </w:p>
     <w:p>
       <w:pPr>
@@ -6088,7 +6519,7 @@
           <w:rFonts w:ascii="Times New Roman" w:hAnsi="Times New Roman" w:cs="Times New Roman"/>
         </w:rPr>
       </w:pPr>
-      <w:bookmarkStart w:id="18" w:name="_Toc22842540"/>
+      <w:bookmarkStart w:id="19" w:name="_Toc23158441"/>
       <w:r>
         <w:rPr>
           <w:rFonts w:ascii="Times New Roman" w:hAnsi="Times New Roman" w:cs="Times New Roman"/>
@@ -6114,7 +6545,7 @@
         <w:tab/>
         <w:t>Customer Story 4</w:t>
       </w:r>
-      <w:bookmarkEnd w:id="18"/>
+      <w:bookmarkEnd w:id="19"/>
     </w:p>
     <w:p>
       <w:pPr>
@@ -6151,7 +6582,7 @@
           <w:rFonts w:ascii="Times New Roman" w:hAnsi="Times New Roman" w:cs="Times New Roman"/>
         </w:rPr>
       </w:pPr>
-      <w:bookmarkStart w:id="19" w:name="_Toc22842541"/>
+      <w:bookmarkStart w:id="20" w:name="_Toc23158442"/>
       <w:r>
         <w:rPr>
           <w:rFonts w:ascii="Times New Roman" w:hAnsi="Times New Roman" w:cs="Times New Roman"/>
@@ -6177,7 +6608,7 @@
         <w:tab/>
         <w:t>Customer Story 5</w:t>
       </w:r>
-      <w:bookmarkEnd w:id="19"/>
+      <w:bookmarkEnd w:id="20"/>
     </w:p>
     <w:p>
       <w:pPr>
@@ -6215,7 +6646,7 @@
           <w:rFonts w:ascii="Times New Roman" w:hAnsi="Times New Roman" w:cs="Times New Roman"/>
         </w:rPr>
       </w:pPr>
-      <w:bookmarkStart w:id="20" w:name="_Toc22842542"/>
+      <w:bookmarkStart w:id="21" w:name="_Toc23158443"/>
       <w:r>
         <w:rPr>
           <w:rFonts w:ascii="Times New Roman" w:hAnsi="Times New Roman" w:cs="Times New Roman"/>
@@ -6241,7 +6672,7 @@
         <w:tab/>
         <w:t>Customer Story 6</w:t>
       </w:r>
-      <w:bookmarkEnd w:id="20"/>
+      <w:bookmarkEnd w:id="21"/>
     </w:p>
     <w:p>
       <w:pPr>
@@ -6277,11 +6708,12 @@
           <w:rFonts w:ascii="Times New Roman" w:hAnsi="Times New Roman" w:cs="Times New Roman"/>
         </w:rPr>
       </w:pPr>
-      <w:bookmarkStart w:id="21" w:name="_Toc22842543"/>
-      <w:r>
-        <w:rPr>
-          <w:rFonts w:ascii="Times New Roman" w:hAnsi="Times New Roman" w:cs="Times New Roman"/>
-        </w:rPr>
+      <w:bookmarkStart w:id="22" w:name="_Toc23158444"/>
+      <w:r>
+        <w:rPr>
+          <w:rFonts w:ascii="Times New Roman" w:hAnsi="Times New Roman" w:cs="Times New Roman"/>
+        </w:rPr>
+        <w:lastRenderedPageBreak/>
         <w:t>2.</w:t>
       </w:r>
       <w:r>
@@ -6303,7 +6735,7 @@
         <w:tab/>
         <w:t>Customer Story 7</w:t>
       </w:r>
-      <w:bookmarkEnd w:id="21"/>
+      <w:bookmarkEnd w:id="22"/>
     </w:p>
     <w:p>
       <w:pPr>
@@ -6339,7 +6771,7 @@
           <w:rFonts w:ascii="Times New Roman" w:hAnsi="Times New Roman" w:cs="Times New Roman"/>
         </w:rPr>
       </w:pPr>
-      <w:bookmarkStart w:id="22" w:name="_Toc22842544"/>
+      <w:bookmarkStart w:id="23" w:name="_Toc23158445"/>
       <w:r>
         <w:rPr>
           <w:rFonts w:ascii="Times New Roman" w:hAnsi="Times New Roman" w:cs="Times New Roman"/>
@@ -6365,7 +6797,7 @@
         <w:tab/>
         <w:t>Customer Story 8</w:t>
       </w:r>
-      <w:bookmarkEnd w:id="22"/>
+      <w:bookmarkEnd w:id="23"/>
     </w:p>
     <w:p>
       <w:pPr>
@@ -6401,12 +6833,11 @@
           <w:rFonts w:ascii="Times New Roman" w:hAnsi="Times New Roman" w:cs="Times New Roman"/>
         </w:rPr>
       </w:pPr>
-      <w:bookmarkStart w:id="23" w:name="_Toc22842545"/>
-      <w:r>
-        <w:rPr>
-          <w:rFonts w:ascii="Times New Roman" w:hAnsi="Times New Roman" w:cs="Times New Roman"/>
-        </w:rPr>
-        <w:lastRenderedPageBreak/>
+      <w:bookmarkStart w:id="24" w:name="_Toc23158446"/>
+      <w:r>
+        <w:rPr>
+          <w:rFonts w:ascii="Times New Roman" w:hAnsi="Times New Roman" w:cs="Times New Roman"/>
+        </w:rPr>
         <w:t>2.</w:t>
       </w:r>
       <w:r>
@@ -6428,7 +6859,7 @@
         <w:tab/>
         <w:t>Customer Story 9</w:t>
       </w:r>
-      <w:bookmarkEnd w:id="23"/>
+      <w:bookmarkEnd w:id="24"/>
     </w:p>
     <w:p>
       <w:pPr>
@@ -6468,7 +6899,7 @@
           <w:rFonts w:ascii="Times New Roman" w:hAnsi="Times New Roman" w:cs="Times New Roman"/>
         </w:rPr>
       </w:pPr>
-      <w:bookmarkStart w:id="24" w:name="_Toc22842546"/>
+      <w:bookmarkStart w:id="25" w:name="_Toc23158447"/>
       <w:r>
         <w:rPr>
           <w:rFonts w:ascii="Times New Roman" w:hAnsi="Times New Roman" w:cs="Times New Roman"/>
@@ -6494,28 +6925,507 @@
         <w:tab/>
         <w:t>Customer Story 10</w:t>
       </w:r>
-      <w:bookmarkEnd w:id="24"/>
+      <w:bookmarkEnd w:id="25"/>
     </w:p>
     <w:p>
       <w:pPr>
         <w:ind w:left="720"/>
         <w:rPr>
-          <w:sz w:val="22"/>
-          <w:szCs w:val="22"/>
-        </w:rPr>
-      </w:pPr>
-      <w:r>
-        <w:rPr>
           <w:color w:val="000000"/>
           <w:sz w:val="22"/>
           <w:szCs w:val="22"/>
         </w:rPr>
+      </w:pPr>
+      <w:r>
+        <w:rPr>
+          <w:color w:val="000000"/>
+          <w:sz w:val="22"/>
+          <w:szCs w:val="22"/>
+        </w:rPr>
         <w:t>Price range - As a user, I would like the "Price Range" attribute in the restaurants model to be more specific. Somewhere on this page, could you clarify what each dollar sign means? Ex: typical price for a single meal for "$" would be &lt;$10, "$$" would be $10-20, "$$$" would be $20-30, etc. You can make the benchmarks whatever you like, but I feel like making this information available to the user somewhere on the page would be useful in allowing them to determine where to eat.</w:t>
       </w:r>
     </w:p>
     <w:p>
       <w:pPr>
         <w:rPr>
+          <w:color w:val="000000"/>
+          <w:sz w:val="22"/>
+          <w:szCs w:val="22"/>
+        </w:rPr>
+      </w:pPr>
+    </w:p>
+    <w:p>
+      <w:pPr>
+        <w:pStyle w:val="Heading3"/>
+        <w:spacing w:line="276" w:lineRule="auto"/>
+        <w:rPr>
+          <w:rFonts w:ascii="Times New Roman" w:hAnsi="Times New Roman" w:cs="Times New Roman"/>
+        </w:rPr>
+      </w:pPr>
+      <w:bookmarkStart w:id="26" w:name="_Toc23158448"/>
+      <w:r>
+        <w:rPr>
+          <w:rFonts w:ascii="Times New Roman" w:hAnsi="Times New Roman" w:cs="Times New Roman"/>
+        </w:rPr>
+        <w:t>2.</w:t>
+      </w:r>
+      <w:r>
+        <w:rPr>
+          <w:rFonts w:ascii="Times New Roman" w:hAnsi="Times New Roman" w:cs="Times New Roman"/>
+        </w:rPr>
+        <w:t>2</w:t>
+      </w:r>
+      <w:r>
+        <w:rPr>
+          <w:rFonts w:ascii="Times New Roman" w:hAnsi="Times New Roman" w:cs="Times New Roman"/>
+        </w:rPr>
+        <w:t>.1</w:t>
+      </w:r>
+      <w:r>
+        <w:rPr>
+          <w:rFonts w:ascii="Times New Roman" w:hAnsi="Times New Roman" w:cs="Times New Roman"/>
+        </w:rPr>
+        <w:t>1</w:t>
+      </w:r>
+      <w:r>
+        <w:rPr>
+          <w:rFonts w:ascii="Times New Roman" w:hAnsi="Times New Roman" w:cs="Times New Roman"/>
+        </w:rPr>
+        <w:tab/>
+        <w:t>Customer Story 1</w:t>
+      </w:r>
+      <w:r>
+        <w:rPr>
+          <w:rFonts w:ascii="Times New Roman" w:hAnsi="Times New Roman" w:cs="Times New Roman"/>
+        </w:rPr>
+        <w:t>1</w:t>
+      </w:r>
+      <w:bookmarkEnd w:id="26"/>
+    </w:p>
+    <w:p>
+      <w:pPr>
+        <w:ind w:left="720"/>
+        <w:rPr>
+          <w:rFonts w:ascii="-webkit-standard" w:hAnsi="-webkit-standard"/>
+          <w:color w:val="000000"/>
+          <w:sz w:val="27"/>
+          <w:szCs w:val="27"/>
+        </w:rPr>
+      </w:pPr>
+      <w:r>
+        <w:rPr>
+          <w:color w:val="000000"/>
+          <w:sz w:val="22"/>
+          <w:szCs w:val="22"/>
+        </w:rPr>
+        <w:t xml:space="preserve">Searching </w:t>
+      </w:r>
+      <w:r>
+        <w:rPr>
+          <w:color w:val="000000"/>
+          <w:sz w:val="22"/>
+          <w:szCs w:val="22"/>
+        </w:rPr>
+        <w:t>capability</w:t>
+      </w:r>
+      <w:r>
+        <w:rPr>
+          <w:color w:val="000000"/>
+          <w:sz w:val="22"/>
+          <w:szCs w:val="22"/>
+        </w:rPr>
+        <w:t xml:space="preserve"> - As a user, I would like to easily search for the information I'm looking for. Please add searching capabilities to each model page, as well as on the splash page in order to search the website as a whole. Please place the search bar somewhere near the top of each web page.</w:t>
+      </w:r>
+    </w:p>
+    <w:p>
+      <w:pPr>
+        <w:rPr>
+          <w:rFonts w:ascii="-webkit-standard" w:hAnsi="-webkit-standard"/>
+          <w:color w:val="000000"/>
+          <w:sz w:val="27"/>
+          <w:szCs w:val="27"/>
+        </w:rPr>
+      </w:pPr>
+    </w:p>
+    <w:p>
+      <w:pPr>
+        <w:pStyle w:val="Heading3"/>
+        <w:spacing w:line="276" w:lineRule="auto"/>
+        <w:rPr>
+          <w:rFonts w:ascii="Times New Roman" w:hAnsi="Times New Roman" w:cs="Times New Roman"/>
+        </w:rPr>
+      </w:pPr>
+      <w:bookmarkStart w:id="27" w:name="_Toc23158449"/>
+      <w:r>
+        <w:rPr>
+          <w:rFonts w:ascii="Times New Roman" w:hAnsi="Times New Roman" w:cs="Times New Roman"/>
+        </w:rPr>
+        <w:t>2.</w:t>
+      </w:r>
+      <w:r>
+        <w:rPr>
+          <w:rFonts w:ascii="Times New Roman" w:hAnsi="Times New Roman" w:cs="Times New Roman"/>
+        </w:rPr>
+        <w:t>2</w:t>
+      </w:r>
+      <w:r>
+        <w:rPr>
+          <w:rFonts w:ascii="Times New Roman" w:hAnsi="Times New Roman" w:cs="Times New Roman"/>
+        </w:rPr>
+        <w:t>.1</w:t>
+      </w:r>
+      <w:r>
+        <w:rPr>
+          <w:rFonts w:ascii="Times New Roman" w:hAnsi="Times New Roman" w:cs="Times New Roman"/>
+        </w:rPr>
+        <w:t>2</w:t>
+      </w:r>
+      <w:r>
+        <w:rPr>
+          <w:rFonts w:ascii="Times New Roman" w:hAnsi="Times New Roman" w:cs="Times New Roman"/>
+        </w:rPr>
+        <w:tab/>
+        <w:t>Customer Story 1</w:t>
+      </w:r>
+      <w:r>
+        <w:rPr>
+          <w:rFonts w:ascii="Times New Roman" w:hAnsi="Times New Roman" w:cs="Times New Roman"/>
+        </w:rPr>
+        <w:t>2</w:t>
+      </w:r>
+      <w:bookmarkEnd w:id="27"/>
+    </w:p>
+    <w:p>
+      <w:pPr>
+        <w:ind w:left="720"/>
+        <w:rPr>
+          <w:color w:val="000000"/>
+          <w:sz w:val="22"/>
+          <w:szCs w:val="22"/>
+        </w:rPr>
+      </w:pPr>
+      <w:r>
+        <w:rPr>
+          <w:sz w:val="22"/>
+          <w:szCs w:val="22"/>
+        </w:rPr>
+        <w:t xml:space="preserve">Sorting capability - </w:t>
+      </w:r>
+      <w:r>
+        <w:rPr>
+          <w:color w:val="000000"/>
+          <w:sz w:val="22"/>
+          <w:szCs w:val="22"/>
+        </w:rPr>
+        <w:t>As a user, I would like to easily sort the instances on each model page. Please add sorting capabilities that involve the instance attributes. It can be sorted by thing such as name, calorie count, etc.</w:t>
+      </w:r>
+    </w:p>
+    <w:p>
+      <w:pPr>
+        <w:rPr>
+          <w:rFonts w:ascii="-webkit-standard" w:hAnsi="-webkit-standard"/>
+          <w:color w:val="000000"/>
+          <w:sz w:val="27"/>
+          <w:szCs w:val="27"/>
+        </w:rPr>
+      </w:pPr>
+    </w:p>
+    <w:p>
+      <w:pPr>
+        <w:pStyle w:val="Heading3"/>
+        <w:spacing w:line="276" w:lineRule="auto"/>
+        <w:rPr>
+          <w:rFonts w:ascii="Times New Roman" w:hAnsi="Times New Roman" w:cs="Times New Roman"/>
+        </w:rPr>
+      </w:pPr>
+      <w:bookmarkStart w:id="28" w:name="_Toc23158450"/>
+      <w:r>
+        <w:rPr>
+          <w:rFonts w:ascii="Times New Roman" w:hAnsi="Times New Roman" w:cs="Times New Roman"/>
+        </w:rPr>
+        <w:t>2.</w:t>
+      </w:r>
+      <w:r>
+        <w:rPr>
+          <w:rFonts w:ascii="Times New Roman" w:hAnsi="Times New Roman" w:cs="Times New Roman"/>
+        </w:rPr>
+        <w:t>2</w:t>
+      </w:r>
+      <w:r>
+        <w:rPr>
+          <w:rFonts w:ascii="Times New Roman" w:hAnsi="Times New Roman" w:cs="Times New Roman"/>
+        </w:rPr>
+        <w:t>.1</w:t>
+      </w:r>
+      <w:r>
+        <w:rPr>
+          <w:rFonts w:ascii="Times New Roman" w:hAnsi="Times New Roman" w:cs="Times New Roman"/>
+        </w:rPr>
+        <w:t>3</w:t>
+      </w:r>
+      <w:r>
+        <w:rPr>
+          <w:rFonts w:ascii="Times New Roman" w:hAnsi="Times New Roman" w:cs="Times New Roman"/>
+        </w:rPr>
+        <w:tab/>
+        <w:t>Customer Story 1</w:t>
+      </w:r>
+      <w:r>
+        <w:rPr>
+          <w:rFonts w:ascii="Times New Roman" w:hAnsi="Times New Roman" w:cs="Times New Roman"/>
+        </w:rPr>
+        <w:t>3</w:t>
+      </w:r>
+      <w:bookmarkEnd w:id="28"/>
+    </w:p>
+    <w:p>
+      <w:pPr>
+        <w:ind w:left="720"/>
+        <w:rPr>
+          <w:sz w:val="22"/>
+          <w:szCs w:val="22"/>
+        </w:rPr>
+      </w:pPr>
+      <w:r>
+        <w:rPr>
+          <w:sz w:val="22"/>
+          <w:szCs w:val="22"/>
+        </w:rPr>
+        <w:t>Create a logo</w:t>
+      </w:r>
+      <w:r>
+        <w:rPr>
+          <w:sz w:val="22"/>
+          <w:szCs w:val="22"/>
+        </w:rPr>
+        <w:t xml:space="preserve"> - </w:t>
+      </w:r>
+      <w:r>
+        <w:rPr>
+          <w:color w:val="000000"/>
+          <w:sz w:val="22"/>
+          <w:szCs w:val="22"/>
+        </w:rPr>
+        <w:t>As a user, I think it's appealing for a website to have a logo to distinguish it. Could you please create a simple logo that relates to your content in some way? This could be displayed in the nav bar.</w:t>
+      </w:r>
+    </w:p>
+    <w:p/>
+    <w:p>
+      <w:pPr>
+        <w:pStyle w:val="Heading3"/>
+        <w:spacing w:line="276" w:lineRule="auto"/>
+        <w:rPr>
+          <w:rFonts w:ascii="Times New Roman" w:hAnsi="Times New Roman" w:cs="Times New Roman"/>
+        </w:rPr>
+      </w:pPr>
+      <w:bookmarkStart w:id="29" w:name="_Toc23158451"/>
+      <w:r>
+        <w:rPr>
+          <w:rFonts w:ascii="Times New Roman" w:hAnsi="Times New Roman" w:cs="Times New Roman"/>
+        </w:rPr>
+        <w:t>2.</w:t>
+      </w:r>
+      <w:r>
+        <w:rPr>
+          <w:rFonts w:ascii="Times New Roman" w:hAnsi="Times New Roman" w:cs="Times New Roman"/>
+        </w:rPr>
+        <w:t>2</w:t>
+      </w:r>
+      <w:r>
+        <w:rPr>
+          <w:rFonts w:ascii="Times New Roman" w:hAnsi="Times New Roman" w:cs="Times New Roman"/>
+        </w:rPr>
+        <w:t>.1</w:t>
+      </w:r>
+      <w:r>
+        <w:rPr>
+          <w:rFonts w:ascii="Times New Roman" w:hAnsi="Times New Roman" w:cs="Times New Roman"/>
+        </w:rPr>
+        <w:t>4</w:t>
+      </w:r>
+      <w:r>
+        <w:rPr>
+          <w:rFonts w:ascii="Times New Roman" w:hAnsi="Times New Roman" w:cs="Times New Roman"/>
+        </w:rPr>
+        <w:tab/>
+        <w:t>Customer Story 1</w:t>
+      </w:r>
+      <w:r>
+        <w:rPr>
+          <w:rFonts w:ascii="Times New Roman" w:hAnsi="Times New Roman" w:cs="Times New Roman"/>
+        </w:rPr>
+        <w:t>4</w:t>
+      </w:r>
+      <w:bookmarkEnd w:id="29"/>
+    </w:p>
+    <w:p>
+      <w:pPr>
+        <w:ind w:left="720"/>
+        <w:rPr>
+          <w:sz w:val="22"/>
+          <w:szCs w:val="22"/>
+        </w:rPr>
+      </w:pPr>
+      <w:r>
+        <w:rPr>
+          <w:sz w:val="22"/>
+          <w:szCs w:val="22"/>
+        </w:rPr>
+        <w:t>Color scheme</w:t>
+      </w:r>
+      <w:r>
+        <w:rPr>
+          <w:sz w:val="22"/>
+          <w:szCs w:val="22"/>
+        </w:rPr>
+        <w:t xml:space="preserve"> - </w:t>
+      </w:r>
+      <w:r>
+        <w:rPr>
+          <w:color w:val="000000"/>
+          <w:sz w:val="22"/>
+          <w:szCs w:val="22"/>
+        </w:rPr>
+        <w:t>As a user, I would like to see a more aesthetically pleasing color scheme. Right now, it seems to be just black, white, and gray. Could you think of another color scheme that adds more interest to the website?</w:t>
+      </w:r>
+    </w:p>
+    <w:p/>
+    <w:p>
+      <w:pPr>
+        <w:pStyle w:val="Heading3"/>
+        <w:spacing w:line="276" w:lineRule="auto"/>
+        <w:rPr>
+          <w:rFonts w:ascii="Times New Roman" w:hAnsi="Times New Roman" w:cs="Times New Roman"/>
+        </w:rPr>
+      </w:pPr>
+      <w:bookmarkStart w:id="30" w:name="_Toc23158452"/>
+      <w:r>
+        <w:rPr>
+          <w:rFonts w:ascii="Times New Roman" w:hAnsi="Times New Roman" w:cs="Times New Roman"/>
+        </w:rPr>
+        <w:lastRenderedPageBreak/>
+        <w:t>2.</w:t>
+      </w:r>
+      <w:r>
+        <w:rPr>
+          <w:rFonts w:ascii="Times New Roman" w:hAnsi="Times New Roman" w:cs="Times New Roman"/>
+        </w:rPr>
+        <w:t>2</w:t>
+      </w:r>
+      <w:r>
+        <w:rPr>
+          <w:rFonts w:ascii="Times New Roman" w:hAnsi="Times New Roman" w:cs="Times New Roman"/>
+        </w:rPr>
+        <w:t>.1</w:t>
+      </w:r>
+      <w:r>
+        <w:rPr>
+          <w:rFonts w:ascii="Times New Roman" w:hAnsi="Times New Roman" w:cs="Times New Roman"/>
+        </w:rPr>
+        <w:t>5</w:t>
+      </w:r>
+      <w:r>
+        <w:rPr>
+          <w:rFonts w:ascii="Times New Roman" w:hAnsi="Times New Roman" w:cs="Times New Roman"/>
+        </w:rPr>
+        <w:tab/>
+        <w:t>Customer Story 1</w:t>
+      </w:r>
+      <w:r>
+        <w:rPr>
+          <w:rFonts w:ascii="Times New Roman" w:hAnsi="Times New Roman" w:cs="Times New Roman"/>
+        </w:rPr>
+        <w:t>5</w:t>
+      </w:r>
+      <w:bookmarkEnd w:id="30"/>
+    </w:p>
+    <w:p>
+      <w:pPr>
+        <w:ind w:left="720"/>
+        <w:rPr>
+          <w:sz w:val="22"/>
+          <w:szCs w:val="22"/>
+        </w:rPr>
+      </w:pPr>
+      <w:r>
+        <w:rPr>
+          <w:sz w:val="22"/>
+          <w:szCs w:val="22"/>
+        </w:rPr>
+        <w:t>Fonts</w:t>
+      </w:r>
+      <w:r>
+        <w:rPr>
+          <w:sz w:val="22"/>
+          <w:szCs w:val="22"/>
+        </w:rPr>
+        <w:t xml:space="preserve"> - </w:t>
+      </w:r>
+      <w:r>
+        <w:rPr>
+          <w:color w:val="000000"/>
+          <w:sz w:val="22"/>
+          <w:szCs w:val="22"/>
+        </w:rPr>
+        <w:t>As a customer, the fonts used for the nav bar and headings seem pretty standard. Would it be possible to find a new font that would add more interest to the user? Perhaps Google Fonts or</w:t>
+      </w:r>
+      <w:r>
+        <w:rPr>
+          <w:rStyle w:val="apple-converted-space"/>
+          <w:rFonts w:eastAsiaTheme="majorEastAsia"/>
+          <w:color w:val="000000"/>
+          <w:sz w:val="22"/>
+          <w:szCs w:val="22"/>
+        </w:rPr>
+        <w:t> </w:t>
+      </w:r>
+      <w:r>
+        <w:rPr>
+          <w:sz w:val="22"/>
+          <w:szCs w:val="22"/>
+        </w:rPr>
+        <w:t>https://femmebot.github.io/google-type/</w:t>
+      </w:r>
+      <w:r>
+        <w:rPr>
+          <w:rStyle w:val="apple-converted-space"/>
+          <w:rFonts w:eastAsiaTheme="majorEastAsia"/>
+          <w:color w:val="000000"/>
+          <w:sz w:val="22"/>
+          <w:szCs w:val="22"/>
+        </w:rPr>
+        <w:t> </w:t>
+      </w:r>
+      <w:r>
+        <w:rPr>
+          <w:color w:val="000000"/>
+          <w:sz w:val="22"/>
+          <w:szCs w:val="22"/>
+        </w:rPr>
+        <w:t>could assist in this, although it is not a requirement to use these resources.</w:t>
+      </w:r>
+    </w:p>
+    <w:p>
+      <w:pPr>
+        <w:ind w:left="720"/>
+      </w:pPr>
+    </w:p>
+    <w:p/>
+    <w:p/>
+    <w:p/>
+    <w:p/>
+    <w:p>
+      <w:pPr>
+        <w:ind w:left="720"/>
+        <w:rPr>
+          <w:sz w:val="22"/>
+          <w:szCs w:val="22"/>
+        </w:rPr>
+      </w:pPr>
+    </w:p>
+    <w:p>
+      <w:pPr>
+        <w:rPr>
           <w:sz w:val="22"/>
           <w:szCs w:val="22"/>
         </w:rPr>
@@ -6529,7 +7439,7 @@
           <w:rFonts w:ascii="Times New Roman" w:hAnsi="Times New Roman" w:cs="Times New Roman"/>
         </w:rPr>
       </w:pPr>
-      <w:bookmarkStart w:id="25" w:name="_Toc22842547"/>
+      <w:bookmarkStart w:id="31" w:name="_Toc23158453"/>
       <w:r>
         <w:rPr>
           <w:rFonts w:ascii="Times New Roman" w:hAnsi="Times New Roman" w:cs="Times New Roman"/>
@@ -6543,7 +7453,7 @@
         <w:tab/>
         <w:t>RESTful API</w:t>
       </w:r>
-      <w:bookmarkEnd w:id="25"/>
+      <w:bookmarkEnd w:id="31"/>
     </w:p>
     <w:p>
       <w:pPr>
@@ -6597,21 +7507,7 @@
         <w:rPr>
           <w:rFonts w:ascii="Times New Roman" w:hAnsi="Times New Roman" w:cs="Times New Roman"/>
         </w:rPr>
-        <w:t xml:space="preserve">GitLab API - Used to pull members’ profile pictures, </w:t>
-      </w:r>
-      <w:proofErr w:type="gramStart"/>
-      <w:r>
-        <w:rPr>
-          <w:rFonts w:ascii="Times New Roman" w:hAnsi="Times New Roman" w:cs="Times New Roman"/>
-        </w:rPr>
-        <w:t>amount</w:t>
-      </w:r>
-      <w:proofErr w:type="gramEnd"/>
-      <w:r>
-        <w:rPr>
-          <w:rFonts w:ascii="Times New Roman" w:hAnsi="Times New Roman" w:cs="Times New Roman"/>
-        </w:rPr>
-        <w:t xml:space="preserve"> of commits, and amount of issues.</w:t>
+        <w:t>GitLab API - Used to pull members’ profile pictures, amount of commits, and amount of issues.</w:t>
       </w:r>
     </w:p>
     <w:p>
@@ -6799,7 +7695,7 @@
           <w:rFonts w:ascii="Times New Roman" w:hAnsi="Times New Roman" w:cs="Times New Roman"/>
         </w:rPr>
       </w:pPr>
-      <w:bookmarkStart w:id="26" w:name="_Toc22842548"/>
+      <w:bookmarkStart w:id="32" w:name="_Toc23158454"/>
       <w:r>
         <w:rPr>
           <w:rFonts w:ascii="Times New Roman" w:hAnsi="Times New Roman" w:cs="Times New Roman"/>
@@ -6813,7 +7709,7 @@
         <w:tab/>
         <w:t>Models</w:t>
       </w:r>
-      <w:bookmarkEnd w:id="26"/>
+      <w:bookmarkEnd w:id="32"/>
     </w:p>
     <w:p>
       <w:pPr>
@@ -6823,7 +7719,7 @@
           <w:rFonts w:ascii="Times New Roman" w:hAnsi="Times New Roman" w:cs="Times New Roman"/>
         </w:rPr>
       </w:pPr>
-      <w:bookmarkStart w:id="27" w:name="_Toc22842549"/>
+      <w:bookmarkStart w:id="33" w:name="_Toc23158455"/>
       <w:r>
         <w:rPr>
           <w:rFonts w:ascii="Times New Roman" w:hAnsi="Times New Roman" w:cs="Times New Roman"/>
@@ -6837,7 +7733,7 @@
         <w:tab/>
         <w:t>National Parks</w:t>
       </w:r>
-      <w:bookmarkEnd w:id="27"/>
+      <w:bookmarkEnd w:id="33"/>
     </w:p>
     <w:p>
       <w:pPr>
@@ -6856,7 +7752,7 @@
           <w:rFonts w:ascii="Times New Roman" w:hAnsi="Times New Roman" w:cs="Times New Roman"/>
         </w:rPr>
       </w:pPr>
-      <w:bookmarkStart w:id="28" w:name="_Toc22842550"/>
+      <w:bookmarkStart w:id="34" w:name="_Toc23158456"/>
       <w:r>
         <w:rPr>
           <w:rFonts w:ascii="Times New Roman" w:hAnsi="Times New Roman" w:cs="Times New Roman"/>
@@ -6870,7 +7766,7 @@
         <w:tab/>
         <w:t>Examples of filtered/sorted attributes</w:t>
       </w:r>
-      <w:bookmarkEnd w:id="28"/>
+      <w:bookmarkEnd w:id="34"/>
     </w:p>
     <w:p>
       <w:pPr>
@@ -6926,7 +7822,6 @@
         <w:rPr>
           <w:rFonts w:ascii="Times New Roman" w:hAnsi="Times New Roman" w:cs="Times New Roman"/>
         </w:rPr>
-        <w:lastRenderedPageBreak/>
         <w:t>Park fees</w:t>
       </w:r>
     </w:p>
@@ -6965,6 +7860,7 @@
         <w:rPr>
           <w:rFonts w:ascii="Times New Roman" w:hAnsi="Times New Roman" w:cs="Times New Roman"/>
         </w:rPr>
+        <w:lastRenderedPageBreak/>
         <w:t>Visitors per year (or ranking)</w:t>
       </w:r>
     </w:p>
@@ -6995,7 +7891,7 @@
           <w:rFonts w:ascii="Times New Roman" w:hAnsi="Times New Roman" w:cs="Times New Roman"/>
         </w:rPr>
       </w:pPr>
-      <w:bookmarkStart w:id="29" w:name="_Toc22842551"/>
+      <w:bookmarkStart w:id="35" w:name="_Toc23158457"/>
       <w:r>
         <w:rPr>
           <w:rFonts w:ascii="Times New Roman" w:hAnsi="Times New Roman" w:cs="Times New Roman"/>
@@ -7009,7 +7905,7 @@
         <w:tab/>
         <w:t>Examples of searchable attributes</w:t>
       </w:r>
-      <w:bookmarkEnd w:id="29"/>
+      <w:bookmarkEnd w:id="35"/>
     </w:p>
     <w:p>
       <w:pPr>
@@ -7152,7 +8048,7 @@
           <w:rFonts w:ascii="Times New Roman" w:hAnsi="Times New Roman" w:cs="Times New Roman"/>
         </w:rPr>
       </w:pPr>
-      <w:bookmarkStart w:id="30" w:name="_Toc22842552"/>
+      <w:bookmarkStart w:id="36" w:name="_Toc23158458"/>
       <w:r>
         <w:rPr>
           <w:rFonts w:ascii="Times New Roman" w:hAnsi="Times New Roman" w:cs="Times New Roman"/>
@@ -7166,7 +8062,7 @@
         <w:tab/>
         <w:t>Recreational Activities</w:t>
       </w:r>
-      <w:bookmarkEnd w:id="30"/>
+      <w:bookmarkEnd w:id="36"/>
     </w:p>
     <w:p>
       <w:pPr>
@@ -7185,7 +8081,7 @@
           <w:rFonts w:ascii="Times New Roman" w:hAnsi="Times New Roman" w:cs="Times New Roman"/>
         </w:rPr>
       </w:pPr>
-      <w:bookmarkStart w:id="31" w:name="_Toc22842553"/>
+      <w:bookmarkStart w:id="37" w:name="_Toc23158459"/>
       <w:r>
         <w:rPr>
           <w:rFonts w:ascii="Times New Roman" w:hAnsi="Times New Roman" w:cs="Times New Roman"/>
@@ -7199,7 +8095,7 @@
         <w:tab/>
         <w:t>Examples of filtered/sorted attributes</w:t>
       </w:r>
-      <w:bookmarkEnd w:id="31"/>
+      <w:bookmarkEnd w:id="37"/>
     </w:p>
     <w:p>
       <w:pPr>
@@ -7304,7 +8200,7 @@
           <w:rFonts w:ascii="Times New Roman" w:hAnsi="Times New Roman" w:cs="Times New Roman"/>
         </w:rPr>
       </w:pPr>
-      <w:bookmarkStart w:id="32" w:name="_Toc22842554"/>
+      <w:bookmarkStart w:id="38" w:name="_Toc23158460"/>
       <w:r>
         <w:rPr>
           <w:rFonts w:ascii="Times New Roman" w:hAnsi="Times New Roman" w:cs="Times New Roman"/>
@@ -7318,7 +8214,7 @@
         <w:tab/>
         <w:t>Examples of searchable attributes</w:t>
       </w:r>
-      <w:bookmarkEnd w:id="32"/>
+      <w:bookmarkEnd w:id="38"/>
     </w:p>
     <w:p>
       <w:pPr>
@@ -7423,7 +8319,7 @@
           <w:rFonts w:ascii="Times New Roman" w:hAnsi="Times New Roman" w:cs="Times New Roman"/>
         </w:rPr>
       </w:pPr>
-      <w:bookmarkStart w:id="33" w:name="_Toc22842555"/>
+      <w:bookmarkStart w:id="39" w:name="_Toc23158461"/>
       <w:r>
         <w:rPr>
           <w:rFonts w:ascii="Times New Roman" w:hAnsi="Times New Roman" w:cs="Times New Roman"/>
@@ -7440,15 +8336,9 @@
         <w:rPr>
           <w:rFonts w:ascii="Times New Roman" w:hAnsi="Times New Roman" w:cs="Times New Roman"/>
         </w:rPr>
-        <w:t>Location</w:t>
-      </w:r>
-      <w:bookmarkEnd w:id="33"/>
-      <w:r>
-        <w:rPr>
-          <w:rFonts w:ascii="Times New Roman" w:hAnsi="Times New Roman" w:cs="Times New Roman"/>
-        </w:rPr>
-        <w:t>s</w:t>
-      </w:r>
+        <w:t>Locations</w:t>
+      </w:r>
+      <w:bookmarkEnd w:id="39"/>
     </w:p>
     <w:p>
       <w:pPr>
@@ -7473,7 +8363,7 @@
           <w:rFonts w:ascii="Times New Roman" w:hAnsi="Times New Roman" w:cs="Times New Roman"/>
         </w:rPr>
       </w:pPr>
-      <w:bookmarkStart w:id="34" w:name="_Toc22842556"/>
+      <w:bookmarkStart w:id="40" w:name="_Toc23158462"/>
       <w:r>
         <w:rPr>
           <w:rFonts w:ascii="Times New Roman" w:hAnsi="Times New Roman" w:cs="Times New Roman"/>
@@ -7487,7 +8377,7 @@
         <w:tab/>
         <w:t>Examples of filtered/sorted attributes</w:t>
       </w:r>
-      <w:bookmarkEnd w:id="34"/>
+      <w:bookmarkEnd w:id="40"/>
     </w:p>
     <w:p>
       <w:pPr>
@@ -7592,7 +8482,7 @@
           <w:rFonts w:ascii="Times New Roman" w:hAnsi="Times New Roman" w:cs="Times New Roman"/>
         </w:rPr>
       </w:pPr>
-      <w:bookmarkStart w:id="35" w:name="_Toc22842557"/>
+      <w:bookmarkStart w:id="41" w:name="_Toc23158463"/>
       <w:r>
         <w:rPr>
           <w:rFonts w:ascii="Times New Roman" w:hAnsi="Times New Roman" w:cs="Times New Roman"/>
@@ -7607,7 +8497,7 @@
         <w:tab/>
         <w:t>Examples of searchable attributes</w:t>
       </w:r>
-      <w:bookmarkEnd w:id="35"/>
+      <w:bookmarkEnd w:id="41"/>
     </w:p>
     <w:p>
       <w:pPr>
@@ -7712,7 +8602,7 @@
           <w:rFonts w:ascii="Times New Roman" w:hAnsi="Times New Roman" w:cs="Times New Roman"/>
         </w:rPr>
       </w:pPr>
-      <w:bookmarkStart w:id="36" w:name="_Toc22842558"/>
+      <w:bookmarkStart w:id="42" w:name="_Toc23158464"/>
       <w:r>
         <w:rPr>
           <w:rFonts w:ascii="Times New Roman" w:hAnsi="Times New Roman" w:cs="Times New Roman"/>
@@ -7726,7 +8616,7 @@
         <w:tab/>
         <w:t>Tools</w:t>
       </w:r>
-      <w:bookmarkEnd w:id="36"/>
+      <w:bookmarkEnd w:id="42"/>
     </w:p>
     <w:p>
       <w:pPr>
@@ -8122,7 +9012,7 @@
           <w:rFonts w:ascii="Times New Roman" w:hAnsi="Times New Roman" w:cs="Times New Roman"/>
         </w:rPr>
       </w:pPr>
-      <w:bookmarkStart w:id="37" w:name="_Toc22842559"/>
+      <w:bookmarkStart w:id="43" w:name="_Toc23158465"/>
       <w:r>
         <w:rPr>
           <w:rFonts w:ascii="Times New Roman" w:hAnsi="Times New Roman" w:cs="Times New Roman"/>
@@ -8136,7 +9026,7 @@
         <w:tab/>
         <w:t>Hosting</w:t>
       </w:r>
-      <w:bookmarkEnd w:id="37"/>
+      <w:bookmarkEnd w:id="43"/>
     </w:p>
     <w:p>
       <w:pPr>
@@ -8396,7 +9286,7 @@
           <w:rFonts w:ascii="Times New Roman" w:hAnsi="Times New Roman" w:cs="Times New Roman"/>
         </w:rPr>
       </w:pPr>
-      <w:bookmarkStart w:id="38" w:name="_Toc22842560"/>
+      <w:bookmarkStart w:id="44" w:name="_Toc23158466"/>
       <w:r>
         <w:rPr>
           <w:rFonts w:ascii="Times New Roman" w:hAnsi="Times New Roman" w:cs="Times New Roman"/>
@@ -8410,7 +9300,7 @@
         <w:tab/>
         <w:t>API</w:t>
       </w:r>
-      <w:bookmarkEnd w:id="38"/>
+      <w:bookmarkEnd w:id="44"/>
     </w:p>
     <w:p>
       <w:pPr>
@@ -8420,7 +9310,7 @@
           <w:rFonts w:ascii="Times New Roman" w:hAnsi="Times New Roman" w:cs="Times New Roman"/>
         </w:rPr>
       </w:pPr>
-      <w:bookmarkStart w:id="39" w:name="_Toc22842561"/>
+      <w:bookmarkStart w:id="45" w:name="_Toc23158467"/>
       <w:r>
         <w:rPr>
           <w:rFonts w:ascii="Times New Roman" w:hAnsi="Times New Roman" w:cs="Times New Roman"/>
@@ -8434,7 +9324,7 @@
         <w:tab/>
         <w:t>National Parks</w:t>
       </w:r>
-      <w:bookmarkEnd w:id="39"/>
+      <w:bookmarkEnd w:id="45"/>
     </w:p>
     <w:p>
       <w:pPr>
@@ -8690,7 +9580,7 @@
           <w:rFonts w:ascii="Times New Roman" w:hAnsi="Times New Roman" w:cs="Times New Roman"/>
         </w:rPr>
       </w:pPr>
-      <w:bookmarkStart w:id="40" w:name="_Toc22842562"/>
+      <w:bookmarkStart w:id="46" w:name="_Toc23158468"/>
       <w:r>
         <w:rPr>
           <w:rFonts w:ascii="Times New Roman" w:hAnsi="Times New Roman" w:cs="Times New Roman"/>
@@ -8704,7 +9594,7 @@
         <w:tab/>
         <w:t>Recreational Activities</w:t>
       </w:r>
-      <w:bookmarkEnd w:id="40"/>
+      <w:bookmarkEnd w:id="46"/>
     </w:p>
     <w:p>
       <w:pPr>
@@ -8960,7 +9850,7 @@
           <w:rFonts w:ascii="Times New Roman" w:hAnsi="Times New Roman" w:cs="Times New Roman"/>
         </w:rPr>
       </w:pPr>
-      <w:bookmarkStart w:id="41" w:name="_Toc22842563"/>
+      <w:bookmarkStart w:id="47" w:name="_Toc23158469"/>
       <w:r>
         <w:rPr>
           <w:rFonts w:ascii="Times New Roman" w:hAnsi="Times New Roman" w:cs="Times New Roman"/>
@@ -8973,13 +9863,13 @@
         </w:rPr>
         <w:tab/>
       </w:r>
-      <w:bookmarkEnd w:id="41"/>
       <w:r>
         <w:rPr>
           <w:rFonts w:ascii="Times New Roman" w:hAnsi="Times New Roman" w:cs="Times New Roman"/>
         </w:rPr>
         <w:t>Locations (States)</w:t>
       </w:r>
+      <w:bookmarkEnd w:id="47"/>
     </w:p>
     <w:p>
       <w:pPr>
@@ -9236,7 +10126,7 @@
           <w:rFonts w:ascii="Times New Roman" w:hAnsi="Times New Roman" w:cs="Times New Roman"/>
         </w:rPr>
       </w:pPr>
-      <w:bookmarkStart w:id="42" w:name="_Toc22842564"/>
+      <w:bookmarkStart w:id="48" w:name="_Toc23158470"/>
       <w:r>
         <w:rPr>
           <w:rFonts w:ascii="Times New Roman" w:hAnsi="Times New Roman" w:cs="Times New Roman"/>
@@ -9255,7 +10145,7 @@
         </w:rPr>
         <w:t>Pagination</w:t>
       </w:r>
-      <w:bookmarkEnd w:id="42"/>
+      <w:bookmarkEnd w:id="48"/>
       <w:r>
         <w:rPr>
           <w:rFonts w:ascii="Times New Roman" w:hAnsi="Times New Roman" w:cs="Times New Roman"/>
@@ -9271,7 +10161,7 @@
           <w:rFonts w:ascii="Times New Roman" w:hAnsi="Times New Roman" w:cs="Times New Roman"/>
         </w:rPr>
       </w:pPr>
-      <w:bookmarkStart w:id="43" w:name="_Toc22842565"/>
+      <w:bookmarkStart w:id="49" w:name="_Toc23158471"/>
       <w:r>
         <w:rPr>
           <w:rFonts w:ascii="Times New Roman" w:hAnsi="Times New Roman" w:cs="Times New Roman"/>
@@ -9296,7 +10186,7 @@
         </w:rPr>
         <w:t>Frontend Support</w:t>
       </w:r>
-      <w:bookmarkEnd w:id="43"/>
+      <w:bookmarkEnd w:id="49"/>
     </w:p>
     <w:p>
       <w:r>
@@ -9329,7 +10219,7 @@
           <w:rFonts w:ascii="Times New Roman" w:hAnsi="Times New Roman" w:cs="Times New Roman"/>
         </w:rPr>
       </w:pPr>
-      <w:bookmarkStart w:id="44" w:name="_Toc22842566"/>
+      <w:bookmarkStart w:id="50" w:name="_Toc23158472"/>
       <w:r>
         <w:rPr>
           <w:rFonts w:ascii="Times New Roman" w:hAnsi="Times New Roman" w:cs="Times New Roman"/>
@@ -9361,16 +10251,11 @@
         </w:rPr>
         <w:t>Backend Support</w:t>
       </w:r>
-      <w:bookmarkEnd w:id="44"/>
-    </w:p>
-    <w:p>
-      <w:r>
-        <w:t>On the backend, t</w:t>
-      </w:r>
-      <w:bookmarkStart w:id="45" w:name="_GoBack"/>
-      <w:bookmarkEnd w:id="45"/>
-      <w:r>
-        <w:t>he API supported calls which took a number that corresponded to a pagination number. This would then return an object containing 10 instances, so that on the frontend, we would only display 10 instances at a time, which was the goal of the paginator.</w:t>
+      <w:bookmarkEnd w:id="50"/>
+    </w:p>
+    <w:p>
+      <w:r>
+        <w:t>On the backend, the API supported calls which took a number that corresponded to a pagination number. This would then return an object containing 10 instances, so that on the frontend, we would only display 10 instances at a time, which was the goal of the paginator.</w:t>
       </w:r>
     </w:p>
     <w:p/>
@@ -9387,7 +10272,7 @@
           <w:rFonts w:ascii="Times New Roman" w:hAnsi="Times New Roman" w:cs="Times New Roman"/>
         </w:rPr>
       </w:pPr>
-      <w:bookmarkStart w:id="46" w:name="_Toc22842567"/>
+      <w:bookmarkStart w:id="51" w:name="_Toc23158473"/>
       <w:r>
         <w:rPr>
           <w:rFonts w:ascii="Times New Roman" w:hAnsi="Times New Roman" w:cs="Times New Roman"/>
@@ -9406,7 +10291,7 @@
         </w:rPr>
         <w:t>Database</w:t>
       </w:r>
-      <w:bookmarkEnd w:id="46"/>
+      <w:bookmarkEnd w:id="51"/>
       <w:r>
         <w:rPr>
           <w:rFonts w:ascii="Times New Roman" w:hAnsi="Times New Roman" w:cs="Times New Roman"/>
@@ -9422,8 +10307,8 @@
           <w:rFonts w:ascii="Times New Roman" w:hAnsi="Times New Roman" w:cs="Times New Roman"/>
         </w:rPr>
       </w:pPr>
-      <w:bookmarkStart w:id="47" w:name="_Toc22841853"/>
-      <w:bookmarkStart w:id="48" w:name="_Toc22842568"/>
+      <w:bookmarkStart w:id="52" w:name="_Toc22841853"/>
+      <w:bookmarkStart w:id="53" w:name="_Toc23158474"/>
       <w:r>
         <w:rPr>
           <w:rFonts w:ascii="Times New Roman" w:hAnsi="Times New Roman" w:cs="Times New Roman"/>
@@ -9448,8 +10333,8 @@
         </w:rPr>
         <w:t>Data Sources</w:t>
       </w:r>
-      <w:bookmarkEnd w:id="47"/>
-      <w:bookmarkEnd w:id="48"/>
+      <w:bookmarkEnd w:id="52"/>
+      <w:bookmarkEnd w:id="53"/>
     </w:p>
     <w:p>
       <w:pPr>
@@ -9544,8 +10429,8 @@
           <w:rFonts w:ascii="Times New Roman" w:hAnsi="Times New Roman" w:cs="Times New Roman"/>
         </w:rPr>
       </w:pPr>
-      <w:bookmarkStart w:id="49" w:name="_Toc22841854"/>
-      <w:bookmarkStart w:id="50" w:name="_Toc22842569"/>
+      <w:bookmarkStart w:id="54" w:name="_Toc22841854"/>
+      <w:bookmarkStart w:id="55" w:name="_Toc23158475"/>
       <w:r>
         <w:rPr>
           <w:rFonts w:ascii="Times New Roman" w:hAnsi="Times New Roman" w:cs="Times New Roman"/>
@@ -9577,8 +10462,8 @@
         </w:rPr>
         <w:t>Schema</w:t>
       </w:r>
-      <w:bookmarkEnd w:id="49"/>
-      <w:bookmarkEnd w:id="50"/>
+      <w:bookmarkEnd w:id="54"/>
+      <w:bookmarkEnd w:id="55"/>
     </w:p>
     <w:p>
       <w:r>
@@ -9690,7 +10575,7 @@
           <w:rFonts w:ascii="Times New Roman" w:hAnsi="Times New Roman" w:cs="Times New Roman"/>
         </w:rPr>
       </w:pPr>
-      <w:bookmarkStart w:id="51" w:name="_Toc22842570"/>
+      <w:bookmarkStart w:id="56" w:name="_Toc23158476"/>
       <w:r>
         <w:rPr>
           <w:rFonts w:ascii="Times New Roman" w:hAnsi="Times New Roman" w:cs="Times New Roman"/>
@@ -9710,7 +10595,7 @@
         </w:rPr>
         <w:t>Testing</w:t>
       </w:r>
-      <w:bookmarkEnd w:id="51"/>
+      <w:bookmarkEnd w:id="56"/>
     </w:p>
     <w:p>
       <w:pPr>
@@ -9720,7 +10605,7 @@
           <w:rFonts w:ascii="Times New Roman" w:hAnsi="Times New Roman" w:cs="Times New Roman"/>
         </w:rPr>
       </w:pPr>
-      <w:bookmarkStart w:id="52" w:name="_Toc22842571"/>
+      <w:bookmarkStart w:id="57" w:name="_Toc23158477"/>
       <w:r>
         <w:rPr>
           <w:rFonts w:ascii="Times New Roman" w:hAnsi="Times New Roman" w:cs="Times New Roman"/>
@@ -9751,19 +10636,11 @@
         </w:rPr>
         <w:t>Frontend Unit Testing</w:t>
       </w:r>
-      <w:bookmarkEnd w:id="52"/>
-    </w:p>
-    <w:p>
-      <w:r>
-        <w:t xml:space="preserve">On the frontend, we used Mocha and Enzyme in order to facilitating the JavaScript which we wrote for the frontend. Currently, the tests test basic functionality of the project, such as rendering different components, and ensuring that the correct number of components are displayed on the </w:t>
-      </w:r>
-      <w:proofErr w:type="gramStart"/>
-      <w:r>
-        <w:t>models</w:t>
-      </w:r>
-      <w:proofErr w:type="gramEnd"/>
-      <w:r>
-        <w:t xml:space="preserve"> page. These tests were integrated into the CI/CD pipeline, so that whenever someone tried to make a new commit on the repository, GitLab would send an email if the new code did not pass the tests.</w:t>
+      <w:bookmarkEnd w:id="57"/>
+    </w:p>
+    <w:p>
+      <w:r>
+        <w:t>On the frontend, we used Mocha and Enzyme in order to facilitating the JavaScript which we wrote for the frontend. Currently, the tests test basic functionality of the project, such as rendering different components, and ensuring that the correct number of components are displayed on the models page. These tests were integrated into the CI/CD pipeline, so that whenever someone tried to make a new commit on the repository, GitLab would send an email if the new code did not pass the tests.</w:t>
       </w:r>
     </w:p>
     <w:p/>
@@ -9775,7 +10652,7 @@
           <w:rFonts w:ascii="Times New Roman" w:hAnsi="Times New Roman" w:cs="Times New Roman"/>
         </w:rPr>
       </w:pPr>
-      <w:bookmarkStart w:id="53" w:name="_Toc22842572"/>
+      <w:bookmarkStart w:id="58" w:name="_Toc23158478"/>
       <w:r>
         <w:rPr>
           <w:rFonts w:ascii="Times New Roman" w:hAnsi="Times New Roman" w:cs="Times New Roman"/>
@@ -9806,19 +10683,11 @@
         </w:rPr>
         <w:t>Frontend GUI Testing</w:t>
       </w:r>
-      <w:bookmarkEnd w:id="53"/>
-    </w:p>
-    <w:p>
-      <w:r>
-        <w:t xml:space="preserve">In order to do acceptance testing and ensure that our code worked from a </w:t>
-      </w:r>
-      <w:proofErr w:type="gramStart"/>
-      <w:r>
-        <w:t>real world</w:t>
-      </w:r>
-      <w:proofErr w:type="gramEnd"/>
-      <w:r>
-        <w:t xml:space="preserve"> scenario, we wrote GUI tests using Selenium. The tests spin up Chrome </w:t>
+      <w:bookmarkEnd w:id="58"/>
+    </w:p>
+    <w:p>
+      <w:r>
+        <w:t xml:space="preserve">In order to do acceptance testing and ensure that our code worked from a real world scenario, we wrote GUI tests using Selenium. The tests spin up Chrome </w:t>
       </w:r>
       <w:proofErr w:type="spellStart"/>
       <w:r>
@@ -9841,7 +10710,7 @@
           <w:rFonts w:ascii="Times New Roman" w:hAnsi="Times New Roman" w:cs="Times New Roman"/>
         </w:rPr>
       </w:pPr>
-      <w:bookmarkStart w:id="54" w:name="_Toc22842573"/>
+      <w:bookmarkStart w:id="59" w:name="_Toc23158479"/>
       <w:r>
         <w:rPr>
           <w:rFonts w:ascii="Times New Roman" w:hAnsi="Times New Roman" w:cs="Times New Roman"/>
@@ -9872,7 +10741,7 @@
         </w:rPr>
         <w:t>Backend Testing</w:t>
       </w:r>
-      <w:bookmarkEnd w:id="54"/>
+      <w:bookmarkEnd w:id="59"/>
     </w:p>
     <w:p>
       <w:r>
@@ -9899,7 +10768,7 @@
           <w:rFonts w:ascii="Times New Roman" w:hAnsi="Times New Roman" w:cs="Times New Roman"/>
         </w:rPr>
       </w:pPr>
-      <w:bookmarkStart w:id="55" w:name="_Toc22842574"/>
+      <w:bookmarkStart w:id="60" w:name="_Toc23158480"/>
       <w:r>
         <w:rPr>
           <w:rFonts w:ascii="Times New Roman" w:hAnsi="Times New Roman" w:cs="Times New Roman"/>
@@ -9930,7 +10799,7 @@
         </w:rPr>
         <w:t>Postman Testing</w:t>
       </w:r>
-      <w:bookmarkEnd w:id="55"/>
+      <w:bookmarkEnd w:id="60"/>
     </w:p>
     <w:p>
       <w:pPr>
@@ -9981,6 +10850,7 @@
         <w:docPartUnique/>
       </w:docPartObj>
     </w:sdtPr>
+    <w:sdtEndPr/>
     <w:sdtContent>
       <w:p>
         <w:pPr>
@@ -11431,7 +12301,7 @@
     </w:rPrDefault>
     <w:pPrDefault/>
   </w:docDefaults>
-  <w:latentStyles w:defLockedState="0" w:defUIPriority="99" w:defSemiHidden="0" w:defUnhideWhenUsed="0" w:defQFormat="0" w:count="377">
+  <w:latentStyles w:defLockedState="0" w:defUIPriority="99" w:defSemiHidden="0" w:defUnhideWhenUsed="0" w:defQFormat="0" w:count="376">
     <w:lsdException w:name="Normal" w:uiPriority="0" w:qFormat="1"/>
     <w:lsdException w:name="heading 1" w:uiPriority="9" w:qFormat="1"/>
     <w:lsdException w:name="heading 2" w:semiHidden="1" w:uiPriority="9" w:unhideWhenUsed="1" w:qFormat="1"/>
@@ -11537,6 +12407,7 @@
     <w:lsdException w:name="HTML Sample" w:semiHidden="1" w:unhideWhenUsed="1"/>
     <w:lsdException w:name="HTML Typewriter" w:semiHidden="1" w:unhideWhenUsed="1"/>
     <w:lsdException w:name="HTML Variable" w:semiHidden="1" w:unhideWhenUsed="1"/>
+    <w:lsdException w:name="Normal Table" w:semiHidden="1" w:unhideWhenUsed="1"/>
     <w:lsdException w:name="annotation subject" w:semiHidden="1" w:unhideWhenUsed="1"/>
     <w:lsdException w:name="No List" w:semiHidden="1" w:unhideWhenUsed="1"/>
     <w:lsdException w:name="Outline List 1" w:semiHidden="1" w:unhideWhenUsed="1"/>
@@ -11582,9 +12453,11 @@
     <w:lsdException w:name="Table Subtle 1" w:semiHidden="1" w:unhideWhenUsed="1"/>
     <w:lsdException w:name="Table Subtle 2" w:semiHidden="1" w:unhideWhenUsed="1"/>
     <w:lsdException w:name="Table Web 1" w:semiHidden="1" w:unhideWhenUsed="1"/>
+    <w:lsdException w:name="Table Web 2" w:semiHidden="1" w:unhideWhenUsed="1"/>
     <w:lsdException w:name="Table Web 3" w:semiHidden="1" w:unhideWhenUsed="1"/>
     <w:lsdException w:name="Balloon Text" w:semiHidden="1" w:unhideWhenUsed="1"/>
     <w:lsdException w:name="Table Grid" w:uiPriority="39"/>
+    <w:lsdException w:name="Table Theme" w:semiHidden="1" w:unhideWhenUsed="1"/>
     <w:lsdException w:name="Placeholder Text" w:semiHidden="1"/>
     <w:lsdException w:name="No Spacing" w:uiPriority="1" w:qFormat="1"/>
     <w:lsdException w:name="Light Shading" w:uiPriority="60"/>
@@ -11805,12 +12678,11 @@
     <w:lsdException w:name="Hashtag" w:semiHidden="1" w:unhideWhenUsed="1"/>
     <w:lsdException w:name="Unresolved Mention" w:semiHidden="1" w:unhideWhenUsed="1"/>
     <w:lsdException w:name="Smart Link" w:semiHidden="1" w:unhideWhenUsed="1"/>
-    <w:lsdException w:name="Smart Link Error" w:semiHidden="1" w:unhideWhenUsed="1"/>
   </w:latentStyles>
   <w:style w:type="paragraph" w:default="1" w:styleId="Normal">
     <w:name w:val="Normal"/>
     <w:qFormat/>
-    <w:rsid w:val="00115F13"/>
+    <w:rsid w:val="00426E4F"/>
     <w:rPr>
       <w:rFonts w:ascii="Times New Roman" w:eastAsia="Times New Roman" w:hAnsi="Times New Roman" w:cs="Times New Roman"/>
       <w:sz w:val="24"/>
@@ -12255,6 +13127,11 @@
       <w:u w:val="single"/>
     </w:rPr>
   </w:style>
+  <w:style w:type="character" w:customStyle="1" w:styleId="apple-converted-space">
+    <w:name w:val="apple-converted-space"/>
+    <w:basedOn w:val="DefaultParagraphFont"/>
+    <w:rsid w:val="00426E4F"/>
+  </w:style>
 </w:styles>
 </file>
 
@@ -12524,7 +13401,7 @@
 </file>
 
 <file path=customXml/itemProps1.xml><?xml version="1.0" encoding="utf-8"?>
-<ds:datastoreItem xmlns:ds="http://schemas.openxmlformats.org/officeDocument/2006/customXml" ds:itemID="{CE085255-6E0F-4A44-B272-092AA6839DB4}">
+<ds:datastoreItem xmlns:ds="http://schemas.openxmlformats.org/officeDocument/2006/customXml" ds:itemID="{B5FAAF4C-E2A4-674F-9D3F-E708139169D6}">
   <ds:schemaRefs>
     <ds:schemaRef ds:uri="http://schemas.openxmlformats.org/officeDocument/2006/bibliography"/>
   </ds:schemaRefs>

</xml_diff>

<commit_message>
Altered UML diagram and db schema doc
</commit_message>
<xml_diff>
--- a/misc/Technical_Report.docx
+++ b/misc/Technical_Report.docx
@@ -109,15 +109,7 @@
         <w:jc w:val="center"/>
       </w:pPr>
       <w:r>
-        <w:t xml:space="preserve">Miles Chandler, Joseph </w:t>
-      </w:r>
-      <w:proofErr w:type="spellStart"/>
-      <w:r>
-        <w:t>Engelhart</w:t>
-      </w:r>
-      <w:proofErr w:type="spellEnd"/>
-      <w:r>
-        <w:t>, Ella Robertson, Levi Villareal, and Billy Vo</w:t>
+        <w:t>Miles Chandler, Joseph Engelhart, Ella Robertson, Levi Villareal, and Billy Vo</w:t>
       </w:r>
     </w:p>
     <w:p>
@@ -255,16 +247,7 @@
               <w:rFonts w:ascii="Times New Roman" w:hAnsi="Times New Roman" w:cs="Times New Roman"/>
               <w:color w:val="auto"/>
             </w:rPr>
-            <w:t>Table of Content</w:t>
-          </w:r>
-          <w:bookmarkStart w:id="1" w:name="_GoBack"/>
-          <w:bookmarkEnd w:id="1"/>
-          <w:r>
-            <w:rPr>
-              <w:rFonts w:ascii="Times New Roman" w:hAnsi="Times New Roman" w:cs="Times New Roman"/>
-              <w:color w:val="auto"/>
-            </w:rPr>
-            <w:t>s</w:t>
+            <w:t>Table of Contents</w:t>
           </w:r>
           <w:bookmarkEnd w:id="0"/>
           <w:r>
@@ -5478,7 +5461,7 @@
           <w:rFonts w:ascii="Times New Roman" w:hAnsi="Times New Roman" w:cs="Times New Roman"/>
         </w:rPr>
       </w:pPr>
-      <w:bookmarkStart w:id="2" w:name="_Toc23158424"/>
+      <w:bookmarkStart w:id="1" w:name="_Toc23158424"/>
       <w:r>
         <w:rPr>
           <w:rFonts w:ascii="Times New Roman" w:hAnsi="Times New Roman" w:cs="Times New Roman"/>
@@ -5492,7 +5475,7 @@
         <w:tab/>
         <w:t>Motivation</w:t>
       </w:r>
-      <w:bookmarkEnd w:id="2"/>
+      <w:bookmarkEnd w:id="1"/>
     </w:p>
     <w:p>
       <w:pPr>
@@ -5568,7 +5551,7 @@
           <w:rFonts w:ascii="Times New Roman" w:hAnsi="Times New Roman" w:cs="Times New Roman"/>
         </w:rPr>
       </w:pPr>
-      <w:bookmarkStart w:id="3" w:name="_Toc23158425"/>
+      <w:bookmarkStart w:id="2" w:name="_Toc23158425"/>
       <w:r>
         <w:rPr>
           <w:rFonts w:ascii="Times New Roman" w:hAnsi="Times New Roman" w:cs="Times New Roman"/>
@@ -5582,7 +5565,7 @@
         <w:tab/>
         <w:t>User Stories</w:t>
       </w:r>
-      <w:bookmarkEnd w:id="3"/>
+      <w:bookmarkEnd w:id="2"/>
     </w:p>
     <w:p>
       <w:pPr>
@@ -5592,7 +5575,7 @@
           <w:rFonts w:ascii="Times New Roman" w:hAnsi="Times New Roman" w:cs="Times New Roman"/>
         </w:rPr>
       </w:pPr>
-      <w:bookmarkStart w:id="4" w:name="_Toc23158426"/>
+      <w:bookmarkStart w:id="3" w:name="_Toc23158426"/>
       <w:r>
         <w:rPr>
           <w:rFonts w:ascii="Times New Roman" w:hAnsi="Times New Roman" w:cs="Times New Roman"/>
@@ -5606,7 +5589,7 @@
         <w:tab/>
         <w:t>Customer Requests</w:t>
       </w:r>
-      <w:bookmarkEnd w:id="4"/>
+      <w:bookmarkEnd w:id="3"/>
     </w:p>
     <w:p>
       <w:pPr>
@@ -5616,7 +5599,7 @@
           <w:rFonts w:ascii="Times New Roman" w:hAnsi="Times New Roman" w:cs="Times New Roman"/>
         </w:rPr>
       </w:pPr>
-      <w:bookmarkStart w:id="5" w:name="_Toc23158427"/>
+      <w:bookmarkStart w:id="4" w:name="_Toc23158427"/>
       <w:r>
         <w:rPr>
           <w:rFonts w:ascii="Times New Roman" w:hAnsi="Times New Roman" w:cs="Times New Roman"/>
@@ -5630,7 +5613,7 @@
         <w:tab/>
         <w:t>User Story 1</w:t>
       </w:r>
-      <w:bookmarkEnd w:id="5"/>
+      <w:bookmarkEnd w:id="4"/>
     </w:p>
     <w:p>
       <w:pPr>
@@ -5666,7 +5649,7 @@
           <w:rFonts w:ascii="Times New Roman" w:hAnsi="Times New Roman" w:cs="Times New Roman"/>
         </w:rPr>
       </w:pPr>
-      <w:bookmarkStart w:id="6" w:name="_Toc23158428"/>
+      <w:bookmarkStart w:id="5" w:name="_Toc23158428"/>
       <w:r>
         <w:rPr>
           <w:rFonts w:ascii="Times New Roman" w:hAnsi="Times New Roman" w:cs="Times New Roman"/>
@@ -5681,7 +5664,7 @@
         <w:tab/>
         <w:t>User Story 2</w:t>
       </w:r>
-      <w:bookmarkEnd w:id="6"/>
+      <w:bookmarkEnd w:id="5"/>
     </w:p>
     <w:p>
       <w:pPr>
@@ -5707,7 +5690,7 @@
           <w:rFonts w:ascii="Times New Roman" w:hAnsi="Times New Roman" w:cs="Times New Roman"/>
         </w:rPr>
       </w:pPr>
-      <w:bookmarkStart w:id="7" w:name="_Toc23158429"/>
+      <w:bookmarkStart w:id="6" w:name="_Toc23158429"/>
       <w:r>
         <w:rPr>
           <w:rFonts w:ascii="Times New Roman" w:hAnsi="Times New Roman" w:cs="Times New Roman"/>
@@ -5721,7 +5704,7 @@
         <w:tab/>
         <w:t>User Story 3</w:t>
       </w:r>
-      <w:bookmarkEnd w:id="7"/>
+      <w:bookmarkEnd w:id="6"/>
     </w:p>
     <w:p>
       <w:pPr>
@@ -5747,7 +5730,7 @@
           <w:rFonts w:ascii="Times New Roman" w:hAnsi="Times New Roman" w:cs="Times New Roman"/>
         </w:rPr>
       </w:pPr>
-      <w:bookmarkStart w:id="8" w:name="_Toc23158430"/>
+      <w:bookmarkStart w:id="7" w:name="_Toc23158430"/>
       <w:r>
         <w:rPr>
           <w:rFonts w:ascii="Times New Roman" w:hAnsi="Times New Roman" w:cs="Times New Roman"/>
@@ -5761,7 +5744,7 @@
         <w:tab/>
         <w:t>User Story 4</w:t>
       </w:r>
-      <w:bookmarkEnd w:id="8"/>
+      <w:bookmarkEnd w:id="7"/>
     </w:p>
     <w:p>
       <w:pPr>
@@ -5793,7 +5776,7 @@
           <w:rFonts w:ascii="Times New Roman" w:hAnsi="Times New Roman" w:cs="Times New Roman"/>
         </w:rPr>
       </w:pPr>
-      <w:bookmarkStart w:id="9" w:name="_Toc23158431"/>
+      <w:bookmarkStart w:id="8" w:name="_Toc23158431"/>
       <w:r>
         <w:rPr>
           <w:rFonts w:ascii="Times New Roman" w:hAnsi="Times New Roman" w:cs="Times New Roman"/>
@@ -5807,7 +5790,7 @@
         <w:tab/>
         <w:t>User Story 5</w:t>
       </w:r>
-      <w:bookmarkEnd w:id="9"/>
+      <w:bookmarkEnd w:id="8"/>
     </w:p>
     <w:p>
       <w:pPr>
@@ -5834,7 +5817,7 @@
           <w:rFonts w:ascii="Times New Roman" w:hAnsi="Times New Roman" w:cs="Times New Roman"/>
         </w:rPr>
       </w:pPr>
-      <w:bookmarkStart w:id="10" w:name="_Toc23158432"/>
+      <w:bookmarkStart w:id="9" w:name="_Toc23158432"/>
       <w:r>
         <w:rPr>
           <w:rFonts w:ascii="Times New Roman" w:hAnsi="Times New Roman" w:cs="Times New Roman"/>
@@ -5848,7 +5831,7 @@
         <w:tab/>
         <w:t>User Story 6</w:t>
       </w:r>
-      <w:bookmarkEnd w:id="10"/>
+      <w:bookmarkEnd w:id="9"/>
     </w:p>
     <w:p>
       <w:pPr>
@@ -5899,7 +5882,7 @@
           <w:rFonts w:ascii="Times New Roman" w:hAnsi="Times New Roman" w:cs="Times New Roman"/>
         </w:rPr>
       </w:pPr>
-      <w:bookmarkStart w:id="11" w:name="_Toc23158433"/>
+      <w:bookmarkStart w:id="10" w:name="_Toc23158433"/>
       <w:r>
         <w:rPr>
           <w:rFonts w:ascii="Times New Roman" w:hAnsi="Times New Roman" w:cs="Times New Roman"/>
@@ -5913,7 +5896,7 @@
         <w:tab/>
         <w:t>User Story 7</w:t>
       </w:r>
-      <w:bookmarkEnd w:id="11"/>
+      <w:bookmarkEnd w:id="10"/>
     </w:p>
     <w:p>
       <w:pPr>
@@ -6021,7 +6004,7 @@
           <w:rFonts w:ascii="Times New Roman" w:hAnsi="Times New Roman" w:cs="Times New Roman"/>
         </w:rPr>
       </w:pPr>
-      <w:bookmarkStart w:id="12" w:name="_Toc23158434"/>
+      <w:bookmarkStart w:id="11" w:name="_Toc23158434"/>
       <w:r>
         <w:rPr>
           <w:rFonts w:ascii="Times New Roman" w:hAnsi="Times New Roman" w:cs="Times New Roman"/>
@@ -6035,7 +6018,7 @@
         <w:tab/>
         <w:t>User Story 8</w:t>
       </w:r>
-      <w:bookmarkEnd w:id="12"/>
+      <w:bookmarkEnd w:id="11"/>
     </w:p>
     <w:p>
       <w:pPr>
@@ -6146,7 +6129,7 @@
           <w:rFonts w:ascii="Times New Roman" w:hAnsi="Times New Roman" w:cs="Times New Roman"/>
         </w:rPr>
       </w:pPr>
-      <w:bookmarkStart w:id="13" w:name="_Toc23158435"/>
+      <w:bookmarkStart w:id="12" w:name="_Toc23158435"/>
       <w:r>
         <w:rPr>
           <w:rFonts w:ascii="Times New Roman" w:hAnsi="Times New Roman" w:cs="Times New Roman"/>
@@ -6160,7 +6143,7 @@
         <w:tab/>
         <w:t>User Story 9</w:t>
       </w:r>
-      <w:bookmarkEnd w:id="13"/>
+      <w:bookmarkEnd w:id="12"/>
     </w:p>
     <w:p>
       <w:pPr>
@@ -6245,7 +6228,7 @@
           <w:rFonts w:ascii="Times New Roman" w:hAnsi="Times New Roman" w:cs="Times New Roman"/>
         </w:rPr>
       </w:pPr>
-      <w:bookmarkStart w:id="14" w:name="_Toc23158436"/>
+      <w:bookmarkStart w:id="13" w:name="_Toc23158436"/>
       <w:r>
         <w:rPr>
           <w:rFonts w:ascii="Times New Roman" w:hAnsi="Times New Roman" w:cs="Times New Roman"/>
@@ -6259,7 +6242,7 @@
         <w:tab/>
         <w:t>User Story 10</w:t>
       </w:r>
-      <w:bookmarkEnd w:id="14"/>
+      <w:bookmarkEnd w:id="13"/>
     </w:p>
     <w:p>
       <w:pPr>
@@ -6300,7 +6283,7 @@
           <w:rFonts w:ascii="Times New Roman" w:hAnsi="Times New Roman" w:cs="Times New Roman"/>
         </w:rPr>
       </w:pPr>
-      <w:bookmarkStart w:id="15" w:name="_Toc23158437"/>
+      <w:bookmarkStart w:id="14" w:name="_Toc23158437"/>
       <w:r>
         <w:rPr>
           <w:rFonts w:ascii="Times New Roman" w:hAnsi="Times New Roman" w:cs="Times New Roman"/>
@@ -6314,7 +6297,7 @@
         <w:tab/>
         <w:t>Requests to Developer</w:t>
       </w:r>
-      <w:bookmarkEnd w:id="15"/>
+      <w:bookmarkEnd w:id="14"/>
       <w:r>
         <w:rPr>
           <w:rFonts w:ascii="Times New Roman" w:hAnsi="Times New Roman" w:cs="Times New Roman"/>
@@ -6330,7 +6313,7 @@
           <w:rFonts w:ascii="Times New Roman" w:hAnsi="Times New Roman" w:cs="Times New Roman"/>
         </w:rPr>
       </w:pPr>
-      <w:bookmarkStart w:id="16" w:name="_Toc23158438"/>
+      <w:bookmarkStart w:id="15" w:name="_Toc23158438"/>
       <w:r>
         <w:rPr>
           <w:rFonts w:ascii="Times New Roman" w:hAnsi="Times New Roman" w:cs="Times New Roman"/>
@@ -6356,7 +6339,7 @@
         <w:tab/>
         <w:t>Customer Story 1</w:t>
       </w:r>
-      <w:bookmarkEnd w:id="16"/>
+      <w:bookmarkEnd w:id="15"/>
     </w:p>
     <w:p>
       <w:pPr>
@@ -6393,7 +6376,7 @@
           <w:rFonts w:ascii="Times New Roman" w:hAnsi="Times New Roman" w:cs="Times New Roman"/>
         </w:rPr>
       </w:pPr>
-      <w:bookmarkStart w:id="17" w:name="_Toc23158439"/>
+      <w:bookmarkStart w:id="16" w:name="_Toc23158439"/>
       <w:r>
         <w:rPr>
           <w:rFonts w:ascii="Times New Roman" w:hAnsi="Times New Roman" w:cs="Times New Roman"/>
@@ -6419,7 +6402,7 @@
         <w:tab/>
         <w:t>Customer Story 2</w:t>
       </w:r>
-      <w:bookmarkEnd w:id="17"/>
+      <w:bookmarkEnd w:id="16"/>
     </w:p>
     <w:p>
       <w:pPr>
@@ -6456,7 +6439,7 @@
           <w:rFonts w:ascii="Times New Roman" w:hAnsi="Times New Roman" w:cs="Times New Roman"/>
         </w:rPr>
       </w:pPr>
-      <w:bookmarkStart w:id="18" w:name="_Toc23158440"/>
+      <w:bookmarkStart w:id="17" w:name="_Toc23158440"/>
       <w:r>
         <w:rPr>
           <w:rFonts w:ascii="Times New Roman" w:hAnsi="Times New Roman" w:cs="Times New Roman"/>
@@ -6482,7 +6465,7 @@
         <w:tab/>
         <w:t>Customer Story 3</w:t>
       </w:r>
-      <w:bookmarkEnd w:id="18"/>
+      <w:bookmarkEnd w:id="17"/>
     </w:p>
     <w:p>
       <w:pPr>
@@ -6519,7 +6502,7 @@
           <w:rFonts w:ascii="Times New Roman" w:hAnsi="Times New Roman" w:cs="Times New Roman"/>
         </w:rPr>
       </w:pPr>
-      <w:bookmarkStart w:id="19" w:name="_Toc23158441"/>
+      <w:bookmarkStart w:id="18" w:name="_Toc23158441"/>
       <w:r>
         <w:rPr>
           <w:rFonts w:ascii="Times New Roman" w:hAnsi="Times New Roman" w:cs="Times New Roman"/>
@@ -6545,7 +6528,7 @@
         <w:tab/>
         <w:t>Customer Story 4</w:t>
       </w:r>
-      <w:bookmarkEnd w:id="19"/>
+      <w:bookmarkEnd w:id="18"/>
     </w:p>
     <w:p>
       <w:pPr>
@@ -6582,7 +6565,7 @@
           <w:rFonts w:ascii="Times New Roman" w:hAnsi="Times New Roman" w:cs="Times New Roman"/>
         </w:rPr>
       </w:pPr>
-      <w:bookmarkStart w:id="20" w:name="_Toc23158442"/>
+      <w:bookmarkStart w:id="19" w:name="_Toc23158442"/>
       <w:r>
         <w:rPr>
           <w:rFonts w:ascii="Times New Roman" w:hAnsi="Times New Roman" w:cs="Times New Roman"/>
@@ -6608,7 +6591,7 @@
         <w:tab/>
         <w:t>Customer Story 5</w:t>
       </w:r>
-      <w:bookmarkEnd w:id="20"/>
+      <w:bookmarkEnd w:id="19"/>
     </w:p>
     <w:p>
       <w:pPr>
@@ -6646,7 +6629,7 @@
           <w:rFonts w:ascii="Times New Roman" w:hAnsi="Times New Roman" w:cs="Times New Roman"/>
         </w:rPr>
       </w:pPr>
-      <w:bookmarkStart w:id="21" w:name="_Toc23158443"/>
+      <w:bookmarkStart w:id="20" w:name="_Toc23158443"/>
       <w:r>
         <w:rPr>
           <w:rFonts w:ascii="Times New Roman" w:hAnsi="Times New Roman" w:cs="Times New Roman"/>
@@ -6672,7 +6655,7 @@
         <w:tab/>
         <w:t>Customer Story 6</w:t>
       </w:r>
-      <w:bookmarkEnd w:id="21"/>
+      <w:bookmarkEnd w:id="20"/>
     </w:p>
     <w:p>
       <w:pPr>
@@ -6708,7 +6691,7 @@
           <w:rFonts w:ascii="Times New Roman" w:hAnsi="Times New Roman" w:cs="Times New Roman"/>
         </w:rPr>
       </w:pPr>
-      <w:bookmarkStart w:id="22" w:name="_Toc23158444"/>
+      <w:bookmarkStart w:id="21" w:name="_Toc23158444"/>
       <w:r>
         <w:rPr>
           <w:rFonts w:ascii="Times New Roman" w:hAnsi="Times New Roman" w:cs="Times New Roman"/>
@@ -6735,7 +6718,7 @@
         <w:tab/>
         <w:t>Customer Story 7</w:t>
       </w:r>
-      <w:bookmarkEnd w:id="22"/>
+      <w:bookmarkEnd w:id="21"/>
     </w:p>
     <w:p>
       <w:pPr>
@@ -6771,7 +6754,7 @@
           <w:rFonts w:ascii="Times New Roman" w:hAnsi="Times New Roman" w:cs="Times New Roman"/>
         </w:rPr>
       </w:pPr>
-      <w:bookmarkStart w:id="23" w:name="_Toc23158445"/>
+      <w:bookmarkStart w:id="22" w:name="_Toc23158445"/>
       <w:r>
         <w:rPr>
           <w:rFonts w:ascii="Times New Roman" w:hAnsi="Times New Roman" w:cs="Times New Roman"/>
@@ -6797,7 +6780,7 @@
         <w:tab/>
         <w:t>Customer Story 8</w:t>
       </w:r>
-      <w:bookmarkEnd w:id="23"/>
+      <w:bookmarkEnd w:id="22"/>
     </w:p>
     <w:p>
       <w:pPr>
@@ -6833,7 +6816,7 @@
           <w:rFonts w:ascii="Times New Roman" w:hAnsi="Times New Roman" w:cs="Times New Roman"/>
         </w:rPr>
       </w:pPr>
-      <w:bookmarkStart w:id="24" w:name="_Toc23158446"/>
+      <w:bookmarkStart w:id="23" w:name="_Toc23158446"/>
       <w:r>
         <w:rPr>
           <w:rFonts w:ascii="Times New Roman" w:hAnsi="Times New Roman" w:cs="Times New Roman"/>
@@ -6859,7 +6842,7 @@
         <w:tab/>
         <w:t>Customer Story 9</w:t>
       </w:r>
-      <w:bookmarkEnd w:id="24"/>
+      <w:bookmarkEnd w:id="23"/>
     </w:p>
     <w:p>
       <w:pPr>
@@ -6899,7 +6882,7 @@
           <w:rFonts w:ascii="Times New Roman" w:hAnsi="Times New Roman" w:cs="Times New Roman"/>
         </w:rPr>
       </w:pPr>
-      <w:bookmarkStart w:id="25" w:name="_Toc23158447"/>
+      <w:bookmarkStart w:id="24" w:name="_Toc23158447"/>
       <w:r>
         <w:rPr>
           <w:rFonts w:ascii="Times New Roman" w:hAnsi="Times New Roman" w:cs="Times New Roman"/>
@@ -6925,7 +6908,7 @@
         <w:tab/>
         <w:t>Customer Story 10</w:t>
       </w:r>
-      <w:bookmarkEnd w:id="25"/>
+      <w:bookmarkEnd w:id="24"/>
     </w:p>
     <w:p>
       <w:pPr>
@@ -6962,7 +6945,7 @@
           <w:rFonts w:ascii="Times New Roman" w:hAnsi="Times New Roman" w:cs="Times New Roman"/>
         </w:rPr>
       </w:pPr>
-      <w:bookmarkStart w:id="26" w:name="_Toc23158448"/>
+      <w:bookmarkStart w:id="25" w:name="_Toc23158448"/>
       <w:r>
         <w:rPr>
           <w:rFonts w:ascii="Times New Roman" w:hAnsi="Times New Roman" w:cs="Times New Roman"/>
@@ -7000,7 +6983,7 @@
         </w:rPr>
         <w:t>1</w:t>
       </w:r>
-      <w:bookmarkEnd w:id="26"/>
+      <w:bookmarkEnd w:id="25"/>
     </w:p>
     <w:p>
       <w:pPr>
@@ -7026,15 +7009,7 @@
           <w:sz w:val="22"/>
           <w:szCs w:val="22"/>
         </w:rPr>
-        <w:t>capability</w:t>
-      </w:r>
-      <w:r>
-        <w:rPr>
-          <w:color w:val="000000"/>
-          <w:sz w:val="22"/>
-          <w:szCs w:val="22"/>
-        </w:rPr>
-        <w:t xml:space="preserve"> - As a user, I would like to easily search for the information I'm looking for. Please add searching capabilities to each model page, as well as on the splash page in order to search the website as a whole. Please place the search bar somewhere near the top of each web page.</w:t>
+        <w:t>capability - As a user, I would like to easily search for the information I'm looking for. Please add searching capabilities to each model page, as well as on the splash page in order to search the website as a whole. Please place the search bar somewhere near the top of each web page.</w:t>
       </w:r>
     </w:p>
     <w:p>
@@ -7055,7 +7030,7 @@
           <w:rFonts w:ascii="Times New Roman" w:hAnsi="Times New Roman" w:cs="Times New Roman"/>
         </w:rPr>
       </w:pPr>
-      <w:bookmarkStart w:id="27" w:name="_Toc23158449"/>
+      <w:bookmarkStart w:id="26" w:name="_Toc23158449"/>
       <w:r>
         <w:rPr>
           <w:rFonts w:ascii="Times New Roman" w:hAnsi="Times New Roman" w:cs="Times New Roman"/>
@@ -7093,7 +7068,7 @@
         </w:rPr>
         <w:t>2</w:t>
       </w:r>
-      <w:bookmarkEnd w:id="27"/>
+      <w:bookmarkEnd w:id="26"/>
     </w:p>
     <w:p>
       <w:pPr>
@@ -7138,7 +7113,7 @@
           <w:rFonts w:ascii="Times New Roman" w:hAnsi="Times New Roman" w:cs="Times New Roman"/>
         </w:rPr>
       </w:pPr>
-      <w:bookmarkStart w:id="28" w:name="_Toc23158450"/>
+      <w:bookmarkStart w:id="27" w:name="_Toc23158450"/>
       <w:r>
         <w:rPr>
           <w:rFonts w:ascii="Times New Roman" w:hAnsi="Times New Roman" w:cs="Times New Roman"/>
@@ -7176,7 +7151,7 @@
         </w:rPr>
         <w:t>3</w:t>
       </w:r>
-      <w:bookmarkEnd w:id="28"/>
+      <w:bookmarkEnd w:id="27"/>
     </w:p>
     <w:p>
       <w:pPr>
@@ -7191,14 +7166,7 @@
           <w:sz w:val="22"/>
           <w:szCs w:val="22"/>
         </w:rPr>
-        <w:t>Create a logo</w:t>
-      </w:r>
-      <w:r>
-        <w:rPr>
-          <w:sz w:val="22"/>
-          <w:szCs w:val="22"/>
-        </w:rPr>
-        <w:t xml:space="preserve"> - </w:t>
+        <w:t xml:space="preserve">Create a logo - </w:t>
       </w:r>
       <w:r>
         <w:rPr>
@@ -7218,7 +7186,7 @@
           <w:rFonts w:ascii="Times New Roman" w:hAnsi="Times New Roman" w:cs="Times New Roman"/>
         </w:rPr>
       </w:pPr>
-      <w:bookmarkStart w:id="29" w:name="_Toc23158451"/>
+      <w:bookmarkStart w:id="28" w:name="_Toc23158451"/>
       <w:r>
         <w:rPr>
           <w:rFonts w:ascii="Times New Roman" w:hAnsi="Times New Roman" w:cs="Times New Roman"/>
@@ -7256,7 +7224,7 @@
         </w:rPr>
         <w:t>4</w:t>
       </w:r>
-      <w:bookmarkEnd w:id="29"/>
+      <w:bookmarkEnd w:id="28"/>
     </w:p>
     <w:p>
       <w:pPr>
@@ -7271,14 +7239,7 @@
           <w:sz w:val="22"/>
           <w:szCs w:val="22"/>
         </w:rPr>
-        <w:t>Color scheme</w:t>
-      </w:r>
-      <w:r>
-        <w:rPr>
-          <w:sz w:val="22"/>
-          <w:szCs w:val="22"/>
-        </w:rPr>
-        <w:t xml:space="preserve"> - </w:t>
+        <w:t xml:space="preserve">Color scheme - </w:t>
       </w:r>
       <w:r>
         <w:rPr>
@@ -7298,7 +7259,7 @@
           <w:rFonts w:ascii="Times New Roman" w:hAnsi="Times New Roman" w:cs="Times New Roman"/>
         </w:rPr>
       </w:pPr>
-      <w:bookmarkStart w:id="30" w:name="_Toc23158452"/>
+      <w:bookmarkStart w:id="29" w:name="_Toc23158452"/>
       <w:r>
         <w:rPr>
           <w:rFonts w:ascii="Times New Roman" w:hAnsi="Times New Roman" w:cs="Times New Roman"/>
@@ -7337,7 +7298,7 @@
         </w:rPr>
         <w:t>5</w:t>
       </w:r>
-      <w:bookmarkEnd w:id="30"/>
+      <w:bookmarkEnd w:id="29"/>
     </w:p>
     <w:p>
       <w:pPr>
@@ -7352,14 +7313,7 @@
           <w:sz w:val="22"/>
           <w:szCs w:val="22"/>
         </w:rPr>
-        <w:t>Fonts</w:t>
-      </w:r>
-      <w:r>
-        <w:rPr>
-          <w:sz w:val="22"/>
-          <w:szCs w:val="22"/>
-        </w:rPr>
-        <w:t xml:space="preserve"> - </w:t>
+        <w:t xml:space="preserve">Fonts - </w:t>
       </w:r>
       <w:r>
         <w:rPr>
@@ -7439,7 +7393,7 @@
           <w:rFonts w:ascii="Times New Roman" w:hAnsi="Times New Roman" w:cs="Times New Roman"/>
         </w:rPr>
       </w:pPr>
-      <w:bookmarkStart w:id="31" w:name="_Toc23158453"/>
+      <w:bookmarkStart w:id="30" w:name="_Toc23158453"/>
       <w:r>
         <w:rPr>
           <w:rFonts w:ascii="Times New Roman" w:hAnsi="Times New Roman" w:cs="Times New Roman"/>
@@ -7453,7 +7407,7 @@
         <w:tab/>
         <w:t>RESTful API</w:t>
       </w:r>
-      <w:bookmarkEnd w:id="31"/>
+      <w:bookmarkEnd w:id="30"/>
     </w:p>
     <w:p>
       <w:pPr>
@@ -7695,7 +7649,7 @@
           <w:rFonts w:ascii="Times New Roman" w:hAnsi="Times New Roman" w:cs="Times New Roman"/>
         </w:rPr>
       </w:pPr>
-      <w:bookmarkStart w:id="32" w:name="_Toc23158454"/>
+      <w:bookmarkStart w:id="31" w:name="_Toc23158454"/>
       <w:r>
         <w:rPr>
           <w:rFonts w:ascii="Times New Roman" w:hAnsi="Times New Roman" w:cs="Times New Roman"/>
@@ -7709,7 +7663,7 @@
         <w:tab/>
         <w:t>Models</w:t>
       </w:r>
-      <w:bookmarkEnd w:id="32"/>
+      <w:bookmarkEnd w:id="31"/>
     </w:p>
     <w:p>
       <w:pPr>
@@ -7719,7 +7673,7 @@
           <w:rFonts w:ascii="Times New Roman" w:hAnsi="Times New Roman" w:cs="Times New Roman"/>
         </w:rPr>
       </w:pPr>
-      <w:bookmarkStart w:id="33" w:name="_Toc23158455"/>
+      <w:bookmarkStart w:id="32" w:name="_Toc23158455"/>
       <w:r>
         <w:rPr>
           <w:rFonts w:ascii="Times New Roman" w:hAnsi="Times New Roman" w:cs="Times New Roman"/>
@@ -7733,7 +7687,7 @@
         <w:tab/>
         <w:t>National Parks</w:t>
       </w:r>
-      <w:bookmarkEnd w:id="33"/>
+      <w:bookmarkEnd w:id="32"/>
     </w:p>
     <w:p>
       <w:pPr>
@@ -7752,7 +7706,7 @@
           <w:rFonts w:ascii="Times New Roman" w:hAnsi="Times New Roman" w:cs="Times New Roman"/>
         </w:rPr>
       </w:pPr>
-      <w:bookmarkStart w:id="34" w:name="_Toc23158456"/>
+      <w:bookmarkStart w:id="33" w:name="_Toc23158456"/>
       <w:r>
         <w:rPr>
           <w:rFonts w:ascii="Times New Roman" w:hAnsi="Times New Roman" w:cs="Times New Roman"/>
@@ -7766,7 +7720,7 @@
         <w:tab/>
         <w:t>Examples of filtered/sorted attributes</w:t>
       </w:r>
-      <w:bookmarkEnd w:id="34"/>
+      <w:bookmarkEnd w:id="33"/>
     </w:p>
     <w:p>
       <w:pPr>
@@ -7891,7 +7845,7 @@
           <w:rFonts w:ascii="Times New Roman" w:hAnsi="Times New Roman" w:cs="Times New Roman"/>
         </w:rPr>
       </w:pPr>
-      <w:bookmarkStart w:id="35" w:name="_Toc23158457"/>
+      <w:bookmarkStart w:id="34" w:name="_Toc23158457"/>
       <w:r>
         <w:rPr>
           <w:rFonts w:ascii="Times New Roman" w:hAnsi="Times New Roman" w:cs="Times New Roman"/>
@@ -7905,7 +7859,7 @@
         <w:tab/>
         <w:t>Examples of searchable attributes</w:t>
       </w:r>
-      <w:bookmarkEnd w:id="35"/>
+      <w:bookmarkEnd w:id="34"/>
     </w:p>
     <w:p>
       <w:pPr>
@@ -8048,7 +8002,7 @@
           <w:rFonts w:ascii="Times New Roman" w:hAnsi="Times New Roman" w:cs="Times New Roman"/>
         </w:rPr>
       </w:pPr>
-      <w:bookmarkStart w:id="36" w:name="_Toc23158458"/>
+      <w:bookmarkStart w:id="35" w:name="_Toc23158458"/>
       <w:r>
         <w:rPr>
           <w:rFonts w:ascii="Times New Roman" w:hAnsi="Times New Roman" w:cs="Times New Roman"/>
@@ -8062,7 +8016,7 @@
         <w:tab/>
         <w:t>Recreational Activities</w:t>
       </w:r>
-      <w:bookmarkEnd w:id="36"/>
+      <w:bookmarkEnd w:id="35"/>
     </w:p>
     <w:p>
       <w:pPr>
@@ -8081,7 +8035,7 @@
           <w:rFonts w:ascii="Times New Roman" w:hAnsi="Times New Roman" w:cs="Times New Roman"/>
         </w:rPr>
       </w:pPr>
-      <w:bookmarkStart w:id="37" w:name="_Toc23158459"/>
+      <w:bookmarkStart w:id="36" w:name="_Toc23158459"/>
       <w:r>
         <w:rPr>
           <w:rFonts w:ascii="Times New Roman" w:hAnsi="Times New Roman" w:cs="Times New Roman"/>
@@ -8095,7 +8049,7 @@
         <w:tab/>
         <w:t>Examples of filtered/sorted attributes</w:t>
       </w:r>
-      <w:bookmarkEnd w:id="37"/>
+      <w:bookmarkEnd w:id="36"/>
     </w:p>
     <w:p>
       <w:pPr>
@@ -8200,7 +8154,7 @@
           <w:rFonts w:ascii="Times New Roman" w:hAnsi="Times New Roman" w:cs="Times New Roman"/>
         </w:rPr>
       </w:pPr>
-      <w:bookmarkStart w:id="38" w:name="_Toc23158460"/>
+      <w:bookmarkStart w:id="37" w:name="_Toc23158460"/>
       <w:r>
         <w:rPr>
           <w:rFonts w:ascii="Times New Roman" w:hAnsi="Times New Roman" w:cs="Times New Roman"/>
@@ -8214,7 +8168,7 @@
         <w:tab/>
         <w:t>Examples of searchable attributes</w:t>
       </w:r>
-      <w:bookmarkEnd w:id="38"/>
+      <w:bookmarkEnd w:id="37"/>
     </w:p>
     <w:p>
       <w:pPr>
@@ -8319,7 +8273,7 @@
           <w:rFonts w:ascii="Times New Roman" w:hAnsi="Times New Roman" w:cs="Times New Roman"/>
         </w:rPr>
       </w:pPr>
-      <w:bookmarkStart w:id="39" w:name="_Toc23158461"/>
+      <w:bookmarkStart w:id="38" w:name="_Toc23158461"/>
       <w:r>
         <w:rPr>
           <w:rFonts w:ascii="Times New Roman" w:hAnsi="Times New Roman" w:cs="Times New Roman"/>
@@ -8338,7 +8292,7 @@
         </w:rPr>
         <w:t>Locations</w:t>
       </w:r>
-      <w:bookmarkEnd w:id="39"/>
+      <w:bookmarkEnd w:id="38"/>
     </w:p>
     <w:p>
       <w:pPr>
@@ -8363,7 +8317,7 @@
           <w:rFonts w:ascii="Times New Roman" w:hAnsi="Times New Roman" w:cs="Times New Roman"/>
         </w:rPr>
       </w:pPr>
-      <w:bookmarkStart w:id="40" w:name="_Toc23158462"/>
+      <w:bookmarkStart w:id="39" w:name="_Toc23158462"/>
       <w:r>
         <w:rPr>
           <w:rFonts w:ascii="Times New Roman" w:hAnsi="Times New Roman" w:cs="Times New Roman"/>
@@ -8377,7 +8331,7 @@
         <w:tab/>
         <w:t>Examples of filtered/sorted attributes</w:t>
       </w:r>
-      <w:bookmarkEnd w:id="40"/>
+      <w:bookmarkEnd w:id="39"/>
     </w:p>
     <w:p>
       <w:pPr>
@@ -8482,7 +8436,7 @@
           <w:rFonts w:ascii="Times New Roman" w:hAnsi="Times New Roman" w:cs="Times New Roman"/>
         </w:rPr>
       </w:pPr>
-      <w:bookmarkStart w:id="41" w:name="_Toc23158463"/>
+      <w:bookmarkStart w:id="40" w:name="_Toc23158463"/>
       <w:r>
         <w:rPr>
           <w:rFonts w:ascii="Times New Roman" w:hAnsi="Times New Roman" w:cs="Times New Roman"/>
@@ -8497,7 +8451,7 @@
         <w:tab/>
         <w:t>Examples of searchable attributes</w:t>
       </w:r>
-      <w:bookmarkEnd w:id="41"/>
+      <w:bookmarkEnd w:id="40"/>
     </w:p>
     <w:p>
       <w:pPr>
@@ -8602,7 +8556,7 @@
           <w:rFonts w:ascii="Times New Roman" w:hAnsi="Times New Roman" w:cs="Times New Roman"/>
         </w:rPr>
       </w:pPr>
-      <w:bookmarkStart w:id="42" w:name="_Toc23158464"/>
+      <w:bookmarkStart w:id="41" w:name="_Toc23158464"/>
       <w:r>
         <w:rPr>
           <w:rFonts w:ascii="Times New Roman" w:hAnsi="Times New Roman" w:cs="Times New Roman"/>
@@ -8616,7 +8570,7 @@
         <w:tab/>
         <w:t>Tools</w:t>
       </w:r>
-      <w:bookmarkEnd w:id="42"/>
+      <w:bookmarkEnd w:id="41"/>
     </w:p>
     <w:p>
       <w:pPr>
@@ -8763,19 +8717,11 @@
           <w:rFonts w:ascii="Times New Roman" w:hAnsi="Times New Roman" w:cs="Times New Roman"/>
         </w:rPr>
       </w:pPr>
-      <w:proofErr w:type="spellStart"/>
-      <w:r>
-        <w:rPr>
-          <w:rFonts w:ascii="Times New Roman" w:hAnsi="Times New Roman" w:cs="Times New Roman"/>
-        </w:rPr>
-        <w:t>Pixabay</w:t>
-      </w:r>
-      <w:proofErr w:type="spellEnd"/>
-      <w:r>
-        <w:rPr>
-          <w:rFonts w:ascii="Times New Roman" w:hAnsi="Times New Roman" w:cs="Times New Roman"/>
-        </w:rPr>
-        <w:t xml:space="preserve"> - Used to find royalty-free images for the static site</w:t>
+      <w:r>
+        <w:rPr>
+          <w:rFonts w:ascii="Times New Roman" w:hAnsi="Times New Roman" w:cs="Times New Roman"/>
+        </w:rPr>
+        <w:t>Pixabay - Used to find royalty-free images for the static site</w:t>
       </w:r>
     </w:p>
     <w:p>
@@ -8790,19 +8736,11 @@
           <w:rFonts w:ascii="Times New Roman" w:hAnsi="Times New Roman" w:cs="Times New Roman"/>
         </w:rPr>
       </w:pPr>
-      <w:proofErr w:type="spellStart"/>
-      <w:r>
-        <w:rPr>
-          <w:rFonts w:ascii="Times New Roman" w:hAnsi="Times New Roman" w:cs="Times New Roman"/>
-        </w:rPr>
-        <w:t>NameCheap</w:t>
-      </w:r>
-      <w:proofErr w:type="spellEnd"/>
-      <w:r>
-        <w:rPr>
-          <w:rFonts w:ascii="Times New Roman" w:hAnsi="Times New Roman" w:cs="Times New Roman"/>
-        </w:rPr>
-        <w:t xml:space="preserve"> - used to provide website URLs</w:t>
+      <w:r>
+        <w:rPr>
+          <w:rFonts w:ascii="Times New Roman" w:hAnsi="Times New Roman" w:cs="Times New Roman"/>
+        </w:rPr>
+        <w:t>NameCheap - used to provide website URLs</w:t>
       </w:r>
     </w:p>
     <w:p>
@@ -8878,35 +8816,7 @@
         <w:rPr>
           <w:rFonts w:ascii="Times New Roman" w:hAnsi="Times New Roman" w:cs="Times New Roman"/>
         </w:rPr>
-        <w:t xml:space="preserve">Chrome </w:t>
-      </w:r>
-      <w:proofErr w:type="spellStart"/>
-      <w:r>
-        <w:rPr>
-          <w:rFonts w:ascii="Times New Roman" w:hAnsi="Times New Roman" w:cs="Times New Roman"/>
-        </w:rPr>
-        <w:t>Webdriver</w:t>
-      </w:r>
-      <w:proofErr w:type="spellEnd"/>
-      <w:r>
-        <w:rPr>
-          <w:rFonts w:ascii="Times New Roman" w:hAnsi="Times New Roman" w:cs="Times New Roman"/>
-        </w:rPr>
-        <w:t xml:space="preserve"> – a controllable </w:t>
-      </w:r>
-      <w:proofErr w:type="spellStart"/>
-      <w:r>
-        <w:rPr>
-          <w:rFonts w:ascii="Times New Roman" w:hAnsi="Times New Roman" w:cs="Times New Roman"/>
-        </w:rPr>
-        <w:t>webdriver</w:t>
-      </w:r>
-      <w:proofErr w:type="spellEnd"/>
-      <w:r>
-        <w:rPr>
-          <w:rFonts w:ascii="Times New Roman" w:hAnsi="Times New Roman" w:cs="Times New Roman"/>
-        </w:rPr>
-        <w:t xml:space="preserve"> for Selenium</w:t>
+        <w:t>Chrome Webdriver – a controllable webdriver for Selenium</w:t>
       </w:r>
     </w:p>
     <w:p>
@@ -9012,7 +8922,7 @@
           <w:rFonts w:ascii="Times New Roman" w:hAnsi="Times New Roman" w:cs="Times New Roman"/>
         </w:rPr>
       </w:pPr>
-      <w:bookmarkStart w:id="43" w:name="_Toc23158465"/>
+      <w:bookmarkStart w:id="42" w:name="_Toc23158465"/>
       <w:r>
         <w:rPr>
           <w:rFonts w:ascii="Times New Roman" w:hAnsi="Times New Roman" w:cs="Times New Roman"/>
@@ -9026,7 +8936,7 @@
         <w:tab/>
         <w:t>Hosting</w:t>
       </w:r>
-      <w:bookmarkEnd w:id="43"/>
+      <w:bookmarkEnd w:id="42"/>
     </w:p>
     <w:p>
       <w:pPr>
@@ -9034,27 +8944,11 @@
       </w:pPr>
       <w:r>
         <w:tab/>
-        <w:t xml:space="preserve">URL: </w:t>
-      </w:r>
-      <w:proofErr w:type="spellStart"/>
-      <w:r>
-        <w:t>putitinpark.xyz</w:t>
-      </w:r>
-      <w:proofErr w:type="spellEnd"/>
-      <w:r>
-        <w:t xml:space="preserve"> (and putitinpark.me)</w:t>
+        <w:t>URL: putitinpark.xyz (and putitinpark.me)</w:t>
       </w:r>
       <w:r>
         <w:br/>
-        <w:t xml:space="preserve">Website URLs were obtained using </w:t>
-      </w:r>
-      <w:proofErr w:type="spellStart"/>
-      <w:r>
-        <w:t>NameCheap</w:t>
-      </w:r>
-      <w:proofErr w:type="spellEnd"/>
-      <w:r>
-        <w:t>, and the site itself is hosted using Google App Engine. Details to deploy the app using app engine can be found here &lt;</w:t>
+        <w:t>Website URLs were obtained using NameCheap, and the site itself is hosted using Google App Engine. Details to deploy the app using app engine can be found here &lt;</w:t>
       </w:r>
       <w:hyperlink r:id="rId10" w:tgtFrame="_blank">
         <w:r>
@@ -9128,21 +9022,12 @@
         <w:t xml:space="preserve">Install the </w:t>
       </w:r>
       <w:hyperlink r:id="rId11">
-        <w:proofErr w:type="spellStart"/>
         <w:r>
           <w:rPr>
             <w:rStyle w:val="InternetLink"/>
             <w:rFonts w:ascii="Times New Roman" w:hAnsi="Times New Roman" w:cs="Times New Roman"/>
           </w:rPr>
-          <w:t>gcloud</w:t>
-        </w:r>
-        <w:proofErr w:type="spellEnd"/>
-        <w:r>
-          <w:rPr>
-            <w:rStyle w:val="InternetLink"/>
-            <w:rFonts w:ascii="Times New Roman" w:hAnsi="Times New Roman" w:cs="Times New Roman"/>
-          </w:rPr>
-          <w:t xml:space="preserve"> command-line tool</w:t>
+          <w:t>gcloud command-line tool</w:t>
         </w:r>
       </w:hyperlink>
       <w:r>
@@ -9168,49 +9053,7 @@
         <w:rPr>
           <w:rFonts w:ascii="Times New Roman" w:hAnsi="Times New Roman" w:cs="Times New Roman"/>
         </w:rPr>
-        <w:t>Run ‘</w:t>
-      </w:r>
-      <w:proofErr w:type="spellStart"/>
-      <w:r>
-        <w:rPr>
-          <w:rFonts w:ascii="Times New Roman" w:hAnsi="Times New Roman" w:cs="Times New Roman"/>
-        </w:rPr>
-        <w:t>gcloud</w:t>
-      </w:r>
-      <w:proofErr w:type="spellEnd"/>
-      <w:r>
-        <w:rPr>
-          <w:rFonts w:ascii="Times New Roman" w:hAnsi="Times New Roman" w:cs="Times New Roman"/>
-        </w:rPr>
-        <w:t xml:space="preserve"> </w:t>
-      </w:r>
-      <w:proofErr w:type="spellStart"/>
-      <w:r>
-        <w:rPr>
-          <w:rFonts w:ascii="Times New Roman" w:hAnsi="Times New Roman" w:cs="Times New Roman"/>
-        </w:rPr>
-        <w:t>init</w:t>
-      </w:r>
-      <w:proofErr w:type="spellEnd"/>
-      <w:r>
-        <w:rPr>
-          <w:rFonts w:ascii="Times New Roman" w:hAnsi="Times New Roman" w:cs="Times New Roman"/>
-        </w:rPr>
-        <w:t xml:space="preserve">’ in the repository directory, then select the appropriate project from the list provided (You must be invited to the correct </w:t>
-      </w:r>
-      <w:proofErr w:type="spellStart"/>
-      <w:r>
-        <w:rPr>
-          <w:rFonts w:ascii="Times New Roman" w:hAnsi="Times New Roman" w:cs="Times New Roman"/>
-        </w:rPr>
-        <w:t>gcloud</w:t>
-      </w:r>
-      <w:proofErr w:type="spellEnd"/>
-      <w:r>
-        <w:rPr>
-          <w:rFonts w:ascii="Times New Roman" w:hAnsi="Times New Roman" w:cs="Times New Roman"/>
-        </w:rPr>
-        <w:t xml:space="preserve"> project).</w:t>
+        <w:t>Run ‘gcloud init’ in the repository directory, then select the appropriate project from the list provided (You must be invited to the correct gcloud project).</w:t>
       </w:r>
     </w:p>
     <w:p>
@@ -9229,21 +9072,7 @@
         <w:rPr>
           <w:rFonts w:ascii="Times New Roman" w:hAnsi="Times New Roman" w:cs="Times New Roman"/>
         </w:rPr>
-        <w:t>When ready to deploy, run ‘</w:t>
-      </w:r>
-      <w:proofErr w:type="spellStart"/>
-      <w:r>
-        <w:rPr>
-          <w:rFonts w:ascii="Times New Roman" w:hAnsi="Times New Roman" w:cs="Times New Roman"/>
-        </w:rPr>
-        <w:t>gcloud</w:t>
-      </w:r>
-      <w:proofErr w:type="spellEnd"/>
-      <w:r>
-        <w:rPr>
-          <w:rFonts w:ascii="Times New Roman" w:hAnsi="Times New Roman" w:cs="Times New Roman"/>
-        </w:rPr>
-        <w:t xml:space="preserve"> app </w:t>
+        <w:t xml:space="preserve">When ready to deploy, run ‘gcloud app </w:t>
       </w:r>
       <w:r>
         <w:rPr>
@@ -9267,15 +9096,7 @@
         <w:t xml:space="preserve">The site is able to support HTTPS because Google Cloud Platform provides a free SSL certificate </w:t>
       </w:r>
       <w:r>
-        <w:t xml:space="preserve">to sites hosted using its platform. In order to get this working, we had to add DNS records to our </w:t>
-      </w:r>
-      <w:proofErr w:type="spellStart"/>
-      <w:r>
-        <w:t>NameCheap</w:t>
-      </w:r>
-      <w:proofErr w:type="spellEnd"/>
-      <w:r>
-        <w:t xml:space="preserve"> account, to provide proof that we had access to the website.</w:t>
+        <w:t>to sites hosted using its platform. In order to get this working, we had to add DNS records to our NameCheap account, to provide proof that we had access to the website.</w:t>
       </w:r>
     </w:p>
     <w:p>
@@ -9286,7 +9107,7 @@
           <w:rFonts w:ascii="Times New Roman" w:hAnsi="Times New Roman" w:cs="Times New Roman"/>
         </w:rPr>
       </w:pPr>
-      <w:bookmarkStart w:id="44" w:name="_Toc23158466"/>
+      <w:bookmarkStart w:id="43" w:name="_Toc23158466"/>
       <w:r>
         <w:rPr>
           <w:rFonts w:ascii="Times New Roman" w:hAnsi="Times New Roman" w:cs="Times New Roman"/>
@@ -9300,7 +9121,7 @@
         <w:tab/>
         <w:t>API</w:t>
       </w:r>
-      <w:bookmarkEnd w:id="44"/>
+      <w:bookmarkEnd w:id="43"/>
     </w:p>
     <w:p>
       <w:pPr>
@@ -9310,7 +9131,7 @@
           <w:rFonts w:ascii="Times New Roman" w:hAnsi="Times New Roman" w:cs="Times New Roman"/>
         </w:rPr>
       </w:pPr>
-      <w:bookmarkStart w:id="45" w:name="_Toc23158467"/>
+      <w:bookmarkStart w:id="44" w:name="_Toc23158467"/>
       <w:r>
         <w:rPr>
           <w:rFonts w:ascii="Times New Roman" w:hAnsi="Times New Roman" w:cs="Times New Roman"/>
@@ -9324,7 +9145,7 @@
         <w:tab/>
         <w:t>National Parks</w:t>
       </w:r>
-      <w:bookmarkEnd w:id="45"/>
+      <w:bookmarkEnd w:id="44"/>
     </w:p>
     <w:p>
       <w:pPr>
@@ -9339,49 +9160,8 @@
           <w:sz w:val="22"/>
           <w:szCs w:val="22"/>
         </w:rPr>
-        <w:t xml:space="preserve">GET </w:t>
-      </w:r>
-      <w:proofErr w:type="spellStart"/>
-      <w:r>
-        <w:rPr>
-          <w:sz w:val="22"/>
-          <w:szCs w:val="22"/>
-        </w:rPr>
-        <w:t>putitinpark.xyz</w:t>
-      </w:r>
-      <w:proofErr w:type="spellEnd"/>
-      <w:r>
-        <w:rPr>
-          <w:sz w:val="22"/>
-          <w:szCs w:val="22"/>
-        </w:rPr>
-        <w:t>/</w:t>
-      </w:r>
-      <w:proofErr w:type="spellStart"/>
-      <w:r>
-        <w:rPr>
-          <w:sz w:val="22"/>
-          <w:szCs w:val="22"/>
-        </w:rPr>
-        <w:t>api</w:t>
-      </w:r>
-      <w:proofErr w:type="spellEnd"/>
-      <w:r>
-        <w:rPr>
-          <w:sz w:val="22"/>
-          <w:szCs w:val="22"/>
-        </w:rPr>
-        <w:t>/</w:t>
-      </w:r>
-      <w:proofErr w:type="spellStart"/>
-      <w:r>
-        <w:rPr>
-          <w:sz w:val="22"/>
-          <w:szCs w:val="22"/>
-        </w:rPr>
-        <w:t>nationalparks</w:t>
-      </w:r>
-      <w:proofErr w:type="spellEnd"/>
+        <w:t>GET putitinpark.xyz/api/nationalparks</w:t>
+      </w:r>
     </w:p>
     <w:p>
       <w:pPr>
@@ -9410,79 +9190,147 @@
           <w:sz w:val="23"/>
           <w:szCs w:val="22"/>
         </w:rPr>
-        <w:t xml:space="preserve">GET </w:t>
-      </w:r>
-      <w:proofErr w:type="spellStart"/>
-      <w:r>
+        <w:t>GET putitinpark.xyz/api/nationalparks?page=&lt;page_number&gt;</w:t>
+      </w:r>
+    </w:p>
+    <w:p>
+      <w:pPr>
+        <w:spacing w:line="276" w:lineRule="auto"/>
         <w:rPr>
           <w:color w:val="1D1C1D"/>
           <w:sz w:val="23"/>
           <w:szCs w:val="22"/>
         </w:rPr>
-        <w:t>putitinpark.xyz</w:t>
-      </w:r>
-      <w:proofErr w:type="spellEnd"/>
+      </w:pPr>
       <w:r>
         <w:rPr>
           <w:color w:val="1D1C1D"/>
           <w:sz w:val="23"/>
           <w:szCs w:val="22"/>
         </w:rPr>
-        <w:t>/</w:t>
-      </w:r>
-      <w:proofErr w:type="spellStart"/>
-      <w:r>
+        <w:tab/>
+        <w:t>Returns instances of National Parks on page &lt;page_number&gt;</w:t>
+      </w:r>
+    </w:p>
+    <w:p>
+      <w:pPr>
+        <w:spacing w:line="276" w:lineRule="auto"/>
         <w:rPr>
           <w:color w:val="1D1C1D"/>
           <w:sz w:val="23"/>
           <w:szCs w:val="22"/>
         </w:rPr>
-        <w:t>api</w:t>
-      </w:r>
-      <w:proofErr w:type="spellEnd"/>
+      </w:pPr>
       <w:r>
         <w:rPr>
           <w:color w:val="1D1C1D"/>
           <w:sz w:val="23"/>
           <w:szCs w:val="22"/>
         </w:rPr>
-        <w:t>/</w:t>
-      </w:r>
-      <w:proofErr w:type="spellStart"/>
+        <w:t>GET putitinpark.xyz/api/nationalparks/filter?key1=&lt;property&gt;val1=&lt;property_value&gt;</w:t>
+      </w:r>
+    </w:p>
+    <w:p>
+      <w:pPr>
+        <w:spacing w:line="276" w:lineRule="auto"/>
+        <w:ind w:left="720"/>
+      </w:pPr>
       <w:r>
         <w:rPr>
           <w:color w:val="1D1C1D"/>
           <w:sz w:val="23"/>
           <w:szCs w:val="22"/>
         </w:rPr>
-        <w:t>nationalparks?page</w:t>
-      </w:r>
-      <w:proofErr w:type="spellEnd"/>
+        <w:t>Returns instances of National Parks of which their property &lt;property&gt; matches a value &lt;property_value&gt;</w:t>
+      </w:r>
+    </w:p>
+    <w:p>
+      <w:pPr>
+        <w:pStyle w:val="Heading2"/>
+        <w:spacing w:line="276" w:lineRule="auto"/>
+        <w:rPr>
+          <w:rFonts w:ascii="Times New Roman" w:hAnsi="Times New Roman" w:cs="Times New Roman"/>
+        </w:rPr>
+      </w:pPr>
+      <w:bookmarkStart w:id="45" w:name="_Toc23158468"/>
+      <w:r>
+        <w:rPr>
+          <w:rFonts w:ascii="Times New Roman" w:hAnsi="Times New Roman" w:cs="Times New Roman"/>
+        </w:rPr>
+        <w:t>7.2</w:t>
+      </w:r>
+      <w:r>
+        <w:rPr>
+          <w:rFonts w:ascii="Times New Roman" w:hAnsi="Times New Roman" w:cs="Times New Roman"/>
+        </w:rPr>
+        <w:tab/>
+        <w:t>Recreational Activities</w:t>
+      </w:r>
+      <w:bookmarkEnd w:id="45"/>
+    </w:p>
+    <w:p>
+      <w:pPr>
+        <w:spacing w:line="276" w:lineRule="auto"/>
+        <w:rPr>
+          <w:sz w:val="22"/>
+          <w:szCs w:val="22"/>
+        </w:rPr>
+      </w:pPr>
+      <w:r>
+        <w:rPr>
+          <w:sz w:val="22"/>
+          <w:szCs w:val="22"/>
+        </w:rPr>
+        <w:t>GET putitinpark.xyz/api/recreation</w:t>
+      </w:r>
+    </w:p>
+    <w:p>
+      <w:pPr>
+        <w:spacing w:line="276" w:lineRule="auto"/>
+        <w:rPr>
+          <w:sz w:val="22"/>
+          <w:szCs w:val="22"/>
+        </w:rPr>
+      </w:pPr>
+      <w:r>
+        <w:rPr>
+          <w:sz w:val="22"/>
+          <w:szCs w:val="22"/>
+        </w:rPr>
+        <w:tab/>
+        <w:t>Returns all instances of recreational activities</w:t>
+      </w:r>
+    </w:p>
+    <w:p>
+      <w:pPr>
+        <w:spacing w:line="276" w:lineRule="auto"/>
+      </w:pPr>
       <w:r>
         <w:rPr>
           <w:color w:val="1D1C1D"/>
           <w:sz w:val="23"/>
           <w:szCs w:val="22"/>
         </w:rPr>
-        <w:t>=&lt;</w:t>
-      </w:r>
-      <w:proofErr w:type="spellStart"/>
-      <w:r>
+        <w:t>GET putitinpark.xyz/api/recreation?page=&lt;page_number&gt;</w:t>
+      </w:r>
+    </w:p>
+    <w:p>
+      <w:pPr>
+        <w:spacing w:line="276" w:lineRule="auto"/>
         <w:rPr>
           <w:color w:val="1D1C1D"/>
           <w:sz w:val="23"/>
           <w:szCs w:val="22"/>
         </w:rPr>
-        <w:t>page_number</w:t>
-      </w:r>
-      <w:proofErr w:type="spellEnd"/>
+      </w:pPr>
       <w:r>
         <w:rPr>
           <w:color w:val="1D1C1D"/>
           <w:sz w:val="23"/>
           <w:szCs w:val="22"/>
         </w:rPr>
-        <w:t>&gt;</w:t>
+        <w:tab/>
+        <w:t>Returns instances of recreational activities on page &lt;page_number&gt;</w:t>
       </w:r>
     </w:p>
     <w:p>
@@ -9500,26 +9348,105 @@
           <w:sz w:val="23"/>
           <w:szCs w:val="22"/>
         </w:rPr>
-        <w:tab/>
-        <w:t>Returns instances of National Parks on page &lt;</w:t>
-      </w:r>
-      <w:proofErr w:type="spellStart"/>
+        <w:t>GET putitinpark.xyz/api/recreation/filter?key1=&lt;property&gt;val1=&lt;property_value&gt;</w:t>
+      </w:r>
+    </w:p>
+    <w:p>
+      <w:pPr>
+        <w:spacing w:line="276" w:lineRule="auto"/>
+        <w:ind w:left="720"/>
+      </w:pPr>
       <w:r>
         <w:rPr>
           <w:color w:val="1D1C1D"/>
           <w:sz w:val="23"/>
           <w:szCs w:val="22"/>
         </w:rPr>
-        <w:t>page_number</w:t>
-      </w:r>
-      <w:proofErr w:type="spellEnd"/>
+        <w:t>Returns instances of National Parks of which their property &lt;property&gt; matches a value &lt;property_value&gt;</w:t>
+      </w:r>
+    </w:p>
+    <w:p>
+      <w:pPr>
+        <w:spacing w:line="276" w:lineRule="auto"/>
+        <w:rPr>
+          <w:sz w:val="22"/>
+          <w:szCs w:val="22"/>
+        </w:rPr>
+      </w:pPr>
+    </w:p>
+    <w:p>
+      <w:pPr>
+        <w:pStyle w:val="Heading2"/>
+        <w:spacing w:line="276" w:lineRule="auto"/>
+        <w:rPr>
+          <w:rFonts w:ascii="Times New Roman" w:hAnsi="Times New Roman" w:cs="Times New Roman"/>
+        </w:rPr>
+      </w:pPr>
+      <w:bookmarkStart w:id="46" w:name="_Toc23158469"/>
+      <w:r>
+        <w:rPr>
+          <w:rFonts w:ascii="Times New Roman" w:hAnsi="Times New Roman" w:cs="Times New Roman"/>
+        </w:rPr>
+        <w:t>7.3</w:t>
+      </w:r>
+      <w:r>
+        <w:rPr>
+          <w:rFonts w:ascii="Times New Roman" w:hAnsi="Times New Roman" w:cs="Times New Roman"/>
+        </w:rPr>
+        <w:tab/>
+      </w:r>
+      <w:r>
+        <w:rPr>
+          <w:rFonts w:ascii="Times New Roman" w:hAnsi="Times New Roman" w:cs="Times New Roman"/>
+        </w:rPr>
+        <w:t>Locations (States)</w:t>
+      </w:r>
+      <w:bookmarkEnd w:id="46"/>
+    </w:p>
+    <w:p>
+      <w:pPr>
+        <w:spacing w:line="276" w:lineRule="auto"/>
+        <w:rPr>
+          <w:sz w:val="22"/>
+          <w:szCs w:val="22"/>
+        </w:rPr>
+      </w:pPr>
+      <w:r>
+        <w:rPr>
+          <w:sz w:val="22"/>
+          <w:szCs w:val="22"/>
+        </w:rPr>
+        <w:t>GET putitinpark.xyz/api/location</w:t>
+      </w:r>
+    </w:p>
+    <w:p>
+      <w:pPr>
+        <w:spacing w:line="276" w:lineRule="auto"/>
+        <w:rPr>
+          <w:sz w:val="22"/>
+          <w:szCs w:val="22"/>
+        </w:rPr>
+      </w:pPr>
+      <w:r>
+        <w:rPr>
+          <w:sz w:val="22"/>
+          <w:szCs w:val="22"/>
+        </w:rPr>
+        <w:tab/>
+        <w:t>Returns all instances of locations (US states and D.C.)</w:t>
+      </w:r>
+    </w:p>
+    <w:p>
+      <w:pPr>
+        <w:spacing w:line="276" w:lineRule="auto"/>
+      </w:pPr>
       <w:r>
         <w:rPr>
           <w:color w:val="1D1C1D"/>
           <w:sz w:val="23"/>
           <w:szCs w:val="22"/>
         </w:rPr>
-        <w:t>&gt;</w:t>
+        <w:t>GET putitinpark.xyz/api/location?page=&lt;page_number&gt;</w:t>
       </w:r>
     </w:p>
     <w:p>
@@ -9537,575 +9464,40 @@
           <w:sz w:val="23"/>
           <w:szCs w:val="22"/>
         </w:rPr>
-        <w:t>GET putitinpark.xyz/api/nationalparks/filter?key1=&lt;property&gt;val1=&lt;property_value&gt;</w:t>
-      </w:r>
-    </w:p>
-    <w:p>
-      <w:pPr>
-        <w:spacing w:line="276" w:lineRule="auto"/>
-        <w:ind w:left="720"/>
-      </w:pPr>
-      <w:r>
+        <w:tab/>
+        <w:t>Returns instances of locations on page &lt;page_number&gt;</w:t>
+      </w:r>
+    </w:p>
+    <w:p>
+      <w:pPr>
+        <w:spacing w:line="276" w:lineRule="auto"/>
         <w:rPr>
           <w:color w:val="1D1C1D"/>
           <w:sz w:val="23"/>
           <w:szCs w:val="22"/>
         </w:rPr>
-        <w:t>Returns instances of National Parks of which their property &lt;property&gt; matches a value &lt;</w:t>
-      </w:r>
-      <w:proofErr w:type="spellStart"/>
+      </w:pPr>
       <w:r>
         <w:rPr>
           <w:color w:val="1D1C1D"/>
           <w:sz w:val="23"/>
           <w:szCs w:val="22"/>
         </w:rPr>
-        <w:t>property_value</w:t>
-      </w:r>
-      <w:proofErr w:type="spellEnd"/>
+        <w:t>GET putitinpark.xyz/api/location/filter?key1=&lt;property&gt;val1=&lt;property_value&gt;</w:t>
+      </w:r>
+    </w:p>
+    <w:p>
+      <w:pPr>
+        <w:spacing w:line="276" w:lineRule="auto"/>
+        <w:ind w:left="720"/>
+      </w:pPr>
       <w:r>
         <w:rPr>
           <w:color w:val="1D1C1D"/>
           <w:sz w:val="23"/>
           <w:szCs w:val="22"/>
         </w:rPr>
-        <w:t>&gt;</w:t>
-      </w:r>
-    </w:p>
-    <w:p>
-      <w:pPr>
-        <w:pStyle w:val="Heading2"/>
-        <w:spacing w:line="276" w:lineRule="auto"/>
-        <w:rPr>
-          <w:rFonts w:ascii="Times New Roman" w:hAnsi="Times New Roman" w:cs="Times New Roman"/>
-        </w:rPr>
-      </w:pPr>
-      <w:bookmarkStart w:id="46" w:name="_Toc23158468"/>
-      <w:r>
-        <w:rPr>
-          <w:rFonts w:ascii="Times New Roman" w:hAnsi="Times New Roman" w:cs="Times New Roman"/>
-        </w:rPr>
-        <w:t>7.2</w:t>
-      </w:r>
-      <w:r>
-        <w:rPr>
-          <w:rFonts w:ascii="Times New Roman" w:hAnsi="Times New Roman" w:cs="Times New Roman"/>
-        </w:rPr>
-        <w:tab/>
-        <w:t>Recreational Activities</w:t>
-      </w:r>
-      <w:bookmarkEnd w:id="46"/>
-    </w:p>
-    <w:p>
-      <w:pPr>
-        <w:spacing w:line="276" w:lineRule="auto"/>
-        <w:rPr>
-          <w:sz w:val="22"/>
-          <w:szCs w:val="22"/>
-        </w:rPr>
-      </w:pPr>
-      <w:r>
-        <w:rPr>
-          <w:sz w:val="22"/>
-          <w:szCs w:val="22"/>
-        </w:rPr>
-        <w:t xml:space="preserve">GET </w:t>
-      </w:r>
-      <w:proofErr w:type="spellStart"/>
-      <w:r>
-        <w:rPr>
-          <w:sz w:val="22"/>
-          <w:szCs w:val="22"/>
-        </w:rPr>
-        <w:t>putitinpark.xyz</w:t>
-      </w:r>
-      <w:proofErr w:type="spellEnd"/>
-      <w:r>
-        <w:rPr>
-          <w:sz w:val="22"/>
-          <w:szCs w:val="22"/>
-        </w:rPr>
-        <w:t>/</w:t>
-      </w:r>
-      <w:proofErr w:type="spellStart"/>
-      <w:r>
-        <w:rPr>
-          <w:sz w:val="22"/>
-          <w:szCs w:val="22"/>
-        </w:rPr>
-        <w:t>api</w:t>
-      </w:r>
-      <w:proofErr w:type="spellEnd"/>
-      <w:r>
-        <w:rPr>
-          <w:sz w:val="22"/>
-          <w:szCs w:val="22"/>
-        </w:rPr>
-        <w:t>/recreation</w:t>
-      </w:r>
-    </w:p>
-    <w:p>
-      <w:pPr>
-        <w:spacing w:line="276" w:lineRule="auto"/>
-        <w:rPr>
-          <w:sz w:val="22"/>
-          <w:szCs w:val="22"/>
-        </w:rPr>
-      </w:pPr>
-      <w:r>
-        <w:rPr>
-          <w:sz w:val="22"/>
-          <w:szCs w:val="22"/>
-        </w:rPr>
-        <w:tab/>
-        <w:t>Returns all instances of recreational activities</w:t>
-      </w:r>
-    </w:p>
-    <w:p>
-      <w:pPr>
-        <w:spacing w:line="276" w:lineRule="auto"/>
-      </w:pPr>
-      <w:r>
-        <w:rPr>
-          <w:color w:val="1D1C1D"/>
-          <w:sz w:val="23"/>
-          <w:szCs w:val="22"/>
-        </w:rPr>
-        <w:t xml:space="preserve">GET </w:t>
-      </w:r>
-      <w:proofErr w:type="spellStart"/>
-      <w:r>
-        <w:rPr>
-          <w:color w:val="1D1C1D"/>
-          <w:sz w:val="23"/>
-          <w:szCs w:val="22"/>
-        </w:rPr>
-        <w:t>putitinpark.xyz</w:t>
-      </w:r>
-      <w:proofErr w:type="spellEnd"/>
-      <w:r>
-        <w:rPr>
-          <w:color w:val="1D1C1D"/>
-          <w:sz w:val="23"/>
-          <w:szCs w:val="22"/>
-        </w:rPr>
-        <w:t>/</w:t>
-      </w:r>
-      <w:proofErr w:type="spellStart"/>
-      <w:r>
-        <w:rPr>
-          <w:color w:val="1D1C1D"/>
-          <w:sz w:val="23"/>
-          <w:szCs w:val="22"/>
-        </w:rPr>
-        <w:t>api</w:t>
-      </w:r>
-      <w:proofErr w:type="spellEnd"/>
-      <w:r>
-        <w:rPr>
-          <w:color w:val="1D1C1D"/>
-          <w:sz w:val="23"/>
-          <w:szCs w:val="22"/>
-        </w:rPr>
-        <w:t>/</w:t>
-      </w:r>
-      <w:proofErr w:type="spellStart"/>
-      <w:r>
-        <w:rPr>
-          <w:color w:val="1D1C1D"/>
-          <w:sz w:val="23"/>
-          <w:szCs w:val="22"/>
-        </w:rPr>
-        <w:t>recreation?page</w:t>
-      </w:r>
-      <w:proofErr w:type="spellEnd"/>
-      <w:r>
-        <w:rPr>
-          <w:color w:val="1D1C1D"/>
-          <w:sz w:val="23"/>
-          <w:szCs w:val="22"/>
-        </w:rPr>
-        <w:t>=&lt;</w:t>
-      </w:r>
-      <w:proofErr w:type="spellStart"/>
-      <w:r>
-        <w:rPr>
-          <w:color w:val="1D1C1D"/>
-          <w:sz w:val="23"/>
-          <w:szCs w:val="22"/>
-        </w:rPr>
-        <w:t>page_number</w:t>
-      </w:r>
-      <w:proofErr w:type="spellEnd"/>
-      <w:r>
-        <w:rPr>
-          <w:color w:val="1D1C1D"/>
-          <w:sz w:val="23"/>
-          <w:szCs w:val="22"/>
-        </w:rPr>
-        <w:t>&gt;</w:t>
-      </w:r>
-    </w:p>
-    <w:p>
-      <w:pPr>
-        <w:spacing w:line="276" w:lineRule="auto"/>
-        <w:rPr>
-          <w:color w:val="1D1C1D"/>
-          <w:sz w:val="23"/>
-          <w:szCs w:val="22"/>
-        </w:rPr>
-      </w:pPr>
-      <w:r>
-        <w:rPr>
-          <w:color w:val="1D1C1D"/>
-          <w:sz w:val="23"/>
-          <w:szCs w:val="22"/>
-        </w:rPr>
-        <w:tab/>
-        <w:t>Returns instances of recreational activities on page &lt;</w:t>
-      </w:r>
-      <w:proofErr w:type="spellStart"/>
-      <w:r>
-        <w:rPr>
-          <w:color w:val="1D1C1D"/>
-          <w:sz w:val="23"/>
-          <w:szCs w:val="22"/>
-        </w:rPr>
-        <w:t>page_number</w:t>
-      </w:r>
-      <w:proofErr w:type="spellEnd"/>
-      <w:r>
-        <w:rPr>
-          <w:color w:val="1D1C1D"/>
-          <w:sz w:val="23"/>
-          <w:szCs w:val="22"/>
-        </w:rPr>
-        <w:t>&gt;</w:t>
-      </w:r>
-    </w:p>
-    <w:p>
-      <w:pPr>
-        <w:spacing w:line="276" w:lineRule="auto"/>
-        <w:rPr>
-          <w:color w:val="1D1C1D"/>
-          <w:sz w:val="23"/>
-          <w:szCs w:val="22"/>
-        </w:rPr>
-      </w:pPr>
-      <w:r>
-        <w:rPr>
-          <w:color w:val="1D1C1D"/>
-          <w:sz w:val="23"/>
-          <w:szCs w:val="22"/>
-        </w:rPr>
-        <w:t>GET putitinpark.xyz/api/recreation/filter?key1=&lt;property&gt;val1=&lt;property_value&gt;</w:t>
-      </w:r>
-    </w:p>
-    <w:p>
-      <w:pPr>
-        <w:spacing w:line="276" w:lineRule="auto"/>
-        <w:ind w:left="720"/>
-      </w:pPr>
-      <w:r>
-        <w:rPr>
-          <w:color w:val="1D1C1D"/>
-          <w:sz w:val="23"/>
-          <w:szCs w:val="22"/>
-        </w:rPr>
-        <w:t>Returns instances of National Parks of which their property &lt;property&gt; matches a value &lt;</w:t>
-      </w:r>
-      <w:proofErr w:type="spellStart"/>
-      <w:r>
-        <w:rPr>
-          <w:color w:val="1D1C1D"/>
-          <w:sz w:val="23"/>
-          <w:szCs w:val="22"/>
-        </w:rPr>
-        <w:t>property_value</w:t>
-      </w:r>
-      <w:proofErr w:type="spellEnd"/>
-      <w:r>
-        <w:rPr>
-          <w:color w:val="1D1C1D"/>
-          <w:sz w:val="23"/>
-          <w:szCs w:val="22"/>
-        </w:rPr>
-        <w:t>&gt;</w:t>
-      </w:r>
-    </w:p>
-    <w:p>
-      <w:pPr>
-        <w:spacing w:line="276" w:lineRule="auto"/>
-        <w:rPr>
-          <w:sz w:val="22"/>
-          <w:szCs w:val="22"/>
-        </w:rPr>
-      </w:pPr>
-    </w:p>
-    <w:p>
-      <w:pPr>
-        <w:pStyle w:val="Heading2"/>
-        <w:spacing w:line="276" w:lineRule="auto"/>
-        <w:rPr>
-          <w:rFonts w:ascii="Times New Roman" w:hAnsi="Times New Roman" w:cs="Times New Roman"/>
-        </w:rPr>
-      </w:pPr>
-      <w:bookmarkStart w:id="47" w:name="_Toc23158469"/>
-      <w:r>
-        <w:rPr>
-          <w:rFonts w:ascii="Times New Roman" w:hAnsi="Times New Roman" w:cs="Times New Roman"/>
-        </w:rPr>
-        <w:t>7.3</w:t>
-      </w:r>
-      <w:r>
-        <w:rPr>
-          <w:rFonts w:ascii="Times New Roman" w:hAnsi="Times New Roman" w:cs="Times New Roman"/>
-        </w:rPr>
-        <w:tab/>
-      </w:r>
-      <w:r>
-        <w:rPr>
-          <w:rFonts w:ascii="Times New Roman" w:hAnsi="Times New Roman" w:cs="Times New Roman"/>
-        </w:rPr>
-        <w:t>Locations (States)</w:t>
-      </w:r>
-      <w:bookmarkEnd w:id="47"/>
-    </w:p>
-    <w:p>
-      <w:pPr>
-        <w:spacing w:line="276" w:lineRule="auto"/>
-        <w:rPr>
-          <w:sz w:val="22"/>
-          <w:szCs w:val="22"/>
-        </w:rPr>
-      </w:pPr>
-      <w:r>
-        <w:rPr>
-          <w:sz w:val="22"/>
-          <w:szCs w:val="22"/>
-        </w:rPr>
-        <w:t xml:space="preserve">GET </w:t>
-      </w:r>
-      <w:proofErr w:type="spellStart"/>
-      <w:r>
-        <w:rPr>
-          <w:sz w:val="22"/>
-          <w:szCs w:val="22"/>
-        </w:rPr>
-        <w:t>putitinpark.xyz</w:t>
-      </w:r>
-      <w:proofErr w:type="spellEnd"/>
-      <w:r>
-        <w:rPr>
-          <w:sz w:val="22"/>
-          <w:szCs w:val="22"/>
-        </w:rPr>
-        <w:t>/</w:t>
-      </w:r>
-      <w:proofErr w:type="spellStart"/>
-      <w:r>
-        <w:rPr>
-          <w:sz w:val="22"/>
-          <w:szCs w:val="22"/>
-        </w:rPr>
-        <w:t>api</w:t>
-      </w:r>
-      <w:proofErr w:type="spellEnd"/>
-      <w:r>
-        <w:rPr>
-          <w:sz w:val="22"/>
-          <w:szCs w:val="22"/>
-        </w:rPr>
-        <w:t>/location</w:t>
-      </w:r>
-    </w:p>
-    <w:p>
-      <w:pPr>
-        <w:spacing w:line="276" w:lineRule="auto"/>
-        <w:rPr>
-          <w:sz w:val="22"/>
-          <w:szCs w:val="22"/>
-        </w:rPr>
-      </w:pPr>
-      <w:r>
-        <w:rPr>
-          <w:sz w:val="22"/>
-          <w:szCs w:val="22"/>
-        </w:rPr>
-        <w:tab/>
-        <w:t>Returns all instances of locations (US states and D.C.)</w:t>
-      </w:r>
-    </w:p>
-    <w:p>
-      <w:pPr>
-        <w:spacing w:line="276" w:lineRule="auto"/>
-      </w:pPr>
-      <w:r>
-        <w:rPr>
-          <w:color w:val="1D1C1D"/>
-          <w:sz w:val="23"/>
-          <w:szCs w:val="22"/>
-        </w:rPr>
-        <w:t xml:space="preserve">GET </w:t>
-      </w:r>
-      <w:proofErr w:type="spellStart"/>
-      <w:r>
-        <w:rPr>
-          <w:color w:val="1D1C1D"/>
-          <w:sz w:val="23"/>
-          <w:szCs w:val="22"/>
-        </w:rPr>
-        <w:t>putitinpark.xyz</w:t>
-      </w:r>
-      <w:proofErr w:type="spellEnd"/>
-      <w:r>
-        <w:rPr>
-          <w:color w:val="1D1C1D"/>
-          <w:sz w:val="23"/>
-          <w:szCs w:val="22"/>
-        </w:rPr>
-        <w:t>/</w:t>
-      </w:r>
-      <w:proofErr w:type="spellStart"/>
-      <w:r>
-        <w:rPr>
-          <w:color w:val="1D1C1D"/>
-          <w:sz w:val="23"/>
-          <w:szCs w:val="22"/>
-        </w:rPr>
-        <w:t>api</w:t>
-      </w:r>
-      <w:proofErr w:type="spellEnd"/>
-      <w:r>
-        <w:rPr>
-          <w:color w:val="1D1C1D"/>
-          <w:sz w:val="23"/>
-          <w:szCs w:val="22"/>
-        </w:rPr>
-        <w:t>/</w:t>
-      </w:r>
-      <w:proofErr w:type="spellStart"/>
-      <w:r>
-        <w:rPr>
-          <w:color w:val="1D1C1D"/>
-          <w:sz w:val="23"/>
-          <w:szCs w:val="22"/>
-        </w:rPr>
-        <w:t>location?page</w:t>
-      </w:r>
-      <w:proofErr w:type="spellEnd"/>
-      <w:r>
-        <w:rPr>
-          <w:color w:val="1D1C1D"/>
-          <w:sz w:val="23"/>
-          <w:szCs w:val="22"/>
-        </w:rPr>
-        <w:t>=&lt;</w:t>
-      </w:r>
-      <w:proofErr w:type="spellStart"/>
-      <w:r>
-        <w:rPr>
-          <w:color w:val="1D1C1D"/>
-          <w:sz w:val="23"/>
-          <w:szCs w:val="22"/>
-        </w:rPr>
-        <w:t>page_number</w:t>
-      </w:r>
-      <w:proofErr w:type="spellEnd"/>
-      <w:r>
-        <w:rPr>
-          <w:color w:val="1D1C1D"/>
-          <w:sz w:val="23"/>
-          <w:szCs w:val="22"/>
-        </w:rPr>
-        <w:t>&gt;</w:t>
-      </w:r>
-    </w:p>
-    <w:p>
-      <w:pPr>
-        <w:spacing w:line="276" w:lineRule="auto"/>
-        <w:rPr>
-          <w:color w:val="1D1C1D"/>
-          <w:sz w:val="23"/>
-          <w:szCs w:val="22"/>
-        </w:rPr>
-      </w:pPr>
-      <w:r>
-        <w:rPr>
-          <w:color w:val="1D1C1D"/>
-          <w:sz w:val="23"/>
-          <w:szCs w:val="22"/>
-        </w:rPr>
-        <w:tab/>
-        <w:t>Returns instances of locations on page &lt;</w:t>
-      </w:r>
-      <w:proofErr w:type="spellStart"/>
-      <w:r>
-        <w:rPr>
-          <w:color w:val="1D1C1D"/>
-          <w:sz w:val="23"/>
-          <w:szCs w:val="22"/>
-        </w:rPr>
-        <w:t>page_number</w:t>
-      </w:r>
-      <w:proofErr w:type="spellEnd"/>
-      <w:r>
-        <w:rPr>
-          <w:color w:val="1D1C1D"/>
-          <w:sz w:val="23"/>
-          <w:szCs w:val="22"/>
-        </w:rPr>
-        <w:t>&gt;</w:t>
-      </w:r>
-    </w:p>
-    <w:p>
-      <w:pPr>
-        <w:spacing w:line="276" w:lineRule="auto"/>
-        <w:rPr>
-          <w:color w:val="1D1C1D"/>
-          <w:sz w:val="23"/>
-          <w:szCs w:val="22"/>
-        </w:rPr>
-      </w:pPr>
-      <w:r>
-        <w:rPr>
-          <w:color w:val="1D1C1D"/>
-          <w:sz w:val="23"/>
-          <w:szCs w:val="22"/>
-        </w:rPr>
-        <w:t>GET putitinpark.xyz/api/location/filter?key1=&lt;property&gt;val1=&lt;property_value&gt;</w:t>
-      </w:r>
-    </w:p>
-    <w:p>
-      <w:pPr>
-        <w:spacing w:line="276" w:lineRule="auto"/>
-        <w:ind w:left="720"/>
-      </w:pPr>
-      <w:r>
-        <w:rPr>
-          <w:color w:val="1D1C1D"/>
-          <w:sz w:val="23"/>
-          <w:szCs w:val="22"/>
-        </w:rPr>
-        <w:t>Returns instances of locations of which their property &lt;property&gt; matches a value &lt;</w:t>
-      </w:r>
-      <w:proofErr w:type="spellStart"/>
-      <w:r>
-        <w:rPr>
-          <w:color w:val="1D1C1D"/>
-          <w:sz w:val="23"/>
-          <w:szCs w:val="22"/>
-        </w:rPr>
-        <w:t>property_value</w:t>
-      </w:r>
-      <w:proofErr w:type="spellEnd"/>
-      <w:r>
-        <w:rPr>
-          <w:color w:val="1D1C1D"/>
-          <w:sz w:val="23"/>
-          <w:szCs w:val="22"/>
-        </w:rPr>
-        <w:t>&gt;</w:t>
+        <w:t>Returns instances of locations of which their property &lt;property&gt; matches a value &lt;property_value&gt;</w:t>
       </w:r>
     </w:p>
     <w:p>
@@ -10126,7 +9518,7 @@
           <w:rFonts w:ascii="Times New Roman" w:hAnsi="Times New Roman" w:cs="Times New Roman"/>
         </w:rPr>
       </w:pPr>
-      <w:bookmarkStart w:id="48" w:name="_Toc23158470"/>
+      <w:bookmarkStart w:id="47" w:name="_Toc23158470"/>
       <w:r>
         <w:rPr>
           <w:rFonts w:ascii="Times New Roman" w:hAnsi="Times New Roman" w:cs="Times New Roman"/>
@@ -10145,14 +9537,64 @@
         </w:rPr>
         <w:t>Pagination</w:t>
       </w:r>
+      <w:bookmarkEnd w:id="47"/>
+      <w:r>
+        <w:rPr>
+          <w:rFonts w:ascii="Times New Roman" w:hAnsi="Times New Roman" w:cs="Times New Roman"/>
+        </w:rPr>
+        <w:tab/>
+      </w:r>
+    </w:p>
+    <w:p>
+      <w:pPr>
+        <w:pStyle w:val="Heading2"/>
+        <w:spacing w:line="276" w:lineRule="auto"/>
+        <w:rPr>
+          <w:rFonts w:ascii="Times New Roman" w:hAnsi="Times New Roman" w:cs="Times New Roman"/>
+        </w:rPr>
+      </w:pPr>
+      <w:bookmarkStart w:id="48" w:name="_Toc23158471"/>
+      <w:r>
+        <w:rPr>
+          <w:rFonts w:ascii="Times New Roman" w:hAnsi="Times New Roman" w:cs="Times New Roman"/>
+        </w:rPr>
+        <w:t>8</w:t>
+      </w:r>
+      <w:r>
+        <w:rPr>
+          <w:rFonts w:ascii="Times New Roman" w:hAnsi="Times New Roman" w:cs="Times New Roman"/>
+        </w:rPr>
+        <w:t>.1</w:t>
+      </w:r>
+      <w:r>
+        <w:rPr>
+          <w:rFonts w:ascii="Times New Roman" w:hAnsi="Times New Roman" w:cs="Times New Roman"/>
+        </w:rPr>
+        <w:tab/>
+      </w:r>
+      <w:r>
+        <w:rPr>
+          <w:rFonts w:ascii="Times New Roman" w:hAnsi="Times New Roman" w:cs="Times New Roman"/>
+        </w:rPr>
+        <w:t>Frontend Support</w:t>
+      </w:r>
       <w:bookmarkEnd w:id="48"/>
-      <w:r>
-        <w:rPr>
-          <w:rFonts w:ascii="Times New Roman" w:hAnsi="Times New Roman" w:cs="Times New Roman"/>
-        </w:rPr>
-        <w:tab/>
-      </w:r>
-    </w:p>
+    </w:p>
+    <w:p>
+      <w:r>
+        <w:t>On the frontend, we used a</w:t>
+      </w:r>
+      <w:r>
+        <w:t>n external</w:t>
+      </w:r>
+      <w:r>
+        <w:t xml:space="preserve"> library component, react-paginate, in order to facilitate pagination. This component provided a basic HTML pagination element</w:t>
+      </w:r>
+      <w:r>
+        <w:t>, which we styled to make more accessible and match the theme of our website. With this component, we were also able to define a handlePageClick method, which handled page redirects whenever a pagination element was clicked.</w:t>
+      </w:r>
+    </w:p>
+    <w:p/>
     <w:p>
       <w:pPr>
         <w:pStyle w:val="Heading2"/>
@@ -10161,65 +9603,7 @@
           <w:rFonts w:ascii="Times New Roman" w:hAnsi="Times New Roman" w:cs="Times New Roman"/>
         </w:rPr>
       </w:pPr>
-      <w:bookmarkStart w:id="49" w:name="_Toc23158471"/>
-      <w:r>
-        <w:rPr>
-          <w:rFonts w:ascii="Times New Roman" w:hAnsi="Times New Roman" w:cs="Times New Roman"/>
-        </w:rPr>
-        <w:t>8</w:t>
-      </w:r>
-      <w:r>
-        <w:rPr>
-          <w:rFonts w:ascii="Times New Roman" w:hAnsi="Times New Roman" w:cs="Times New Roman"/>
-        </w:rPr>
-        <w:t>.1</w:t>
-      </w:r>
-      <w:r>
-        <w:rPr>
-          <w:rFonts w:ascii="Times New Roman" w:hAnsi="Times New Roman" w:cs="Times New Roman"/>
-        </w:rPr>
-        <w:tab/>
-      </w:r>
-      <w:r>
-        <w:rPr>
-          <w:rFonts w:ascii="Times New Roman" w:hAnsi="Times New Roman" w:cs="Times New Roman"/>
-        </w:rPr>
-        <w:t>Frontend Support</w:t>
-      </w:r>
-      <w:bookmarkEnd w:id="49"/>
-    </w:p>
-    <w:p>
-      <w:r>
-        <w:t>On the frontend, we used a</w:t>
-      </w:r>
-      <w:r>
-        <w:t>n external</w:t>
-      </w:r>
-      <w:r>
-        <w:t xml:space="preserve"> library component, react-paginate, in order to facilitate pagination. This component provided a basic HTML pagination element</w:t>
-      </w:r>
-      <w:r>
-        <w:t xml:space="preserve">, which we styled to make more accessible and match the theme of our website. With this component, we were also able to define a </w:t>
-      </w:r>
-      <w:proofErr w:type="spellStart"/>
-      <w:r>
-        <w:t>handlePageClick</w:t>
-      </w:r>
-      <w:proofErr w:type="spellEnd"/>
-      <w:r>
-        <w:t xml:space="preserve"> method, which handled page redirects whenever a pagination element was clicked.</w:t>
-      </w:r>
-    </w:p>
-    <w:p/>
-    <w:p>
-      <w:pPr>
-        <w:pStyle w:val="Heading2"/>
-        <w:spacing w:line="276" w:lineRule="auto"/>
-        <w:rPr>
-          <w:rFonts w:ascii="Times New Roman" w:hAnsi="Times New Roman" w:cs="Times New Roman"/>
-        </w:rPr>
-      </w:pPr>
-      <w:bookmarkStart w:id="50" w:name="_Toc23158472"/>
+      <w:bookmarkStart w:id="49" w:name="_Toc23158472"/>
       <w:r>
         <w:rPr>
           <w:rFonts w:ascii="Times New Roman" w:hAnsi="Times New Roman" w:cs="Times New Roman"/>
@@ -10251,7 +9635,7 @@
         </w:rPr>
         <w:t>Backend Support</w:t>
       </w:r>
-      <w:bookmarkEnd w:id="50"/>
+      <w:bookmarkEnd w:id="49"/>
     </w:p>
     <w:p>
       <w:r>
@@ -10272,7 +9656,7 @@
           <w:rFonts w:ascii="Times New Roman" w:hAnsi="Times New Roman" w:cs="Times New Roman"/>
         </w:rPr>
       </w:pPr>
-      <w:bookmarkStart w:id="51" w:name="_Toc23158473"/>
+      <w:bookmarkStart w:id="50" w:name="_Toc23158473"/>
       <w:r>
         <w:rPr>
           <w:rFonts w:ascii="Times New Roman" w:hAnsi="Times New Roman" w:cs="Times New Roman"/>
@@ -10291,50 +9675,50 @@
         </w:rPr>
         <w:t>Database</w:t>
       </w:r>
+      <w:bookmarkEnd w:id="50"/>
+      <w:r>
+        <w:rPr>
+          <w:rFonts w:ascii="Times New Roman" w:hAnsi="Times New Roman" w:cs="Times New Roman"/>
+        </w:rPr>
+        <w:tab/>
+      </w:r>
+    </w:p>
+    <w:p>
+      <w:pPr>
+        <w:pStyle w:val="Heading2"/>
+        <w:spacing w:line="276" w:lineRule="auto"/>
+        <w:rPr>
+          <w:rFonts w:ascii="Times New Roman" w:hAnsi="Times New Roman" w:cs="Times New Roman"/>
+        </w:rPr>
+      </w:pPr>
+      <w:bookmarkStart w:id="51" w:name="_Toc22841853"/>
+      <w:bookmarkStart w:id="52" w:name="_Toc23158474"/>
+      <w:r>
+        <w:rPr>
+          <w:rFonts w:ascii="Times New Roman" w:hAnsi="Times New Roman" w:cs="Times New Roman"/>
+        </w:rPr>
+        <w:t>9</w:t>
+      </w:r>
+      <w:r>
+        <w:rPr>
+          <w:rFonts w:ascii="Times New Roman" w:hAnsi="Times New Roman" w:cs="Times New Roman"/>
+        </w:rPr>
+        <w:t>.1</w:t>
+      </w:r>
+      <w:r>
+        <w:rPr>
+          <w:rFonts w:ascii="Times New Roman" w:hAnsi="Times New Roman" w:cs="Times New Roman"/>
+        </w:rPr>
+        <w:tab/>
+      </w:r>
+      <w:r>
+        <w:rPr>
+          <w:rFonts w:ascii="Times New Roman" w:hAnsi="Times New Roman" w:cs="Times New Roman"/>
+        </w:rPr>
+        <w:t>Data Sources</w:t>
+      </w:r>
       <w:bookmarkEnd w:id="51"/>
-      <w:r>
-        <w:rPr>
-          <w:rFonts w:ascii="Times New Roman" w:hAnsi="Times New Roman" w:cs="Times New Roman"/>
-        </w:rPr>
-        <w:tab/>
-      </w:r>
-    </w:p>
-    <w:p>
-      <w:pPr>
-        <w:pStyle w:val="Heading2"/>
-        <w:spacing w:line="276" w:lineRule="auto"/>
-        <w:rPr>
-          <w:rFonts w:ascii="Times New Roman" w:hAnsi="Times New Roman" w:cs="Times New Roman"/>
-        </w:rPr>
-      </w:pPr>
-      <w:bookmarkStart w:id="52" w:name="_Toc22841853"/>
-      <w:bookmarkStart w:id="53" w:name="_Toc23158474"/>
-      <w:r>
-        <w:rPr>
-          <w:rFonts w:ascii="Times New Roman" w:hAnsi="Times New Roman" w:cs="Times New Roman"/>
-        </w:rPr>
-        <w:t>9</w:t>
-      </w:r>
-      <w:r>
-        <w:rPr>
-          <w:rFonts w:ascii="Times New Roman" w:hAnsi="Times New Roman" w:cs="Times New Roman"/>
-        </w:rPr>
-        <w:t>.1</w:t>
-      </w:r>
-      <w:r>
-        <w:rPr>
-          <w:rFonts w:ascii="Times New Roman" w:hAnsi="Times New Roman" w:cs="Times New Roman"/>
-        </w:rPr>
-        <w:tab/>
-      </w:r>
-      <w:r>
-        <w:rPr>
-          <w:rFonts w:ascii="Times New Roman" w:hAnsi="Times New Roman" w:cs="Times New Roman"/>
-        </w:rPr>
-        <w:t>Data Sources</w:t>
-      </w:r>
       <w:bookmarkEnd w:id="52"/>
-      <w:bookmarkEnd w:id="53"/>
     </w:p>
     <w:p>
       <w:pPr>
@@ -10402,89 +9786,93 @@
           <w:sz w:val="22"/>
           <w:szCs w:val="22"/>
         </w:rPr>
-        <w:t xml:space="preserve">). These APIS were called using scripts that can be found within </w:t>
-      </w:r>
-      <w:proofErr w:type="spellStart"/>
-      <w:r>
+        <w:t xml:space="preserve">). These APIS were called using scripts that can be found within misc/scripts, and information retrieved from them is stored within a MySQL instance on GCP. </w:t>
+      </w:r>
+    </w:p>
+    <w:p>
+      <w:pPr>
+        <w:pStyle w:val="Heading2"/>
+        <w:spacing w:line="276" w:lineRule="auto"/>
+        <w:rPr>
+          <w:rFonts w:ascii="Times New Roman" w:hAnsi="Times New Roman" w:cs="Times New Roman"/>
+        </w:rPr>
+      </w:pPr>
+      <w:bookmarkStart w:id="53" w:name="_Toc22841854"/>
+      <w:bookmarkStart w:id="54" w:name="_Toc23158475"/>
+      <w:r>
+        <w:rPr>
+          <w:rFonts w:ascii="Times New Roman" w:hAnsi="Times New Roman" w:cs="Times New Roman"/>
+        </w:rPr>
+        <w:t>9</w:t>
+      </w:r>
+      <w:r>
+        <w:rPr>
+          <w:rFonts w:ascii="Times New Roman" w:hAnsi="Times New Roman" w:cs="Times New Roman"/>
+        </w:rPr>
+        <w:t>.</w:t>
+      </w:r>
+      <w:r>
+        <w:rPr>
+          <w:rFonts w:ascii="Times New Roman" w:hAnsi="Times New Roman" w:cs="Times New Roman"/>
+        </w:rPr>
+        <w:t>2</w:t>
+      </w:r>
+      <w:r>
+        <w:rPr>
+          <w:rFonts w:ascii="Times New Roman" w:hAnsi="Times New Roman" w:cs="Times New Roman"/>
+        </w:rPr>
+        <w:tab/>
+      </w:r>
+      <w:r>
+        <w:rPr>
+          <w:rFonts w:ascii="Times New Roman" w:hAnsi="Times New Roman" w:cs="Times New Roman"/>
+        </w:rPr>
+        <w:t>Schema</w:t>
+      </w:r>
+      <w:bookmarkEnd w:id="53"/>
+      <w:bookmarkEnd w:id="54"/>
+    </w:p>
+    <w:p>
+      <w:pPr>
         <w:rPr>
           <w:sz w:val="22"/>
           <w:szCs w:val="22"/>
         </w:rPr>
-        <w:t>misc</w:t>
-      </w:r>
-      <w:proofErr w:type="spellEnd"/>
+      </w:pPr>
+      <w:r>
+        <w:tab/>
+      </w:r>
       <w:r>
         <w:rPr>
           <w:sz w:val="22"/>
           <w:szCs w:val="22"/>
         </w:rPr>
-        <w:t xml:space="preserve">/scripts, and information retrieved from them is stored within a MySQL instance on GCP. </w:t>
-      </w:r>
-    </w:p>
-    <w:p>
-      <w:pPr>
-        <w:pStyle w:val="Heading2"/>
-        <w:spacing w:line="276" w:lineRule="auto"/>
-        <w:rPr>
-          <w:rFonts w:ascii="Times New Roman" w:hAnsi="Times New Roman" w:cs="Times New Roman"/>
-        </w:rPr>
-      </w:pPr>
-      <w:bookmarkStart w:id="54" w:name="_Toc22841854"/>
-      <w:bookmarkStart w:id="55" w:name="_Toc23158475"/>
-      <w:r>
-        <w:rPr>
-          <w:rFonts w:ascii="Times New Roman" w:hAnsi="Times New Roman" w:cs="Times New Roman"/>
+        <w:t>There are three tables, each based on a model: location, nationalparks, and recreation. The schema for each table and the relationship between the tables can best be summarized by the following UML chart</w:t>
+      </w:r>
+      <w:r>
+        <w:rPr>
+          <w:sz w:val="22"/>
+          <w:szCs w:val="22"/>
+        </w:rPr>
+        <w:t>:</w:t>
+      </w:r>
+      <w:bookmarkStart w:id="55" w:name="_GoBack"/>
+      <w:bookmarkEnd w:id="55"/>
+    </w:p>
+    <w:p>
+      <w:pPr>
+        <w:jc w:val="center"/>
+      </w:pPr>
+      <w:r>
+        <w:rPr>
+          <w:noProof/>
         </w:rPr>
         <w:lastRenderedPageBreak/>
-        <w:t>9</w:t>
-      </w:r>
-      <w:r>
-        <w:rPr>
-          <w:rFonts w:ascii="Times New Roman" w:hAnsi="Times New Roman" w:cs="Times New Roman"/>
-        </w:rPr>
-        <w:t>.</w:t>
-      </w:r>
-      <w:r>
-        <w:rPr>
-          <w:rFonts w:ascii="Times New Roman" w:hAnsi="Times New Roman" w:cs="Times New Roman"/>
-        </w:rPr>
-        <w:t>2</w:t>
-      </w:r>
-      <w:r>
-        <w:rPr>
-          <w:rFonts w:ascii="Times New Roman" w:hAnsi="Times New Roman" w:cs="Times New Roman"/>
-        </w:rPr>
-        <w:tab/>
-      </w:r>
-      <w:r>
-        <w:rPr>
-          <w:rFonts w:ascii="Times New Roman" w:hAnsi="Times New Roman" w:cs="Times New Roman"/>
-        </w:rPr>
-        <w:t>Schema</w:t>
-      </w:r>
-      <w:bookmarkEnd w:id="54"/>
-      <w:bookmarkEnd w:id="55"/>
-    </w:p>
-    <w:p>
-      <w:r>
-        <w:rPr>
-          <w:noProof/>
-          <w:sz w:val="22"/>
-          <w:szCs w:val="22"/>
-        </w:rPr>
         <w:drawing>
-          <wp:anchor distT="0" distB="0" distL="114300" distR="114300" simplePos="0" relativeHeight="251659264" behindDoc="0" locked="0" layoutInCell="1" allowOverlap="1" wp14:anchorId="0DE57744" wp14:editId="5ABE1A03">
-            <wp:simplePos x="0" y="0"/>
-            <wp:positionH relativeFrom="column">
-              <wp:posOffset>1158875</wp:posOffset>
-            </wp:positionH>
-            <wp:positionV relativeFrom="paragraph">
-              <wp:posOffset>718185</wp:posOffset>
-            </wp:positionV>
-            <wp:extent cx="3721100" cy="7287260"/>
-            <wp:effectExtent l="0" t="0" r="0" b="2540"/>
-            <wp:wrapTopAndBottom/>
-            <wp:docPr id="2" name="Picture 2"/>
+          <wp:inline distT="0" distB="0" distL="0" distR="0" wp14:anchorId="53456038" wp14:editId="1A6CE49A">
+            <wp:extent cx="3786554" cy="7415989"/>
+            <wp:effectExtent l="0" t="0" r="0" b="1270"/>
+            <wp:docPr id="3" name="Picture 3"/>
             <wp:cNvGraphicFramePr>
               <a:graphicFrameLocks xmlns:a="http://schemas.openxmlformats.org/drawingml/2006/main" noChangeAspect="1"/>
             </wp:cNvGraphicFramePr>
@@ -10492,7 +9880,7 @@
               <a:graphicData uri="http://schemas.openxmlformats.org/drawingml/2006/picture">
                 <pic:pic xmlns:pic="http://schemas.openxmlformats.org/drawingml/2006/picture">
                   <pic:nvPicPr>
-                    <pic:cNvPr id="2" name="database_ERD_UML.png"/>
+                    <pic:cNvPr id="3" name="database_ERD_UML copy.png"/>
                     <pic:cNvPicPr/>
                   </pic:nvPicPr>
                   <pic:blipFill>
@@ -10510,7 +9898,7 @@
                   <pic:spPr>
                     <a:xfrm>
                       <a:off x="0" y="0"/>
-                      <a:ext cx="3721100" cy="7287260"/>
+                      <a:ext cx="3816252" cy="7474153"/>
                     </a:xfrm>
                     <a:prstGeom prst="rect">
                       <a:avLst/>
@@ -10519,47 +9907,8 @@
                 </pic:pic>
               </a:graphicData>
             </a:graphic>
-            <wp14:sizeRelH relativeFrom="page">
-              <wp14:pctWidth>0</wp14:pctWidth>
-            </wp14:sizeRelH>
-            <wp14:sizeRelV relativeFrom="page">
-              <wp14:pctHeight>0</wp14:pctHeight>
-            </wp14:sizeRelV>
-          </wp:anchor>
+          </wp:inline>
         </w:drawing>
-      </w:r>
-      <w:r>
-        <w:tab/>
-      </w:r>
-      <w:r>
-        <w:rPr>
-          <w:sz w:val="22"/>
-          <w:szCs w:val="22"/>
-        </w:rPr>
-        <w:t xml:space="preserve">There are three tables, each based on a model: location, </w:t>
-      </w:r>
-      <w:proofErr w:type="spellStart"/>
-      <w:r>
-        <w:rPr>
-          <w:sz w:val="22"/>
-          <w:szCs w:val="22"/>
-        </w:rPr>
-        <w:t>nationalparks</w:t>
-      </w:r>
-      <w:proofErr w:type="spellEnd"/>
-      <w:r>
-        <w:rPr>
-          <w:sz w:val="22"/>
-          <w:szCs w:val="22"/>
-        </w:rPr>
-        <w:t>, and recreation. The schema for each table and the relationship between the tables can best be summarized by the following UML chart</w:t>
-      </w:r>
-      <w:r>
-        <w:rPr>
-          <w:sz w:val="22"/>
-          <w:szCs w:val="22"/>
-        </w:rPr>
-        <w:t>:</w:t>
       </w:r>
     </w:p>
     <w:p>
@@ -10687,15 +10036,7 @@
     </w:p>
     <w:p>
       <w:r>
-        <w:t xml:space="preserve">In order to do acceptance testing and ensure that our code worked from a real world scenario, we wrote GUI tests using Selenium. The tests spin up Chrome </w:t>
-      </w:r>
-      <w:proofErr w:type="spellStart"/>
-      <w:r>
-        <w:t>Webdriver</w:t>
-      </w:r>
-      <w:proofErr w:type="spellEnd"/>
-      <w:r>
-        <w:t xml:space="preserve"> and perform browser actions, and then validate those actions to see that </w:t>
+        <w:t xml:space="preserve">In order to do acceptance testing and ensure that our code worked from a real world scenario, we wrote GUI tests using Selenium. The tests spin up Chrome Webdriver and perform browser actions, and then validate those actions to see that </w:t>
       </w:r>
       <w:r>
         <w:t>the correct behavior was produced.</w:t>
@@ -10748,15 +10089,7 @@
         <w:t>Our backend uses Flask to serve up data from the MySQL database to the frontend.</w:t>
       </w:r>
       <w:r>
-        <w:t xml:space="preserve"> In order to test this functionality, we used Python </w:t>
-      </w:r>
-      <w:proofErr w:type="spellStart"/>
-      <w:r>
-        <w:t>unittest</w:t>
-      </w:r>
-      <w:proofErr w:type="spellEnd"/>
-      <w:r>
-        <w:t xml:space="preserve"> to ensure that the data that we were passing onto the frontend was what we expected.</w:t>
+        <w:t xml:space="preserve"> In order to test this functionality, we used Python unittest to ensure that the data that we were passing onto the frontend was what we expected.</w:t>
       </w:r>
     </w:p>
     <w:p/>
@@ -13401,7 +12734,7 @@
 </file>
 
 <file path=customXml/itemProps1.xml><?xml version="1.0" encoding="utf-8"?>
-<ds:datastoreItem xmlns:ds="http://schemas.openxmlformats.org/officeDocument/2006/customXml" ds:itemID="{B5FAAF4C-E2A4-674F-9D3F-E708139169D6}">
+<ds:datastoreItem xmlns:ds="http://schemas.openxmlformats.org/officeDocument/2006/customXml" ds:itemID="{0622770F-8D00-4941-B0D2-FBC9896CEAB1}">
   <ds:schemaRefs>
     <ds:schemaRef ds:uri="http://schemas.openxmlformats.org/officeDocument/2006/bibliography"/>
   </ds:schemaRefs>

</xml_diff>

<commit_message>
Add the updated technical report
</commit_message>
<xml_diff>
--- a/misc/Technical_Report.docx
+++ b/misc/Technical_Report.docx
@@ -14,7 +14,21 @@
         <w:rPr>
           <w:rFonts w:ascii="Times New Roman" w:hAnsi="Times New Roman" w:cs="Times New Roman"/>
         </w:rPr>
-        <w:t>Put It In Park</w:t>
+        <w:t xml:space="preserve">Put It </w:t>
+      </w:r>
+      <w:proofErr w:type="gramStart"/>
+      <w:r>
+        <w:rPr>
+          <w:rFonts w:ascii="Times New Roman" w:hAnsi="Times New Roman" w:cs="Times New Roman"/>
+        </w:rPr>
+        <w:t>In</w:t>
+      </w:r>
+      <w:proofErr w:type="gramEnd"/>
+      <w:r>
+        <w:rPr>
+          <w:rFonts w:ascii="Times New Roman" w:hAnsi="Times New Roman" w:cs="Times New Roman"/>
+        </w:rPr>
+        <w:t xml:space="preserve"> Park</w:t>
       </w:r>
     </w:p>
     <w:p>
@@ -236,7 +250,6 @@
           <w:docPartUnique/>
         </w:docPartObj>
       </w:sdtPr>
-      <w:sdtEndPr/>
       <w:sdtContent>
         <w:p>
           <w:pPr>
@@ -255,16 +268,7 @@
               <w:rFonts w:ascii="Times New Roman" w:hAnsi="Times New Roman" w:cs="Times New Roman"/>
               <w:color w:val="auto"/>
             </w:rPr>
-            <w:t>Table of Conte</w:t>
-          </w:r>
-          <w:bookmarkStart w:id="1" w:name="_GoBack"/>
-          <w:bookmarkEnd w:id="1"/>
-          <w:r>
-            <w:rPr>
-              <w:rFonts w:ascii="Times New Roman" w:hAnsi="Times New Roman" w:cs="Times New Roman"/>
-              <w:color w:val="auto"/>
-            </w:rPr>
-            <w:t>nts</w:t>
+            <w:t>Table of Contents</w:t>
           </w:r>
           <w:bookmarkEnd w:id="0"/>
           <w:r>
@@ -8245,7 +8249,6 @@
                 <w:rStyle w:val="Hyperlink"/>
                 <w:rFonts w:ascii="Times New Roman" w:hAnsi="Times New Roman" w:cs="Times New Roman"/>
                 <w:noProof/>
-                <w:highlight w:val="yellow"/>
               </w:rPr>
               <w:t>14.3</w:t>
             </w:r>
@@ -8263,7 +8266,6 @@
                 <w:rStyle w:val="Hyperlink"/>
                 <w:rFonts w:ascii="Times New Roman" w:hAnsi="Times New Roman" w:cs="Times New Roman"/>
                 <w:noProof/>
-                <w:highlight w:val="yellow"/>
               </w:rPr>
               <w:t>Recreation Visualization</w:t>
             </w:r>
@@ -8337,7 +8339,6 @@
                 <w:rStyle w:val="Hyperlink"/>
                 <w:rFonts w:ascii="Times New Roman" w:hAnsi="Times New Roman" w:cs="Times New Roman"/>
                 <w:noProof/>
-                <w:highlight w:val="yellow"/>
               </w:rPr>
               <w:t>14.3.1</w:t>
             </w:r>
@@ -8355,7 +8356,6 @@
                 <w:rStyle w:val="Hyperlink"/>
                 <w:rFonts w:ascii="Times New Roman" w:hAnsi="Times New Roman" w:cs="Times New Roman"/>
                 <w:noProof/>
-                <w:highlight w:val="yellow"/>
               </w:rPr>
               <w:t>What it Shows</w:t>
             </w:r>
@@ -8429,7 +8429,6 @@
                 <w:rStyle w:val="Hyperlink"/>
                 <w:rFonts w:ascii="Times New Roman" w:hAnsi="Times New Roman" w:cs="Times New Roman"/>
                 <w:noProof/>
-                <w:highlight w:val="yellow"/>
               </w:rPr>
               <w:t>14.3.2</w:t>
             </w:r>
@@ -8447,7 +8446,6 @@
                 <w:rStyle w:val="Hyperlink"/>
                 <w:rFonts w:ascii="Times New Roman" w:hAnsi="Times New Roman" w:cs="Times New Roman"/>
                 <w:noProof/>
-                <w:highlight w:val="yellow"/>
               </w:rPr>
               <w:t>What Questions it Answers</w:t>
             </w:r>
@@ -8796,7 +8794,7 @@
           <w:rFonts w:ascii="Times New Roman" w:hAnsi="Times New Roman" w:cs="Times New Roman"/>
         </w:rPr>
       </w:pPr>
-      <w:bookmarkStart w:id="2" w:name="_Toc25676807"/>
+      <w:bookmarkStart w:id="1" w:name="_Toc25676807"/>
       <w:r>
         <w:rPr>
           <w:rFonts w:ascii="Times New Roman" w:hAnsi="Times New Roman" w:cs="Times New Roman"/>
@@ -8810,7 +8808,7 @@
         <w:tab/>
         <w:t>Motivation</w:t>
       </w:r>
-      <w:bookmarkEnd w:id="2"/>
+      <w:bookmarkEnd w:id="1"/>
     </w:p>
     <w:p>
       <w:pPr>
@@ -8837,7 +8835,21 @@
         <w:rPr>
           <w:rFonts w:ascii="Times New Roman" w:hAnsi="Times New Roman" w:cs="Times New Roman"/>
         </w:rPr>
-        <w:t>What national parks are in close proximity to our users?</w:t>
+        <w:t xml:space="preserve">What national parks are </w:t>
+      </w:r>
+      <w:proofErr w:type="gramStart"/>
+      <w:r>
+        <w:rPr>
+          <w:rFonts w:ascii="Times New Roman" w:hAnsi="Times New Roman" w:cs="Times New Roman"/>
+        </w:rPr>
+        <w:t>in close proximity to</w:t>
+      </w:r>
+      <w:proofErr w:type="gramEnd"/>
+      <w:r>
+        <w:rPr>
+          <w:rFonts w:ascii="Times New Roman" w:hAnsi="Times New Roman" w:cs="Times New Roman"/>
+        </w:rPr>
+        <w:t xml:space="preserve"> our users?</w:t>
       </w:r>
     </w:p>
     <w:p>
@@ -8856,7 +8868,21 @@
         <w:rPr>
           <w:rFonts w:ascii="Times New Roman" w:hAnsi="Times New Roman" w:cs="Times New Roman"/>
         </w:rPr>
-        <w:t>What recreational areas are in close proximity to our users?</w:t>
+        <w:t xml:space="preserve">What recreational areas are </w:t>
+      </w:r>
+      <w:proofErr w:type="gramStart"/>
+      <w:r>
+        <w:rPr>
+          <w:rFonts w:ascii="Times New Roman" w:hAnsi="Times New Roman" w:cs="Times New Roman"/>
+        </w:rPr>
+        <w:t>in close proximity to</w:t>
+      </w:r>
+      <w:proofErr w:type="gramEnd"/>
+      <w:r>
+        <w:rPr>
+          <w:rFonts w:ascii="Times New Roman" w:hAnsi="Times New Roman" w:cs="Times New Roman"/>
+        </w:rPr>
+        <w:t xml:space="preserve"> our users?</w:t>
       </w:r>
     </w:p>
     <w:p>
@@ -8886,7 +8912,7 @@
           <w:rFonts w:ascii="Times New Roman" w:hAnsi="Times New Roman" w:cs="Times New Roman"/>
         </w:rPr>
       </w:pPr>
-      <w:bookmarkStart w:id="3" w:name="_Toc25676808"/>
+      <w:bookmarkStart w:id="2" w:name="_Toc25676808"/>
       <w:r>
         <w:rPr>
           <w:rFonts w:ascii="Times New Roman" w:hAnsi="Times New Roman" w:cs="Times New Roman"/>
@@ -8900,7 +8926,7 @@
         <w:tab/>
         <w:t>User Stories</w:t>
       </w:r>
-      <w:bookmarkEnd w:id="3"/>
+      <w:bookmarkEnd w:id="2"/>
     </w:p>
     <w:p>
       <w:pPr>
@@ -8945,7 +8971,7 @@
           <w:rFonts w:ascii="Times New Roman" w:hAnsi="Times New Roman" w:cs="Times New Roman"/>
         </w:rPr>
       </w:pPr>
-      <w:bookmarkStart w:id="4" w:name="_Toc25676809"/>
+      <w:bookmarkStart w:id="3" w:name="_Toc25676809"/>
       <w:r>
         <w:rPr>
           <w:rFonts w:ascii="Times New Roman" w:hAnsi="Times New Roman" w:cs="Times New Roman"/>
@@ -8959,7 +8985,7 @@
         <w:tab/>
         <w:t>Phase 1</w:t>
       </w:r>
-      <w:bookmarkEnd w:id="4"/>
+      <w:bookmarkEnd w:id="3"/>
     </w:p>
     <w:p>
       <w:pPr>
@@ -8969,7 +8995,7 @@
           <w:rFonts w:ascii="Times New Roman" w:hAnsi="Times New Roman" w:cs="Times New Roman"/>
         </w:rPr>
       </w:pPr>
-      <w:bookmarkStart w:id="5" w:name="_Toc25676810"/>
+      <w:bookmarkStart w:id="4" w:name="_Toc25676810"/>
       <w:r>
         <w:rPr>
           <w:rFonts w:ascii="Times New Roman" w:hAnsi="Times New Roman" w:cs="Times New Roman"/>
@@ -8983,7 +9009,7 @@
         <w:tab/>
         <w:t>User Stories</w:t>
       </w:r>
-      <w:bookmarkEnd w:id="5"/>
+      <w:bookmarkEnd w:id="4"/>
     </w:p>
     <w:p>
       <w:pPr>
@@ -8995,7 +9021,7 @@
           <w:szCs w:val="20"/>
         </w:rPr>
       </w:pPr>
-      <w:bookmarkStart w:id="6" w:name="_Toc25676811"/>
+      <w:bookmarkStart w:id="5" w:name="_Toc25676811"/>
       <w:r>
         <w:rPr>
           <w:rFonts w:ascii="Times New Roman" w:hAnsi="Times New Roman" w:cs="Times New Roman"/>
@@ -9013,7 +9039,7 @@
         <w:tab/>
         <w:t>User Story 1</w:t>
       </w:r>
-      <w:bookmarkEnd w:id="6"/>
+      <w:bookmarkEnd w:id="5"/>
     </w:p>
     <w:p>
       <w:pPr>
@@ -9051,7 +9077,7 @@
           <w:szCs w:val="20"/>
         </w:rPr>
       </w:pPr>
-      <w:bookmarkStart w:id="7" w:name="_Toc25676812"/>
+      <w:bookmarkStart w:id="6" w:name="_Toc25676812"/>
       <w:r>
         <w:rPr>
           <w:rFonts w:ascii="Times New Roman" w:hAnsi="Times New Roman" w:cs="Times New Roman"/>
@@ -9069,7 +9095,7 @@
         <w:tab/>
         <w:t>User Story 2</w:t>
       </w:r>
-      <w:bookmarkEnd w:id="7"/>
+      <w:bookmarkEnd w:id="6"/>
     </w:p>
     <w:p>
       <w:pPr>
@@ -9102,7 +9128,7 @@
           <w:szCs w:val="20"/>
         </w:rPr>
       </w:pPr>
-      <w:bookmarkStart w:id="8" w:name="_Toc25676813"/>
+      <w:bookmarkStart w:id="7" w:name="_Toc25676813"/>
       <w:r>
         <w:rPr>
           <w:rFonts w:ascii="Times New Roman" w:hAnsi="Times New Roman" w:cs="Times New Roman"/>
@@ -9120,7 +9146,7 @@
         <w:tab/>
         <w:t>User Story 3</w:t>
       </w:r>
-      <w:bookmarkEnd w:id="8"/>
+      <w:bookmarkEnd w:id="7"/>
     </w:p>
     <w:p>
       <w:pPr>
@@ -9153,7 +9179,7 @@
           <w:szCs w:val="20"/>
         </w:rPr>
       </w:pPr>
-      <w:bookmarkStart w:id="9" w:name="_Toc25676814"/>
+      <w:bookmarkStart w:id="8" w:name="_Toc25676814"/>
       <w:r>
         <w:rPr>
           <w:rFonts w:ascii="Times New Roman" w:hAnsi="Times New Roman" w:cs="Times New Roman"/>
@@ -9171,7 +9197,7 @@
         <w:tab/>
         <w:t>User Story 4</w:t>
       </w:r>
-      <w:bookmarkEnd w:id="9"/>
+      <w:bookmarkEnd w:id="8"/>
     </w:p>
     <w:p>
       <w:pPr>
@@ -9212,7 +9238,7 @@
           <w:szCs w:val="20"/>
         </w:rPr>
       </w:pPr>
-      <w:bookmarkStart w:id="10" w:name="_Toc25676815"/>
+      <w:bookmarkStart w:id="9" w:name="_Toc25676815"/>
       <w:r>
         <w:rPr>
           <w:rFonts w:ascii="Times New Roman" w:hAnsi="Times New Roman" w:cs="Times New Roman"/>
@@ -9230,7 +9256,7 @@
         <w:tab/>
         <w:t>User Story 5</w:t>
       </w:r>
-      <w:bookmarkEnd w:id="10"/>
+      <w:bookmarkEnd w:id="9"/>
     </w:p>
     <w:p>
       <w:pPr>
@@ -9250,7 +9276,27 @@
           <w:sz w:val="20"/>
           <w:szCs w:val="20"/>
         </w:rPr>
-        <w:t>Design our instance pages as stated. Three instance pages for each of the three models, five attributes from the model page, and one instance-specific media. This was completed by creating the three instance pages, and filling them with static data.</w:t>
+        <w:t xml:space="preserve">Design our instance pages as stated. Three instance pages for each of the three models, five attributes from the model page, and one instance-specific media. This was completed by creating the three instance </w:t>
+      </w:r>
+      <w:proofErr w:type="gramStart"/>
+      <w:r>
+        <w:rPr>
+          <w:rFonts w:ascii="Times New Roman" w:hAnsi="Times New Roman" w:cs="Times New Roman"/>
+          <w:color w:val="353535"/>
+          <w:sz w:val="20"/>
+          <w:szCs w:val="20"/>
+        </w:rPr>
+        <w:t>pages, and</w:t>
+      </w:r>
+      <w:proofErr w:type="gramEnd"/>
+      <w:r>
+        <w:rPr>
+          <w:rFonts w:ascii="Times New Roman" w:hAnsi="Times New Roman" w:cs="Times New Roman"/>
+          <w:color w:val="353535"/>
+          <w:sz w:val="20"/>
+          <w:szCs w:val="20"/>
+        </w:rPr>
+        <w:t xml:space="preserve"> filling them with static data.</w:t>
       </w:r>
     </w:p>
     <w:p>
@@ -9261,7 +9307,7 @@
           <w:rFonts w:ascii="Times New Roman" w:hAnsi="Times New Roman" w:cs="Times New Roman"/>
         </w:rPr>
       </w:pPr>
-      <w:bookmarkStart w:id="11" w:name="_Toc25676816"/>
+      <w:bookmarkStart w:id="10" w:name="_Toc25676816"/>
       <w:r>
         <w:rPr>
           <w:rFonts w:ascii="Times New Roman" w:hAnsi="Times New Roman" w:cs="Times New Roman"/>
@@ -9276,7 +9322,7 @@
         <w:tab/>
         <w:t>Requests to Developer</w:t>
       </w:r>
-      <w:bookmarkEnd w:id="11"/>
+      <w:bookmarkEnd w:id="10"/>
     </w:p>
     <w:p>
       <w:pPr>
@@ -9288,7 +9334,7 @@
           <w:szCs w:val="20"/>
         </w:rPr>
       </w:pPr>
-      <w:bookmarkStart w:id="12" w:name="_Toc25676817"/>
+      <w:bookmarkStart w:id="11" w:name="_Toc25676817"/>
       <w:r>
         <w:rPr>
           <w:rFonts w:ascii="Times New Roman" w:hAnsi="Times New Roman" w:cs="Times New Roman"/>
@@ -9306,7 +9352,7 @@
         <w:tab/>
         <w:t>Customer Story 1</w:t>
       </w:r>
-      <w:bookmarkEnd w:id="12"/>
+      <w:bookmarkEnd w:id="11"/>
     </w:p>
     <w:p>
       <w:pPr>
@@ -9336,7 +9382,7 @@
           <w:szCs w:val="20"/>
         </w:rPr>
       </w:pPr>
-      <w:bookmarkStart w:id="13" w:name="_Toc25676818"/>
+      <w:bookmarkStart w:id="12" w:name="_Toc25676818"/>
       <w:r>
         <w:rPr>
           <w:rFonts w:ascii="Times New Roman" w:hAnsi="Times New Roman" w:cs="Times New Roman"/>
@@ -9354,7 +9400,7 @@
         <w:tab/>
         <w:t>Customer Story 2</w:t>
       </w:r>
-      <w:bookmarkEnd w:id="13"/>
+      <w:bookmarkEnd w:id="12"/>
     </w:p>
     <w:p>
       <w:pPr>
@@ -9371,7 +9417,25 @@
           <w:sz w:val="20"/>
           <w:szCs w:val="20"/>
         </w:rPr>
-        <w:t>As a user, I would like to see data on three instances for Recipes, Restaurants, and Grocery Items on their respective pages. This is so I could see what kind of instances would be included in each model, and get a preview of the types of information that will be shared in the final website. The data can be displayed in any visual format for this step; I just want it to appear on the page.</w:t>
+        <w:t xml:space="preserve">As a user, I would like to see data on three instances for Recipes, Restaurants, and Grocery Items on their respective pages. This is so I could see what kind of instances would be included in each </w:t>
+      </w:r>
+      <w:proofErr w:type="gramStart"/>
+      <w:r>
+        <w:rPr>
+          <w:color w:val="000000"/>
+          <w:sz w:val="20"/>
+          <w:szCs w:val="20"/>
+        </w:rPr>
+        <w:t>model, and</w:t>
+      </w:r>
+      <w:proofErr w:type="gramEnd"/>
+      <w:r>
+        <w:rPr>
+          <w:color w:val="000000"/>
+          <w:sz w:val="20"/>
+          <w:szCs w:val="20"/>
+        </w:rPr>
+        <w:t xml:space="preserve"> get a preview of the types of information that will be shared in the final website. The data can be displayed in any visual format for this step; I just want it to appear on the page.</w:t>
       </w:r>
     </w:p>
     <w:p>
@@ -9384,7 +9448,7 @@
           <w:szCs w:val="20"/>
         </w:rPr>
       </w:pPr>
-      <w:bookmarkStart w:id="14" w:name="_Toc25676819"/>
+      <w:bookmarkStart w:id="13" w:name="_Toc25676819"/>
       <w:r>
         <w:rPr>
           <w:rFonts w:ascii="Times New Roman" w:hAnsi="Times New Roman" w:cs="Times New Roman"/>
@@ -9402,7 +9466,7 @@
         <w:tab/>
         <w:t>Customer Story 3</w:t>
       </w:r>
-      <w:bookmarkEnd w:id="14"/>
+      <w:bookmarkEnd w:id="13"/>
     </w:p>
     <w:p>
       <w:pPr>
@@ -9432,7 +9496,7 @@
           <w:szCs w:val="20"/>
         </w:rPr>
       </w:pPr>
-      <w:bookmarkStart w:id="15" w:name="_Toc25676820"/>
+      <w:bookmarkStart w:id="14" w:name="_Toc25676820"/>
       <w:r>
         <w:rPr>
           <w:rFonts w:ascii="Times New Roman" w:hAnsi="Times New Roman" w:cs="Times New Roman"/>
@@ -9450,7 +9514,7 @@
         <w:tab/>
         <w:t>Customer Story 4</w:t>
       </w:r>
-      <w:bookmarkEnd w:id="15"/>
+      <w:bookmarkEnd w:id="14"/>
     </w:p>
     <w:p>
       <w:pPr>
@@ -9480,7 +9544,7 @@
           <w:szCs w:val="20"/>
         </w:rPr>
       </w:pPr>
-      <w:bookmarkStart w:id="16" w:name="_Toc25676821"/>
+      <w:bookmarkStart w:id="15" w:name="_Toc25676821"/>
       <w:r>
         <w:rPr>
           <w:rFonts w:ascii="Times New Roman" w:hAnsi="Times New Roman" w:cs="Times New Roman"/>
@@ -9498,7 +9562,7 @@
         <w:tab/>
         <w:t>Customer Story 5</w:t>
       </w:r>
-      <w:bookmarkEnd w:id="16"/>
+      <w:bookmarkEnd w:id="15"/>
     </w:p>
     <w:p>
       <w:pPr>
@@ -9527,7 +9591,7 @@
           <w:rFonts w:ascii="Times New Roman" w:hAnsi="Times New Roman" w:cs="Times New Roman"/>
         </w:rPr>
       </w:pPr>
-      <w:bookmarkStart w:id="17" w:name="_Toc25676822"/>
+      <w:bookmarkStart w:id="16" w:name="_Toc25676822"/>
       <w:r>
         <w:rPr>
           <w:rFonts w:ascii="Times New Roman" w:hAnsi="Times New Roman" w:cs="Times New Roman"/>
@@ -9541,7 +9605,7 @@
         <w:tab/>
         <w:t>Phase 2</w:t>
       </w:r>
-      <w:bookmarkEnd w:id="17"/>
+      <w:bookmarkEnd w:id="16"/>
     </w:p>
     <w:p>
       <w:pPr>
@@ -9551,7 +9615,7 @@
           <w:rFonts w:ascii="Times New Roman" w:hAnsi="Times New Roman" w:cs="Times New Roman"/>
         </w:rPr>
       </w:pPr>
-      <w:bookmarkStart w:id="18" w:name="_Toc25676823"/>
+      <w:bookmarkStart w:id="17" w:name="_Toc25676823"/>
       <w:r>
         <w:rPr>
           <w:rFonts w:ascii="Times New Roman" w:hAnsi="Times New Roman" w:cs="Times New Roman"/>
@@ -9565,7 +9629,7 @@
         <w:tab/>
         <w:t>User Stories</w:t>
       </w:r>
-      <w:bookmarkEnd w:id="18"/>
+      <w:bookmarkEnd w:id="17"/>
     </w:p>
     <w:p>
       <w:pPr>
@@ -9577,7 +9641,7 @@
           <w:szCs w:val="20"/>
         </w:rPr>
       </w:pPr>
-      <w:bookmarkStart w:id="19" w:name="_Toc25676824"/>
+      <w:bookmarkStart w:id="18" w:name="_Toc25676824"/>
       <w:r>
         <w:rPr>
           <w:rFonts w:ascii="Times New Roman" w:hAnsi="Times New Roman" w:cs="Times New Roman"/>
@@ -9595,7 +9659,7 @@
         <w:tab/>
         <w:t>User Story 6</w:t>
       </w:r>
-      <w:bookmarkEnd w:id="19"/>
+      <w:bookmarkEnd w:id="18"/>
     </w:p>
     <w:p>
       <w:pPr>
@@ -9613,7 +9677,25 @@
           <w:sz w:val="20"/>
           <w:szCs w:val="20"/>
         </w:rPr>
-        <w:t>Add pagination - It would be very helpful to be able to page the instances grid when clicking on a model, allowing users to see only a portion of the full list of instances for each model. User story completed. We used react-paginate in order to allow users to page through data on each model page.</w:t>
+        <w:t xml:space="preserve">Add pagination - It would be very helpful to be able to page the instances grid when clicking on a model, allowing users to see only a portion of the full list of instances for each model. User story completed. We used </w:t>
+      </w:r>
+      <w:proofErr w:type="gramStart"/>
+      <w:r>
+        <w:rPr>
+          <w:color w:val="000000"/>
+          <w:sz w:val="20"/>
+          <w:szCs w:val="20"/>
+        </w:rPr>
+        <w:t>react-paginate</w:t>
+      </w:r>
+      <w:proofErr w:type="gramEnd"/>
+      <w:r>
+        <w:rPr>
+          <w:color w:val="000000"/>
+          <w:sz w:val="20"/>
+          <w:szCs w:val="20"/>
+        </w:rPr>
+        <w:t xml:space="preserve"> in order to allow users to page through data on each model page.</w:t>
       </w:r>
     </w:p>
     <w:p>
@@ -9626,7 +9708,7 @@
           <w:szCs w:val="20"/>
         </w:rPr>
       </w:pPr>
-      <w:bookmarkStart w:id="20" w:name="_Toc25676825"/>
+      <w:bookmarkStart w:id="19" w:name="_Toc25676825"/>
       <w:r>
         <w:rPr>
           <w:rFonts w:ascii="Times New Roman" w:hAnsi="Times New Roman" w:cs="Times New Roman"/>
@@ -9644,7 +9726,7 @@
         <w:tab/>
         <w:t>User Story 7</w:t>
       </w:r>
-      <w:bookmarkEnd w:id="20"/>
+      <w:bookmarkEnd w:id="19"/>
     </w:p>
     <w:p>
       <w:pPr>
@@ -9683,7 +9765,7 @@
           <w:szCs w:val="20"/>
         </w:rPr>
       </w:pPr>
-      <w:bookmarkStart w:id="21" w:name="_Toc25676826"/>
+      <w:bookmarkStart w:id="20" w:name="_Toc25676826"/>
       <w:r>
         <w:rPr>
           <w:rFonts w:ascii="Times New Roman" w:hAnsi="Times New Roman" w:cs="Times New Roman"/>
@@ -9701,7 +9783,7 @@
         <w:tab/>
         <w:t>User Story 8</w:t>
       </w:r>
-      <w:bookmarkEnd w:id="21"/>
+      <w:bookmarkEnd w:id="20"/>
     </w:p>
     <w:p>
       <w:pPr>
@@ -9817,7 +9899,7 @@
           <w:szCs w:val="20"/>
         </w:rPr>
       </w:pPr>
-      <w:bookmarkStart w:id="22" w:name="_Toc25676827"/>
+      <w:bookmarkStart w:id="21" w:name="_Toc25676827"/>
       <w:r>
         <w:rPr>
           <w:rFonts w:ascii="Times New Roman" w:hAnsi="Times New Roman" w:cs="Times New Roman"/>
@@ -9835,7 +9917,7 @@
         <w:tab/>
         <w:t>User Story 9</w:t>
       </w:r>
-      <w:bookmarkEnd w:id="22"/>
+      <w:bookmarkEnd w:id="21"/>
     </w:p>
     <w:p>
       <w:pPr>
@@ -9875,7 +9957,7 @@
           <w:szCs w:val="20"/>
         </w:rPr>
       </w:pPr>
-      <w:bookmarkStart w:id="23" w:name="_Toc25676828"/>
+      <w:bookmarkStart w:id="22" w:name="_Toc25676828"/>
       <w:r>
         <w:rPr>
           <w:rFonts w:ascii="Times New Roman" w:hAnsi="Times New Roman" w:cs="Times New Roman"/>
@@ -9893,7 +9975,7 @@
         <w:tab/>
         <w:t>User Story 10</w:t>
       </w:r>
-      <w:bookmarkEnd w:id="23"/>
+      <w:bookmarkEnd w:id="22"/>
     </w:p>
     <w:p>
       <w:pPr>
@@ -9910,7 +9992,61 @@
           <w:sz w:val="20"/>
           <w:szCs w:val="20"/>
         </w:rPr>
-        <w:t>Edit model pages - It would look nice if the instance pages were presented in a format other than a columnized list. Maybe some more color or a change in layout would look good, and could even help with loading the data dynamically to have set containers. A few changes could make these pages really pop, and would make the website that much more appealing. Levi changed the model pages from tables to grid, and updated the styles of the model and instance pages to make them much more appealing.</w:t>
+        <w:t xml:space="preserve">Edit model pages - It would look nice if the instance pages were presented in a format other than a columnized list. Maybe some more color or a change in layout would look </w:t>
+      </w:r>
+      <w:proofErr w:type="gramStart"/>
+      <w:r>
+        <w:rPr>
+          <w:color w:val="000000"/>
+          <w:sz w:val="20"/>
+          <w:szCs w:val="20"/>
+        </w:rPr>
+        <w:t>good, and</w:t>
+      </w:r>
+      <w:proofErr w:type="gramEnd"/>
+      <w:r>
+        <w:rPr>
+          <w:color w:val="000000"/>
+          <w:sz w:val="20"/>
+          <w:szCs w:val="20"/>
+        </w:rPr>
+        <w:t xml:space="preserve"> could even help with loading the data dynamically to have set containers. A few changes could make these pages really </w:t>
+      </w:r>
+      <w:proofErr w:type="gramStart"/>
+      <w:r>
+        <w:rPr>
+          <w:color w:val="000000"/>
+          <w:sz w:val="20"/>
+          <w:szCs w:val="20"/>
+        </w:rPr>
+        <w:t>pop, and</w:t>
+      </w:r>
+      <w:proofErr w:type="gramEnd"/>
+      <w:r>
+        <w:rPr>
+          <w:color w:val="000000"/>
+          <w:sz w:val="20"/>
+          <w:szCs w:val="20"/>
+        </w:rPr>
+        <w:t xml:space="preserve"> would make the website that much more appealing. Levi changed the model pages from tables to </w:t>
+      </w:r>
+      <w:proofErr w:type="gramStart"/>
+      <w:r>
+        <w:rPr>
+          <w:color w:val="000000"/>
+          <w:sz w:val="20"/>
+          <w:szCs w:val="20"/>
+        </w:rPr>
+        <w:t>grid, and</w:t>
+      </w:r>
+      <w:proofErr w:type="gramEnd"/>
+      <w:r>
+        <w:rPr>
+          <w:color w:val="000000"/>
+          <w:sz w:val="20"/>
+          <w:szCs w:val="20"/>
+        </w:rPr>
+        <w:t xml:space="preserve"> updated the styles of the model and instance pages to make them much more appealing.</w:t>
       </w:r>
     </w:p>
     <w:p>
@@ -9921,7 +10057,7 @@
           <w:rFonts w:ascii="Times New Roman" w:hAnsi="Times New Roman" w:cs="Times New Roman"/>
         </w:rPr>
       </w:pPr>
-      <w:bookmarkStart w:id="24" w:name="_Toc25676829"/>
+      <w:bookmarkStart w:id="23" w:name="_Toc25676829"/>
       <w:r>
         <w:rPr>
           <w:rFonts w:ascii="Times New Roman" w:hAnsi="Times New Roman" w:cs="Times New Roman"/>
@@ -9935,7 +10071,7 @@
         <w:tab/>
         <w:t>Requests to Developer</w:t>
       </w:r>
-      <w:bookmarkEnd w:id="24"/>
+      <w:bookmarkEnd w:id="23"/>
     </w:p>
     <w:p>
       <w:pPr>
@@ -9947,7 +10083,7 @@
           <w:szCs w:val="20"/>
         </w:rPr>
       </w:pPr>
-      <w:bookmarkStart w:id="25" w:name="_Toc25676830"/>
+      <w:bookmarkStart w:id="24" w:name="_Toc25676830"/>
       <w:r>
         <w:rPr>
           <w:rFonts w:ascii="Times New Roman" w:hAnsi="Times New Roman" w:cs="Times New Roman"/>
@@ -9965,7 +10101,7 @@
         <w:tab/>
         <w:t>Customer Story 6</w:t>
       </w:r>
-      <w:bookmarkEnd w:id="25"/>
+      <w:bookmarkEnd w:id="24"/>
     </w:p>
     <w:p>
       <w:pPr>
@@ -9994,7 +10130,7 @@
           <w:szCs w:val="20"/>
         </w:rPr>
       </w:pPr>
-      <w:bookmarkStart w:id="26" w:name="_Toc25676831"/>
+      <w:bookmarkStart w:id="25" w:name="_Toc25676831"/>
       <w:r>
         <w:rPr>
           <w:rFonts w:ascii="Times New Roman" w:hAnsi="Times New Roman" w:cs="Times New Roman"/>
@@ -10012,7 +10148,7 @@
         <w:tab/>
         <w:t>Customer Story 7</w:t>
       </w:r>
-      <w:bookmarkEnd w:id="26"/>
+      <w:bookmarkEnd w:id="25"/>
     </w:p>
     <w:p>
       <w:pPr>
@@ -10041,7 +10177,7 @@
           <w:szCs w:val="20"/>
         </w:rPr>
       </w:pPr>
-      <w:bookmarkStart w:id="27" w:name="_Toc25676832"/>
+      <w:bookmarkStart w:id="26" w:name="_Toc25676832"/>
       <w:r>
         <w:rPr>
           <w:rFonts w:ascii="Times New Roman" w:hAnsi="Times New Roman" w:cs="Times New Roman"/>
@@ -10059,7 +10195,7 @@
         <w:tab/>
         <w:t>Customer Story 8</w:t>
       </w:r>
-      <w:bookmarkEnd w:id="27"/>
+      <w:bookmarkEnd w:id="26"/>
     </w:p>
     <w:p>
       <w:pPr>
@@ -10088,7 +10224,7 @@
           <w:szCs w:val="20"/>
         </w:rPr>
       </w:pPr>
-      <w:bookmarkStart w:id="28" w:name="_Toc25676833"/>
+      <w:bookmarkStart w:id="27" w:name="_Toc25676833"/>
       <w:r>
         <w:rPr>
           <w:rFonts w:ascii="Times New Roman" w:hAnsi="Times New Roman" w:cs="Times New Roman"/>
@@ -10106,7 +10242,7 @@
         <w:tab/>
         <w:t>Customer Story 9</w:t>
       </w:r>
-      <w:bookmarkEnd w:id="28"/>
+      <w:bookmarkEnd w:id="27"/>
     </w:p>
     <w:p>
       <w:pPr>
@@ -10135,7 +10271,7 @@
           <w:szCs w:val="20"/>
         </w:rPr>
       </w:pPr>
-      <w:bookmarkStart w:id="29" w:name="_Toc25676834"/>
+      <w:bookmarkStart w:id="28" w:name="_Toc25676834"/>
       <w:r>
         <w:rPr>
           <w:rFonts w:ascii="Times New Roman" w:hAnsi="Times New Roman" w:cs="Times New Roman"/>
@@ -10153,7 +10289,7 @@
         <w:tab/>
         <w:t>Customer Story 10</w:t>
       </w:r>
-      <w:bookmarkEnd w:id="29"/>
+      <w:bookmarkEnd w:id="28"/>
     </w:p>
     <w:p>
       <w:pPr>
@@ -10190,7 +10326,7 @@
           <w:rFonts w:ascii="Times New Roman" w:hAnsi="Times New Roman" w:cs="Times New Roman"/>
         </w:rPr>
       </w:pPr>
-      <w:bookmarkStart w:id="30" w:name="_Toc25676835"/>
+      <w:bookmarkStart w:id="29" w:name="_Toc25676835"/>
       <w:r>
         <w:rPr>
           <w:rFonts w:ascii="Times New Roman" w:hAnsi="Times New Roman" w:cs="Times New Roman"/>
@@ -10204,7 +10340,7 @@
         <w:tab/>
         <w:t>Phase 3</w:t>
       </w:r>
-      <w:bookmarkEnd w:id="30"/>
+      <w:bookmarkEnd w:id="29"/>
     </w:p>
     <w:p>
       <w:pPr>
@@ -10214,7 +10350,7 @@
           <w:rFonts w:ascii="Times New Roman" w:hAnsi="Times New Roman" w:cs="Times New Roman"/>
         </w:rPr>
       </w:pPr>
-      <w:bookmarkStart w:id="31" w:name="_Toc25676836"/>
+      <w:bookmarkStart w:id="30" w:name="_Toc25676836"/>
       <w:r>
         <w:rPr>
           <w:rFonts w:ascii="Times New Roman" w:hAnsi="Times New Roman" w:cs="Times New Roman"/>
@@ -10228,7 +10364,7 @@
         <w:tab/>
         <w:t>User Stories</w:t>
       </w:r>
-      <w:bookmarkEnd w:id="31"/>
+      <w:bookmarkEnd w:id="30"/>
     </w:p>
     <w:p>
       <w:pPr>
@@ -10240,7 +10376,7 @@
           <w:szCs w:val="20"/>
         </w:rPr>
       </w:pPr>
-      <w:bookmarkStart w:id="32" w:name="_Toc25676837"/>
+      <w:bookmarkStart w:id="31" w:name="_Toc25676837"/>
       <w:r>
         <w:rPr>
           <w:rFonts w:ascii="Times New Roman" w:hAnsi="Times New Roman" w:cs="Times New Roman"/>
@@ -10258,7 +10394,7 @@
         <w:tab/>
         <w:t>User Story 11</w:t>
       </w:r>
-      <w:bookmarkEnd w:id="32"/>
+      <w:bookmarkEnd w:id="31"/>
     </w:p>
     <w:p>
       <w:pPr>
@@ -10344,7 +10480,7 @@
           <w:szCs w:val="20"/>
         </w:rPr>
       </w:pPr>
-      <w:bookmarkStart w:id="33" w:name="_Toc25676838"/>
+      <w:bookmarkStart w:id="32" w:name="_Toc25676838"/>
       <w:r>
         <w:rPr>
           <w:rFonts w:ascii="Times New Roman" w:hAnsi="Times New Roman" w:cs="Times New Roman"/>
@@ -10362,7 +10498,7 @@
         <w:tab/>
         <w:t>User Story 12</w:t>
       </w:r>
-      <w:bookmarkEnd w:id="33"/>
+      <w:bookmarkEnd w:id="32"/>
     </w:p>
     <w:p>
       <w:pPr>
@@ -10379,7 +10515,25 @@
           <w:sz w:val="20"/>
           <w:szCs w:val="20"/>
         </w:rPr>
-        <w:t>We would like to see what tools were used on the about me page. A picture of each tool and a description about how each tool was used to build the website. The tools have to be shown in grid-like format and special focus on the tools that were not required.</w:t>
+        <w:t xml:space="preserve">We would like to see what tools were used on the about me page. A picture of each tool and a description about how each tool was used to build the website. The tools </w:t>
+      </w:r>
+      <w:proofErr w:type="gramStart"/>
+      <w:r>
+        <w:rPr>
+          <w:color w:val="000000"/>
+          <w:sz w:val="20"/>
+          <w:szCs w:val="20"/>
+        </w:rPr>
+        <w:t>have to</w:t>
+      </w:r>
+      <w:proofErr w:type="gramEnd"/>
+      <w:r>
+        <w:rPr>
+          <w:color w:val="000000"/>
+          <w:sz w:val="20"/>
+          <w:szCs w:val="20"/>
+        </w:rPr>
+        <w:t xml:space="preserve"> be shown in grid-like format and special focus on the tools that were not required.</w:t>
       </w:r>
     </w:p>
     <w:p>
@@ -10453,7 +10607,25 @@
           <w:sz w:val="20"/>
           <w:szCs w:val="20"/>
         </w:rPr>
-        <w:t xml:space="preserve"> component which we used to easily build out all of our tools and display them uniformly on the site.</w:t>
+        <w:t xml:space="preserve"> component which we used to easily build out </w:t>
+      </w:r>
+      <w:proofErr w:type="gramStart"/>
+      <w:r>
+        <w:rPr>
+          <w:bCs/>
+          <w:sz w:val="20"/>
+          <w:szCs w:val="20"/>
+        </w:rPr>
+        <w:t>all of</w:t>
+      </w:r>
+      <w:proofErr w:type="gramEnd"/>
+      <w:r>
+        <w:rPr>
+          <w:bCs/>
+          <w:sz w:val="20"/>
+          <w:szCs w:val="20"/>
+        </w:rPr>
+        <w:t xml:space="preserve"> our tools and display them uniformly on the site.</w:t>
       </w:r>
     </w:p>
     <w:p>
@@ -10466,7 +10638,7 @@
           <w:szCs w:val="20"/>
         </w:rPr>
       </w:pPr>
-      <w:bookmarkStart w:id="34" w:name="_Toc25676839"/>
+      <w:bookmarkStart w:id="33" w:name="_Toc25676839"/>
       <w:r>
         <w:rPr>
           <w:rFonts w:ascii="Times New Roman" w:hAnsi="Times New Roman" w:cs="Times New Roman"/>
@@ -10485,7 +10657,7 @@
         <w:tab/>
         <w:t>User Story 13</w:t>
       </w:r>
-      <w:bookmarkEnd w:id="34"/>
+      <w:bookmarkEnd w:id="33"/>
     </w:p>
     <w:p>
       <w:pPr>
@@ -10502,7 +10674,43 @@
           <w:sz w:val="20"/>
           <w:szCs w:val="20"/>
         </w:rPr>
-        <w:t>You should be able to sort the parks by data they present. You can break this by multiple parameters including: price, name, activities they offer, etc. This feature should be on each section of the website, and should be done on the same page just reordering the presentation of data.</w:t>
+        <w:t xml:space="preserve">You should be able to sort the parks by data they present. You can break this by multiple parameters </w:t>
+      </w:r>
+      <w:proofErr w:type="gramStart"/>
+      <w:r>
+        <w:rPr>
+          <w:color w:val="000000"/>
+          <w:sz w:val="20"/>
+          <w:szCs w:val="20"/>
+        </w:rPr>
+        <w:t>including:</w:t>
+      </w:r>
+      <w:proofErr w:type="gramEnd"/>
+      <w:r>
+        <w:rPr>
+          <w:color w:val="000000"/>
+          <w:sz w:val="20"/>
+          <w:szCs w:val="20"/>
+        </w:rPr>
+        <w:t xml:space="preserve"> price, name, activities they offer, etc. This feature should be on each section of the </w:t>
+      </w:r>
+      <w:proofErr w:type="gramStart"/>
+      <w:r>
+        <w:rPr>
+          <w:color w:val="000000"/>
+          <w:sz w:val="20"/>
+          <w:szCs w:val="20"/>
+        </w:rPr>
+        <w:t>website, and</w:t>
+      </w:r>
+      <w:proofErr w:type="gramEnd"/>
+      <w:r>
+        <w:rPr>
+          <w:color w:val="000000"/>
+          <w:sz w:val="20"/>
+          <w:szCs w:val="20"/>
+        </w:rPr>
+        <w:t xml:space="preserve"> should be done on the same page just reordering the presentation of data.</w:t>
       </w:r>
     </w:p>
     <w:p>
@@ -10558,7 +10766,25 @@
           <w:sz w:val="20"/>
           <w:szCs w:val="20"/>
         </w:rPr>
-        <w:t xml:space="preserve">Because we implemented our API using Flask Restless, this part was made very easy. Using the built in </w:t>
+        <w:t xml:space="preserve">Because we implemented our API using Flask Restless, this part was made very easy. Using the </w:t>
+      </w:r>
+      <w:proofErr w:type="gramStart"/>
+      <w:r>
+        <w:rPr>
+          <w:bCs/>
+          <w:sz w:val="20"/>
+          <w:szCs w:val="20"/>
+        </w:rPr>
+        <w:t>built in</w:t>
+      </w:r>
+      <w:proofErr w:type="gramEnd"/>
+      <w:r>
+        <w:rPr>
+          <w:bCs/>
+          <w:sz w:val="20"/>
+          <w:szCs w:val="20"/>
+        </w:rPr>
+        <w:t xml:space="preserve"> </w:t>
       </w:r>
       <w:proofErr w:type="spellStart"/>
       <w:r>
@@ -10607,7 +10833,7 @@
           <w:szCs w:val="20"/>
         </w:rPr>
       </w:pPr>
-      <w:bookmarkStart w:id="35" w:name="_Toc25676840"/>
+      <w:bookmarkStart w:id="34" w:name="_Toc25676840"/>
       <w:r>
         <w:rPr>
           <w:rFonts w:ascii="Times New Roman" w:hAnsi="Times New Roman" w:cs="Times New Roman"/>
@@ -10625,7 +10851,7 @@
         <w:tab/>
         <w:t>User Story 14</w:t>
       </w:r>
-      <w:bookmarkEnd w:id="35"/>
+      <w:bookmarkEnd w:id="34"/>
     </w:p>
     <w:p>
       <w:pPr>
@@ -10711,7 +10937,7 @@
           <w:szCs w:val="20"/>
         </w:rPr>
       </w:pPr>
-      <w:bookmarkStart w:id="36" w:name="_Toc25676841"/>
+      <w:bookmarkStart w:id="35" w:name="_Toc25676841"/>
       <w:r>
         <w:rPr>
           <w:rFonts w:ascii="Times New Roman" w:hAnsi="Times New Roman" w:cs="Times New Roman"/>
@@ -10729,7 +10955,7 @@
         <w:tab/>
         <w:t>User Story 15</w:t>
       </w:r>
-      <w:bookmarkEnd w:id="36"/>
+      <w:bookmarkEnd w:id="35"/>
     </w:p>
     <w:p>
       <w:pPr>
@@ -10796,13 +11022,23 @@
           <w:szCs w:val="20"/>
         </w:rPr>
       </w:pPr>
+      <w:proofErr w:type="gramStart"/>
       <w:r>
         <w:rPr>
           <w:bCs/>
           <w:sz w:val="20"/>
           <w:szCs w:val="20"/>
         </w:rPr>
-        <w:t>Similar to the last story, these errors showed up because we did not consume the API in the previous page. Once we began consuming the API, the errors went away.</w:t>
+        <w:t>Similar to</w:t>
+      </w:r>
+      <w:proofErr w:type="gramEnd"/>
+      <w:r>
+        <w:rPr>
+          <w:bCs/>
+          <w:sz w:val="20"/>
+          <w:szCs w:val="20"/>
+        </w:rPr>
+        <w:t xml:space="preserve"> the last story, these errors showed up because we did not consume the API in the previous page. Once we began consuming the API, the errors went away.</w:t>
       </w:r>
     </w:p>
     <w:p>
@@ -10813,7 +11049,7 @@
           <w:rFonts w:ascii="Times New Roman" w:hAnsi="Times New Roman" w:cs="Times New Roman"/>
         </w:rPr>
       </w:pPr>
-      <w:bookmarkStart w:id="37" w:name="_Toc25676842"/>
+      <w:bookmarkStart w:id="36" w:name="_Toc25676842"/>
       <w:r>
         <w:rPr>
           <w:rFonts w:ascii="Times New Roman" w:hAnsi="Times New Roman" w:cs="Times New Roman"/>
@@ -10827,7 +11063,7 @@
         <w:tab/>
         <w:t>Requests to Developer</w:t>
       </w:r>
-      <w:bookmarkEnd w:id="37"/>
+      <w:bookmarkEnd w:id="36"/>
     </w:p>
     <w:p>
       <w:pPr>
@@ -10839,7 +11075,7 @@
           <w:szCs w:val="20"/>
         </w:rPr>
       </w:pPr>
-      <w:bookmarkStart w:id="38" w:name="_Toc25676843"/>
+      <w:bookmarkStart w:id="37" w:name="_Toc25676843"/>
       <w:r>
         <w:rPr>
           <w:rFonts w:ascii="Times New Roman" w:hAnsi="Times New Roman" w:cs="Times New Roman"/>
@@ -10857,7 +11093,7 @@
         <w:tab/>
         <w:t>Customer Story 11</w:t>
       </w:r>
-      <w:bookmarkEnd w:id="38"/>
+      <w:bookmarkEnd w:id="37"/>
     </w:p>
     <w:p>
       <w:pPr>
@@ -10875,7 +11111,25 @@
           <w:sz w:val="20"/>
           <w:szCs w:val="20"/>
         </w:rPr>
-        <w:t>Searching capability - As a user, I would like to easily search for the information I'm looking for. Please add searching capabilities to each model page, as well as on the splash page in order to search the website as a whole. Please place the search bar somewhere near the top of each web page.</w:t>
+        <w:t xml:space="preserve">Searching capability - As a user, I would like to easily search for the information I'm looking for. Please add searching capabilities to each model page, as well as on the splash page in order to search the </w:t>
+      </w:r>
+      <w:proofErr w:type="gramStart"/>
+      <w:r>
+        <w:rPr>
+          <w:color w:val="000000"/>
+          <w:sz w:val="20"/>
+          <w:szCs w:val="20"/>
+        </w:rPr>
+        <w:t>website as a whole</w:t>
+      </w:r>
+      <w:proofErr w:type="gramEnd"/>
+      <w:r>
+        <w:rPr>
+          <w:color w:val="000000"/>
+          <w:sz w:val="20"/>
+          <w:szCs w:val="20"/>
+        </w:rPr>
+        <w:t>. Please place the search bar somewhere near the top of each web page.</w:t>
       </w:r>
     </w:p>
     <w:p>
@@ -10888,7 +11142,7 @@
           <w:szCs w:val="20"/>
         </w:rPr>
       </w:pPr>
-      <w:bookmarkStart w:id="39" w:name="_Toc25676844"/>
+      <w:bookmarkStart w:id="38" w:name="_Toc25676844"/>
       <w:r>
         <w:rPr>
           <w:rFonts w:ascii="Times New Roman" w:hAnsi="Times New Roman" w:cs="Times New Roman"/>
@@ -10906,7 +11160,7 @@
         <w:tab/>
         <w:t>Customer Story 12</w:t>
       </w:r>
-      <w:bookmarkEnd w:id="39"/>
+      <w:bookmarkEnd w:id="38"/>
     </w:p>
     <w:p>
       <w:pPr>
@@ -10943,7 +11197,7 @@
           <w:szCs w:val="20"/>
         </w:rPr>
       </w:pPr>
-      <w:bookmarkStart w:id="40" w:name="_Toc25676845"/>
+      <w:bookmarkStart w:id="39" w:name="_Toc25676845"/>
       <w:r>
         <w:rPr>
           <w:rFonts w:ascii="Times New Roman" w:hAnsi="Times New Roman" w:cs="Times New Roman"/>
@@ -10961,7 +11215,7 @@
         <w:tab/>
         <w:t>Customer Story 13</w:t>
       </w:r>
-      <w:bookmarkEnd w:id="40"/>
+      <w:bookmarkEnd w:id="39"/>
     </w:p>
     <w:p>
       <w:pPr>
@@ -10997,7 +11251,7 @@
           <w:szCs w:val="20"/>
         </w:rPr>
       </w:pPr>
-      <w:bookmarkStart w:id="41" w:name="_Toc25676846"/>
+      <w:bookmarkStart w:id="40" w:name="_Toc25676846"/>
       <w:r>
         <w:rPr>
           <w:rFonts w:ascii="Times New Roman" w:hAnsi="Times New Roman" w:cs="Times New Roman"/>
@@ -11015,7 +11269,7 @@
         <w:tab/>
         <w:t>Customer Story 14</w:t>
       </w:r>
-      <w:bookmarkEnd w:id="41"/>
+      <w:bookmarkEnd w:id="40"/>
     </w:p>
     <w:p>
       <w:pPr>
@@ -11051,7 +11305,7 @@
           <w:szCs w:val="20"/>
         </w:rPr>
       </w:pPr>
-      <w:bookmarkStart w:id="42" w:name="_Toc25676847"/>
+      <w:bookmarkStart w:id="41" w:name="_Toc25676847"/>
       <w:r>
         <w:rPr>
           <w:rFonts w:ascii="Times New Roman" w:hAnsi="Times New Roman" w:cs="Times New Roman"/>
@@ -11069,7 +11323,7 @@
         <w:tab/>
         <w:t>Customer Story 15</w:t>
       </w:r>
-      <w:bookmarkEnd w:id="42"/>
+      <w:bookmarkEnd w:id="41"/>
     </w:p>
     <w:p>
       <w:pPr>
@@ -11092,7 +11346,25 @@
           <w:sz w:val="20"/>
           <w:szCs w:val="20"/>
         </w:rPr>
-        <w:t>As a customer, the fonts used for the nav bar and headings seem pretty standard. Would it be possible to find a new font that would add more interest to the user? Perhaps Google Fonts or</w:t>
+        <w:t xml:space="preserve">As a customer, the fonts used for the nav bar and headings seem </w:t>
+      </w:r>
+      <w:proofErr w:type="gramStart"/>
+      <w:r>
+        <w:rPr>
+          <w:color w:val="000000"/>
+          <w:sz w:val="20"/>
+          <w:szCs w:val="20"/>
+        </w:rPr>
+        <w:t>pretty standard</w:t>
+      </w:r>
+      <w:proofErr w:type="gramEnd"/>
+      <w:r>
+        <w:rPr>
+          <w:color w:val="000000"/>
+          <w:sz w:val="20"/>
+          <w:szCs w:val="20"/>
+        </w:rPr>
+        <w:t>. Would it be possible to find a new font that would add more interest to the user? Perhaps Google Fonts or</w:t>
       </w:r>
       <w:r>
         <w:rPr>
@@ -11146,7 +11418,7 @@
           <w:rFonts w:ascii="Times New Roman" w:hAnsi="Times New Roman" w:cs="Times New Roman"/>
         </w:rPr>
       </w:pPr>
-      <w:bookmarkStart w:id="43" w:name="_Toc25676848"/>
+      <w:bookmarkStart w:id="42" w:name="_Toc25676848"/>
       <w:r>
         <w:rPr>
           <w:rFonts w:ascii="Times New Roman" w:hAnsi="Times New Roman" w:cs="Times New Roman"/>
@@ -11160,7 +11432,7 @@
         <w:tab/>
         <w:t>RESTful API</w:t>
       </w:r>
-      <w:bookmarkEnd w:id="43"/>
+      <w:bookmarkEnd w:id="42"/>
     </w:p>
     <w:p>
       <w:pPr>
@@ -11215,7 +11487,21 @@
           <w:rFonts w:ascii="Times New Roman" w:hAnsi="Times New Roman" w:cs="Times New Roman"/>
         </w:rPr>
         <w:lastRenderedPageBreak/>
-        <w:t>GitLab API - Used to pull members’ profile pictures, amount of commits, and amount of issues.</w:t>
+        <w:t xml:space="preserve">GitLab API - Used to pull members’ profile pictures, </w:t>
+      </w:r>
+      <w:proofErr w:type="gramStart"/>
+      <w:r>
+        <w:rPr>
+          <w:rFonts w:ascii="Times New Roman" w:hAnsi="Times New Roman" w:cs="Times New Roman"/>
+        </w:rPr>
+        <w:t>amount</w:t>
+      </w:r>
+      <w:proofErr w:type="gramEnd"/>
+      <w:r>
+        <w:rPr>
+          <w:rFonts w:ascii="Times New Roman" w:hAnsi="Times New Roman" w:cs="Times New Roman"/>
+        </w:rPr>
+        <w:t xml:space="preserve"> of commits, and amount of issues.</w:t>
       </w:r>
     </w:p>
     <w:p>
@@ -11449,7 +11735,7 @@
           <w:rFonts w:ascii="Times New Roman" w:hAnsi="Times New Roman" w:cs="Times New Roman"/>
         </w:rPr>
       </w:pPr>
-      <w:bookmarkStart w:id="44" w:name="_Toc25676849"/>
+      <w:bookmarkStart w:id="43" w:name="_Toc25676849"/>
       <w:r>
         <w:rPr>
           <w:rFonts w:ascii="Times New Roman" w:hAnsi="Times New Roman" w:cs="Times New Roman"/>
@@ -11463,7 +11749,7 @@
         <w:tab/>
         <w:t>Models</w:t>
       </w:r>
-      <w:bookmarkEnd w:id="44"/>
+      <w:bookmarkEnd w:id="43"/>
     </w:p>
     <w:p>
       <w:pPr>
@@ -11473,7 +11759,7 @@
           <w:rFonts w:ascii="Times New Roman" w:hAnsi="Times New Roman" w:cs="Times New Roman"/>
         </w:rPr>
       </w:pPr>
-      <w:bookmarkStart w:id="45" w:name="_Toc25676850"/>
+      <w:bookmarkStart w:id="44" w:name="_Toc25676850"/>
       <w:r>
         <w:rPr>
           <w:rFonts w:ascii="Times New Roman" w:hAnsi="Times New Roman" w:cs="Times New Roman"/>
@@ -11487,7 +11773,7 @@
         <w:tab/>
         <w:t>National Parks</w:t>
       </w:r>
-      <w:bookmarkEnd w:id="45"/>
+      <w:bookmarkEnd w:id="44"/>
     </w:p>
     <w:p>
       <w:pPr>
@@ -11506,7 +11792,7 @@
           <w:rFonts w:ascii="Times New Roman" w:hAnsi="Times New Roman" w:cs="Times New Roman"/>
         </w:rPr>
       </w:pPr>
-      <w:bookmarkStart w:id="46" w:name="_Toc25676851"/>
+      <w:bookmarkStart w:id="45" w:name="_Toc25676851"/>
       <w:r>
         <w:rPr>
           <w:rFonts w:ascii="Times New Roman" w:hAnsi="Times New Roman" w:cs="Times New Roman"/>
@@ -11520,7 +11806,7 @@
         <w:tab/>
         <w:t>Examples of filtered/sorted attributes</w:t>
       </w:r>
-      <w:bookmarkEnd w:id="46"/>
+      <w:bookmarkEnd w:id="45"/>
     </w:p>
     <w:p>
       <w:pPr>
@@ -11644,7 +11930,7 @@
           <w:rFonts w:ascii="Times New Roman" w:hAnsi="Times New Roman" w:cs="Times New Roman"/>
         </w:rPr>
       </w:pPr>
-      <w:bookmarkStart w:id="47" w:name="_Toc25676852"/>
+      <w:bookmarkStart w:id="46" w:name="_Toc25676852"/>
       <w:r>
         <w:rPr>
           <w:rFonts w:ascii="Times New Roman" w:hAnsi="Times New Roman" w:cs="Times New Roman"/>
@@ -11658,7 +11944,7 @@
         <w:tab/>
         <w:t>Examples of searchable attributes</w:t>
       </w:r>
-      <w:bookmarkEnd w:id="47"/>
+      <w:bookmarkEnd w:id="46"/>
     </w:p>
     <w:p>
       <w:pPr>
@@ -11801,7 +12087,7 @@
           <w:rFonts w:ascii="Times New Roman" w:hAnsi="Times New Roman" w:cs="Times New Roman"/>
         </w:rPr>
       </w:pPr>
-      <w:bookmarkStart w:id="48" w:name="_Toc25676853"/>
+      <w:bookmarkStart w:id="47" w:name="_Toc25676853"/>
       <w:r>
         <w:rPr>
           <w:rFonts w:ascii="Times New Roman" w:hAnsi="Times New Roman" w:cs="Times New Roman"/>
@@ -11816,7 +12102,7 @@
         <w:tab/>
         <w:t>Recreational Activities</w:t>
       </w:r>
-      <w:bookmarkEnd w:id="48"/>
+      <w:bookmarkEnd w:id="47"/>
     </w:p>
     <w:p>
       <w:pPr>
@@ -11835,7 +12121,7 @@
           <w:rFonts w:ascii="Times New Roman" w:hAnsi="Times New Roman" w:cs="Times New Roman"/>
         </w:rPr>
       </w:pPr>
-      <w:bookmarkStart w:id="49" w:name="_Toc25676854"/>
+      <w:bookmarkStart w:id="48" w:name="_Toc25676854"/>
       <w:r>
         <w:rPr>
           <w:rFonts w:ascii="Times New Roman" w:hAnsi="Times New Roman" w:cs="Times New Roman"/>
@@ -11849,7 +12135,7 @@
         <w:tab/>
         <w:t>Examples of filtered/sorted attributes</w:t>
       </w:r>
-      <w:bookmarkEnd w:id="49"/>
+      <w:bookmarkEnd w:id="48"/>
     </w:p>
     <w:p>
       <w:pPr>
@@ -11954,7 +12240,7 @@
           <w:rFonts w:ascii="Times New Roman" w:hAnsi="Times New Roman" w:cs="Times New Roman"/>
         </w:rPr>
       </w:pPr>
-      <w:bookmarkStart w:id="50" w:name="_Toc25676855"/>
+      <w:bookmarkStart w:id="49" w:name="_Toc25676855"/>
       <w:r>
         <w:rPr>
           <w:rFonts w:ascii="Times New Roman" w:hAnsi="Times New Roman" w:cs="Times New Roman"/>
@@ -11968,7 +12254,7 @@
         <w:tab/>
         <w:t>Examples of searchable attributes</w:t>
       </w:r>
-      <w:bookmarkEnd w:id="50"/>
+      <w:bookmarkEnd w:id="49"/>
     </w:p>
     <w:p>
       <w:pPr>
@@ -12073,7 +12359,7 @@
           <w:rFonts w:ascii="Times New Roman" w:hAnsi="Times New Roman" w:cs="Times New Roman"/>
         </w:rPr>
       </w:pPr>
-      <w:bookmarkStart w:id="51" w:name="_Toc25676856"/>
+      <w:bookmarkStart w:id="50" w:name="_Toc25676856"/>
       <w:r>
         <w:rPr>
           <w:rFonts w:ascii="Times New Roman" w:hAnsi="Times New Roman" w:cs="Times New Roman"/>
@@ -12087,7 +12373,7 @@
         <w:tab/>
         <w:t>Locations</w:t>
       </w:r>
-      <w:bookmarkEnd w:id="51"/>
+      <w:bookmarkEnd w:id="50"/>
     </w:p>
     <w:p>
       <w:pPr>
@@ -12106,7 +12392,7 @@
           <w:rFonts w:ascii="Times New Roman" w:hAnsi="Times New Roman" w:cs="Times New Roman"/>
         </w:rPr>
       </w:pPr>
-      <w:bookmarkStart w:id="52" w:name="_Toc25676857"/>
+      <w:bookmarkStart w:id="51" w:name="_Toc25676857"/>
       <w:r>
         <w:rPr>
           <w:rFonts w:ascii="Times New Roman" w:hAnsi="Times New Roman" w:cs="Times New Roman"/>
@@ -12120,7 +12406,7 @@
         <w:tab/>
         <w:t>Examples of filtered/sorted attributes</w:t>
       </w:r>
-      <w:bookmarkEnd w:id="52"/>
+      <w:bookmarkEnd w:id="51"/>
     </w:p>
     <w:p>
       <w:pPr>
@@ -12244,7 +12530,7 @@
           <w:rFonts w:ascii="Times New Roman" w:hAnsi="Times New Roman" w:cs="Times New Roman"/>
         </w:rPr>
       </w:pPr>
-      <w:bookmarkStart w:id="53" w:name="_Toc25676858"/>
+      <w:bookmarkStart w:id="52" w:name="_Toc25676858"/>
       <w:r>
         <w:rPr>
           <w:rFonts w:ascii="Times New Roman" w:hAnsi="Times New Roman" w:cs="Times New Roman"/>
@@ -12258,7 +12544,7 @@
         <w:tab/>
         <w:t>Examples of searchable attributes</w:t>
       </w:r>
-      <w:bookmarkEnd w:id="53"/>
+      <w:bookmarkEnd w:id="52"/>
     </w:p>
     <w:p>
       <w:pPr>
@@ -12363,7 +12649,7 @@
           <w:rFonts w:ascii="Times New Roman" w:hAnsi="Times New Roman" w:cs="Times New Roman"/>
         </w:rPr>
       </w:pPr>
-      <w:bookmarkStart w:id="54" w:name="_Toc25676859"/>
+      <w:bookmarkStart w:id="53" w:name="_Toc25676859"/>
       <w:r>
         <w:rPr>
           <w:rFonts w:ascii="Times New Roman" w:hAnsi="Times New Roman" w:cs="Times New Roman"/>
@@ -12377,7 +12663,7 @@
         <w:tab/>
         <w:t>Tools</w:t>
       </w:r>
-      <w:bookmarkEnd w:id="54"/>
+      <w:bookmarkEnd w:id="53"/>
     </w:p>
     <w:p>
       <w:pPr>
@@ -12787,13 +13073,32 @@
     </w:p>
     <w:p>
       <w:pPr>
+        <w:pStyle w:val="ListParagraph"/>
+        <w:numPr>
+          <w:ilvl w:val="0"/>
+          <w:numId w:val="11"/>
+        </w:numPr>
+        <w:spacing w:line="276" w:lineRule="auto"/>
+        <w:rPr>
+          <w:rFonts w:ascii="Times New Roman" w:hAnsi="Times New Roman" w:cs="Times New Roman"/>
+        </w:rPr>
+      </w:pPr>
+      <w:r>
+        <w:rPr>
+          <w:rFonts w:ascii="Times New Roman" w:hAnsi="Times New Roman" w:cs="Times New Roman"/>
+        </w:rPr>
+        <w:t>d3.js – Used to create data visualizations for each of our models</w:t>
+      </w:r>
+    </w:p>
+    <w:p>
+      <w:pPr>
         <w:pStyle w:val="Heading1"/>
         <w:spacing w:line="276" w:lineRule="auto"/>
         <w:rPr>
           <w:rFonts w:ascii="Times New Roman" w:hAnsi="Times New Roman" w:cs="Times New Roman"/>
         </w:rPr>
       </w:pPr>
-      <w:bookmarkStart w:id="55" w:name="_Toc25676860"/>
+      <w:bookmarkStart w:id="54" w:name="_Toc25676860"/>
       <w:r>
         <w:rPr>
           <w:rFonts w:ascii="Times New Roman" w:hAnsi="Times New Roman" w:cs="Times New Roman"/>
@@ -12807,7 +13112,7 @@
         <w:tab/>
         <w:t>Hosting</w:t>
       </w:r>
-      <w:bookmarkEnd w:id="55"/>
+      <w:bookmarkEnd w:id="54"/>
     </w:p>
     <w:p>
       <w:pPr>
@@ -13032,7 +13337,15 @@
         <w:spacing w:line="276" w:lineRule="auto"/>
       </w:pPr>
       <w:r>
-        <w:t xml:space="preserve">The site is able to support HTTPS because Google Cloud Platform provides a free SSL certificate to sites hosted using its platform. In order to get this working, we had to add DNS records to our </w:t>
+        <w:t xml:space="preserve">The site </w:t>
+      </w:r>
+      <w:proofErr w:type="gramStart"/>
+      <w:r>
+        <w:t>is able to</w:t>
+      </w:r>
+      <w:proofErr w:type="gramEnd"/>
+      <w:r>
+        <w:t xml:space="preserve"> support HTTPS because Google Cloud Platform provides a free SSL certificate to sites hosted using its platform. In order to get this working, we had to add DNS records to our </w:t>
       </w:r>
       <w:proofErr w:type="spellStart"/>
       <w:r>
@@ -13051,7 +13364,7 @@
           <w:rFonts w:ascii="Times New Roman" w:hAnsi="Times New Roman" w:cs="Times New Roman"/>
         </w:rPr>
       </w:pPr>
-      <w:bookmarkStart w:id="56" w:name="_Toc25676861"/>
+      <w:bookmarkStart w:id="55" w:name="_Toc25676861"/>
       <w:r>
         <w:rPr>
           <w:rFonts w:ascii="Times New Roman" w:hAnsi="Times New Roman" w:cs="Times New Roman"/>
@@ -13065,7 +13378,7 @@
         <w:tab/>
         <w:t>API</w:t>
       </w:r>
-      <w:bookmarkEnd w:id="56"/>
+      <w:bookmarkEnd w:id="55"/>
     </w:p>
     <w:p>
       <w:r>
@@ -13123,11 +13436,12 @@
           <w:rFonts w:ascii="Times New Roman" w:hAnsi="Times New Roman" w:cs="Times New Roman"/>
         </w:rPr>
       </w:pPr>
-      <w:bookmarkStart w:id="57" w:name="_Toc25676862"/>
-      <w:r>
-        <w:rPr>
-          <w:rFonts w:ascii="Times New Roman" w:hAnsi="Times New Roman" w:cs="Times New Roman"/>
-        </w:rPr>
+      <w:bookmarkStart w:id="56" w:name="_Toc25676862"/>
+      <w:r>
+        <w:rPr>
+          <w:rFonts w:ascii="Times New Roman" w:hAnsi="Times New Roman" w:cs="Times New Roman"/>
+        </w:rPr>
+        <w:lastRenderedPageBreak/>
         <w:t>7.1</w:t>
       </w:r>
       <w:r>
@@ -13137,7 +13451,7 @@
         <w:tab/>
         <w:t>National Parks</w:t>
       </w:r>
-      <w:bookmarkEnd w:id="57"/>
+      <w:bookmarkEnd w:id="56"/>
     </w:p>
     <w:p>
       <w:pPr>
@@ -13209,7 +13523,6 @@
           <w:sz w:val="22"/>
           <w:szCs w:val="22"/>
         </w:rPr>
-        <w:lastRenderedPageBreak/>
         <w:tab/>
         <w:t>Returns all instances of National Parks</w:t>
       </w:r>
@@ -13403,7 +13716,7 @@
           <w:rFonts w:ascii="Times New Roman" w:hAnsi="Times New Roman" w:cs="Times New Roman"/>
         </w:rPr>
       </w:pPr>
-      <w:bookmarkStart w:id="58" w:name="_Toc25676863"/>
+      <w:bookmarkStart w:id="57" w:name="_Toc25676863"/>
       <w:r>
         <w:rPr>
           <w:rFonts w:ascii="Times New Roman" w:hAnsi="Times New Roman" w:cs="Times New Roman"/>
@@ -13417,7 +13730,7 @@
         <w:tab/>
         <w:t>Recreational Activities</w:t>
       </w:r>
-      <w:bookmarkEnd w:id="58"/>
+      <w:bookmarkEnd w:id="57"/>
     </w:p>
     <w:p>
       <w:pPr>
@@ -13694,7 +14007,7 @@
           <w:rFonts w:ascii="Times New Roman" w:hAnsi="Times New Roman" w:cs="Times New Roman"/>
         </w:rPr>
       </w:pPr>
-      <w:bookmarkStart w:id="59" w:name="_Toc25676864"/>
+      <w:bookmarkStart w:id="58" w:name="_Toc25676864"/>
       <w:r>
         <w:rPr>
           <w:rFonts w:ascii="Times New Roman" w:hAnsi="Times New Roman" w:cs="Times New Roman"/>
@@ -13708,7 +14021,7 @@
         <w:tab/>
         <w:t>Locations (States)</w:t>
       </w:r>
-      <w:bookmarkEnd w:id="59"/>
+      <w:bookmarkEnd w:id="58"/>
     </w:p>
     <w:p>
       <w:pPr>
@@ -13974,7 +14287,7 @@
           <w:rFonts w:ascii="Times New Roman" w:hAnsi="Times New Roman" w:cs="Times New Roman"/>
         </w:rPr>
       </w:pPr>
-      <w:bookmarkStart w:id="60" w:name="_Toc25676865"/>
+      <w:bookmarkStart w:id="59" w:name="_Toc25676865"/>
       <w:r>
         <w:rPr>
           <w:rFonts w:ascii="Times New Roman" w:hAnsi="Times New Roman" w:cs="Times New Roman"/>
@@ -13988,7 +14301,7 @@
         <w:tab/>
         <w:t>Pagination</w:t>
       </w:r>
-      <w:bookmarkEnd w:id="60"/>
+      <w:bookmarkEnd w:id="59"/>
       <w:r>
         <w:rPr>
           <w:rFonts w:ascii="Times New Roman" w:hAnsi="Times New Roman" w:cs="Times New Roman"/>
@@ -14004,7 +14317,7 @@
           <w:rFonts w:ascii="Times New Roman" w:hAnsi="Times New Roman" w:cs="Times New Roman"/>
         </w:rPr>
       </w:pPr>
-      <w:bookmarkStart w:id="61" w:name="_Toc25676866"/>
+      <w:bookmarkStart w:id="60" w:name="_Toc25676866"/>
       <w:r>
         <w:rPr>
           <w:rFonts w:ascii="Times New Roman" w:hAnsi="Times New Roman" w:cs="Times New Roman"/>
@@ -14018,7 +14331,7 @@
         <w:tab/>
         <w:t>Frontend Support</w:t>
       </w:r>
-      <w:bookmarkEnd w:id="61"/>
+      <w:bookmarkEnd w:id="60"/>
     </w:p>
     <w:p>
       <w:r>
@@ -14042,7 +14355,7 @@
           <w:rFonts w:ascii="Times New Roman" w:hAnsi="Times New Roman" w:cs="Times New Roman"/>
         </w:rPr>
       </w:pPr>
-      <w:bookmarkStart w:id="62" w:name="_Toc25676867"/>
+      <w:bookmarkStart w:id="61" w:name="_Toc25676867"/>
       <w:r>
         <w:rPr>
           <w:rFonts w:ascii="Times New Roman" w:hAnsi="Times New Roman" w:cs="Times New Roman"/>
@@ -14056,7 +14369,7 @@
         <w:tab/>
         <w:t>Backend Support</w:t>
       </w:r>
-      <w:bookmarkEnd w:id="62"/>
+      <w:bookmarkEnd w:id="61"/>
     </w:p>
     <w:p>
       <w:r>
@@ -14077,11 +14390,12 @@
           <w:rFonts w:ascii="Times New Roman" w:hAnsi="Times New Roman" w:cs="Times New Roman"/>
         </w:rPr>
       </w:pPr>
-      <w:bookmarkStart w:id="63" w:name="_Toc25676868"/>
-      <w:r>
-        <w:rPr>
-          <w:rFonts w:ascii="Times New Roman" w:hAnsi="Times New Roman" w:cs="Times New Roman"/>
-        </w:rPr>
+      <w:bookmarkStart w:id="62" w:name="_Toc25676868"/>
+      <w:r>
+        <w:rPr>
+          <w:rFonts w:ascii="Times New Roman" w:hAnsi="Times New Roman" w:cs="Times New Roman"/>
+        </w:rPr>
+        <w:lastRenderedPageBreak/>
         <w:t>9</w:t>
       </w:r>
       <w:r>
@@ -14091,7 +14405,7 @@
         <w:tab/>
         <w:t>Database</w:t>
       </w:r>
-      <w:bookmarkEnd w:id="63"/>
+      <w:bookmarkEnd w:id="62"/>
       <w:r>
         <w:rPr>
           <w:rFonts w:ascii="Times New Roman" w:hAnsi="Times New Roman" w:cs="Times New Roman"/>
@@ -14107,8 +14421,8 @@
           <w:rFonts w:ascii="Times New Roman" w:hAnsi="Times New Roman" w:cs="Times New Roman"/>
         </w:rPr>
       </w:pPr>
-      <w:bookmarkStart w:id="64" w:name="_Toc22841853"/>
-      <w:bookmarkStart w:id="65" w:name="_Toc25676869"/>
+      <w:bookmarkStart w:id="63" w:name="_Toc22841853"/>
+      <w:bookmarkStart w:id="64" w:name="_Toc25676869"/>
       <w:r>
         <w:rPr>
           <w:rFonts w:ascii="Times New Roman" w:hAnsi="Times New Roman" w:cs="Times New Roman"/>
@@ -14122,8 +14436,8 @@
         <w:tab/>
         <w:t>Data Sources</w:t>
       </w:r>
+      <w:bookmarkEnd w:id="63"/>
       <w:bookmarkEnd w:id="64"/>
-      <w:bookmarkEnd w:id="65"/>
     </w:p>
     <w:p>
       <w:pPr>
@@ -14157,15 +14471,7 @@
           <w:sz w:val="22"/>
           <w:szCs w:val="22"/>
         </w:rPr>
-        <w:t xml:space="preserve">), Recreation Information Database API </w:t>
-      </w:r>
-      <w:r>
-        <w:rPr>
-          <w:sz w:val="22"/>
-          <w:szCs w:val="22"/>
-        </w:rPr>
-        <w:lastRenderedPageBreak/>
-        <w:t>(</w:t>
+        <w:t>), Recreation Information Database API (</w:t>
       </w:r>
       <w:hyperlink r:id="rId17">
         <w:r>
@@ -14243,8 +14549,8 @@
           <w:rFonts w:ascii="Times New Roman" w:hAnsi="Times New Roman" w:cs="Times New Roman"/>
         </w:rPr>
       </w:pPr>
-      <w:bookmarkStart w:id="66" w:name="_Toc22841854"/>
-      <w:bookmarkStart w:id="67" w:name="_Toc25676870"/>
+      <w:bookmarkStart w:id="65" w:name="_Toc22841854"/>
+      <w:bookmarkStart w:id="66" w:name="_Toc25676870"/>
       <w:r>
         <w:rPr>
           <w:rFonts w:ascii="Times New Roman" w:hAnsi="Times New Roman" w:cs="Times New Roman"/>
@@ -14258,8 +14564,8 @@
         <w:tab/>
         <w:t>Schema</w:t>
       </w:r>
+      <w:bookmarkEnd w:id="65"/>
       <w:bookmarkEnd w:id="66"/>
-      <w:bookmarkEnd w:id="67"/>
     </w:p>
     <w:p>
       <w:pPr>
@@ -14356,7 +14662,7 @@
           <w:rFonts w:ascii="Times New Roman" w:hAnsi="Times New Roman" w:cs="Times New Roman"/>
         </w:rPr>
       </w:pPr>
-      <w:bookmarkStart w:id="68" w:name="_Toc25676871"/>
+      <w:bookmarkStart w:id="67" w:name="_Toc25676871"/>
       <w:r>
         <w:rPr>
           <w:rFonts w:ascii="Times New Roman" w:hAnsi="Times New Roman" w:cs="Times New Roman"/>
@@ -14371,7 +14677,7 @@
         <w:tab/>
         <w:t>Testing</w:t>
       </w:r>
-      <w:bookmarkEnd w:id="68"/>
+      <w:bookmarkEnd w:id="67"/>
     </w:p>
     <w:p>
       <w:pPr>
@@ -14381,7 +14687,7 @@
           <w:rFonts w:ascii="Times New Roman" w:hAnsi="Times New Roman" w:cs="Times New Roman"/>
         </w:rPr>
       </w:pPr>
-      <w:bookmarkStart w:id="69" w:name="_Toc25676872"/>
+      <w:bookmarkStart w:id="68" w:name="_Toc25676872"/>
       <w:r>
         <w:rPr>
           <w:rFonts w:ascii="Times New Roman" w:hAnsi="Times New Roman" w:cs="Times New Roman"/>
@@ -14395,11 +14701,19 @@
         <w:tab/>
         <w:t>Frontend Unit Testing</w:t>
       </w:r>
-      <w:bookmarkEnd w:id="69"/>
-    </w:p>
-    <w:p>
-      <w:r>
-        <w:t>On the frontend, we used Mocha and Enzyme in order to facilitating the JavaScript which we wrote for the frontend. Currently, the tests test basic functionality of the project, such as rendering different components, and ensuring that the correct number of components are displayed on the models page. These tests were integrated into the CI/CD pipeline, so that whenever someone tried to make a new commit on the repository, GitLab would send an email if the new code did not pass the tests.</w:t>
+      <w:bookmarkEnd w:id="68"/>
+    </w:p>
+    <w:p>
+      <w:r>
+        <w:t xml:space="preserve">On the frontend, we used Mocha and Enzyme in order to facilitating the JavaScript which we wrote for the frontend. Currently, the tests test basic functionality of the project, such as rendering different components, and ensuring that the correct number of components are displayed on the </w:t>
+      </w:r>
+      <w:proofErr w:type="gramStart"/>
+      <w:r>
+        <w:t>models</w:t>
+      </w:r>
+      <w:proofErr w:type="gramEnd"/>
+      <w:r>
+        <w:t xml:space="preserve"> page. These tests were integrated into the CI/CD pipeline, so that whenever someone tried to make a new commit on the repository, GitLab would send an email if the new code did not pass the tests.</w:t>
       </w:r>
     </w:p>
     <w:p/>
@@ -14411,7 +14725,7 @@
           <w:rFonts w:ascii="Times New Roman" w:hAnsi="Times New Roman" w:cs="Times New Roman"/>
         </w:rPr>
       </w:pPr>
-      <w:bookmarkStart w:id="70" w:name="_Toc25676873"/>
+      <w:bookmarkStart w:id="69" w:name="_Toc25676873"/>
       <w:r>
         <w:rPr>
           <w:rFonts w:ascii="Times New Roman" w:hAnsi="Times New Roman" w:cs="Times New Roman"/>
@@ -14425,11 +14739,19 @@
         <w:tab/>
         <w:t>Frontend GUI Testing</w:t>
       </w:r>
-      <w:bookmarkEnd w:id="70"/>
-    </w:p>
-    <w:p>
-      <w:r>
-        <w:t xml:space="preserve">In order to do acceptance testing and ensure that our code worked from a real world scenario, we wrote GUI tests using Selenium. The tests spin up Chrome </w:t>
+      <w:bookmarkEnd w:id="69"/>
+    </w:p>
+    <w:p>
+      <w:r>
+        <w:t xml:space="preserve">In order to do acceptance testing and ensure that our code worked from a </w:t>
+      </w:r>
+      <w:proofErr w:type="gramStart"/>
+      <w:r>
+        <w:t>real world</w:t>
+      </w:r>
+      <w:proofErr w:type="gramEnd"/>
+      <w:r>
+        <w:t xml:space="preserve"> scenario, we wrote GUI tests using Selenium. The tests spin up Chrome </w:t>
       </w:r>
       <w:proofErr w:type="spellStart"/>
       <w:r>
@@ -14449,7 +14771,7 @@
           <w:rFonts w:ascii="Times New Roman" w:hAnsi="Times New Roman" w:cs="Times New Roman"/>
         </w:rPr>
       </w:pPr>
-      <w:bookmarkStart w:id="71" w:name="_Toc25676874"/>
+      <w:bookmarkStart w:id="70" w:name="_Toc25676874"/>
       <w:r>
         <w:rPr>
           <w:rFonts w:ascii="Times New Roman" w:hAnsi="Times New Roman" w:cs="Times New Roman"/>
@@ -14463,7 +14785,7 @@
         <w:tab/>
         <w:t>Backend Testing</w:t>
       </w:r>
-      <w:bookmarkEnd w:id="71"/>
+      <w:bookmarkEnd w:id="70"/>
     </w:p>
     <w:p>
       <w:r>
@@ -14487,7 +14809,7 @@
           <w:rFonts w:ascii="Times New Roman" w:hAnsi="Times New Roman" w:cs="Times New Roman"/>
         </w:rPr>
       </w:pPr>
-      <w:bookmarkStart w:id="72" w:name="_Toc25676875"/>
+      <w:bookmarkStart w:id="71" w:name="_Toc25676875"/>
       <w:r>
         <w:rPr>
           <w:rFonts w:ascii="Times New Roman" w:hAnsi="Times New Roman" w:cs="Times New Roman"/>
@@ -14501,7 +14823,7 @@
         <w:tab/>
         <w:t>Postman Testing</w:t>
       </w:r>
-      <w:bookmarkEnd w:id="72"/>
+      <w:bookmarkEnd w:id="71"/>
     </w:p>
     <w:p>
       <w:pPr>
@@ -14527,7 +14849,7 @@
           <w:rFonts w:ascii="Times New Roman" w:hAnsi="Times New Roman" w:cs="Times New Roman"/>
         </w:rPr>
       </w:pPr>
-      <w:bookmarkStart w:id="73" w:name="_Toc25676876"/>
+      <w:bookmarkStart w:id="72" w:name="_Toc25676876"/>
       <w:r>
         <w:rPr>
           <w:rFonts w:ascii="Times New Roman" w:hAnsi="Times New Roman" w:cs="Times New Roman"/>
@@ -14541,7 +14863,7 @@
         <w:tab/>
         <w:t>Filtering</w:t>
       </w:r>
-      <w:bookmarkEnd w:id="73"/>
+      <w:bookmarkEnd w:id="72"/>
     </w:p>
     <w:p>
       <w:pPr>
@@ -14551,7 +14873,7 @@
           <w:rFonts w:ascii="Times New Roman" w:hAnsi="Times New Roman" w:cs="Times New Roman"/>
         </w:rPr>
       </w:pPr>
-      <w:bookmarkStart w:id="74" w:name="_Toc25676877"/>
+      <w:bookmarkStart w:id="73" w:name="_Toc25676877"/>
       <w:r>
         <w:rPr>
           <w:rFonts w:ascii="Times New Roman" w:hAnsi="Times New Roman" w:cs="Times New Roman"/>
@@ -14565,14 +14887,22 @@
         <w:tab/>
         <w:t>Tools Used</w:t>
       </w:r>
-      <w:bookmarkEnd w:id="74"/>
+      <w:bookmarkEnd w:id="73"/>
     </w:p>
     <w:p>
       <w:r>
         <w:t xml:space="preserve">In Phase 3, we implemented our API using Flask Restless, which has a lot of built in functionality to support filtering. </w:t>
       </w:r>
       <w:r>
-        <w:t>We built out a UI with dropdowns so that the user could select as many filters as they wanted to. Then, when the user applies the filters, the preferences are grabbed, and set along as query parameters to the Flask Restless backend, which will only return results that match all of the given filters. With Flask Restless, we can check any column value, and use the operations &gt;, &lt;, &lt;=, &gt;=, ==.</w:t>
+        <w:t xml:space="preserve">We built out a UI with dropdowns so that the user could select as many filters as they wanted to. Then, when the user applies the filters, the preferences are grabbed, and set along as query parameters to the Flask Restless backend, which will only return results that match </w:t>
+      </w:r>
+      <w:proofErr w:type="gramStart"/>
+      <w:r>
+        <w:t>all of</w:t>
+      </w:r>
+      <w:proofErr w:type="gramEnd"/>
+      <w:r>
+        <w:t xml:space="preserve"> the given filters. With Flask Restless, we can check any column value, and use the operations &gt;, &lt;, &lt;=, &gt;=, ==.</w:t>
       </w:r>
     </w:p>
     <w:p/>
@@ -14584,7 +14914,7 @@
           <w:rFonts w:ascii="Times New Roman" w:hAnsi="Times New Roman" w:cs="Times New Roman"/>
         </w:rPr>
       </w:pPr>
-      <w:bookmarkStart w:id="75" w:name="_Toc25676878"/>
+      <w:bookmarkStart w:id="74" w:name="_Toc25676878"/>
       <w:r>
         <w:rPr>
           <w:rFonts w:ascii="Times New Roman" w:hAnsi="Times New Roman" w:cs="Times New Roman"/>
@@ -14598,7 +14928,7 @@
         <w:tab/>
         <w:t>Filterable Attributes</w:t>
       </w:r>
-      <w:bookmarkEnd w:id="75"/>
+      <w:bookmarkEnd w:id="74"/>
     </w:p>
     <w:p>
       <w:pPr>
@@ -14608,7 +14938,7 @@
           <w:rFonts w:ascii="Times New Roman" w:hAnsi="Times New Roman" w:cs="Times New Roman"/>
         </w:rPr>
       </w:pPr>
-      <w:bookmarkStart w:id="76" w:name="_Toc25676879"/>
+      <w:bookmarkStart w:id="75" w:name="_Toc25676879"/>
       <w:r>
         <w:rPr>
           <w:rFonts w:ascii="Times New Roman" w:hAnsi="Times New Roman" w:cs="Times New Roman"/>
@@ -14622,7 +14952,7 @@
         <w:tab/>
         <w:t>Locations</w:t>
       </w:r>
-      <w:bookmarkEnd w:id="76"/>
+      <w:bookmarkEnd w:id="75"/>
     </w:p>
     <w:p>
       <w:pPr>
@@ -14671,7 +15001,7 @@
           <w:rFonts w:ascii="Times New Roman" w:hAnsi="Times New Roman" w:cs="Times New Roman"/>
         </w:rPr>
       </w:pPr>
-      <w:bookmarkStart w:id="77" w:name="_Toc25676880"/>
+      <w:bookmarkStart w:id="76" w:name="_Toc25676880"/>
       <w:r>
         <w:rPr>
           <w:rFonts w:ascii="Times New Roman" w:hAnsi="Times New Roman" w:cs="Times New Roman"/>
@@ -14685,7 +15015,7 @@
         <w:tab/>
         <w:t>National Parks</w:t>
       </w:r>
-      <w:bookmarkEnd w:id="77"/>
+      <w:bookmarkEnd w:id="76"/>
     </w:p>
     <w:p>
       <w:pPr>
@@ -14734,7 +15064,7 @@
           <w:rFonts w:ascii="Times New Roman" w:hAnsi="Times New Roman" w:cs="Times New Roman"/>
         </w:rPr>
       </w:pPr>
-      <w:bookmarkStart w:id="78" w:name="_Toc25676881"/>
+      <w:bookmarkStart w:id="77" w:name="_Toc25676881"/>
       <w:r>
         <w:rPr>
           <w:rFonts w:ascii="Times New Roman" w:hAnsi="Times New Roman" w:cs="Times New Roman"/>
@@ -14749,7 +15079,7 @@
         <w:tab/>
         <w:t>Recreation</w:t>
       </w:r>
-      <w:bookmarkEnd w:id="78"/>
+      <w:bookmarkEnd w:id="77"/>
     </w:p>
     <w:p>
       <w:pPr>
@@ -14803,7 +15133,7 @@
           <w:rFonts w:ascii="Times New Roman" w:hAnsi="Times New Roman" w:cs="Times New Roman"/>
         </w:rPr>
       </w:pPr>
-      <w:bookmarkStart w:id="79" w:name="_Toc25676882"/>
+      <w:bookmarkStart w:id="78" w:name="_Toc25676882"/>
       <w:r>
         <w:rPr>
           <w:rFonts w:ascii="Times New Roman" w:hAnsi="Times New Roman" w:cs="Times New Roman"/>
@@ -14817,7 +15147,7 @@
         <w:tab/>
         <w:t>Sorting</w:t>
       </w:r>
-      <w:bookmarkEnd w:id="79"/>
+      <w:bookmarkEnd w:id="78"/>
     </w:p>
     <w:p>
       <w:pPr>
@@ -14827,7 +15157,7 @@
           <w:rFonts w:ascii="Times New Roman" w:hAnsi="Times New Roman" w:cs="Times New Roman"/>
         </w:rPr>
       </w:pPr>
-      <w:bookmarkStart w:id="80" w:name="_Toc25676883"/>
+      <w:bookmarkStart w:id="79" w:name="_Toc25676883"/>
       <w:r>
         <w:rPr>
           <w:rFonts w:ascii="Times New Roman" w:hAnsi="Times New Roman" w:cs="Times New Roman"/>
@@ -14841,7 +15171,7 @@
         <w:tab/>
         <w:t>Tools Used</w:t>
       </w:r>
-      <w:bookmarkEnd w:id="80"/>
+      <w:bookmarkEnd w:id="79"/>
     </w:p>
     <w:p>
       <w:r>
@@ -14862,7 +15192,7 @@
           <w:rFonts w:ascii="Times New Roman" w:hAnsi="Times New Roman" w:cs="Times New Roman"/>
         </w:rPr>
       </w:pPr>
-      <w:bookmarkStart w:id="81" w:name="_Toc25676884"/>
+      <w:bookmarkStart w:id="80" w:name="_Toc25676884"/>
       <w:r>
         <w:rPr>
           <w:rFonts w:ascii="Times New Roman" w:hAnsi="Times New Roman" w:cs="Times New Roman"/>
@@ -14876,7 +15206,7 @@
         <w:tab/>
         <w:t>Sortable Attributes</w:t>
       </w:r>
-      <w:bookmarkEnd w:id="81"/>
+      <w:bookmarkEnd w:id="80"/>
     </w:p>
     <w:p>
       <w:pPr>
@@ -14886,7 +15216,7 @@
           <w:rFonts w:ascii="Times New Roman" w:hAnsi="Times New Roman" w:cs="Times New Roman"/>
         </w:rPr>
       </w:pPr>
-      <w:bookmarkStart w:id="82" w:name="_Toc25676885"/>
+      <w:bookmarkStart w:id="81" w:name="_Toc25676885"/>
       <w:r>
         <w:rPr>
           <w:rFonts w:ascii="Times New Roman" w:hAnsi="Times New Roman" w:cs="Times New Roman"/>
@@ -14906,7 +15236,7 @@
         </w:rPr>
         <w:t>ns</w:t>
       </w:r>
-      <w:bookmarkEnd w:id="82"/>
+      <w:bookmarkEnd w:id="81"/>
     </w:p>
     <w:p>
       <w:pPr>
@@ -14981,7 +15311,7 @@
           <w:rFonts w:ascii="Times New Roman" w:hAnsi="Times New Roman" w:cs="Times New Roman"/>
         </w:rPr>
       </w:pPr>
-      <w:bookmarkStart w:id="83" w:name="_Toc25676886"/>
+      <w:bookmarkStart w:id="82" w:name="_Toc25676886"/>
       <w:r>
         <w:rPr>
           <w:rFonts w:ascii="Times New Roman" w:hAnsi="Times New Roman" w:cs="Times New Roman"/>
@@ -14995,7 +15325,7 @@
         <w:tab/>
         <w:t>National Parks</w:t>
       </w:r>
-      <w:bookmarkEnd w:id="83"/>
+      <w:bookmarkEnd w:id="82"/>
     </w:p>
     <w:p>
       <w:pPr>
@@ -15070,7 +15400,7 @@
           <w:rFonts w:ascii="Times New Roman" w:hAnsi="Times New Roman" w:cs="Times New Roman"/>
         </w:rPr>
       </w:pPr>
-      <w:bookmarkStart w:id="84" w:name="_Toc25676887"/>
+      <w:bookmarkStart w:id="83" w:name="_Toc25676887"/>
       <w:r>
         <w:rPr>
           <w:rFonts w:ascii="Times New Roman" w:hAnsi="Times New Roman" w:cs="Times New Roman"/>
@@ -15084,7 +15414,7 @@
         <w:tab/>
         <w:t>Recreation</w:t>
       </w:r>
-      <w:bookmarkEnd w:id="84"/>
+      <w:bookmarkEnd w:id="83"/>
     </w:p>
     <w:p>
       <w:pPr>
@@ -15164,7 +15494,7 @@
           <w:rFonts w:ascii="Times New Roman" w:hAnsi="Times New Roman" w:cs="Times New Roman"/>
         </w:rPr>
       </w:pPr>
-      <w:bookmarkStart w:id="85" w:name="_Toc25676888"/>
+      <w:bookmarkStart w:id="84" w:name="_Toc25676888"/>
       <w:r>
         <w:rPr>
           <w:rFonts w:ascii="Times New Roman" w:hAnsi="Times New Roman" w:cs="Times New Roman"/>
@@ -15178,7 +15508,7 @@
         <w:tab/>
         <w:t>Searching</w:t>
       </w:r>
-      <w:bookmarkEnd w:id="85"/>
+      <w:bookmarkEnd w:id="84"/>
     </w:p>
     <w:p>
       <w:pPr>
@@ -15188,7 +15518,7 @@
           <w:rFonts w:ascii="Times New Roman" w:hAnsi="Times New Roman" w:cs="Times New Roman"/>
         </w:rPr>
       </w:pPr>
-      <w:bookmarkStart w:id="86" w:name="_Toc25676889"/>
+      <w:bookmarkStart w:id="85" w:name="_Toc25676889"/>
       <w:r>
         <w:rPr>
           <w:rFonts w:ascii="Times New Roman" w:hAnsi="Times New Roman" w:cs="Times New Roman"/>
@@ -15202,7 +15532,7 @@
         <w:tab/>
         <w:t>Tools Used</w:t>
       </w:r>
-      <w:bookmarkEnd w:id="86"/>
+      <w:bookmarkEnd w:id="85"/>
     </w:p>
     <w:p>
       <w:r>
@@ -15215,7 +15545,15 @@
         <w:t xml:space="preserve">, which provides a ‘fuzzy search` that rates each instance on how much they match the search query. This allows for there </w:t>
       </w:r>
       <w:r>
-        <w:t xml:space="preserve">to be some ambiguity and misspellings in the user query, and Fuse.js will still find matches. For the global site-wide search, we do the same things as on the model page, except that we run the Fuse.js query on all of the </w:t>
+        <w:t xml:space="preserve">to be some ambiguity and misspellings in the user query, and Fuse.js will still find matches. For the global site-wide search, we do the same things as on the model page, except that we run the Fuse.js query on </w:t>
+      </w:r>
+      <w:proofErr w:type="gramStart"/>
+      <w:r>
+        <w:t>all of</w:t>
+      </w:r>
+      <w:proofErr w:type="gramEnd"/>
+      <w:r>
+        <w:t xml:space="preserve"> the </w:t>
       </w:r>
       <w:r>
         <w:t>models and</w:t>
@@ -15243,7 +15581,7 @@
           <w:rFonts w:ascii="Times New Roman" w:hAnsi="Times New Roman" w:cs="Times New Roman"/>
         </w:rPr>
       </w:pPr>
-      <w:bookmarkStart w:id="87" w:name="_Toc25676890"/>
+      <w:bookmarkStart w:id="86" w:name="_Toc25676890"/>
       <w:r>
         <w:rPr>
           <w:rFonts w:ascii="Times New Roman" w:hAnsi="Times New Roman" w:cs="Times New Roman"/>
@@ -15269,7 +15607,7 @@
         </w:rPr>
         <w:t>Visualizations</w:t>
       </w:r>
-      <w:bookmarkEnd w:id="87"/>
+      <w:bookmarkEnd w:id="86"/>
     </w:p>
     <w:p>
       <w:pPr>
@@ -15279,7 +15617,7 @@
           <w:rFonts w:ascii="Times New Roman" w:hAnsi="Times New Roman" w:cs="Times New Roman"/>
         </w:rPr>
       </w:pPr>
-      <w:bookmarkStart w:id="88" w:name="_Toc25676891"/>
+      <w:bookmarkStart w:id="87" w:name="_Toc25676891"/>
       <w:r>
         <w:rPr>
           <w:rFonts w:ascii="Times New Roman" w:hAnsi="Times New Roman" w:cs="Times New Roman"/>
@@ -15305,23 +15643,91 @@
         <w:tab/>
         <w:t>Tools Used</w:t>
       </w:r>
+      <w:bookmarkEnd w:id="87"/>
+    </w:p>
+    <w:p>
+      <w:r>
+        <w:t xml:space="preserve">We used </w:t>
+      </w:r>
+      <w:r>
+        <w:t>d</w:t>
+      </w:r>
+      <w:r>
+        <w:t>3</w:t>
+      </w:r>
+      <w:r>
+        <w:t>.js</w:t>
+      </w:r>
+      <w:r>
+        <w:t xml:space="preserve"> </w:t>
+      </w:r>
+      <w:r>
+        <w:t>t</w:t>
+      </w:r>
+      <w:r>
+        <w:t>o create the visualizations for our website.</w:t>
+      </w:r>
+      <w:r>
+        <w:t xml:space="preserve"> D3 allowed us to easily create scalable vectors based on the data provided from our API.</w:t>
+      </w:r>
+    </w:p>
+    <w:p/>
+    <w:p>
+      <w:pPr>
+        <w:pStyle w:val="Heading2"/>
+        <w:spacing w:line="276" w:lineRule="auto"/>
+        <w:rPr>
+          <w:rFonts w:ascii="Times New Roman" w:hAnsi="Times New Roman" w:cs="Times New Roman"/>
+        </w:rPr>
+      </w:pPr>
+      <w:bookmarkStart w:id="88" w:name="_Toc25676892"/>
+      <w:r>
+        <w:rPr>
+          <w:rFonts w:ascii="Times New Roman" w:hAnsi="Times New Roman" w:cs="Times New Roman"/>
+        </w:rPr>
+        <w:t>1</w:t>
+      </w:r>
+      <w:r>
+        <w:rPr>
+          <w:rFonts w:ascii="Times New Roman" w:hAnsi="Times New Roman" w:cs="Times New Roman"/>
+        </w:rPr>
+        <w:t>4</w:t>
+      </w:r>
+      <w:r>
+        <w:rPr>
+          <w:rFonts w:ascii="Times New Roman" w:hAnsi="Times New Roman" w:cs="Times New Roman"/>
+        </w:rPr>
+        <w:t>.</w:t>
+      </w:r>
+      <w:r>
+        <w:rPr>
+          <w:rFonts w:ascii="Times New Roman" w:hAnsi="Times New Roman" w:cs="Times New Roman"/>
+        </w:rPr>
+        <w:t>2</w:t>
+      </w:r>
+      <w:r>
+        <w:rPr>
+          <w:rFonts w:ascii="Times New Roman" w:hAnsi="Times New Roman" w:cs="Times New Roman"/>
+        </w:rPr>
+        <w:tab/>
+      </w:r>
+      <w:r>
+        <w:rPr>
+          <w:rFonts w:ascii="Times New Roman" w:hAnsi="Times New Roman" w:cs="Times New Roman"/>
+        </w:rPr>
+        <w:t>National Parks Visualization</w:t>
+      </w:r>
       <w:bookmarkEnd w:id="88"/>
     </w:p>
     <w:p>
-      <w:r>
-        <w:t>We used D3 To create the visualizations for our website.</w:t>
-      </w:r>
-    </w:p>
-    <w:p/>
-    <w:p>
-      <w:pPr>
-        <w:pStyle w:val="Heading2"/>
-        <w:spacing w:line="276" w:lineRule="auto"/>
-        <w:rPr>
-          <w:rFonts w:ascii="Times New Roman" w:hAnsi="Times New Roman" w:cs="Times New Roman"/>
-        </w:rPr>
-      </w:pPr>
-      <w:bookmarkStart w:id="89" w:name="_Toc25676892"/>
+      <w:pPr>
+        <w:pStyle w:val="Heading3"/>
+        <w:spacing w:line="276" w:lineRule="auto"/>
+        <w:rPr>
+          <w:rFonts w:ascii="Times New Roman" w:hAnsi="Times New Roman" w:cs="Times New Roman"/>
+        </w:rPr>
+      </w:pPr>
+      <w:bookmarkStart w:id="89" w:name="_Toc25676893"/>
       <w:r>
         <w:rPr>
           <w:rFonts w:ascii="Times New Roman" w:hAnsi="Times New Roman" w:cs="Times New Roman"/>
@@ -15338,13 +15744,7 @@
         <w:rPr>
           <w:rFonts w:ascii="Times New Roman" w:hAnsi="Times New Roman" w:cs="Times New Roman"/>
         </w:rPr>
-        <w:t>.</w:t>
-      </w:r>
-      <w:r>
-        <w:rPr>
-          <w:rFonts w:ascii="Times New Roman" w:hAnsi="Times New Roman" w:cs="Times New Roman"/>
-        </w:rPr>
-        <w:t>2</w:t>
+        <w:t>.2.1</w:t>
       </w:r>
       <w:r>
         <w:rPr>
@@ -15356,69 +15756,36 @@
         <w:rPr>
           <w:rFonts w:ascii="Times New Roman" w:hAnsi="Times New Roman" w:cs="Times New Roman"/>
         </w:rPr>
-        <w:t>National Parks Visualization</w:t>
+        <w:t xml:space="preserve">What it </w:t>
+      </w:r>
+      <w:r>
+        <w:rPr>
+          <w:rFonts w:ascii="Times New Roman" w:hAnsi="Times New Roman" w:cs="Times New Roman"/>
+        </w:rPr>
+        <w:t>S</w:t>
+      </w:r>
+      <w:r>
+        <w:rPr>
+          <w:rFonts w:ascii="Times New Roman" w:hAnsi="Times New Roman" w:cs="Times New Roman"/>
+        </w:rPr>
+        <w:t>hows</w:t>
       </w:r>
       <w:bookmarkEnd w:id="89"/>
     </w:p>
     <w:p>
       <w:pPr>
-        <w:pStyle w:val="Heading3"/>
-        <w:spacing w:line="276" w:lineRule="auto"/>
-        <w:rPr>
-          <w:rFonts w:ascii="Times New Roman" w:hAnsi="Times New Roman" w:cs="Times New Roman"/>
-        </w:rPr>
-      </w:pPr>
-      <w:bookmarkStart w:id="90" w:name="_Toc25676893"/>
-      <w:r>
-        <w:rPr>
-          <w:rFonts w:ascii="Times New Roman" w:hAnsi="Times New Roman" w:cs="Times New Roman"/>
-        </w:rPr>
-        <w:t>1</w:t>
-      </w:r>
-      <w:r>
-        <w:rPr>
-          <w:rFonts w:ascii="Times New Roman" w:hAnsi="Times New Roman" w:cs="Times New Roman"/>
-        </w:rPr>
-        <w:t>4</w:t>
-      </w:r>
-      <w:r>
-        <w:rPr>
-          <w:rFonts w:ascii="Times New Roman" w:hAnsi="Times New Roman" w:cs="Times New Roman"/>
-        </w:rPr>
-        <w:t>.2.1</w:t>
-      </w:r>
-      <w:r>
-        <w:rPr>
-          <w:rFonts w:ascii="Times New Roman" w:hAnsi="Times New Roman" w:cs="Times New Roman"/>
-        </w:rPr>
-        <w:tab/>
-      </w:r>
-      <w:r>
-        <w:rPr>
-          <w:rFonts w:ascii="Times New Roman" w:hAnsi="Times New Roman" w:cs="Times New Roman"/>
-        </w:rPr>
-        <w:t xml:space="preserve">What it </w:t>
-      </w:r>
-      <w:r>
-        <w:rPr>
-          <w:rFonts w:ascii="Times New Roman" w:hAnsi="Times New Roman" w:cs="Times New Roman"/>
-        </w:rPr>
-        <w:t>S</w:t>
-      </w:r>
-      <w:r>
-        <w:rPr>
-          <w:rFonts w:ascii="Times New Roman" w:hAnsi="Times New Roman" w:cs="Times New Roman"/>
-        </w:rPr>
-        <w:t>hows</w:t>
-      </w:r>
-      <w:bookmarkEnd w:id="90"/>
-    </w:p>
-    <w:p>
-      <w:pPr>
         <w:ind w:left="720"/>
       </w:pPr>
       <w:r>
-        <w:t xml:space="preserve">For our national parks visualization, we </w:t>
+        <w:t xml:space="preserve">For our national </w:t>
+      </w:r>
+      <w:proofErr w:type="gramStart"/>
+      <w:r>
+        <w:t>parks</w:t>
+      </w:r>
+      <w:proofErr w:type="gramEnd"/>
+      <w:r>
+        <w:t xml:space="preserve"> visualization, we </w:t>
       </w:r>
       <w:r>
         <w:t xml:space="preserve">projected </w:t>
@@ -15674,7 +16041,6 @@
         <w:ind w:firstLine="720"/>
       </w:pPr>
       <w:r>
-        <w:lastRenderedPageBreak/>
         <w:t>Visualization with user interaction:</w:t>
       </w:r>
     </w:p>
@@ -15738,7 +16104,7 @@
           <w:rFonts w:ascii="Times New Roman" w:hAnsi="Times New Roman" w:cs="Times New Roman"/>
         </w:rPr>
       </w:pPr>
-      <w:bookmarkStart w:id="91" w:name="_Toc25676894"/>
+      <w:bookmarkStart w:id="90" w:name="_Toc25676894"/>
       <w:r>
         <w:rPr>
           <w:rFonts w:ascii="Times New Roman" w:hAnsi="Times New Roman" w:cs="Times New Roman"/>
@@ -15752,7 +16118,7 @@
         <w:tab/>
         <w:t>What Questions it Answers</w:t>
       </w:r>
-      <w:bookmarkEnd w:id="91"/>
+      <w:bookmarkEnd w:id="90"/>
     </w:p>
     <w:p>
       <w:pPr>
@@ -15789,6 +16155,14 @@
     </w:p>
     <w:p>
       <w:pPr>
+        <w:ind w:firstLine="720"/>
+      </w:pPr>
+      <w:r>
+        <w:t>- Are there areas of the United States that do not have easy access to national parks?</w:t>
+      </w:r>
+    </w:p>
+    <w:p>
+      <w:pPr>
         <w:pStyle w:val="Heading2"/>
         <w:spacing w:line="276" w:lineRule="auto"/>
         <w:rPr>
@@ -15797,39 +16171,30 @@
         </w:rPr>
       </w:pPr>
     </w:p>
-    <w:p>
-      <w:pPr>
-        <w:rPr>
-          <w:highlight w:val="yellow"/>
-        </w:rPr>
-      </w:pPr>
-    </w:p>
+    <w:p/>
     <w:p>
       <w:pPr>
         <w:pStyle w:val="Heading2"/>
         <w:spacing w:line="276" w:lineRule="auto"/>
         <w:rPr>
           <w:rFonts w:ascii="Times New Roman" w:hAnsi="Times New Roman" w:cs="Times New Roman"/>
-          <w:highlight w:val="yellow"/>
-        </w:rPr>
-      </w:pPr>
-      <w:bookmarkStart w:id="92" w:name="_Toc25676895"/>
-      <w:r>
-        <w:rPr>
-          <w:rFonts w:ascii="Times New Roman" w:hAnsi="Times New Roman" w:cs="Times New Roman"/>
-          <w:highlight w:val="yellow"/>
+        </w:rPr>
+      </w:pPr>
+      <w:bookmarkStart w:id="91" w:name="_Toc25676895"/>
+      <w:r>
+        <w:rPr>
+          <w:rFonts w:ascii="Times New Roman" w:hAnsi="Times New Roman" w:cs="Times New Roman"/>
         </w:rPr>
         <w:t>14.3</w:t>
       </w:r>
       <w:r>
         <w:rPr>
           <w:rFonts w:ascii="Times New Roman" w:hAnsi="Times New Roman" w:cs="Times New Roman"/>
-          <w:highlight w:val="yellow"/>
         </w:rPr>
         <w:tab/>
         <w:t>Recreation Visualization</w:t>
       </w:r>
-      <w:bookmarkEnd w:id="92"/>
+      <w:bookmarkEnd w:id="91"/>
     </w:p>
     <w:p>
       <w:pPr>
@@ -15837,41 +16202,232 @@
         <w:spacing w:line="276" w:lineRule="auto"/>
         <w:rPr>
           <w:rFonts w:ascii="Times New Roman" w:hAnsi="Times New Roman" w:cs="Times New Roman"/>
-          <w:highlight w:val="yellow"/>
-        </w:rPr>
-      </w:pPr>
-      <w:bookmarkStart w:id="93" w:name="_Toc25676896"/>
-      <w:r>
-        <w:rPr>
-          <w:rFonts w:ascii="Times New Roman" w:hAnsi="Times New Roman" w:cs="Times New Roman"/>
-          <w:highlight w:val="yellow"/>
+        </w:rPr>
+      </w:pPr>
+      <w:bookmarkStart w:id="92" w:name="_Toc25676896"/>
+      <w:r>
+        <w:rPr>
+          <w:rFonts w:ascii="Times New Roman" w:hAnsi="Times New Roman" w:cs="Times New Roman"/>
         </w:rPr>
         <w:t>14.3.1</w:t>
       </w:r>
       <w:r>
         <w:rPr>
           <w:rFonts w:ascii="Times New Roman" w:hAnsi="Times New Roman" w:cs="Times New Roman"/>
-          <w:highlight w:val="yellow"/>
         </w:rPr>
         <w:tab/>
         <w:t>What it Shows</w:t>
       </w:r>
+      <w:bookmarkEnd w:id="92"/>
+    </w:p>
+    <w:p>
+      <w:pPr>
+        <w:spacing w:line="276" w:lineRule="auto"/>
+        <w:ind w:left="720"/>
+      </w:pPr>
+      <w:r>
+        <w:t xml:space="preserve">For the recreational areas </w:t>
+      </w:r>
+      <w:proofErr w:type="gramStart"/>
+      <w:r>
+        <w:t>visualization</w:t>
+      </w:r>
+      <w:proofErr w:type="gramEnd"/>
+      <w:r>
+        <w:t xml:space="preserve"> we </w:t>
+      </w:r>
+      <w:r>
+        <w:t>collected all of the activities available at all of the recreational areas in t</w:t>
+      </w:r>
+      <w:bookmarkStart w:id="93" w:name="_GoBack"/>
       <w:bookmarkEnd w:id="93"/>
+      <w:r>
+        <w:t>he nation in order to visualize which activities were the most prevalent.</w:t>
+      </w:r>
+      <w:r>
+        <w:t xml:space="preserve"> In order to do </w:t>
+      </w:r>
+      <w:proofErr w:type="gramStart"/>
+      <w:r>
+        <w:t>this</w:t>
+      </w:r>
+      <w:proofErr w:type="gramEnd"/>
+      <w:r>
+        <w:t xml:space="preserve"> we fetch all recreation areas, and built out a map of all of the different activities</w:t>
+      </w:r>
+      <w:r>
+        <w:t xml:space="preserve"> (using the activities attribute),</w:t>
+      </w:r>
+      <w:r>
+        <w:t xml:space="preserve"> and how frequently they appeared. We used this to build a “bubble map” where the size of the bubbles corresponded to how many times the activity appeared.</w:t>
+      </w:r>
     </w:p>
     <w:p>
       <w:pPr>
         <w:spacing w:line="276" w:lineRule="auto"/>
         <w:ind w:left="720"/>
-        <w:rPr>
-          <w:highlight w:val="yellow"/>
-        </w:rPr>
-      </w:pPr>
-      <w:r>
-        <w:rPr>
-          <w:highlight w:val="yellow"/>
-        </w:rPr>
-        <w:t>What models and what data attributes are we using. Include pictures of visualization (interactive and non-interactive versions)</w:t>
-      </w:r>
+      </w:pPr>
+    </w:p>
+    <w:p>
+      <w:pPr>
+        <w:ind w:left="720"/>
+      </w:pPr>
+      <w:r>
+        <w:t>This visualization is currently on our site user the “</w:t>
+      </w:r>
+      <w:r>
+        <w:t>Recreations</w:t>
+      </w:r>
+      <w:r>
+        <w:t xml:space="preserve">” model and is interactive; if the user hovers over a circle, the </w:t>
+      </w:r>
+      <w:r>
+        <w:t>name of the activity and number of times it appears is displayed.</w:t>
+      </w:r>
+    </w:p>
+    <w:p>
+      <w:pPr>
+        <w:ind w:left="720"/>
+      </w:pPr>
+    </w:p>
+    <w:p>
+      <w:pPr>
+        <w:ind w:left="720"/>
+      </w:pPr>
+      <w:r>
+        <w:lastRenderedPageBreak/>
+        <w:t>Visualization without user interaction</w:t>
+      </w:r>
+      <w:r>
+        <w:rPr>
+          <w:noProof/>
+        </w:rPr>
+        <w:drawing>
+          <wp:inline distT="0" distB="0" distL="0" distR="0" wp14:anchorId="786F8337" wp14:editId="7F07F144">
+            <wp:extent cx="4057650" cy="3149292"/>
+            <wp:effectExtent l="0" t="0" r="0" b="0"/>
+            <wp:docPr id="9" name="Picture 9"/>
+            <wp:cNvGraphicFramePr>
+              <a:graphicFrameLocks xmlns:a="http://schemas.openxmlformats.org/drawingml/2006/main" noChangeAspect="1"/>
+            </wp:cNvGraphicFramePr>
+            <a:graphic xmlns:a="http://schemas.openxmlformats.org/drawingml/2006/main">
+              <a:graphicData uri="http://schemas.openxmlformats.org/drawingml/2006/picture">
+                <pic:pic xmlns:pic="http://schemas.openxmlformats.org/drawingml/2006/picture">
+                  <pic:nvPicPr>
+                    <pic:cNvPr id="0" name="Picture 11"/>
+                    <pic:cNvPicPr>
+                      <a:picLocks noChangeAspect="1" noChangeArrowheads="1"/>
+                    </pic:cNvPicPr>
+                  </pic:nvPicPr>
+                  <pic:blipFill>
+                    <a:blip r:embed="rId23">
+                      <a:extLst>
+                        <a:ext uri="{28A0092B-C50C-407E-A947-70E740481C1C}">
+                          <a14:useLocalDpi xmlns:a14="http://schemas.microsoft.com/office/drawing/2010/main" val="0"/>
+                        </a:ext>
+                      </a:extLst>
+                    </a:blip>
+                    <a:srcRect/>
+                    <a:stretch>
+                      <a:fillRect/>
+                    </a:stretch>
+                  </pic:blipFill>
+                  <pic:spPr bwMode="auto">
+                    <a:xfrm>
+                      <a:off x="0" y="0"/>
+                      <a:ext cx="4061581" cy="3152343"/>
+                    </a:xfrm>
+                    <a:prstGeom prst="rect">
+                      <a:avLst/>
+                    </a:prstGeom>
+                    <a:noFill/>
+                    <a:ln>
+                      <a:noFill/>
+                    </a:ln>
+                  </pic:spPr>
+                </pic:pic>
+              </a:graphicData>
+            </a:graphic>
+          </wp:inline>
+        </w:drawing>
+      </w:r>
+    </w:p>
+    <w:p>
+      <w:pPr>
+        <w:ind w:left="720"/>
+      </w:pPr>
+    </w:p>
+    <w:p>
+      <w:pPr>
+        <w:ind w:left="720"/>
+      </w:pPr>
+      <w:r>
+        <w:t>Visualization with user interaction</w:t>
+      </w:r>
+    </w:p>
+    <w:p>
+      <w:pPr>
+        <w:ind w:left="720"/>
+      </w:pPr>
+      <w:r>
+        <w:rPr>
+          <w:noProof/>
+        </w:rPr>
+        <w:drawing>
+          <wp:inline distT="0" distB="0" distL="0" distR="0" wp14:anchorId="5E774681" wp14:editId="18D42069">
+            <wp:extent cx="4846846" cy="3805238"/>
+            <wp:effectExtent l="0" t="0" r="0" b="5080"/>
+            <wp:docPr id="10" name="Picture 10"/>
+            <wp:cNvGraphicFramePr>
+              <a:graphicFrameLocks xmlns:a="http://schemas.openxmlformats.org/drawingml/2006/main" noChangeAspect="1"/>
+            </wp:cNvGraphicFramePr>
+            <a:graphic xmlns:a="http://schemas.openxmlformats.org/drawingml/2006/main">
+              <a:graphicData uri="http://schemas.openxmlformats.org/drawingml/2006/picture">
+                <pic:pic xmlns:pic="http://schemas.openxmlformats.org/drawingml/2006/picture">
+                  <pic:nvPicPr>
+                    <pic:cNvPr id="0" name="Picture 12"/>
+                    <pic:cNvPicPr>
+                      <a:picLocks noChangeAspect="1" noChangeArrowheads="1"/>
+                    </pic:cNvPicPr>
+                  </pic:nvPicPr>
+                  <pic:blipFill>
+                    <a:blip r:embed="rId24">
+                      <a:extLst>
+                        <a:ext uri="{28A0092B-C50C-407E-A947-70E740481C1C}">
+                          <a14:useLocalDpi xmlns:a14="http://schemas.microsoft.com/office/drawing/2010/main" val="0"/>
+                        </a:ext>
+                      </a:extLst>
+                    </a:blip>
+                    <a:srcRect/>
+                    <a:stretch>
+                      <a:fillRect/>
+                    </a:stretch>
+                  </pic:blipFill>
+                  <pic:spPr bwMode="auto">
+                    <a:xfrm>
+                      <a:off x="0" y="0"/>
+                      <a:ext cx="4849915" cy="3807648"/>
+                    </a:xfrm>
+                    <a:prstGeom prst="rect">
+                      <a:avLst/>
+                    </a:prstGeom>
+                    <a:noFill/>
+                    <a:ln>
+                      <a:noFill/>
+                    </a:ln>
+                  </pic:spPr>
+                </pic:pic>
+              </a:graphicData>
+            </a:graphic>
+          </wp:inline>
+        </w:drawing>
+      </w:r>
+    </w:p>
+    <w:p>
+      <w:pPr>
+        <w:spacing w:line="276" w:lineRule="auto"/>
+        <w:ind w:left="720"/>
+      </w:pPr>
     </w:p>
     <w:p>
       <w:pPr>
@@ -15879,7 +16435,6 @@
         <w:spacing w:line="276" w:lineRule="auto"/>
         <w:rPr>
           <w:rFonts w:ascii="Times New Roman" w:hAnsi="Times New Roman" w:cs="Times New Roman"/>
-          <w:highlight w:val="yellow"/>
         </w:rPr>
       </w:pPr>
     </w:p>
@@ -15889,21 +16444,18 @@
         <w:spacing w:line="276" w:lineRule="auto"/>
         <w:rPr>
           <w:rFonts w:ascii="Times New Roman" w:hAnsi="Times New Roman" w:cs="Times New Roman"/>
-          <w:highlight w:val="yellow"/>
         </w:rPr>
       </w:pPr>
       <w:bookmarkStart w:id="94" w:name="_Toc25676897"/>
       <w:r>
         <w:rPr>
           <w:rFonts w:ascii="Times New Roman" w:hAnsi="Times New Roman" w:cs="Times New Roman"/>
-          <w:highlight w:val="yellow"/>
         </w:rPr>
         <w:t>14.3.2</w:t>
       </w:r>
       <w:r>
         <w:rPr>
           <w:rFonts w:ascii="Times New Roman" w:hAnsi="Times New Roman" w:cs="Times New Roman"/>
-          <w:highlight w:val="yellow"/>
         </w:rPr>
         <w:tab/>
         <w:t>What Questions it Answers</w:t>
@@ -15915,10 +16467,23 @@
         <w:ind w:firstLine="720"/>
       </w:pPr>
       <w:r>
-        <w:rPr>
-          <w:highlight w:val="yellow"/>
-        </w:rPr>
-        <w:t>What kinds of questions can be answered for users by this visualization.</w:t>
+        <w:t>Which activities are most common at recreational areas?</w:t>
+      </w:r>
+    </w:p>
+    <w:p>
+      <w:pPr>
+        <w:ind w:firstLine="720"/>
+      </w:pPr>
+      <w:r>
+        <w:t>What activity will be most accessible for me to start learning?</w:t>
+      </w:r>
+    </w:p>
+    <w:p>
+      <w:pPr>
+        <w:ind w:firstLine="720"/>
+      </w:pPr>
+      <w:r>
+        <w:t>What type of activities can I expect at most recreational areas?</w:t>
       </w:r>
     </w:p>
     <w:p>
@@ -15999,8 +16564,16 @@
         <w:t xml:space="preserve"> visualization, </w:t>
       </w:r>
       <w:r>
-        <w:t>created a “heat map” of various U.S states. The information from the heat map was populated by using the “number of national parks” and “number of recreational areas” attributes from the locations model. The states on the map became darker if there were more recreational areas/national parks within a state, and lighter otherwise. This allows the user to see what states have more outdoor activities</w:t>
-      </w:r>
+        <w:t xml:space="preserve">created a “heat map” of various U.S states. The information from the heat map was populated by using the “number of national parks” and “number of recreational areas” attributes from the locations model. The states on the map became darker if there were more recreational areas/national parks within a state, and lighter otherwise. This allows the user to see what states </w:t>
+      </w:r>
+      <w:proofErr w:type="gramStart"/>
+      <w:r>
+        <w:t xml:space="preserve">have more </w:t>
+      </w:r>
+      <w:r>
+        <w:t>recreational areas and national parks</w:t>
+      </w:r>
+      <w:proofErr w:type="gramEnd"/>
       <w:r>
         <w:t xml:space="preserve"> </w:t>
       </w:r>
@@ -16018,7 +16591,6 @@
         <w:ind w:left="720"/>
       </w:pPr>
       <w:r>
-        <w:lastRenderedPageBreak/>
         <w:t>This visualization is currently on our site user the “</w:t>
       </w:r>
       <w:r>
@@ -16080,7 +16652,7 @@
                     <pic:cNvPicPr/>
                   </pic:nvPicPr>
                   <pic:blipFill>
-                    <a:blip r:embed="rId23" cstate="print">
+                    <a:blip r:embed="rId25" cstate="print">
                       <a:extLst>
                         <a:ext uri="{28A0092B-C50C-407E-A947-70E740481C1C}">
                           <a14:useLocalDpi xmlns:a14="http://schemas.microsoft.com/office/drawing/2010/main" val="0"/>
@@ -16160,6 +16732,7 @@
         <w:rPr>
           <w:noProof/>
         </w:rPr>
+        <w:lastRenderedPageBreak/>
         <w:drawing>
           <wp:inline distT="0" distB="0" distL="0" distR="0" wp14:anchorId="7DF8D73F" wp14:editId="7F5D0ABB">
             <wp:extent cx="5416062" cy="2833596"/>
@@ -16176,7 +16749,7 @@
                     <pic:cNvPicPr/>
                   </pic:nvPicPr>
                   <pic:blipFill>
-                    <a:blip r:embed="rId24" cstate="print">
+                    <a:blip r:embed="rId26" cstate="print">
                       <a:extLst>
                         <a:ext uri="{28A0092B-C50C-407E-A947-70E740481C1C}">
                           <a14:useLocalDpi xmlns:a14="http://schemas.microsoft.com/office/drawing/2010/main" val="0"/>
@@ -16251,7 +16824,7 @@
       </w:r>
     </w:p>
     <w:sectPr>
-      <w:footerReference w:type="default" r:id="rId25"/>
+      <w:footerReference w:type="default" r:id="rId27"/>
       <w:pgSz w:w="12240" w:h="15840"/>
       <w:pgMar w:top="1440" w:right="1440" w:bottom="1440" w:left="1440" w:header="0" w:footer="720" w:gutter="0"/>
       <w:cols w:space="720"/>
@@ -16291,7 +16864,6 @@
         <w:docPartUnique/>
       </w:docPartObj>
     </w:sdtPr>
-    <w:sdtEndPr/>
     <w:sdtContent>
       <w:p>
         <w:pPr>
@@ -19867,7 +20439,7 @@
 </file>
 
 <file path=customXml/itemProps1.xml><?xml version="1.0" encoding="utf-8"?>
-<ds:datastoreItem xmlns:ds="http://schemas.openxmlformats.org/officeDocument/2006/customXml" ds:itemID="{63A4E941-D35D-BF45-8B0C-1B0858D20984}">
+<ds:datastoreItem xmlns:ds="http://schemas.openxmlformats.org/officeDocument/2006/customXml" ds:itemID="{216D4ED1-72E7-43A5-8FFB-AFEDFBAE78A5}">
   <ds:schemaRefs>
     <ds:schemaRef ds:uri="http://schemas.openxmlformats.org/officeDocument/2006/bibliography"/>
   </ds:schemaRefs>

</xml_diff>